<commit_message>
Introduction updated and finalise
</commit_message>
<xml_diff>
--- a/Project Plan.docx
+++ b/Project Plan.docx
@@ -753,52 +753,49 @@
       </w:r>
       <w:bookmarkEnd w:id="1"/>
     </w:p>
-    <w:p>
-      <w:r>
-        <w:t xml:space="preserve">The project's goal is to create a piece of software that examines and offers insights from Sydney Airbnb data. The dataset, which comes from Kaggle, comprises facts on Sydney-area Airbnb listings, including property information, cost, and client feedback. The software will include </w:t>
-      </w:r>
-      <w:r>
-        <w:t>several</w:t>
-      </w:r>
-      <w:r>
-        <w:t xml:space="preserve"> features, including the ability to retrieve data regarding listings </w:t>
-      </w:r>
-      <w:r>
-        <w:t>in each</w:t>
-      </w:r>
-      <w:r>
-        <w:t xml:space="preserve"> suburb for a user-specified time frame, create price distribution charts, look up records using keywords, analyse customer comments regarding cleanliness, and offer one additional insight or analysis tool.</w:t>
-      </w:r>
-    </w:p>
-    <w:p>
-      <w:pPr>
-        <w:rPr>
-          <w:highlight w:val="yellow"/>
-        </w:rPr>
-      </w:pPr>
-      <w:r>
-        <w:rPr>
-          <w:highlight w:val="yellow"/>
-        </w:rPr>
-        <w:t>In an era driven by data, where insights are the currency of informed decision-making, the significance of data analysis in shaping industries and facilitating growth cannot be overstated. The profound impact of data analysis is vividly showcased through the lens of the Sydney Airbnb market. As the vibrant city of Sydney continues to attract both tourists and residents alike, the world of Airbnb rentals within its bounds has emerged as a dynamic ecosystem. Understanding this ecosystem—comprising listings, pricing patterns, guest preferences, and other variables—holds the key to optimizing rentals, enhancing guest experiences, and maximizing property owners' returns.</w:t>
-      </w:r>
-    </w:p>
-    <w:p>
-      <w:pPr>
-        <w:rPr>
-          <w:highlight w:val="yellow"/>
-        </w:rPr>
-      </w:pPr>
-    </w:p>
-    <w:p>
-      <w:r>
-        <w:rPr>
-          <w:highlight w:val="yellow"/>
-        </w:rPr>
-        <w:t>The foundation of this project rests upon a carefully curated dataset sourced from Kaggle, a platform known for housing a plethora of real-world datasets. This dataset encapsulates a comprehensive spectrum of information about Airbnb listings in Sydney, ranging from property attributes to guest reviews. The potential insights lying dormant within this data serve as the bedrock for developing a sophisticated software application.</w:t>
-      </w:r>
-    </w:p>
     <w:p/>
+    <w:p>
+      <w:r>
+        <w:t>In the dynamic landscape of modern decision-making, data-driven insights have emerged as the linchpin of informed strategies. Our current initiative converges at the crossroads of data analysis and the vibrant Sydney Airbnb market, encapsulating the essence of a meticulously curated dataset sourced from Kaggle.</w:t>
+      </w:r>
+    </w:p>
+    <w:p>
+      <w:r>
+        <w:t>With a resolute goal, we aim to engineer a sophisticated software solution that unlocks the latent insights embedded within this dataset. It spans a gamut of attributes, spanning from property features to guest feedback, offering a panoramic view into the intricate fabric of the Sydney Airbnb ecosystem.</w:t>
+      </w:r>
+    </w:p>
+    <w:p>
+      <w:r>
+        <w:t xml:space="preserve">Beyond its observational role, our software encompasses a spectrum of functionalities tailored to empower users. From </w:t>
+      </w:r>
+      <w:r>
+        <w:t>analysing</w:t>
+      </w:r>
+      <w:r>
+        <w:t xml:space="preserve"> suburb-specific trends over time to visualizing price dynamics, our software crystallizes the intricate dynamics of the Sydney Airbnb domain.</w:t>
+      </w:r>
+    </w:p>
+    <w:p>
+      <w:r>
+        <w:t>Moreover, the software delves into guest sentiments, deciphering the nuances of customer comments—a pivotal factor in shaping guest experiences. Infused with innovation, the software introduces an element of novelty, elevating the overall analytical experience.</w:t>
+      </w:r>
+    </w:p>
+    <w:p>
+      <w:r>
+        <w:t>At its core, this initiative rests upon the foundation of a meticulously curated Kaggle dataset—a beacon of real-world data. It's a pivotal bedrock upon which our software thrives, unfurling a world of possibilities.</w:t>
+      </w:r>
+    </w:p>
+    <w:p>
+      <w:r>
+        <w:t xml:space="preserve">Beyond abstract data, this </w:t>
+      </w:r>
+      <w:r>
+        <w:t>endeavour</w:t>
+      </w:r>
+      <w:r>
+        <w:t xml:space="preserve"> holds the potential to optimize rentals, enhance guest experiences, and empower property owners with actionable insights. As we embark on this data-driven journey, the Sydney Airbnb market beckons—an intricate narrative waiting to be decoded. Our software, an embodiment of this vision, stands ready to reshape how we navigate the realm of transient lodging.</w:t>
+      </w:r>
+    </w:p>
     <w:p>
       <w:pPr>
         <w:pStyle w:val="Heading2"/>
@@ -813,104 +810,52 @@
       </w:r>
       <w:bookmarkEnd w:id="2"/>
     </w:p>
-    <w:p>
-      <w:r>
-        <w:t>The scope of this project encompasses the development of a software application to analyze the Sydney Airbnb data, focusing on specific features mentioned above. The software will allow users to interact with the data, visualize it through charts, and gain insights based on their queries. The project also includes creating project planning documentation and a software design document.</w:t>
-      </w:r>
-    </w:p>
     <w:p/>
     <w:p>
-      <w:pPr>
-        <w:rPr>
-          <w:highlight w:val="yellow"/>
-        </w:rPr>
-      </w:pPr>
-      <w:r>
-        <w:rPr>
-          <w:highlight w:val="yellow"/>
-        </w:rPr>
-        <w:t>The scope of this endeavor stretches beyond the mere development of a software application; it encapsulates the birth of a tool that empowers users to unravel the complex tapestry of Sydney's Airbnb market. At the heart of this endeavor lies the creation of a user-centric platform that not only provides an avenue for data exploration but also presents it in a visually intuitive manner.</w:t>
-      </w:r>
-    </w:p>
-    <w:p>
-      <w:pPr>
-        <w:rPr>
-          <w:highlight w:val="yellow"/>
-        </w:rPr>
-      </w:pPr>
-    </w:p>
-    <w:p>
-      <w:pPr>
-        <w:rPr>
-          <w:highlight w:val="yellow"/>
-        </w:rPr>
-      </w:pPr>
-      <w:r>
-        <w:rPr>
-          <w:highlight w:val="yellow"/>
-        </w:rPr>
-        <w:t>This project will embrace a multifaceted approach, encompassing not only the technical development of the software but also meticulous planning and strategic design. The software's core functionalities will allow users to conduct advanced data queries, visualize data trends, and gain valuable insights that can guide their decision-making processes. By fostering a seamless interaction between users and data, the software bridges the gap between raw data and actionable intelligence.</w:t>
-      </w:r>
-    </w:p>
-    <w:p>
-      <w:pPr>
-        <w:rPr>
-          <w:highlight w:val="yellow"/>
-        </w:rPr>
-      </w:pPr>
-    </w:p>
-    <w:p>
-      <w:pPr>
-        <w:rPr>
-          <w:highlight w:val="yellow"/>
-        </w:rPr>
-      </w:pPr>
-      <w:r>
-        <w:rPr>
-          <w:highlight w:val="yellow"/>
-        </w:rPr>
-        <w:t>Furthermore, this project will extend its reach to documentation. A comprehensive project plan will meticulously outline the journey from inception to deployment. This plan will act as a guiding compass, ensuring that every phase of the project is well-orchestrated and that progress is tracked effectively. In tandem, a detailed software design document will lay the blueprint for the software's architecture, user interfaces, and system components.</w:t>
-      </w:r>
-    </w:p>
-    <w:p>
-      <w:pPr>
-        <w:rPr>
-          <w:highlight w:val="yellow"/>
-        </w:rPr>
-      </w:pPr>
-    </w:p>
-    <w:p>
-      <w:pPr>
-        <w:rPr>
-          <w:highlight w:val="yellow"/>
-        </w:rPr>
-      </w:pPr>
-      <w:r>
-        <w:rPr>
-          <w:highlight w:val="yellow"/>
-        </w:rPr>
-        <w:t>The scope, thus, is not only to create a software application but to craft a comprehensive ecosystem that amplifies the value of data. This ecosystem will empower users with the tools to make well-informed decisions, property owners to optimize their listings, and data enthusiasts to explore the nuances of one of the world's most exciting Airbnb markets.</w:t>
-      </w:r>
-    </w:p>
-    <w:p>
-      <w:pPr>
-        <w:rPr>
-          <w:highlight w:val="yellow"/>
-        </w:rPr>
-      </w:pPr>
-    </w:p>
-    <w:p>
-      <w:r>
-        <w:rPr>
-          <w:highlight w:val="yellow"/>
-        </w:rPr>
-        <w:t>In essence, this project's scope extends beyond lines of code; it encompasses the power to transform data into insights and insights into action. Through a harmonious blend of technical prowess, strategic planning, and user-centered design, this project sets out to create a tangible impact in the realm of data analysis and Airbnb market understanding.</w:t>
-      </w:r>
-    </w:p>
-    <w:p/>
-    <w:p/>
-    <w:p/>
-    <w:p/>
+      <w:r>
+        <w:t xml:space="preserve">The scope of this project is to design and implement a sophisticated software application for </w:t>
+      </w:r>
+      <w:r>
+        <w:t>analysing</w:t>
+      </w:r>
+      <w:r>
+        <w:t xml:space="preserve"> the dynamic Sydney Airbnb market. The software will offer users the ability to interact with a curated dataset, enabling data retrieval, visualization, and insights generation. Key functionalities include querying property information based on user-defined criteria, creating informative price distribution charts, conducting keyword-based searches, and </w:t>
+      </w:r>
+      <w:r>
+        <w:t>analysing</w:t>
+      </w:r>
+      <w:r>
+        <w:t xml:space="preserve"> customer feedback on cleanliness.</w:t>
+      </w:r>
+    </w:p>
+    <w:p>
+      <w:r>
+        <w:t>Beyond the technical development, the project also encompasses essential documentation phases. A comprehensive project plan will outline the project's lifecycle from inception to deployment, ensuring seamless coordination and progress tracking. The software design document will detail the architecture, user interfaces, and system components, aligning development with user-</w:t>
+      </w:r>
+      <w:r>
+        <w:t>cantered</w:t>
+      </w:r>
+      <w:r>
+        <w:t xml:space="preserve"> design principles.</w:t>
+      </w:r>
+    </w:p>
+    <w:p>
+      <w:r>
+        <w:lastRenderedPageBreak/>
+        <w:t xml:space="preserve">The project's ultimate ambition reaches beyond code to cultivate an enriching data ecosystem. By empowering users with tools for informed decision-making, property owners for optimizing rentals, and data enthusiasts for exploration, this </w:t>
+      </w:r>
+      <w:r>
+        <w:t>Endeavor</w:t>
+      </w:r>
+      <w:r>
+        <w:t xml:space="preserve"> aims to amplify the value of data analysis in the context of the vibrant Sydney Airbnb market.</w:t>
+      </w:r>
+    </w:p>
+    <w:p>
+      <w:r>
+        <w:t>In essence, the project's scope encompasses technical excellence, strategic planning, and the creation of an impactful platform that transforms raw data into actionable insights, driving informed choices and enhancing understanding of the Airbnb market in Sydney.</w:t>
+      </w:r>
+    </w:p>
     <w:p>
       <w:pPr>
         <w:pStyle w:val="Heading2"/>
@@ -925,96 +870,68 @@
       </w:r>
       <w:bookmarkEnd w:id="3"/>
     </w:p>
-    <w:p>
-      <w:r>
-        <w:t>This project plan document outlines the overall plan for the development of the software application. It includes a Work Breakdown Structure (WBS) to breakdown the project into manageable tasks, Activity Definition and Estimation to estimate the effort required for each task, and a Gantt chart to schedule and track the project progress.</w:t>
-      </w:r>
-    </w:p>
-    <w:p>
-      <w:pPr>
-        <w:rPr>
-          <w:highlight w:val="yellow"/>
-        </w:rPr>
-      </w:pPr>
-      <w:r>
-        <w:rPr>
-          <w:highlight w:val="yellow"/>
-        </w:rPr>
-        <w:t>This project plan is a meticulously curated guide that illuminates the path from conceptualization to realization. Each section has been thoughtfully designed to provide clear insights and actionable steps. Here's a glimpse of what's in store:</w:t>
-      </w:r>
-    </w:p>
-    <w:p>
-      <w:pPr>
-        <w:rPr>
-          <w:highlight w:val="yellow"/>
-        </w:rPr>
-      </w:pPr>
-    </w:p>
-    <w:p>
-      <w:pPr>
-        <w:rPr>
-          <w:highlight w:val="yellow"/>
-        </w:rPr>
-      </w:pPr>
-      <w:r>
-        <w:rPr>
-          <w:highlight w:val="yellow"/>
-        </w:rPr>
-        <w:t>Work Breakdown Structure: This section presents a detailed hierarchical breakdown of tasks, offering a bird's-eye view of the project's architecture and scope.</w:t>
-      </w:r>
-    </w:p>
-    <w:p>
-      <w:pPr>
-        <w:rPr>
-          <w:highlight w:val="yellow"/>
-        </w:rPr>
-      </w:pPr>
-      <w:r>
-        <w:rPr>
-          <w:highlight w:val="yellow"/>
-        </w:rPr>
-        <w:t>Activity Definition &amp; Estimation: Dive into the specifics of each task, from purpose to expected outcomes, all while gaining an understanding of the time required for successful completion.</w:t>
-      </w:r>
-    </w:p>
-    <w:p>
-      <w:pPr>
-        <w:rPr>
-          <w:highlight w:val="yellow"/>
-        </w:rPr>
-      </w:pPr>
-      <w:r>
-        <w:rPr>
-          <w:highlight w:val="yellow"/>
-        </w:rPr>
-        <w:t>Gantt Chart: Visualize the project's timeline and task dependencies in a dynamic Gantt chart, translating the project plan into an easily digestible format.</w:t>
-      </w:r>
-    </w:p>
-    <w:p>
-      <w:r>
-        <w:rPr>
-          <w:highlight w:val="yellow"/>
-        </w:rPr>
-        <w:lastRenderedPageBreak/>
-        <w:t>Intricately woven together, these sections provide a comprehensive understanding of the project's intricacies and strategic approach. Whether you're a team member, stakeholder, or project manager, this document serves as a guiding compass, leading you through a journey of discovery, development, and innovation</w:t>
-      </w:r>
-    </w:p>
-    <w:p>
-      <w:pPr>
-        <w:jc w:val="both"/>
-        <w:rPr>
-          <w:i/>
-          <w:color w:val="FF0000"/>
-        </w:rPr>
-      </w:pPr>
-      <w:r>
-        <w:rPr>
-          <w:i/>
-          <w:color w:val="FF0000"/>
-        </w:rPr>
-        <w:t xml:space="preserve">Include some background information about the problem, the scope and what this document will contain. </w:t>
-      </w:r>
-    </w:p>
     <w:p/>
+    <w:p>
+      <w:r>
+        <w:t>This section outlines the specific contents and structure of the document. It provides readers with an overview of what to expect in the following sections:</w:t>
+      </w:r>
+    </w:p>
+    <w:p>
+      <w:pPr>
+        <w:pStyle w:val="ListParagraph"/>
+        <w:numPr>
+          <w:ilvl w:val="0"/>
+          <w:numId w:val="28"/>
+        </w:numPr>
+      </w:pPr>
+      <w:r>
+        <w:t>Work Breakdown Structure (WBS):</w:t>
+      </w:r>
+    </w:p>
+    <w:p>
+      <w:r>
+        <w:t>This section presents a detailed breakdown of the project's tasks and subtasks. It outlines the hierarchical structure of the project, starting from the initial tasks and branching out into smaller components. Each task is assigned a unique ID, and its description, duration, and any dependencies are provided. The WBS offers a comprehensive view of the project's scope and helps in understanding the sequence of tasks and their relationships.</w:t>
+      </w:r>
+    </w:p>
+    <w:p>
+      <w:pPr>
+        <w:pStyle w:val="ListParagraph"/>
+        <w:numPr>
+          <w:ilvl w:val="0"/>
+          <w:numId w:val="27"/>
+        </w:numPr>
+      </w:pPr>
+      <w:r>
+        <w:t>Activity Definition &amp; Estimation:</w:t>
+      </w:r>
+    </w:p>
+    <w:p>
+      <w:r>
+        <w:t>In this section, each activity identified in the WBS is defined in more detail. The purpose, specific steps, and estimated time required for each activity are elaborated upon. By breaking down the tasks further, the project team gains a clearer understanding of the work involved and the effort needed to complete each activity successfully.</w:t>
+      </w:r>
+    </w:p>
+    <w:p>
+      <w:pPr>
+        <w:pStyle w:val="ListParagraph"/>
+        <w:numPr>
+          <w:ilvl w:val="0"/>
+          <w:numId w:val="26"/>
+        </w:numPr>
+      </w:pPr>
+      <w:r>
+        <w:t>Gantt Chart:</w:t>
+      </w:r>
+    </w:p>
+    <w:p>
+      <w:r>
+        <w:t>The Gantt chart, included in this section, visually represents the project timeline. It plots the start and end dates of each task on a timeline, showcasing their dependencies and durations. The Gantt chart provides a clear visualization of how tasks are scheduled and when they are expected to be completed. This aids in tracking progress and managing resources effectively throughout the project.</w:t>
+      </w:r>
+    </w:p>
+    <w:p>
+      <w:r>
+        <w:t>By structuring the document with these sections, readers gain insights into the project's structure, its component tasks, their estimated durations, and the overall project timeline. This content ensures that stakeholders understand what the document contains and can navigate through the information effectively.</w:t>
+      </w:r>
+    </w:p>
     <w:p/>
     <w:p/>
     <w:p>
@@ -1038,142 +955,6 @@
       <w:bookmarkEnd w:id="4"/>
     </w:p>
     <w:p/>
-    <w:p>
-      <w:pPr>
-        <w:jc w:val="both"/>
-        <w:rPr>
-          <w:i/>
-          <w:color w:val="FF0000"/>
-        </w:rPr>
-      </w:pPr>
-      <w:r>
-        <w:rPr>
-          <w:i/>
-          <w:color w:val="FF0000"/>
-        </w:rPr>
-        <w:t xml:space="preserve">This section should include the work breakdown structure for the whole project. The elements from the WBS should </w:t>
-      </w:r>
-      <w:r>
-        <w:rPr>
-          <w:i/>
-          <w:color w:val="FF0000"/>
-        </w:rPr>
-        <w:t>be used to generate</w:t>
-      </w:r>
-      <w:r>
-        <w:rPr>
-          <w:i/>
-          <w:color w:val="FF0000"/>
-        </w:rPr>
-        <w:t xml:space="preserve"> your activity definition and those activities should then be scheduled in the Gantt Chart</w:t>
-      </w:r>
-      <w:r>
-        <w:rPr>
-          <w:i/>
-          <w:color w:val="FF0000"/>
-        </w:rPr>
-        <w:t>. Remember to consider ALL project activities – anything you do or will need to do should be included in the WBS</w:t>
-      </w:r>
-    </w:p>
-    <w:p>
-      <w:pPr>
-        <w:jc w:val="both"/>
-        <w:rPr>
-          <w:b/>
-          <w:i/>
-          <w:color w:val="FF0000"/>
-        </w:rPr>
-      </w:pPr>
-      <w:r>
-        <w:rPr>
-          <w:i/>
-          <w:color w:val="FF0000"/>
-        </w:rPr>
-        <w:t>WBS’s are usually presented as some kind of hierarchical diagram</w:t>
-      </w:r>
-      <w:r>
-        <w:rPr>
-          <w:i/>
-          <w:color w:val="FF0000"/>
-        </w:rPr>
-        <w:t>/chart etc</w:t>
-      </w:r>
-      <w:r>
-        <w:rPr>
-          <w:i/>
-          <w:color w:val="FF0000"/>
-        </w:rPr>
-        <w:t>.</w:t>
-      </w:r>
-      <w:r>
-        <w:rPr>
-          <w:i/>
-          <w:color w:val="FF0000"/>
-        </w:rPr>
-        <w:t xml:space="preserve"> The </w:t>
-      </w:r>
-      <w:r>
-        <w:rPr>
-          <w:i/>
-          <w:color w:val="FF0000"/>
-        </w:rPr>
-        <w:t>details</w:t>
-      </w:r>
-      <w:r>
-        <w:rPr>
-          <w:i/>
-          <w:color w:val="FF0000"/>
-        </w:rPr>
-        <w:t xml:space="preserve"> </w:t>
-      </w:r>
-      <w:r>
-        <w:rPr>
-          <w:i/>
-          <w:color w:val="FF0000"/>
-        </w:rPr>
-        <w:t>what is involved each work unit should be</w:t>
-      </w:r>
-      <w:r>
-        <w:rPr>
-          <w:i/>
-          <w:color w:val="FF0000"/>
-        </w:rPr>
-        <w:t xml:space="preserve"> provided in section 3:</w:t>
-      </w:r>
-      <w:r>
-        <w:rPr>
-          <w:i/>
-          <w:color w:val="FF0000"/>
-        </w:rPr>
-        <w:t xml:space="preserve"> </w:t>
-      </w:r>
-      <w:r>
-        <w:rPr>
-          <w:b/>
-          <w:i/>
-          <w:color w:val="FF0000"/>
-        </w:rPr>
-        <w:t>Activity Definition</w:t>
-      </w:r>
-    </w:p>
-    <w:p>
-      <w:pPr>
-        <w:jc w:val="both"/>
-        <w:rPr>
-          <w:i/>
-          <w:iCs/>
-          <w:color w:val="FF0000"/>
-        </w:rPr>
-      </w:pPr>
-      <w:r>
-        <w:rPr>
-          <w:i/>
-          <w:iCs/>
-          <w:color w:val="FF0000"/>
-        </w:rPr>
-        <w:t>You do NOT need to do a WBS Dictionary for this project – the activity definition (whilst slightly different) will suffice. The WBS is focussed on SCOPE. The Activity definition is focussed on TIME.</w:t>
-      </w:r>
-    </w:p>
     <w:p>
       <w:r>
         <w:t>The Work Breakdown Structure (WBS) section serves as a comprehensive outline of the project's tasks and activities, offering a high-level overview of the project's scope and components. It presents a hierarchical breakdown of the entire project into manageable work units, each representing a distinct task or activity. The WBS provides a structured framework to capture all essential elements of the project, guiding the subsequent activities and aiding in effective project management.</w:t>
@@ -2899,7 +2680,6 @@
           </w:tcPr>
           <w:p>
             <w:r>
-              <w:lastRenderedPageBreak/>
               <w:t>1</w:t>
             </w:r>
             <w:r>
@@ -3642,17 +3422,119 @@
             </w:tcMar>
           </w:tcPr>
           <w:p>
-            <w:r>
-              <w:rPr>
-                <w:rFonts w:ascii="Calibri" w:eastAsia="Calibri" w:hAnsi="Calibri" w:cs="Calibri"/>
+            <w:pPr>
+              <w:rPr>
                 <w:b/>
                 <w:bCs/>
-                <w:color w:val="000000" w:themeColor="text1"/>
-                <w:sz w:val="24"/>
-                <w:szCs w:val="24"/>
-              </w:rPr>
-              <w:t>Update Project Plan</w:t>
-            </w:r>
+                <w:sz w:val="24"/>
+                <w:szCs w:val="24"/>
+              </w:rPr>
+            </w:pPr>
+            <w:bookmarkStart w:id="6" w:name="_Hlk143809189"/>
+            <w:r>
+              <w:rPr>
+                <w:b/>
+                <w:bCs/>
+                <w:sz w:val="24"/>
+                <w:szCs w:val="24"/>
+              </w:rPr>
+              <w:t>Software Implementation and Testing</w:t>
+            </w:r>
+          </w:p>
+        </w:tc>
+      </w:tr>
+      <w:bookmarkEnd w:id="6"/>
+      <w:tr>
+        <w:trPr>
+          <w:trHeight w:val="270"/>
+        </w:trPr>
+        <w:tc>
+          <w:tcPr>
+            <w:tcW w:w="975" w:type="dxa"/>
+            <w:tcBorders>
+              <w:top w:val="single" w:sz="8" w:space="0" w:color="000000" w:themeColor="text1"/>
+              <w:left w:val="single" w:sz="8" w:space="0" w:color="000000" w:themeColor="text1"/>
+              <w:bottom w:val="single" w:sz="8" w:space="0" w:color="000000" w:themeColor="text1"/>
+              <w:right w:val="single" w:sz="8" w:space="0" w:color="000000" w:themeColor="text1"/>
+            </w:tcBorders>
+            <w:tcMar>
+              <w:left w:w="108" w:type="dxa"/>
+              <w:right w:w="108" w:type="dxa"/>
+            </w:tcMar>
+          </w:tcPr>
+          <w:p>
+            <w:r>
+              <w:t>19</w:t>
+            </w:r>
+          </w:p>
+        </w:tc>
+        <w:tc>
+          <w:tcPr>
+            <w:tcW w:w="4530" w:type="dxa"/>
+            <w:tcBorders>
+              <w:top w:val="single" w:sz="8" w:space="0" w:color="000000" w:themeColor="text1"/>
+              <w:left w:val="single" w:sz="8" w:space="0" w:color="000000" w:themeColor="text1"/>
+              <w:bottom w:val="single" w:sz="8" w:space="0" w:color="000000" w:themeColor="text1"/>
+              <w:right w:val="single" w:sz="8" w:space="0" w:color="000000" w:themeColor="text1"/>
+            </w:tcBorders>
+            <w:tcMar>
+              <w:left w:w="108" w:type="dxa"/>
+              <w:right w:w="108" w:type="dxa"/>
+            </w:tcMar>
+          </w:tcPr>
+          <w:p>
+            <w:r>
+              <w:t>Implement Data Analysis Program</w:t>
+            </w:r>
+          </w:p>
+        </w:tc>
+        <w:tc>
+          <w:tcPr>
+            <w:tcW w:w="1800" w:type="dxa"/>
+            <w:tcBorders>
+              <w:top w:val="single" w:sz="8" w:space="0" w:color="000000" w:themeColor="text1"/>
+              <w:left w:val="single" w:sz="8" w:space="0" w:color="000000" w:themeColor="text1"/>
+              <w:bottom w:val="single" w:sz="8" w:space="0" w:color="000000" w:themeColor="text1"/>
+              <w:right w:val="single" w:sz="8" w:space="0" w:color="000000" w:themeColor="text1"/>
+            </w:tcBorders>
+            <w:tcMar>
+              <w:left w:w="108" w:type="dxa"/>
+              <w:right w:w="108" w:type="dxa"/>
+            </w:tcMar>
+          </w:tcPr>
+          <w:p>
+            <w:pPr>
+              <w:rPr>
+                <w:rFonts w:ascii="Calibri" w:eastAsia="Calibri" w:hAnsi="Calibri" w:cs="Calibri"/>
+                <w:sz w:val="24"/>
+                <w:szCs w:val="24"/>
+              </w:rPr>
+            </w:pPr>
+          </w:p>
+        </w:tc>
+        <w:tc>
+          <w:tcPr>
+            <w:tcW w:w="1590" w:type="dxa"/>
+            <w:tcBorders>
+              <w:top w:val="single" w:sz="8" w:space="0" w:color="000000" w:themeColor="text1"/>
+              <w:left w:val="single" w:sz="8" w:space="0" w:color="000000" w:themeColor="text1"/>
+              <w:bottom w:val="single" w:sz="8" w:space="0" w:color="000000" w:themeColor="text1"/>
+              <w:right w:val="single" w:sz="8" w:space="0" w:color="000000" w:themeColor="text1"/>
+            </w:tcBorders>
+            <w:tcMar>
+              <w:left w:w="108" w:type="dxa"/>
+              <w:right w:w="108" w:type="dxa"/>
+            </w:tcMar>
+          </w:tcPr>
+          <w:p>
+            <w:pPr>
+              <w:jc w:val="center"/>
+              <w:rPr>
+                <w:rFonts w:ascii="Calibri" w:eastAsia="Calibri" w:hAnsi="Calibri" w:cs="Calibri"/>
+                <w:sz w:val="24"/>
+                <w:szCs w:val="24"/>
+              </w:rPr>
+            </w:pPr>
           </w:p>
         </w:tc>
       </w:tr>
@@ -3676,10 +3558,7 @@
           </w:tcPr>
           <w:p>
             <w:r>
-              <w:t>1</w:t>
-            </w:r>
-            <w:r>
-              <w:t>9</w:t>
+              <w:t>19.1</w:t>
             </w:r>
           </w:p>
         </w:tc>
@@ -3699,7 +3578,7 @@
           </w:tcPr>
           <w:p>
             <w:r>
-              <w:t>Revise and finalize project plan</w:t>
+              <w:t>Set up project structure and environment</w:t>
             </w:r>
           </w:p>
         </w:tc>
@@ -3731,15 +3610,7 @@
                 <w:sz w:val="24"/>
                 <w:szCs w:val="24"/>
               </w:rPr>
-              <w:t>3</w:t>
-            </w:r>
-            <w:r>
-              <w:rPr>
-                <w:rFonts w:ascii="Calibri" w:eastAsia="Calibri" w:hAnsi="Calibri" w:cs="Calibri"/>
-                <w:sz w:val="24"/>
-                <w:szCs w:val="24"/>
-              </w:rPr>
-              <w:t xml:space="preserve"> Days</w:t>
+              <w:t>1 Day</w:t>
             </w:r>
           </w:p>
         </w:tc>
@@ -3766,14 +3637,6 @@
                 <w:szCs w:val="24"/>
               </w:rPr>
             </w:pPr>
-            <w:r>
-              <w:rPr>
-                <w:rFonts w:ascii="Calibri" w:eastAsia="Calibri" w:hAnsi="Calibri" w:cs="Calibri"/>
-                <w:sz w:val="24"/>
-                <w:szCs w:val="24"/>
-              </w:rPr>
-              <w:t>-</w:t>
-            </w:r>
           </w:p>
         </w:tc>
       </w:tr>
@@ -3797,7 +3660,8 @@
           </w:tcPr>
           <w:p>
             <w:r>
-              <w:t>20</w:t>
+              <w:lastRenderedPageBreak/>
+              <w:t>19.2</w:t>
             </w:r>
           </w:p>
         </w:tc>
@@ -3817,7 +3681,7 @@
           </w:tcPr>
           <w:p>
             <w:r>
-              <w:t>Track actual completion times</w:t>
+              <w:t>Implement data loading and preprocessing</w:t>
             </w:r>
           </w:p>
         </w:tc>
@@ -3849,7 +3713,7 @@
                 <w:sz w:val="24"/>
                 <w:szCs w:val="24"/>
               </w:rPr>
-              <w:t>1 Day</w:t>
+              <w:t>2 Days</w:t>
             </w:r>
           </w:p>
         </w:tc>
@@ -3876,14 +3740,6 @@
                 <w:szCs w:val="24"/>
               </w:rPr>
             </w:pPr>
-            <w:r>
-              <w:rPr>
-                <w:rFonts w:ascii="Calibri" w:eastAsia="Calibri" w:hAnsi="Calibri" w:cs="Calibri"/>
-                <w:sz w:val="24"/>
-                <w:szCs w:val="24"/>
-              </w:rPr>
-              <w:t>10</w:t>
-            </w:r>
           </w:p>
         </w:tc>
       </w:tr>
@@ -3907,7 +3763,7 @@
           </w:tcPr>
           <w:p>
             <w:r>
-              <w:t>21</w:t>
+              <w:t>19.3</w:t>
             </w:r>
           </w:p>
         </w:tc>
@@ -3927,7 +3783,7 @@
           </w:tcPr>
           <w:p>
             <w:r>
-              <w:t>Regularly update Gantt chart</w:t>
+              <w:t>Develop user interface components</w:t>
             </w:r>
           </w:p>
         </w:tc>
@@ -3959,7 +3815,7 @@
                 <w:sz w:val="24"/>
                 <w:szCs w:val="24"/>
               </w:rPr>
-              <w:t>1 Day</w:t>
+              <w:t>3 Days</w:t>
             </w:r>
           </w:p>
         </w:tc>
@@ -3986,14 +3842,6 @@
                 <w:szCs w:val="24"/>
               </w:rPr>
             </w:pPr>
-            <w:r>
-              <w:rPr>
-                <w:rFonts w:ascii="Calibri" w:eastAsia="Calibri" w:hAnsi="Calibri" w:cs="Calibri"/>
-                <w:sz w:val="24"/>
-                <w:szCs w:val="24"/>
-              </w:rPr>
-              <w:t>10</w:t>
-            </w:r>
           </w:p>
         </w:tc>
       </w:tr>
@@ -4017,6 +3865,981 @@
           </w:tcPr>
           <w:p>
             <w:r>
+              <w:t>19.4</w:t>
+            </w:r>
+          </w:p>
+        </w:tc>
+        <w:tc>
+          <w:tcPr>
+            <w:tcW w:w="4530" w:type="dxa"/>
+            <w:tcBorders>
+              <w:top w:val="single" w:sz="8" w:space="0" w:color="000000" w:themeColor="text1"/>
+              <w:left w:val="single" w:sz="8" w:space="0" w:color="000000" w:themeColor="text1"/>
+              <w:bottom w:val="single" w:sz="8" w:space="0" w:color="000000" w:themeColor="text1"/>
+              <w:right w:val="single" w:sz="8" w:space="0" w:color="000000" w:themeColor="text1"/>
+            </w:tcBorders>
+            <w:tcMar>
+              <w:left w:w="108" w:type="dxa"/>
+              <w:right w:w="108" w:type="dxa"/>
+            </w:tcMar>
+          </w:tcPr>
+          <w:p>
+            <w:r>
+              <w:t>Implement analysis algorithms</w:t>
+            </w:r>
+          </w:p>
+        </w:tc>
+        <w:tc>
+          <w:tcPr>
+            <w:tcW w:w="1800" w:type="dxa"/>
+            <w:tcBorders>
+              <w:top w:val="single" w:sz="8" w:space="0" w:color="000000" w:themeColor="text1"/>
+              <w:left w:val="single" w:sz="8" w:space="0" w:color="000000" w:themeColor="text1"/>
+              <w:bottom w:val="single" w:sz="8" w:space="0" w:color="000000" w:themeColor="text1"/>
+              <w:right w:val="single" w:sz="8" w:space="0" w:color="000000" w:themeColor="text1"/>
+            </w:tcBorders>
+            <w:tcMar>
+              <w:left w:w="108" w:type="dxa"/>
+              <w:right w:w="108" w:type="dxa"/>
+            </w:tcMar>
+          </w:tcPr>
+          <w:p>
+            <w:pPr>
+              <w:rPr>
+                <w:rFonts w:ascii="Calibri" w:eastAsia="Calibri" w:hAnsi="Calibri" w:cs="Calibri"/>
+                <w:sz w:val="24"/>
+                <w:szCs w:val="24"/>
+              </w:rPr>
+            </w:pPr>
+            <w:r>
+              <w:rPr>
+                <w:rFonts w:ascii="Calibri" w:eastAsia="Calibri" w:hAnsi="Calibri" w:cs="Calibri"/>
+                <w:sz w:val="24"/>
+                <w:szCs w:val="24"/>
+              </w:rPr>
+              <w:t>4 Days</w:t>
+            </w:r>
+          </w:p>
+        </w:tc>
+        <w:tc>
+          <w:tcPr>
+            <w:tcW w:w="1590" w:type="dxa"/>
+            <w:tcBorders>
+              <w:top w:val="single" w:sz="8" w:space="0" w:color="000000" w:themeColor="text1"/>
+              <w:left w:val="single" w:sz="8" w:space="0" w:color="000000" w:themeColor="text1"/>
+              <w:bottom w:val="single" w:sz="8" w:space="0" w:color="000000" w:themeColor="text1"/>
+              <w:right w:val="single" w:sz="8" w:space="0" w:color="000000" w:themeColor="text1"/>
+            </w:tcBorders>
+            <w:tcMar>
+              <w:left w:w="108" w:type="dxa"/>
+              <w:right w:w="108" w:type="dxa"/>
+            </w:tcMar>
+          </w:tcPr>
+          <w:p>
+            <w:pPr>
+              <w:jc w:val="center"/>
+              <w:rPr>
+                <w:rFonts w:ascii="Calibri" w:eastAsia="Calibri" w:hAnsi="Calibri" w:cs="Calibri"/>
+                <w:sz w:val="24"/>
+                <w:szCs w:val="24"/>
+              </w:rPr>
+            </w:pPr>
+          </w:p>
+        </w:tc>
+      </w:tr>
+      <w:tr>
+        <w:trPr>
+          <w:trHeight w:val="270"/>
+        </w:trPr>
+        <w:tc>
+          <w:tcPr>
+            <w:tcW w:w="975" w:type="dxa"/>
+            <w:tcBorders>
+              <w:top w:val="single" w:sz="8" w:space="0" w:color="000000" w:themeColor="text1"/>
+              <w:left w:val="single" w:sz="8" w:space="0" w:color="000000" w:themeColor="text1"/>
+              <w:bottom w:val="single" w:sz="8" w:space="0" w:color="000000" w:themeColor="text1"/>
+              <w:right w:val="single" w:sz="8" w:space="0" w:color="000000" w:themeColor="text1"/>
+            </w:tcBorders>
+            <w:tcMar>
+              <w:left w:w="108" w:type="dxa"/>
+              <w:right w:w="108" w:type="dxa"/>
+            </w:tcMar>
+          </w:tcPr>
+          <w:p>
+            <w:r>
+              <w:t>19.5</w:t>
+            </w:r>
+          </w:p>
+        </w:tc>
+        <w:tc>
+          <w:tcPr>
+            <w:tcW w:w="4530" w:type="dxa"/>
+            <w:tcBorders>
+              <w:top w:val="single" w:sz="8" w:space="0" w:color="000000" w:themeColor="text1"/>
+              <w:left w:val="single" w:sz="8" w:space="0" w:color="000000" w:themeColor="text1"/>
+              <w:bottom w:val="single" w:sz="8" w:space="0" w:color="000000" w:themeColor="text1"/>
+              <w:right w:val="single" w:sz="8" w:space="0" w:color="000000" w:themeColor="text1"/>
+            </w:tcBorders>
+            <w:tcMar>
+              <w:left w:w="108" w:type="dxa"/>
+              <w:right w:w="108" w:type="dxa"/>
+            </w:tcMar>
+          </w:tcPr>
+          <w:p>
+            <w:r>
+              <w:t>Integrate UI and analysis components</w:t>
+            </w:r>
+          </w:p>
+        </w:tc>
+        <w:tc>
+          <w:tcPr>
+            <w:tcW w:w="1800" w:type="dxa"/>
+            <w:tcBorders>
+              <w:top w:val="single" w:sz="8" w:space="0" w:color="000000" w:themeColor="text1"/>
+              <w:left w:val="single" w:sz="8" w:space="0" w:color="000000" w:themeColor="text1"/>
+              <w:bottom w:val="single" w:sz="8" w:space="0" w:color="000000" w:themeColor="text1"/>
+              <w:right w:val="single" w:sz="8" w:space="0" w:color="000000" w:themeColor="text1"/>
+            </w:tcBorders>
+            <w:tcMar>
+              <w:left w:w="108" w:type="dxa"/>
+              <w:right w:w="108" w:type="dxa"/>
+            </w:tcMar>
+          </w:tcPr>
+          <w:p>
+            <w:pPr>
+              <w:rPr>
+                <w:rFonts w:ascii="Calibri" w:eastAsia="Calibri" w:hAnsi="Calibri" w:cs="Calibri"/>
+                <w:sz w:val="24"/>
+                <w:szCs w:val="24"/>
+              </w:rPr>
+            </w:pPr>
+            <w:r>
+              <w:rPr>
+                <w:rFonts w:ascii="Calibri" w:eastAsia="Calibri" w:hAnsi="Calibri" w:cs="Calibri"/>
+                <w:sz w:val="24"/>
+                <w:szCs w:val="24"/>
+              </w:rPr>
+              <w:t>2 Days</w:t>
+            </w:r>
+          </w:p>
+        </w:tc>
+        <w:tc>
+          <w:tcPr>
+            <w:tcW w:w="1590" w:type="dxa"/>
+            <w:tcBorders>
+              <w:top w:val="single" w:sz="8" w:space="0" w:color="000000" w:themeColor="text1"/>
+              <w:left w:val="single" w:sz="8" w:space="0" w:color="000000" w:themeColor="text1"/>
+              <w:bottom w:val="single" w:sz="8" w:space="0" w:color="000000" w:themeColor="text1"/>
+              <w:right w:val="single" w:sz="8" w:space="0" w:color="000000" w:themeColor="text1"/>
+            </w:tcBorders>
+            <w:tcMar>
+              <w:left w:w="108" w:type="dxa"/>
+              <w:right w:w="108" w:type="dxa"/>
+            </w:tcMar>
+          </w:tcPr>
+          <w:p>
+            <w:pPr>
+              <w:jc w:val="center"/>
+              <w:rPr>
+                <w:rFonts w:ascii="Calibri" w:eastAsia="Calibri" w:hAnsi="Calibri" w:cs="Calibri"/>
+                <w:sz w:val="24"/>
+                <w:szCs w:val="24"/>
+              </w:rPr>
+            </w:pPr>
+          </w:p>
+        </w:tc>
+      </w:tr>
+      <w:tr>
+        <w:trPr>
+          <w:trHeight w:val="270"/>
+        </w:trPr>
+        <w:tc>
+          <w:tcPr>
+            <w:tcW w:w="975" w:type="dxa"/>
+            <w:tcBorders>
+              <w:top w:val="single" w:sz="8" w:space="0" w:color="000000" w:themeColor="text1"/>
+              <w:left w:val="single" w:sz="8" w:space="0" w:color="000000" w:themeColor="text1"/>
+              <w:bottom w:val="single" w:sz="8" w:space="0" w:color="000000" w:themeColor="text1"/>
+              <w:right w:val="single" w:sz="8" w:space="0" w:color="000000" w:themeColor="text1"/>
+            </w:tcBorders>
+            <w:tcMar>
+              <w:left w:w="108" w:type="dxa"/>
+              <w:right w:w="108" w:type="dxa"/>
+            </w:tcMar>
+          </w:tcPr>
+          <w:p>
+            <w:r>
+              <w:t>20</w:t>
+            </w:r>
+          </w:p>
+        </w:tc>
+        <w:tc>
+          <w:tcPr>
+            <w:tcW w:w="4530" w:type="dxa"/>
+            <w:tcBorders>
+              <w:top w:val="single" w:sz="8" w:space="0" w:color="000000" w:themeColor="text1"/>
+              <w:left w:val="single" w:sz="8" w:space="0" w:color="000000" w:themeColor="text1"/>
+              <w:bottom w:val="single" w:sz="8" w:space="0" w:color="000000" w:themeColor="text1"/>
+              <w:right w:val="single" w:sz="8" w:space="0" w:color="000000" w:themeColor="text1"/>
+            </w:tcBorders>
+            <w:tcMar>
+              <w:left w:w="108" w:type="dxa"/>
+              <w:right w:w="108" w:type="dxa"/>
+            </w:tcMar>
+          </w:tcPr>
+          <w:p>
+            <w:r>
+              <w:t>Perform Unit Testing</w:t>
+            </w:r>
+          </w:p>
+        </w:tc>
+        <w:tc>
+          <w:tcPr>
+            <w:tcW w:w="1800" w:type="dxa"/>
+            <w:tcBorders>
+              <w:top w:val="single" w:sz="8" w:space="0" w:color="000000" w:themeColor="text1"/>
+              <w:left w:val="single" w:sz="8" w:space="0" w:color="000000" w:themeColor="text1"/>
+              <w:bottom w:val="single" w:sz="8" w:space="0" w:color="000000" w:themeColor="text1"/>
+              <w:right w:val="single" w:sz="8" w:space="0" w:color="000000" w:themeColor="text1"/>
+            </w:tcBorders>
+            <w:tcMar>
+              <w:left w:w="108" w:type="dxa"/>
+              <w:right w:w="108" w:type="dxa"/>
+            </w:tcMar>
+          </w:tcPr>
+          <w:p>
+            <w:pPr>
+              <w:rPr>
+                <w:rFonts w:ascii="Calibri" w:eastAsia="Calibri" w:hAnsi="Calibri" w:cs="Calibri"/>
+                <w:sz w:val="24"/>
+                <w:szCs w:val="24"/>
+              </w:rPr>
+            </w:pPr>
+          </w:p>
+        </w:tc>
+        <w:tc>
+          <w:tcPr>
+            <w:tcW w:w="1590" w:type="dxa"/>
+            <w:tcBorders>
+              <w:top w:val="single" w:sz="8" w:space="0" w:color="000000" w:themeColor="text1"/>
+              <w:left w:val="single" w:sz="8" w:space="0" w:color="000000" w:themeColor="text1"/>
+              <w:bottom w:val="single" w:sz="8" w:space="0" w:color="000000" w:themeColor="text1"/>
+              <w:right w:val="single" w:sz="8" w:space="0" w:color="000000" w:themeColor="text1"/>
+            </w:tcBorders>
+            <w:tcMar>
+              <w:left w:w="108" w:type="dxa"/>
+              <w:right w:w="108" w:type="dxa"/>
+            </w:tcMar>
+          </w:tcPr>
+          <w:p>
+            <w:pPr>
+              <w:jc w:val="center"/>
+              <w:rPr>
+                <w:rFonts w:ascii="Calibri" w:eastAsia="Calibri" w:hAnsi="Calibri" w:cs="Calibri"/>
+                <w:sz w:val="24"/>
+                <w:szCs w:val="24"/>
+              </w:rPr>
+            </w:pPr>
+          </w:p>
+        </w:tc>
+      </w:tr>
+      <w:tr>
+        <w:trPr>
+          <w:trHeight w:val="270"/>
+        </w:trPr>
+        <w:tc>
+          <w:tcPr>
+            <w:tcW w:w="975" w:type="dxa"/>
+            <w:tcBorders>
+              <w:top w:val="single" w:sz="8" w:space="0" w:color="000000" w:themeColor="text1"/>
+              <w:left w:val="single" w:sz="8" w:space="0" w:color="000000" w:themeColor="text1"/>
+              <w:bottom w:val="single" w:sz="8" w:space="0" w:color="000000" w:themeColor="text1"/>
+              <w:right w:val="single" w:sz="8" w:space="0" w:color="000000" w:themeColor="text1"/>
+            </w:tcBorders>
+            <w:tcMar>
+              <w:left w:w="108" w:type="dxa"/>
+              <w:right w:w="108" w:type="dxa"/>
+            </w:tcMar>
+          </w:tcPr>
+          <w:p>
+            <w:r>
+              <w:t>20.1</w:t>
+            </w:r>
+          </w:p>
+        </w:tc>
+        <w:tc>
+          <w:tcPr>
+            <w:tcW w:w="4530" w:type="dxa"/>
+            <w:tcBorders>
+              <w:top w:val="single" w:sz="8" w:space="0" w:color="000000" w:themeColor="text1"/>
+              <w:left w:val="single" w:sz="8" w:space="0" w:color="000000" w:themeColor="text1"/>
+              <w:bottom w:val="single" w:sz="8" w:space="0" w:color="000000" w:themeColor="text1"/>
+              <w:right w:val="single" w:sz="8" w:space="0" w:color="000000" w:themeColor="text1"/>
+            </w:tcBorders>
+            <w:tcMar>
+              <w:left w:w="108" w:type="dxa"/>
+              <w:right w:w="108" w:type="dxa"/>
+            </w:tcMar>
+          </w:tcPr>
+          <w:p>
+            <w:r>
+              <w:t>Create test cases for data loading</w:t>
+            </w:r>
+          </w:p>
+        </w:tc>
+        <w:tc>
+          <w:tcPr>
+            <w:tcW w:w="1800" w:type="dxa"/>
+            <w:tcBorders>
+              <w:top w:val="single" w:sz="8" w:space="0" w:color="000000" w:themeColor="text1"/>
+              <w:left w:val="single" w:sz="8" w:space="0" w:color="000000" w:themeColor="text1"/>
+              <w:bottom w:val="single" w:sz="8" w:space="0" w:color="000000" w:themeColor="text1"/>
+              <w:right w:val="single" w:sz="8" w:space="0" w:color="000000" w:themeColor="text1"/>
+            </w:tcBorders>
+            <w:tcMar>
+              <w:left w:w="108" w:type="dxa"/>
+              <w:right w:w="108" w:type="dxa"/>
+            </w:tcMar>
+          </w:tcPr>
+          <w:p>
+            <w:pPr>
+              <w:rPr>
+                <w:rFonts w:ascii="Calibri" w:eastAsia="Calibri" w:hAnsi="Calibri" w:cs="Calibri"/>
+                <w:sz w:val="24"/>
+                <w:szCs w:val="24"/>
+              </w:rPr>
+            </w:pPr>
+            <w:r>
+              <w:rPr>
+                <w:rFonts w:ascii="Calibri" w:eastAsia="Calibri" w:hAnsi="Calibri" w:cs="Calibri"/>
+                <w:sz w:val="24"/>
+                <w:szCs w:val="24"/>
+              </w:rPr>
+              <w:t>1 Day</w:t>
+            </w:r>
+          </w:p>
+        </w:tc>
+        <w:tc>
+          <w:tcPr>
+            <w:tcW w:w="1590" w:type="dxa"/>
+            <w:tcBorders>
+              <w:top w:val="single" w:sz="8" w:space="0" w:color="000000" w:themeColor="text1"/>
+              <w:left w:val="single" w:sz="8" w:space="0" w:color="000000" w:themeColor="text1"/>
+              <w:bottom w:val="single" w:sz="8" w:space="0" w:color="000000" w:themeColor="text1"/>
+              <w:right w:val="single" w:sz="8" w:space="0" w:color="000000" w:themeColor="text1"/>
+            </w:tcBorders>
+            <w:tcMar>
+              <w:left w:w="108" w:type="dxa"/>
+              <w:right w:w="108" w:type="dxa"/>
+            </w:tcMar>
+          </w:tcPr>
+          <w:p>
+            <w:pPr>
+              <w:jc w:val="center"/>
+              <w:rPr>
+                <w:rFonts w:ascii="Calibri" w:eastAsia="Calibri" w:hAnsi="Calibri" w:cs="Calibri"/>
+                <w:sz w:val="24"/>
+                <w:szCs w:val="24"/>
+              </w:rPr>
+            </w:pPr>
+          </w:p>
+        </w:tc>
+      </w:tr>
+      <w:tr>
+        <w:trPr>
+          <w:trHeight w:val="270"/>
+        </w:trPr>
+        <w:tc>
+          <w:tcPr>
+            <w:tcW w:w="975" w:type="dxa"/>
+            <w:tcBorders>
+              <w:top w:val="single" w:sz="8" w:space="0" w:color="000000" w:themeColor="text1"/>
+              <w:left w:val="single" w:sz="8" w:space="0" w:color="000000" w:themeColor="text1"/>
+              <w:bottom w:val="single" w:sz="8" w:space="0" w:color="000000" w:themeColor="text1"/>
+              <w:right w:val="single" w:sz="8" w:space="0" w:color="000000" w:themeColor="text1"/>
+            </w:tcBorders>
+            <w:tcMar>
+              <w:left w:w="108" w:type="dxa"/>
+              <w:right w:w="108" w:type="dxa"/>
+            </w:tcMar>
+          </w:tcPr>
+          <w:p>
+            <w:r>
+              <w:t>20.2</w:t>
+            </w:r>
+          </w:p>
+        </w:tc>
+        <w:tc>
+          <w:tcPr>
+            <w:tcW w:w="4530" w:type="dxa"/>
+            <w:tcBorders>
+              <w:top w:val="single" w:sz="8" w:space="0" w:color="000000" w:themeColor="text1"/>
+              <w:left w:val="single" w:sz="8" w:space="0" w:color="000000" w:themeColor="text1"/>
+              <w:bottom w:val="single" w:sz="8" w:space="0" w:color="000000" w:themeColor="text1"/>
+              <w:right w:val="single" w:sz="8" w:space="0" w:color="000000" w:themeColor="text1"/>
+            </w:tcBorders>
+            <w:tcMar>
+              <w:left w:w="108" w:type="dxa"/>
+              <w:right w:w="108" w:type="dxa"/>
+            </w:tcMar>
+          </w:tcPr>
+          <w:p>
+            <w:r>
+              <w:t>Execute unit tests for UI components</w:t>
+            </w:r>
+          </w:p>
+        </w:tc>
+        <w:tc>
+          <w:tcPr>
+            <w:tcW w:w="1800" w:type="dxa"/>
+            <w:tcBorders>
+              <w:top w:val="single" w:sz="8" w:space="0" w:color="000000" w:themeColor="text1"/>
+              <w:left w:val="single" w:sz="8" w:space="0" w:color="000000" w:themeColor="text1"/>
+              <w:bottom w:val="single" w:sz="8" w:space="0" w:color="000000" w:themeColor="text1"/>
+              <w:right w:val="single" w:sz="8" w:space="0" w:color="000000" w:themeColor="text1"/>
+            </w:tcBorders>
+            <w:tcMar>
+              <w:left w:w="108" w:type="dxa"/>
+              <w:right w:w="108" w:type="dxa"/>
+            </w:tcMar>
+          </w:tcPr>
+          <w:p>
+            <w:pPr>
+              <w:rPr>
+                <w:rFonts w:ascii="Calibri" w:eastAsia="Calibri" w:hAnsi="Calibri" w:cs="Calibri"/>
+                <w:sz w:val="24"/>
+                <w:szCs w:val="24"/>
+              </w:rPr>
+            </w:pPr>
+            <w:r>
+              <w:rPr>
+                <w:rFonts w:ascii="Calibri" w:eastAsia="Calibri" w:hAnsi="Calibri" w:cs="Calibri"/>
+                <w:sz w:val="24"/>
+                <w:szCs w:val="24"/>
+              </w:rPr>
+              <w:t>2 Days</w:t>
+            </w:r>
+          </w:p>
+        </w:tc>
+        <w:tc>
+          <w:tcPr>
+            <w:tcW w:w="1590" w:type="dxa"/>
+            <w:tcBorders>
+              <w:top w:val="single" w:sz="8" w:space="0" w:color="000000" w:themeColor="text1"/>
+              <w:left w:val="single" w:sz="8" w:space="0" w:color="000000" w:themeColor="text1"/>
+              <w:bottom w:val="single" w:sz="8" w:space="0" w:color="000000" w:themeColor="text1"/>
+              <w:right w:val="single" w:sz="8" w:space="0" w:color="000000" w:themeColor="text1"/>
+            </w:tcBorders>
+            <w:tcMar>
+              <w:left w:w="108" w:type="dxa"/>
+              <w:right w:w="108" w:type="dxa"/>
+            </w:tcMar>
+          </w:tcPr>
+          <w:p>
+            <w:pPr>
+              <w:jc w:val="center"/>
+              <w:rPr>
+                <w:rFonts w:ascii="Calibri" w:eastAsia="Calibri" w:hAnsi="Calibri" w:cs="Calibri"/>
+                <w:sz w:val="24"/>
+                <w:szCs w:val="24"/>
+              </w:rPr>
+            </w:pPr>
+          </w:p>
+        </w:tc>
+      </w:tr>
+      <w:tr>
+        <w:trPr>
+          <w:trHeight w:val="270"/>
+        </w:trPr>
+        <w:tc>
+          <w:tcPr>
+            <w:tcW w:w="975" w:type="dxa"/>
+            <w:tcBorders>
+              <w:top w:val="single" w:sz="8" w:space="0" w:color="000000" w:themeColor="text1"/>
+              <w:left w:val="single" w:sz="8" w:space="0" w:color="000000" w:themeColor="text1"/>
+              <w:bottom w:val="single" w:sz="8" w:space="0" w:color="000000" w:themeColor="text1"/>
+              <w:right w:val="single" w:sz="8" w:space="0" w:color="000000" w:themeColor="text1"/>
+            </w:tcBorders>
+            <w:tcMar>
+              <w:left w:w="108" w:type="dxa"/>
+              <w:right w:w="108" w:type="dxa"/>
+            </w:tcMar>
+          </w:tcPr>
+          <w:p>
+            <w:r>
+              <w:t>20.3</w:t>
+            </w:r>
+          </w:p>
+        </w:tc>
+        <w:tc>
+          <w:tcPr>
+            <w:tcW w:w="4530" w:type="dxa"/>
+            <w:tcBorders>
+              <w:top w:val="single" w:sz="8" w:space="0" w:color="000000" w:themeColor="text1"/>
+              <w:left w:val="single" w:sz="8" w:space="0" w:color="000000" w:themeColor="text1"/>
+              <w:bottom w:val="single" w:sz="8" w:space="0" w:color="000000" w:themeColor="text1"/>
+              <w:right w:val="single" w:sz="8" w:space="0" w:color="000000" w:themeColor="text1"/>
+            </w:tcBorders>
+            <w:tcMar>
+              <w:left w:w="108" w:type="dxa"/>
+              <w:right w:w="108" w:type="dxa"/>
+            </w:tcMar>
+          </w:tcPr>
+          <w:p>
+            <w:r>
+              <w:t>Conduct unit tests for analysis</w:t>
+            </w:r>
+          </w:p>
+        </w:tc>
+        <w:tc>
+          <w:tcPr>
+            <w:tcW w:w="1800" w:type="dxa"/>
+            <w:tcBorders>
+              <w:top w:val="single" w:sz="8" w:space="0" w:color="000000" w:themeColor="text1"/>
+              <w:left w:val="single" w:sz="8" w:space="0" w:color="000000" w:themeColor="text1"/>
+              <w:bottom w:val="single" w:sz="8" w:space="0" w:color="000000" w:themeColor="text1"/>
+              <w:right w:val="single" w:sz="8" w:space="0" w:color="000000" w:themeColor="text1"/>
+            </w:tcBorders>
+            <w:tcMar>
+              <w:left w:w="108" w:type="dxa"/>
+              <w:right w:w="108" w:type="dxa"/>
+            </w:tcMar>
+          </w:tcPr>
+          <w:p>
+            <w:pPr>
+              <w:rPr>
+                <w:rFonts w:ascii="Calibri" w:eastAsia="Calibri" w:hAnsi="Calibri" w:cs="Calibri"/>
+                <w:sz w:val="24"/>
+                <w:szCs w:val="24"/>
+              </w:rPr>
+            </w:pPr>
+            <w:r>
+              <w:rPr>
+                <w:rFonts w:ascii="Calibri" w:eastAsia="Calibri" w:hAnsi="Calibri" w:cs="Calibri"/>
+                <w:sz w:val="24"/>
+                <w:szCs w:val="24"/>
+              </w:rPr>
+              <w:t>3 Days</w:t>
+            </w:r>
+          </w:p>
+        </w:tc>
+        <w:tc>
+          <w:tcPr>
+            <w:tcW w:w="1590" w:type="dxa"/>
+            <w:tcBorders>
+              <w:top w:val="single" w:sz="8" w:space="0" w:color="000000" w:themeColor="text1"/>
+              <w:left w:val="single" w:sz="8" w:space="0" w:color="000000" w:themeColor="text1"/>
+              <w:bottom w:val="single" w:sz="8" w:space="0" w:color="000000" w:themeColor="text1"/>
+              <w:right w:val="single" w:sz="8" w:space="0" w:color="000000" w:themeColor="text1"/>
+            </w:tcBorders>
+            <w:tcMar>
+              <w:left w:w="108" w:type="dxa"/>
+              <w:right w:w="108" w:type="dxa"/>
+            </w:tcMar>
+          </w:tcPr>
+          <w:p>
+            <w:pPr>
+              <w:jc w:val="center"/>
+              <w:rPr>
+                <w:rFonts w:ascii="Calibri" w:eastAsia="Calibri" w:hAnsi="Calibri" w:cs="Calibri"/>
+                <w:sz w:val="24"/>
+                <w:szCs w:val="24"/>
+              </w:rPr>
+            </w:pPr>
+          </w:p>
+        </w:tc>
+      </w:tr>
+      <w:tr>
+        <w:trPr>
+          <w:trHeight w:val="270"/>
+        </w:trPr>
+        <w:tc>
+          <w:tcPr>
+            <w:tcW w:w="975" w:type="dxa"/>
+            <w:tcBorders>
+              <w:top w:val="single" w:sz="8" w:space="0" w:color="000000" w:themeColor="text1"/>
+              <w:left w:val="single" w:sz="8" w:space="0" w:color="000000" w:themeColor="text1"/>
+              <w:bottom w:val="single" w:sz="8" w:space="0" w:color="000000" w:themeColor="text1"/>
+              <w:right w:val="single" w:sz="8" w:space="0" w:color="000000" w:themeColor="text1"/>
+            </w:tcBorders>
+            <w:tcMar>
+              <w:left w:w="108" w:type="dxa"/>
+              <w:right w:w="108" w:type="dxa"/>
+            </w:tcMar>
+          </w:tcPr>
+          <w:p>
+            <w:r>
+              <w:t>20.4</w:t>
+            </w:r>
+          </w:p>
+        </w:tc>
+        <w:tc>
+          <w:tcPr>
+            <w:tcW w:w="4530" w:type="dxa"/>
+            <w:tcBorders>
+              <w:top w:val="single" w:sz="8" w:space="0" w:color="000000" w:themeColor="text1"/>
+              <w:left w:val="single" w:sz="8" w:space="0" w:color="000000" w:themeColor="text1"/>
+              <w:bottom w:val="single" w:sz="8" w:space="0" w:color="000000" w:themeColor="text1"/>
+              <w:right w:val="single" w:sz="8" w:space="0" w:color="000000" w:themeColor="text1"/>
+            </w:tcBorders>
+            <w:tcMar>
+              <w:left w:w="108" w:type="dxa"/>
+              <w:right w:w="108" w:type="dxa"/>
+            </w:tcMar>
+          </w:tcPr>
+          <w:p>
+            <w:r>
+              <w:t>v</w:t>
+            </w:r>
+            <w:r>
+              <w:t>erify UI and analysis integration</w:t>
+            </w:r>
+          </w:p>
+        </w:tc>
+        <w:tc>
+          <w:tcPr>
+            <w:tcW w:w="1800" w:type="dxa"/>
+            <w:tcBorders>
+              <w:top w:val="single" w:sz="8" w:space="0" w:color="000000" w:themeColor="text1"/>
+              <w:left w:val="single" w:sz="8" w:space="0" w:color="000000" w:themeColor="text1"/>
+              <w:bottom w:val="single" w:sz="8" w:space="0" w:color="000000" w:themeColor="text1"/>
+              <w:right w:val="single" w:sz="8" w:space="0" w:color="000000" w:themeColor="text1"/>
+            </w:tcBorders>
+            <w:tcMar>
+              <w:left w:w="108" w:type="dxa"/>
+              <w:right w:w="108" w:type="dxa"/>
+            </w:tcMar>
+          </w:tcPr>
+          <w:p>
+            <w:pPr>
+              <w:rPr>
+                <w:rFonts w:ascii="Calibri" w:eastAsia="Calibri" w:hAnsi="Calibri" w:cs="Calibri"/>
+                <w:sz w:val="24"/>
+                <w:szCs w:val="24"/>
+              </w:rPr>
+            </w:pPr>
+            <w:r>
+              <w:rPr>
+                <w:rFonts w:ascii="Calibri" w:eastAsia="Calibri" w:hAnsi="Calibri" w:cs="Calibri"/>
+                <w:sz w:val="24"/>
+                <w:szCs w:val="24"/>
+              </w:rPr>
+              <w:t>2 Days</w:t>
+            </w:r>
+          </w:p>
+        </w:tc>
+        <w:tc>
+          <w:tcPr>
+            <w:tcW w:w="1590" w:type="dxa"/>
+            <w:tcBorders>
+              <w:top w:val="single" w:sz="8" w:space="0" w:color="000000" w:themeColor="text1"/>
+              <w:left w:val="single" w:sz="8" w:space="0" w:color="000000" w:themeColor="text1"/>
+              <w:bottom w:val="single" w:sz="8" w:space="0" w:color="000000" w:themeColor="text1"/>
+              <w:right w:val="single" w:sz="8" w:space="0" w:color="000000" w:themeColor="text1"/>
+            </w:tcBorders>
+            <w:tcMar>
+              <w:left w:w="108" w:type="dxa"/>
+              <w:right w:w="108" w:type="dxa"/>
+            </w:tcMar>
+          </w:tcPr>
+          <w:p>
+            <w:pPr>
+              <w:jc w:val="center"/>
+              <w:rPr>
+                <w:rFonts w:ascii="Calibri" w:eastAsia="Calibri" w:hAnsi="Calibri" w:cs="Calibri"/>
+                <w:sz w:val="24"/>
+                <w:szCs w:val="24"/>
+              </w:rPr>
+            </w:pPr>
+          </w:p>
+        </w:tc>
+      </w:tr>
+      <w:tr>
+        <w:trPr>
+          <w:trHeight w:val="270"/>
+        </w:trPr>
+        <w:tc>
+          <w:tcPr>
+            <w:tcW w:w="975" w:type="dxa"/>
+            <w:tcBorders>
+              <w:top w:val="single" w:sz="8" w:space="0" w:color="000000" w:themeColor="text1"/>
+              <w:left w:val="single" w:sz="8" w:space="0" w:color="000000" w:themeColor="text1"/>
+              <w:bottom w:val="single" w:sz="8" w:space="0" w:color="000000" w:themeColor="text1"/>
+              <w:right w:val="single" w:sz="8" w:space="0" w:color="000000" w:themeColor="text1"/>
+            </w:tcBorders>
+            <w:tcMar>
+              <w:left w:w="108" w:type="dxa"/>
+              <w:right w:w="108" w:type="dxa"/>
+            </w:tcMar>
+          </w:tcPr>
+          <w:p>
+            <w:bookmarkStart w:id="7" w:name="_Hlk143810524"/>
+            <w:r>
+              <w:t>20.5</w:t>
+            </w:r>
+          </w:p>
+        </w:tc>
+        <w:tc>
+          <w:tcPr>
+            <w:tcW w:w="4530" w:type="dxa"/>
+            <w:tcBorders>
+              <w:top w:val="single" w:sz="8" w:space="0" w:color="000000" w:themeColor="text1"/>
+              <w:left w:val="single" w:sz="8" w:space="0" w:color="000000" w:themeColor="text1"/>
+              <w:bottom w:val="single" w:sz="8" w:space="0" w:color="000000" w:themeColor="text1"/>
+              <w:right w:val="single" w:sz="8" w:space="0" w:color="000000" w:themeColor="text1"/>
+            </w:tcBorders>
+            <w:tcMar>
+              <w:left w:w="108" w:type="dxa"/>
+              <w:right w:w="108" w:type="dxa"/>
+            </w:tcMar>
+          </w:tcPr>
+          <w:p>
+            <w:r>
+              <w:t>Perform unit testing and debugging</w:t>
+            </w:r>
+          </w:p>
+        </w:tc>
+        <w:tc>
+          <w:tcPr>
+            <w:tcW w:w="1800" w:type="dxa"/>
+            <w:tcBorders>
+              <w:top w:val="single" w:sz="8" w:space="0" w:color="000000" w:themeColor="text1"/>
+              <w:left w:val="single" w:sz="8" w:space="0" w:color="000000" w:themeColor="text1"/>
+              <w:bottom w:val="single" w:sz="8" w:space="0" w:color="000000" w:themeColor="text1"/>
+              <w:right w:val="single" w:sz="8" w:space="0" w:color="000000" w:themeColor="text1"/>
+            </w:tcBorders>
+            <w:tcMar>
+              <w:left w:w="108" w:type="dxa"/>
+              <w:right w:w="108" w:type="dxa"/>
+            </w:tcMar>
+          </w:tcPr>
+          <w:p>
+            <w:pPr>
+              <w:rPr>
+                <w:rFonts w:ascii="Calibri" w:eastAsia="Calibri" w:hAnsi="Calibri" w:cs="Calibri"/>
+                <w:sz w:val="24"/>
+                <w:szCs w:val="24"/>
+              </w:rPr>
+            </w:pPr>
+            <w:r>
+              <w:rPr>
+                <w:rFonts w:ascii="Calibri" w:eastAsia="Calibri" w:hAnsi="Calibri" w:cs="Calibri"/>
+                <w:sz w:val="24"/>
+                <w:szCs w:val="24"/>
+              </w:rPr>
+              <w:t>2 Days</w:t>
+            </w:r>
+          </w:p>
+        </w:tc>
+        <w:tc>
+          <w:tcPr>
+            <w:tcW w:w="1590" w:type="dxa"/>
+            <w:tcBorders>
+              <w:top w:val="single" w:sz="8" w:space="0" w:color="000000" w:themeColor="text1"/>
+              <w:left w:val="single" w:sz="8" w:space="0" w:color="000000" w:themeColor="text1"/>
+              <w:bottom w:val="single" w:sz="8" w:space="0" w:color="000000" w:themeColor="text1"/>
+              <w:right w:val="single" w:sz="8" w:space="0" w:color="000000" w:themeColor="text1"/>
+            </w:tcBorders>
+            <w:tcMar>
+              <w:left w:w="108" w:type="dxa"/>
+              <w:right w:w="108" w:type="dxa"/>
+            </w:tcMar>
+          </w:tcPr>
+          <w:p>
+            <w:pPr>
+              <w:jc w:val="center"/>
+              <w:rPr>
+                <w:rFonts w:ascii="Calibri" w:eastAsia="Calibri" w:hAnsi="Calibri" w:cs="Calibri"/>
+                <w:sz w:val="24"/>
+                <w:szCs w:val="24"/>
+              </w:rPr>
+            </w:pPr>
+          </w:p>
+        </w:tc>
+      </w:tr>
+      <w:bookmarkEnd w:id="7"/>
+      <w:tr>
+        <w:trPr>
+          <w:trHeight w:val="270"/>
+        </w:trPr>
+        <w:tc>
+          <w:tcPr>
+            <w:tcW w:w="8895" w:type="dxa"/>
+            <w:gridSpan w:val="4"/>
+            <w:tcBorders>
+              <w:top w:val="single" w:sz="8" w:space="0" w:color="000000" w:themeColor="text1"/>
+              <w:left w:val="single" w:sz="8" w:space="0" w:color="000000" w:themeColor="text1"/>
+              <w:bottom w:val="single" w:sz="8" w:space="0" w:color="000000" w:themeColor="text1"/>
+              <w:right w:val="single" w:sz="8" w:space="0" w:color="000000" w:themeColor="text1"/>
+            </w:tcBorders>
+            <w:shd w:val="clear" w:color="auto" w:fill="70AD47"/>
+            <w:tcMar>
+              <w:left w:w="108" w:type="dxa"/>
+              <w:right w:w="108" w:type="dxa"/>
+            </w:tcMar>
+          </w:tcPr>
+          <w:p>
+            <w:pPr>
+              <w:tabs>
+                <w:tab w:val="left" w:pos="2966"/>
+              </w:tabs>
+              <w:rPr>
+                <w:b/>
+                <w:bCs/>
+              </w:rPr>
+            </w:pPr>
+            <w:r>
+              <w:rPr>
+                <w:b/>
+                <w:bCs/>
+                <w:sz w:val="24"/>
+                <w:szCs w:val="24"/>
+              </w:rPr>
+              <w:t>Software Testing Repor</w:t>
+            </w:r>
+            <w:r>
+              <w:rPr>
+                <w:b/>
+                <w:bCs/>
+                <w:sz w:val="24"/>
+                <w:szCs w:val="24"/>
+              </w:rPr>
+              <w:t>t</w:t>
+            </w:r>
+            <w:r>
+              <w:rPr>
+                <w:b/>
+                <w:bCs/>
+                <w:sz w:val="24"/>
+                <w:szCs w:val="24"/>
+              </w:rPr>
+              <w:tab/>
+            </w:r>
+          </w:p>
+        </w:tc>
+      </w:tr>
+      <w:tr>
+        <w:trPr>
+          <w:trHeight w:val="270"/>
+        </w:trPr>
+        <w:tc>
+          <w:tcPr>
+            <w:tcW w:w="975" w:type="dxa"/>
+            <w:tcBorders>
+              <w:top w:val="single" w:sz="8" w:space="0" w:color="000000" w:themeColor="text1"/>
+              <w:left w:val="single" w:sz="8" w:space="0" w:color="000000" w:themeColor="text1"/>
+              <w:bottom w:val="single" w:sz="8" w:space="0" w:color="000000" w:themeColor="text1"/>
+              <w:right w:val="single" w:sz="8" w:space="0" w:color="000000" w:themeColor="text1"/>
+            </w:tcBorders>
+            <w:tcMar>
+              <w:left w:w="108" w:type="dxa"/>
+              <w:right w:w="108" w:type="dxa"/>
+            </w:tcMar>
+          </w:tcPr>
+          <w:p>
+            <w:r>
+              <w:t>21</w:t>
+            </w:r>
+          </w:p>
+        </w:tc>
+        <w:tc>
+          <w:tcPr>
+            <w:tcW w:w="4530" w:type="dxa"/>
+            <w:tcBorders>
+              <w:top w:val="single" w:sz="8" w:space="0" w:color="000000" w:themeColor="text1"/>
+              <w:left w:val="single" w:sz="8" w:space="0" w:color="000000" w:themeColor="text1"/>
+              <w:bottom w:val="single" w:sz="8" w:space="0" w:color="000000" w:themeColor="text1"/>
+              <w:right w:val="single" w:sz="8" w:space="0" w:color="000000" w:themeColor="text1"/>
+            </w:tcBorders>
+            <w:tcMar>
+              <w:left w:w="108" w:type="dxa"/>
+              <w:right w:w="108" w:type="dxa"/>
+            </w:tcMar>
+          </w:tcPr>
+          <w:p>
+            <w:r>
+              <w:t>Compile test cases and outcomes</w:t>
+            </w:r>
+          </w:p>
+        </w:tc>
+        <w:tc>
+          <w:tcPr>
+            <w:tcW w:w="1800" w:type="dxa"/>
+            <w:tcBorders>
+              <w:top w:val="single" w:sz="8" w:space="0" w:color="000000" w:themeColor="text1"/>
+              <w:left w:val="single" w:sz="8" w:space="0" w:color="000000" w:themeColor="text1"/>
+              <w:bottom w:val="single" w:sz="8" w:space="0" w:color="000000" w:themeColor="text1"/>
+              <w:right w:val="single" w:sz="8" w:space="0" w:color="000000" w:themeColor="text1"/>
+            </w:tcBorders>
+            <w:tcMar>
+              <w:left w:w="108" w:type="dxa"/>
+              <w:right w:w="108" w:type="dxa"/>
+            </w:tcMar>
+          </w:tcPr>
+          <w:p>
+            <w:pPr>
+              <w:rPr>
+                <w:rFonts w:ascii="Calibri" w:eastAsia="Calibri" w:hAnsi="Calibri" w:cs="Calibri"/>
+                <w:sz w:val="24"/>
+                <w:szCs w:val="24"/>
+              </w:rPr>
+            </w:pPr>
+            <w:r>
+              <w:rPr>
+                <w:rFonts w:ascii="Calibri" w:eastAsia="Calibri" w:hAnsi="Calibri" w:cs="Calibri"/>
+                <w:sz w:val="24"/>
+                <w:szCs w:val="24"/>
+              </w:rPr>
+              <w:t>1 Day</w:t>
+            </w:r>
+          </w:p>
+        </w:tc>
+        <w:tc>
+          <w:tcPr>
+            <w:tcW w:w="1590" w:type="dxa"/>
+            <w:tcBorders>
+              <w:top w:val="single" w:sz="8" w:space="0" w:color="000000" w:themeColor="text1"/>
+              <w:left w:val="single" w:sz="8" w:space="0" w:color="000000" w:themeColor="text1"/>
+              <w:bottom w:val="single" w:sz="8" w:space="0" w:color="000000" w:themeColor="text1"/>
+              <w:right w:val="single" w:sz="8" w:space="0" w:color="000000" w:themeColor="text1"/>
+            </w:tcBorders>
+            <w:tcMar>
+              <w:left w:w="108" w:type="dxa"/>
+              <w:right w:w="108" w:type="dxa"/>
+            </w:tcMar>
+          </w:tcPr>
+          <w:p>
+            <w:pPr>
+              <w:jc w:val="center"/>
+              <w:rPr>
+                <w:rFonts w:ascii="Calibri" w:eastAsia="Calibri" w:hAnsi="Calibri" w:cs="Calibri"/>
+                <w:sz w:val="24"/>
+                <w:szCs w:val="24"/>
+              </w:rPr>
+            </w:pPr>
+          </w:p>
+        </w:tc>
+      </w:tr>
+      <w:tr>
+        <w:trPr>
+          <w:trHeight w:val="270"/>
+        </w:trPr>
+        <w:tc>
+          <w:tcPr>
+            <w:tcW w:w="975" w:type="dxa"/>
+            <w:tcBorders>
+              <w:top w:val="single" w:sz="8" w:space="0" w:color="000000" w:themeColor="text1"/>
+              <w:left w:val="single" w:sz="8" w:space="0" w:color="000000" w:themeColor="text1"/>
+              <w:bottom w:val="single" w:sz="8" w:space="0" w:color="000000" w:themeColor="text1"/>
+              <w:right w:val="single" w:sz="8" w:space="0" w:color="000000" w:themeColor="text1"/>
+            </w:tcBorders>
+            <w:tcMar>
+              <w:left w:w="108" w:type="dxa"/>
+              <w:right w:w="108" w:type="dxa"/>
+            </w:tcMar>
+          </w:tcPr>
+          <w:p>
+            <w:r>
               <w:t>22</w:t>
             </w:r>
           </w:p>
@@ -4037,10 +4860,1584 @@
           </w:tcPr>
           <w:p>
             <w:r>
-              <w:t xml:space="preserve">Regular </w:t>
-            </w:r>
-            <w:r>
-              <w:t xml:space="preserve">GitHub commits and pushes </w:t>
+              <w:t>Include coverage and evaluation details</w:t>
+            </w:r>
+          </w:p>
+        </w:tc>
+        <w:tc>
+          <w:tcPr>
+            <w:tcW w:w="1800" w:type="dxa"/>
+            <w:tcBorders>
+              <w:top w:val="single" w:sz="8" w:space="0" w:color="000000" w:themeColor="text1"/>
+              <w:left w:val="single" w:sz="8" w:space="0" w:color="000000" w:themeColor="text1"/>
+              <w:bottom w:val="single" w:sz="8" w:space="0" w:color="000000" w:themeColor="text1"/>
+              <w:right w:val="single" w:sz="8" w:space="0" w:color="000000" w:themeColor="text1"/>
+            </w:tcBorders>
+            <w:tcMar>
+              <w:left w:w="108" w:type="dxa"/>
+              <w:right w:w="108" w:type="dxa"/>
+            </w:tcMar>
+          </w:tcPr>
+          <w:p>
+            <w:pPr>
+              <w:rPr>
+                <w:rFonts w:ascii="Calibri" w:eastAsia="Calibri" w:hAnsi="Calibri" w:cs="Calibri"/>
+                <w:sz w:val="24"/>
+                <w:szCs w:val="24"/>
+              </w:rPr>
+            </w:pPr>
+            <w:r>
+              <w:rPr>
+                <w:rFonts w:ascii="Calibri" w:eastAsia="Calibri" w:hAnsi="Calibri" w:cs="Calibri"/>
+                <w:sz w:val="24"/>
+                <w:szCs w:val="24"/>
+              </w:rPr>
+              <w:t>1 Day</w:t>
+            </w:r>
+          </w:p>
+        </w:tc>
+        <w:tc>
+          <w:tcPr>
+            <w:tcW w:w="1590" w:type="dxa"/>
+            <w:tcBorders>
+              <w:top w:val="single" w:sz="8" w:space="0" w:color="000000" w:themeColor="text1"/>
+              <w:left w:val="single" w:sz="8" w:space="0" w:color="000000" w:themeColor="text1"/>
+              <w:bottom w:val="single" w:sz="8" w:space="0" w:color="000000" w:themeColor="text1"/>
+              <w:right w:val="single" w:sz="8" w:space="0" w:color="000000" w:themeColor="text1"/>
+            </w:tcBorders>
+            <w:tcMar>
+              <w:left w:w="108" w:type="dxa"/>
+              <w:right w:w="108" w:type="dxa"/>
+            </w:tcMar>
+          </w:tcPr>
+          <w:p>
+            <w:pPr>
+              <w:jc w:val="center"/>
+              <w:rPr>
+                <w:rFonts w:ascii="Calibri" w:eastAsia="Calibri" w:hAnsi="Calibri" w:cs="Calibri"/>
+                <w:sz w:val="24"/>
+                <w:szCs w:val="24"/>
+              </w:rPr>
+            </w:pPr>
+          </w:p>
+        </w:tc>
+      </w:tr>
+      <w:tr>
+        <w:trPr>
+          <w:trHeight w:val="270"/>
+        </w:trPr>
+        <w:tc>
+          <w:tcPr>
+            <w:tcW w:w="975" w:type="dxa"/>
+            <w:tcBorders>
+              <w:top w:val="single" w:sz="8" w:space="0" w:color="000000" w:themeColor="text1"/>
+              <w:left w:val="single" w:sz="8" w:space="0" w:color="000000" w:themeColor="text1"/>
+              <w:bottom w:val="single" w:sz="8" w:space="0" w:color="000000" w:themeColor="text1"/>
+              <w:right w:val="single" w:sz="8" w:space="0" w:color="000000" w:themeColor="text1"/>
+            </w:tcBorders>
+            <w:tcMar>
+              <w:left w:w="108" w:type="dxa"/>
+              <w:right w:w="108" w:type="dxa"/>
+            </w:tcMar>
+          </w:tcPr>
+          <w:p>
+            <w:r>
+              <w:t>23</w:t>
+            </w:r>
+          </w:p>
+        </w:tc>
+        <w:tc>
+          <w:tcPr>
+            <w:tcW w:w="4530" w:type="dxa"/>
+            <w:tcBorders>
+              <w:top w:val="single" w:sz="8" w:space="0" w:color="000000" w:themeColor="text1"/>
+              <w:left w:val="single" w:sz="8" w:space="0" w:color="000000" w:themeColor="text1"/>
+              <w:bottom w:val="single" w:sz="8" w:space="0" w:color="000000" w:themeColor="text1"/>
+              <w:right w:val="single" w:sz="8" w:space="0" w:color="000000" w:themeColor="text1"/>
+            </w:tcBorders>
+            <w:tcMar>
+              <w:left w:w="108" w:type="dxa"/>
+              <w:right w:w="108" w:type="dxa"/>
+            </w:tcMar>
+          </w:tcPr>
+          <w:p>
+            <w:r>
+              <w:t>Document acceptance testing results</w:t>
+            </w:r>
+          </w:p>
+        </w:tc>
+        <w:tc>
+          <w:tcPr>
+            <w:tcW w:w="1800" w:type="dxa"/>
+            <w:tcBorders>
+              <w:top w:val="single" w:sz="8" w:space="0" w:color="000000" w:themeColor="text1"/>
+              <w:left w:val="single" w:sz="8" w:space="0" w:color="000000" w:themeColor="text1"/>
+              <w:bottom w:val="single" w:sz="8" w:space="0" w:color="000000" w:themeColor="text1"/>
+              <w:right w:val="single" w:sz="8" w:space="0" w:color="000000" w:themeColor="text1"/>
+            </w:tcBorders>
+            <w:tcMar>
+              <w:left w:w="108" w:type="dxa"/>
+              <w:right w:w="108" w:type="dxa"/>
+            </w:tcMar>
+          </w:tcPr>
+          <w:p>
+            <w:pPr>
+              <w:rPr>
+                <w:rFonts w:ascii="Calibri" w:eastAsia="Calibri" w:hAnsi="Calibri" w:cs="Calibri"/>
+                <w:sz w:val="24"/>
+                <w:szCs w:val="24"/>
+              </w:rPr>
+            </w:pPr>
+            <w:r>
+              <w:rPr>
+                <w:rFonts w:ascii="Calibri" w:eastAsia="Calibri" w:hAnsi="Calibri" w:cs="Calibri"/>
+                <w:sz w:val="24"/>
+                <w:szCs w:val="24"/>
+              </w:rPr>
+              <w:t>1 Day</w:t>
+            </w:r>
+          </w:p>
+        </w:tc>
+        <w:tc>
+          <w:tcPr>
+            <w:tcW w:w="1590" w:type="dxa"/>
+            <w:tcBorders>
+              <w:top w:val="single" w:sz="8" w:space="0" w:color="000000" w:themeColor="text1"/>
+              <w:left w:val="single" w:sz="8" w:space="0" w:color="000000" w:themeColor="text1"/>
+              <w:bottom w:val="single" w:sz="8" w:space="0" w:color="000000" w:themeColor="text1"/>
+              <w:right w:val="single" w:sz="8" w:space="0" w:color="000000" w:themeColor="text1"/>
+            </w:tcBorders>
+            <w:tcMar>
+              <w:left w:w="108" w:type="dxa"/>
+              <w:right w:w="108" w:type="dxa"/>
+            </w:tcMar>
+          </w:tcPr>
+          <w:p>
+            <w:pPr>
+              <w:jc w:val="center"/>
+              <w:rPr>
+                <w:rFonts w:ascii="Calibri" w:eastAsia="Calibri" w:hAnsi="Calibri" w:cs="Calibri"/>
+                <w:sz w:val="24"/>
+                <w:szCs w:val="24"/>
+              </w:rPr>
+            </w:pPr>
+          </w:p>
+        </w:tc>
+      </w:tr>
+      <w:tr>
+        <w:trPr>
+          <w:trHeight w:val="270"/>
+        </w:trPr>
+        <w:tc>
+          <w:tcPr>
+            <w:tcW w:w="975" w:type="dxa"/>
+            <w:tcBorders>
+              <w:top w:val="single" w:sz="8" w:space="0" w:color="000000" w:themeColor="text1"/>
+              <w:left w:val="single" w:sz="8" w:space="0" w:color="000000" w:themeColor="text1"/>
+              <w:bottom w:val="single" w:sz="8" w:space="0" w:color="000000" w:themeColor="text1"/>
+              <w:right w:val="single" w:sz="8" w:space="0" w:color="000000" w:themeColor="text1"/>
+            </w:tcBorders>
+            <w:tcMar>
+              <w:left w:w="108" w:type="dxa"/>
+              <w:right w:w="108" w:type="dxa"/>
+            </w:tcMar>
+          </w:tcPr>
+          <w:p>
+            <w:r>
+              <w:t>24</w:t>
+            </w:r>
+          </w:p>
+        </w:tc>
+        <w:tc>
+          <w:tcPr>
+            <w:tcW w:w="4530" w:type="dxa"/>
+            <w:tcBorders>
+              <w:top w:val="single" w:sz="8" w:space="0" w:color="000000" w:themeColor="text1"/>
+              <w:left w:val="single" w:sz="8" w:space="0" w:color="000000" w:themeColor="text1"/>
+              <w:bottom w:val="single" w:sz="8" w:space="0" w:color="000000" w:themeColor="text1"/>
+              <w:right w:val="single" w:sz="8" w:space="0" w:color="000000" w:themeColor="text1"/>
+            </w:tcBorders>
+            <w:tcMar>
+              <w:left w:w="108" w:type="dxa"/>
+              <w:right w:w="108" w:type="dxa"/>
+            </w:tcMar>
+          </w:tcPr>
+          <w:p>
+            <w:r>
+              <w:t>Explain implementation and testing process</w:t>
+            </w:r>
+          </w:p>
+        </w:tc>
+        <w:tc>
+          <w:tcPr>
+            <w:tcW w:w="1800" w:type="dxa"/>
+            <w:tcBorders>
+              <w:top w:val="single" w:sz="8" w:space="0" w:color="000000" w:themeColor="text1"/>
+              <w:left w:val="single" w:sz="8" w:space="0" w:color="000000" w:themeColor="text1"/>
+              <w:bottom w:val="single" w:sz="8" w:space="0" w:color="000000" w:themeColor="text1"/>
+              <w:right w:val="single" w:sz="8" w:space="0" w:color="000000" w:themeColor="text1"/>
+            </w:tcBorders>
+            <w:tcMar>
+              <w:left w:w="108" w:type="dxa"/>
+              <w:right w:w="108" w:type="dxa"/>
+            </w:tcMar>
+          </w:tcPr>
+          <w:p>
+            <w:pPr>
+              <w:rPr>
+                <w:rFonts w:ascii="Calibri" w:eastAsia="Calibri" w:hAnsi="Calibri" w:cs="Calibri"/>
+                <w:sz w:val="24"/>
+                <w:szCs w:val="24"/>
+              </w:rPr>
+            </w:pPr>
+            <w:r>
+              <w:rPr>
+                <w:rFonts w:ascii="Calibri" w:eastAsia="Calibri" w:hAnsi="Calibri" w:cs="Calibri"/>
+                <w:sz w:val="24"/>
+                <w:szCs w:val="24"/>
+              </w:rPr>
+              <w:t>1 Day</w:t>
+            </w:r>
+          </w:p>
+        </w:tc>
+        <w:tc>
+          <w:tcPr>
+            <w:tcW w:w="1590" w:type="dxa"/>
+            <w:tcBorders>
+              <w:top w:val="single" w:sz="8" w:space="0" w:color="000000" w:themeColor="text1"/>
+              <w:left w:val="single" w:sz="8" w:space="0" w:color="000000" w:themeColor="text1"/>
+              <w:bottom w:val="single" w:sz="8" w:space="0" w:color="000000" w:themeColor="text1"/>
+              <w:right w:val="single" w:sz="8" w:space="0" w:color="000000" w:themeColor="text1"/>
+            </w:tcBorders>
+            <w:tcMar>
+              <w:left w:w="108" w:type="dxa"/>
+              <w:right w:w="108" w:type="dxa"/>
+            </w:tcMar>
+          </w:tcPr>
+          <w:p>
+            <w:pPr>
+              <w:jc w:val="center"/>
+              <w:rPr>
+                <w:rFonts w:ascii="Calibri" w:eastAsia="Calibri" w:hAnsi="Calibri" w:cs="Calibri"/>
+                <w:sz w:val="24"/>
+                <w:szCs w:val="24"/>
+              </w:rPr>
+            </w:pPr>
+          </w:p>
+        </w:tc>
+      </w:tr>
+      <w:tr>
+        <w:trPr>
+          <w:trHeight w:val="270"/>
+        </w:trPr>
+        <w:tc>
+          <w:tcPr>
+            <w:tcW w:w="8895" w:type="dxa"/>
+            <w:gridSpan w:val="4"/>
+            <w:tcBorders>
+              <w:top w:val="single" w:sz="8" w:space="0" w:color="000000" w:themeColor="text1"/>
+              <w:left w:val="single" w:sz="8" w:space="0" w:color="000000" w:themeColor="text1"/>
+              <w:bottom w:val="single" w:sz="8" w:space="0" w:color="000000" w:themeColor="text1"/>
+              <w:right w:val="single" w:sz="8" w:space="0" w:color="000000" w:themeColor="text1"/>
+            </w:tcBorders>
+            <w:shd w:val="clear" w:color="auto" w:fill="70AD47"/>
+            <w:tcMar>
+              <w:left w:w="108" w:type="dxa"/>
+              <w:right w:w="108" w:type="dxa"/>
+            </w:tcMar>
+          </w:tcPr>
+          <w:p>
+            <w:pPr>
+              <w:tabs>
+                <w:tab w:val="left" w:pos="2966"/>
+              </w:tabs>
+              <w:rPr>
+                <w:b/>
+                <w:bCs/>
+              </w:rPr>
+            </w:pPr>
+            <w:r>
+              <w:rPr>
+                <w:b/>
+                <w:bCs/>
+                <w:sz w:val="24"/>
+                <w:szCs w:val="24"/>
+              </w:rPr>
+              <w:t>Executive Summary</w:t>
+            </w:r>
+            <w:r>
+              <w:rPr>
+                <w:b/>
+                <w:bCs/>
+                <w:sz w:val="24"/>
+                <w:szCs w:val="24"/>
+              </w:rPr>
+              <w:tab/>
+            </w:r>
+          </w:p>
+        </w:tc>
+      </w:tr>
+      <w:tr>
+        <w:trPr>
+          <w:trHeight w:val="270"/>
+        </w:trPr>
+        <w:tc>
+          <w:tcPr>
+            <w:tcW w:w="975" w:type="dxa"/>
+            <w:tcBorders>
+              <w:top w:val="single" w:sz="8" w:space="0" w:color="000000" w:themeColor="text1"/>
+              <w:left w:val="single" w:sz="8" w:space="0" w:color="000000" w:themeColor="text1"/>
+              <w:bottom w:val="single" w:sz="8" w:space="0" w:color="000000" w:themeColor="text1"/>
+              <w:right w:val="single" w:sz="8" w:space="0" w:color="000000" w:themeColor="text1"/>
+            </w:tcBorders>
+            <w:tcMar>
+              <w:left w:w="108" w:type="dxa"/>
+              <w:right w:w="108" w:type="dxa"/>
+            </w:tcMar>
+          </w:tcPr>
+          <w:p>
+            <w:r>
+              <w:t>25</w:t>
+            </w:r>
+          </w:p>
+        </w:tc>
+        <w:tc>
+          <w:tcPr>
+            <w:tcW w:w="4530" w:type="dxa"/>
+            <w:tcBorders>
+              <w:top w:val="single" w:sz="8" w:space="0" w:color="000000" w:themeColor="text1"/>
+              <w:left w:val="single" w:sz="8" w:space="0" w:color="000000" w:themeColor="text1"/>
+              <w:bottom w:val="single" w:sz="8" w:space="0" w:color="000000" w:themeColor="text1"/>
+              <w:right w:val="single" w:sz="8" w:space="0" w:color="000000" w:themeColor="text1"/>
+            </w:tcBorders>
+            <w:tcMar>
+              <w:left w:w="108" w:type="dxa"/>
+              <w:right w:w="108" w:type="dxa"/>
+            </w:tcMar>
+          </w:tcPr>
+          <w:p>
+            <w:r>
+              <w:t>Summarize project objectives and outcomes</w:t>
+            </w:r>
+          </w:p>
+        </w:tc>
+        <w:tc>
+          <w:tcPr>
+            <w:tcW w:w="1800" w:type="dxa"/>
+            <w:tcBorders>
+              <w:top w:val="single" w:sz="8" w:space="0" w:color="000000" w:themeColor="text1"/>
+              <w:left w:val="single" w:sz="8" w:space="0" w:color="000000" w:themeColor="text1"/>
+              <w:bottom w:val="single" w:sz="8" w:space="0" w:color="000000" w:themeColor="text1"/>
+              <w:right w:val="single" w:sz="8" w:space="0" w:color="000000" w:themeColor="text1"/>
+            </w:tcBorders>
+            <w:tcMar>
+              <w:left w:w="108" w:type="dxa"/>
+              <w:right w:w="108" w:type="dxa"/>
+            </w:tcMar>
+          </w:tcPr>
+          <w:p>
+            <w:pPr>
+              <w:rPr>
+                <w:rFonts w:ascii="Calibri" w:eastAsia="Calibri" w:hAnsi="Calibri" w:cs="Calibri"/>
+                <w:sz w:val="24"/>
+                <w:szCs w:val="24"/>
+              </w:rPr>
+            </w:pPr>
+            <w:r>
+              <w:rPr>
+                <w:rFonts w:ascii="Calibri" w:eastAsia="Calibri" w:hAnsi="Calibri" w:cs="Calibri"/>
+                <w:sz w:val="24"/>
+                <w:szCs w:val="24"/>
+              </w:rPr>
+              <w:t>1 Day</w:t>
+            </w:r>
+          </w:p>
+        </w:tc>
+        <w:tc>
+          <w:tcPr>
+            <w:tcW w:w="1590" w:type="dxa"/>
+            <w:tcBorders>
+              <w:top w:val="single" w:sz="8" w:space="0" w:color="000000" w:themeColor="text1"/>
+              <w:left w:val="single" w:sz="8" w:space="0" w:color="000000" w:themeColor="text1"/>
+              <w:bottom w:val="single" w:sz="8" w:space="0" w:color="000000" w:themeColor="text1"/>
+              <w:right w:val="single" w:sz="8" w:space="0" w:color="000000" w:themeColor="text1"/>
+            </w:tcBorders>
+            <w:tcMar>
+              <w:left w:w="108" w:type="dxa"/>
+              <w:right w:w="108" w:type="dxa"/>
+            </w:tcMar>
+          </w:tcPr>
+          <w:p>
+            <w:pPr>
+              <w:jc w:val="center"/>
+              <w:rPr>
+                <w:rFonts w:ascii="Calibri" w:eastAsia="Calibri" w:hAnsi="Calibri" w:cs="Calibri"/>
+                <w:sz w:val="24"/>
+                <w:szCs w:val="24"/>
+              </w:rPr>
+            </w:pPr>
+          </w:p>
+        </w:tc>
+      </w:tr>
+      <w:tr>
+        <w:trPr>
+          <w:trHeight w:val="270"/>
+        </w:trPr>
+        <w:tc>
+          <w:tcPr>
+            <w:tcW w:w="975" w:type="dxa"/>
+            <w:tcBorders>
+              <w:top w:val="single" w:sz="8" w:space="0" w:color="000000" w:themeColor="text1"/>
+              <w:left w:val="single" w:sz="8" w:space="0" w:color="000000" w:themeColor="text1"/>
+              <w:bottom w:val="single" w:sz="8" w:space="0" w:color="000000" w:themeColor="text1"/>
+              <w:right w:val="single" w:sz="8" w:space="0" w:color="000000" w:themeColor="text1"/>
+            </w:tcBorders>
+            <w:tcMar>
+              <w:left w:w="108" w:type="dxa"/>
+              <w:right w:w="108" w:type="dxa"/>
+            </w:tcMar>
+          </w:tcPr>
+          <w:p>
+            <w:r>
+              <w:t>26</w:t>
+            </w:r>
+          </w:p>
+        </w:tc>
+        <w:tc>
+          <w:tcPr>
+            <w:tcW w:w="4530" w:type="dxa"/>
+            <w:tcBorders>
+              <w:top w:val="single" w:sz="8" w:space="0" w:color="000000" w:themeColor="text1"/>
+              <w:left w:val="single" w:sz="8" w:space="0" w:color="000000" w:themeColor="text1"/>
+              <w:bottom w:val="single" w:sz="8" w:space="0" w:color="000000" w:themeColor="text1"/>
+              <w:right w:val="single" w:sz="8" w:space="0" w:color="000000" w:themeColor="text1"/>
+            </w:tcBorders>
+            <w:tcMar>
+              <w:left w:w="108" w:type="dxa"/>
+              <w:right w:w="108" w:type="dxa"/>
+            </w:tcMar>
+          </w:tcPr>
+          <w:p>
+            <w:r>
+              <w:t>Highlight key achievements and results</w:t>
+            </w:r>
+          </w:p>
+        </w:tc>
+        <w:tc>
+          <w:tcPr>
+            <w:tcW w:w="1800" w:type="dxa"/>
+            <w:tcBorders>
+              <w:top w:val="single" w:sz="8" w:space="0" w:color="000000" w:themeColor="text1"/>
+              <w:left w:val="single" w:sz="8" w:space="0" w:color="000000" w:themeColor="text1"/>
+              <w:bottom w:val="single" w:sz="8" w:space="0" w:color="000000" w:themeColor="text1"/>
+              <w:right w:val="single" w:sz="8" w:space="0" w:color="000000" w:themeColor="text1"/>
+            </w:tcBorders>
+            <w:tcMar>
+              <w:left w:w="108" w:type="dxa"/>
+              <w:right w:w="108" w:type="dxa"/>
+            </w:tcMar>
+          </w:tcPr>
+          <w:p>
+            <w:pPr>
+              <w:rPr>
+                <w:rFonts w:ascii="Calibri" w:eastAsia="Calibri" w:hAnsi="Calibri" w:cs="Calibri"/>
+                <w:sz w:val="24"/>
+                <w:szCs w:val="24"/>
+              </w:rPr>
+            </w:pPr>
+            <w:r>
+              <w:rPr>
+                <w:rFonts w:ascii="Calibri" w:eastAsia="Calibri" w:hAnsi="Calibri" w:cs="Calibri"/>
+                <w:sz w:val="24"/>
+                <w:szCs w:val="24"/>
+              </w:rPr>
+              <w:t>1 Day</w:t>
+            </w:r>
+          </w:p>
+        </w:tc>
+        <w:tc>
+          <w:tcPr>
+            <w:tcW w:w="1590" w:type="dxa"/>
+            <w:tcBorders>
+              <w:top w:val="single" w:sz="8" w:space="0" w:color="000000" w:themeColor="text1"/>
+              <w:left w:val="single" w:sz="8" w:space="0" w:color="000000" w:themeColor="text1"/>
+              <w:bottom w:val="single" w:sz="8" w:space="0" w:color="000000" w:themeColor="text1"/>
+              <w:right w:val="single" w:sz="8" w:space="0" w:color="000000" w:themeColor="text1"/>
+            </w:tcBorders>
+            <w:tcMar>
+              <w:left w:w="108" w:type="dxa"/>
+              <w:right w:w="108" w:type="dxa"/>
+            </w:tcMar>
+          </w:tcPr>
+          <w:p>
+            <w:pPr>
+              <w:jc w:val="center"/>
+              <w:rPr>
+                <w:rFonts w:ascii="Calibri" w:eastAsia="Calibri" w:hAnsi="Calibri" w:cs="Calibri"/>
+                <w:sz w:val="24"/>
+                <w:szCs w:val="24"/>
+              </w:rPr>
+            </w:pPr>
+          </w:p>
+        </w:tc>
+      </w:tr>
+      <w:tr>
+        <w:trPr>
+          <w:trHeight w:val="270"/>
+        </w:trPr>
+        <w:tc>
+          <w:tcPr>
+            <w:tcW w:w="975" w:type="dxa"/>
+            <w:tcBorders>
+              <w:top w:val="single" w:sz="8" w:space="0" w:color="000000" w:themeColor="text1"/>
+              <w:left w:val="single" w:sz="8" w:space="0" w:color="000000" w:themeColor="text1"/>
+              <w:bottom w:val="single" w:sz="8" w:space="0" w:color="000000" w:themeColor="text1"/>
+              <w:right w:val="single" w:sz="8" w:space="0" w:color="000000" w:themeColor="text1"/>
+            </w:tcBorders>
+            <w:tcMar>
+              <w:left w:w="108" w:type="dxa"/>
+              <w:right w:w="108" w:type="dxa"/>
+            </w:tcMar>
+          </w:tcPr>
+          <w:p>
+            <w:r>
+              <w:t>27</w:t>
+            </w:r>
+          </w:p>
+        </w:tc>
+        <w:tc>
+          <w:tcPr>
+            <w:tcW w:w="4530" w:type="dxa"/>
+            <w:tcBorders>
+              <w:top w:val="single" w:sz="8" w:space="0" w:color="000000" w:themeColor="text1"/>
+              <w:left w:val="single" w:sz="8" w:space="0" w:color="000000" w:themeColor="text1"/>
+              <w:bottom w:val="single" w:sz="8" w:space="0" w:color="000000" w:themeColor="text1"/>
+              <w:right w:val="single" w:sz="8" w:space="0" w:color="000000" w:themeColor="text1"/>
+            </w:tcBorders>
+            <w:tcMar>
+              <w:left w:w="108" w:type="dxa"/>
+              <w:right w:w="108" w:type="dxa"/>
+            </w:tcMar>
+          </w:tcPr>
+          <w:p>
+            <w:r>
+              <w:t>I</w:t>
+            </w:r>
+            <w:r>
+              <w:t>nclude</w:t>
+            </w:r>
+            <w:r>
+              <w:t xml:space="preserve"> main findings and recommendations</w:t>
+            </w:r>
+          </w:p>
+        </w:tc>
+        <w:tc>
+          <w:tcPr>
+            <w:tcW w:w="1800" w:type="dxa"/>
+            <w:tcBorders>
+              <w:top w:val="single" w:sz="8" w:space="0" w:color="000000" w:themeColor="text1"/>
+              <w:left w:val="single" w:sz="8" w:space="0" w:color="000000" w:themeColor="text1"/>
+              <w:bottom w:val="single" w:sz="8" w:space="0" w:color="000000" w:themeColor="text1"/>
+              <w:right w:val="single" w:sz="8" w:space="0" w:color="000000" w:themeColor="text1"/>
+            </w:tcBorders>
+            <w:tcMar>
+              <w:left w:w="108" w:type="dxa"/>
+              <w:right w:w="108" w:type="dxa"/>
+            </w:tcMar>
+          </w:tcPr>
+          <w:p>
+            <w:pPr>
+              <w:rPr>
+                <w:rFonts w:ascii="Calibri" w:eastAsia="Calibri" w:hAnsi="Calibri" w:cs="Calibri"/>
+                <w:sz w:val="24"/>
+                <w:szCs w:val="24"/>
+              </w:rPr>
+            </w:pPr>
+            <w:r>
+              <w:rPr>
+                <w:rFonts w:ascii="Calibri" w:eastAsia="Calibri" w:hAnsi="Calibri" w:cs="Calibri"/>
+                <w:sz w:val="24"/>
+                <w:szCs w:val="24"/>
+              </w:rPr>
+              <w:t>1 Day</w:t>
+            </w:r>
+          </w:p>
+        </w:tc>
+        <w:tc>
+          <w:tcPr>
+            <w:tcW w:w="1590" w:type="dxa"/>
+            <w:tcBorders>
+              <w:top w:val="single" w:sz="8" w:space="0" w:color="000000" w:themeColor="text1"/>
+              <w:left w:val="single" w:sz="8" w:space="0" w:color="000000" w:themeColor="text1"/>
+              <w:bottom w:val="single" w:sz="8" w:space="0" w:color="000000" w:themeColor="text1"/>
+              <w:right w:val="single" w:sz="8" w:space="0" w:color="000000" w:themeColor="text1"/>
+            </w:tcBorders>
+            <w:tcMar>
+              <w:left w:w="108" w:type="dxa"/>
+              <w:right w:w="108" w:type="dxa"/>
+            </w:tcMar>
+          </w:tcPr>
+          <w:p>
+            <w:pPr>
+              <w:jc w:val="center"/>
+              <w:rPr>
+                <w:rFonts w:ascii="Calibri" w:eastAsia="Calibri" w:hAnsi="Calibri" w:cs="Calibri"/>
+                <w:sz w:val="24"/>
+                <w:szCs w:val="24"/>
+              </w:rPr>
+            </w:pPr>
+          </w:p>
+        </w:tc>
+      </w:tr>
+      <w:tr>
+        <w:trPr>
+          <w:trHeight w:val="270"/>
+        </w:trPr>
+        <w:tc>
+          <w:tcPr>
+            <w:tcW w:w="975" w:type="dxa"/>
+            <w:tcBorders>
+              <w:top w:val="single" w:sz="8" w:space="0" w:color="000000" w:themeColor="text1"/>
+              <w:left w:val="single" w:sz="8" w:space="0" w:color="000000" w:themeColor="text1"/>
+              <w:bottom w:val="single" w:sz="8" w:space="0" w:color="000000" w:themeColor="text1"/>
+              <w:right w:val="single" w:sz="8" w:space="0" w:color="000000" w:themeColor="text1"/>
+            </w:tcBorders>
+            <w:tcMar>
+              <w:left w:w="108" w:type="dxa"/>
+              <w:right w:w="108" w:type="dxa"/>
+            </w:tcMar>
+          </w:tcPr>
+          <w:p>
+            <w:r>
+              <w:t>28</w:t>
+            </w:r>
+          </w:p>
+        </w:tc>
+        <w:tc>
+          <w:tcPr>
+            <w:tcW w:w="4530" w:type="dxa"/>
+            <w:tcBorders>
+              <w:top w:val="single" w:sz="8" w:space="0" w:color="000000" w:themeColor="text1"/>
+              <w:left w:val="single" w:sz="8" w:space="0" w:color="000000" w:themeColor="text1"/>
+              <w:bottom w:val="single" w:sz="8" w:space="0" w:color="000000" w:themeColor="text1"/>
+              <w:right w:val="single" w:sz="8" w:space="0" w:color="000000" w:themeColor="text1"/>
+            </w:tcBorders>
+            <w:tcMar>
+              <w:left w:w="108" w:type="dxa"/>
+              <w:right w:w="108" w:type="dxa"/>
+            </w:tcMar>
+          </w:tcPr>
+          <w:p>
+            <w:r>
+              <w:t>Edit and proofread summary</w:t>
+            </w:r>
+          </w:p>
+        </w:tc>
+        <w:tc>
+          <w:tcPr>
+            <w:tcW w:w="1800" w:type="dxa"/>
+            <w:tcBorders>
+              <w:top w:val="single" w:sz="8" w:space="0" w:color="000000" w:themeColor="text1"/>
+              <w:left w:val="single" w:sz="8" w:space="0" w:color="000000" w:themeColor="text1"/>
+              <w:bottom w:val="single" w:sz="8" w:space="0" w:color="000000" w:themeColor="text1"/>
+              <w:right w:val="single" w:sz="8" w:space="0" w:color="000000" w:themeColor="text1"/>
+            </w:tcBorders>
+            <w:tcMar>
+              <w:left w:w="108" w:type="dxa"/>
+              <w:right w:w="108" w:type="dxa"/>
+            </w:tcMar>
+          </w:tcPr>
+          <w:p>
+            <w:pPr>
+              <w:rPr>
+                <w:rFonts w:ascii="Calibri" w:eastAsia="Calibri" w:hAnsi="Calibri" w:cs="Calibri"/>
+                <w:sz w:val="24"/>
+                <w:szCs w:val="24"/>
+              </w:rPr>
+            </w:pPr>
+            <w:r>
+              <w:rPr>
+                <w:rFonts w:ascii="Calibri" w:eastAsia="Calibri" w:hAnsi="Calibri" w:cs="Calibri"/>
+                <w:sz w:val="24"/>
+                <w:szCs w:val="24"/>
+              </w:rPr>
+              <w:t>1 Day</w:t>
+            </w:r>
+          </w:p>
+        </w:tc>
+        <w:tc>
+          <w:tcPr>
+            <w:tcW w:w="1590" w:type="dxa"/>
+            <w:tcBorders>
+              <w:top w:val="single" w:sz="8" w:space="0" w:color="000000" w:themeColor="text1"/>
+              <w:left w:val="single" w:sz="8" w:space="0" w:color="000000" w:themeColor="text1"/>
+              <w:bottom w:val="single" w:sz="8" w:space="0" w:color="000000" w:themeColor="text1"/>
+              <w:right w:val="single" w:sz="8" w:space="0" w:color="000000" w:themeColor="text1"/>
+            </w:tcBorders>
+            <w:tcMar>
+              <w:left w:w="108" w:type="dxa"/>
+              <w:right w:w="108" w:type="dxa"/>
+            </w:tcMar>
+          </w:tcPr>
+          <w:p>
+            <w:pPr>
+              <w:jc w:val="center"/>
+              <w:rPr>
+                <w:rFonts w:ascii="Calibri" w:eastAsia="Calibri" w:hAnsi="Calibri" w:cs="Calibri"/>
+                <w:sz w:val="24"/>
+                <w:szCs w:val="24"/>
+              </w:rPr>
+            </w:pPr>
+          </w:p>
+        </w:tc>
+      </w:tr>
+      <w:tr>
+        <w:trPr>
+          <w:trHeight w:val="270"/>
+        </w:trPr>
+        <w:tc>
+          <w:tcPr>
+            <w:tcW w:w="8895" w:type="dxa"/>
+            <w:gridSpan w:val="4"/>
+            <w:tcBorders>
+              <w:top w:val="single" w:sz="8" w:space="0" w:color="000000" w:themeColor="text1"/>
+              <w:left w:val="single" w:sz="8" w:space="0" w:color="000000" w:themeColor="text1"/>
+              <w:bottom w:val="single" w:sz="8" w:space="0" w:color="000000" w:themeColor="text1"/>
+              <w:right w:val="single" w:sz="8" w:space="0" w:color="000000" w:themeColor="text1"/>
+            </w:tcBorders>
+            <w:shd w:val="clear" w:color="auto" w:fill="70AD47"/>
+            <w:tcMar>
+              <w:left w:w="108" w:type="dxa"/>
+              <w:right w:w="108" w:type="dxa"/>
+            </w:tcMar>
+          </w:tcPr>
+          <w:p>
+            <w:pPr>
+              <w:rPr>
+                <w:rFonts w:ascii="Calibri" w:eastAsia="Calibri" w:hAnsi="Calibri" w:cs="Calibri"/>
+                <w:sz w:val="24"/>
+                <w:szCs w:val="24"/>
+              </w:rPr>
+            </w:pPr>
+            <w:r>
+              <w:rPr>
+                <w:rFonts w:ascii="Calibri" w:eastAsia="Calibri" w:hAnsi="Calibri" w:cs="Calibri"/>
+                <w:b/>
+                <w:bCs/>
+                <w:color w:val="000000" w:themeColor="text1"/>
+                <w:sz w:val="24"/>
+                <w:szCs w:val="24"/>
+              </w:rPr>
+              <w:t>Final Review and submission</w:t>
+            </w:r>
+          </w:p>
+        </w:tc>
+      </w:tr>
+      <w:tr>
+        <w:trPr>
+          <w:trHeight w:val="270"/>
+        </w:trPr>
+        <w:tc>
+          <w:tcPr>
+            <w:tcW w:w="975" w:type="dxa"/>
+            <w:tcBorders>
+              <w:top w:val="single" w:sz="8" w:space="0" w:color="000000" w:themeColor="text1"/>
+              <w:left w:val="single" w:sz="8" w:space="0" w:color="000000" w:themeColor="text1"/>
+              <w:bottom w:val="single" w:sz="8" w:space="0" w:color="000000" w:themeColor="text1"/>
+              <w:right w:val="single" w:sz="8" w:space="0" w:color="000000" w:themeColor="text1"/>
+            </w:tcBorders>
+            <w:tcMar>
+              <w:left w:w="108" w:type="dxa"/>
+              <w:right w:w="108" w:type="dxa"/>
+            </w:tcMar>
+          </w:tcPr>
+          <w:p>
+            <w:r>
+              <w:t>29</w:t>
+            </w:r>
+          </w:p>
+        </w:tc>
+        <w:tc>
+          <w:tcPr>
+            <w:tcW w:w="4530" w:type="dxa"/>
+            <w:tcBorders>
+              <w:top w:val="single" w:sz="8" w:space="0" w:color="000000" w:themeColor="text1"/>
+              <w:left w:val="single" w:sz="8" w:space="0" w:color="000000" w:themeColor="text1"/>
+              <w:bottom w:val="single" w:sz="8" w:space="0" w:color="000000" w:themeColor="text1"/>
+              <w:right w:val="single" w:sz="8" w:space="0" w:color="000000" w:themeColor="text1"/>
+            </w:tcBorders>
+            <w:tcMar>
+              <w:left w:w="108" w:type="dxa"/>
+              <w:right w:w="108" w:type="dxa"/>
+            </w:tcMar>
+          </w:tcPr>
+          <w:p>
+            <w:r>
+              <w:t xml:space="preserve">Review </w:t>
+            </w:r>
+            <w:r>
+              <w:t xml:space="preserve">Project plan, </w:t>
+            </w:r>
+            <w:r>
+              <w:t>testing and summary reports</w:t>
+            </w:r>
+          </w:p>
+        </w:tc>
+        <w:tc>
+          <w:tcPr>
+            <w:tcW w:w="1800" w:type="dxa"/>
+            <w:tcBorders>
+              <w:top w:val="single" w:sz="8" w:space="0" w:color="000000" w:themeColor="text1"/>
+              <w:left w:val="single" w:sz="8" w:space="0" w:color="000000" w:themeColor="text1"/>
+              <w:bottom w:val="single" w:sz="8" w:space="0" w:color="000000" w:themeColor="text1"/>
+              <w:right w:val="single" w:sz="8" w:space="0" w:color="000000" w:themeColor="text1"/>
+            </w:tcBorders>
+            <w:tcMar>
+              <w:left w:w="108" w:type="dxa"/>
+              <w:right w:w="108" w:type="dxa"/>
+            </w:tcMar>
+          </w:tcPr>
+          <w:p>
+            <w:pPr>
+              <w:rPr>
+                <w:rFonts w:ascii="Calibri" w:eastAsia="Calibri" w:hAnsi="Calibri" w:cs="Calibri"/>
+                <w:sz w:val="24"/>
+                <w:szCs w:val="24"/>
+              </w:rPr>
+            </w:pPr>
+            <w:r>
+              <w:rPr>
+                <w:rFonts w:ascii="Calibri" w:eastAsia="Calibri" w:hAnsi="Calibri" w:cs="Calibri"/>
+                <w:sz w:val="24"/>
+                <w:szCs w:val="24"/>
+              </w:rPr>
+              <w:t>2 Days</w:t>
+            </w:r>
+          </w:p>
+        </w:tc>
+        <w:tc>
+          <w:tcPr>
+            <w:tcW w:w="1590" w:type="dxa"/>
+            <w:tcBorders>
+              <w:top w:val="single" w:sz="8" w:space="0" w:color="000000" w:themeColor="text1"/>
+              <w:left w:val="single" w:sz="8" w:space="0" w:color="000000" w:themeColor="text1"/>
+              <w:bottom w:val="single" w:sz="8" w:space="0" w:color="000000" w:themeColor="text1"/>
+              <w:right w:val="single" w:sz="8" w:space="0" w:color="000000" w:themeColor="text1"/>
+            </w:tcBorders>
+            <w:tcMar>
+              <w:left w:w="108" w:type="dxa"/>
+              <w:right w:w="108" w:type="dxa"/>
+            </w:tcMar>
+          </w:tcPr>
+          <w:p>
+            <w:pPr>
+              <w:jc w:val="center"/>
+              <w:rPr>
+                <w:rFonts w:ascii="Calibri" w:eastAsia="Calibri" w:hAnsi="Calibri" w:cs="Calibri"/>
+                <w:sz w:val="24"/>
+                <w:szCs w:val="24"/>
+              </w:rPr>
+            </w:pPr>
+          </w:p>
+        </w:tc>
+      </w:tr>
+      <w:tr>
+        <w:trPr>
+          <w:trHeight w:val="270"/>
+        </w:trPr>
+        <w:tc>
+          <w:tcPr>
+            <w:tcW w:w="975" w:type="dxa"/>
+            <w:tcBorders>
+              <w:top w:val="single" w:sz="8" w:space="0" w:color="000000" w:themeColor="text1"/>
+              <w:left w:val="single" w:sz="8" w:space="0" w:color="000000" w:themeColor="text1"/>
+              <w:bottom w:val="single" w:sz="8" w:space="0" w:color="000000" w:themeColor="text1"/>
+              <w:right w:val="single" w:sz="8" w:space="0" w:color="000000" w:themeColor="text1"/>
+            </w:tcBorders>
+            <w:tcMar>
+              <w:left w:w="108" w:type="dxa"/>
+              <w:right w:w="108" w:type="dxa"/>
+            </w:tcMar>
+          </w:tcPr>
+          <w:p>
+            <w:r>
+              <w:t>30</w:t>
+            </w:r>
+          </w:p>
+        </w:tc>
+        <w:tc>
+          <w:tcPr>
+            <w:tcW w:w="4530" w:type="dxa"/>
+            <w:tcBorders>
+              <w:top w:val="single" w:sz="8" w:space="0" w:color="000000" w:themeColor="text1"/>
+              <w:left w:val="single" w:sz="8" w:space="0" w:color="000000" w:themeColor="text1"/>
+              <w:bottom w:val="single" w:sz="8" w:space="0" w:color="000000" w:themeColor="text1"/>
+              <w:right w:val="single" w:sz="8" w:space="0" w:color="000000" w:themeColor="text1"/>
+            </w:tcBorders>
+            <w:tcMar>
+              <w:left w:w="108" w:type="dxa"/>
+              <w:right w:w="108" w:type="dxa"/>
+            </w:tcMar>
+          </w:tcPr>
+          <w:p>
+            <w:r>
+              <w:t>Revise and edit content</w:t>
+            </w:r>
+          </w:p>
+        </w:tc>
+        <w:tc>
+          <w:tcPr>
+            <w:tcW w:w="1800" w:type="dxa"/>
+            <w:tcBorders>
+              <w:top w:val="single" w:sz="8" w:space="0" w:color="000000" w:themeColor="text1"/>
+              <w:left w:val="single" w:sz="8" w:space="0" w:color="000000" w:themeColor="text1"/>
+              <w:bottom w:val="single" w:sz="8" w:space="0" w:color="000000" w:themeColor="text1"/>
+              <w:right w:val="single" w:sz="8" w:space="0" w:color="000000" w:themeColor="text1"/>
+            </w:tcBorders>
+            <w:tcMar>
+              <w:left w:w="108" w:type="dxa"/>
+              <w:right w:w="108" w:type="dxa"/>
+            </w:tcMar>
+          </w:tcPr>
+          <w:p>
+            <w:pPr>
+              <w:rPr>
+                <w:rFonts w:ascii="Calibri" w:eastAsia="Calibri" w:hAnsi="Calibri" w:cs="Calibri"/>
+                <w:sz w:val="24"/>
+                <w:szCs w:val="24"/>
+              </w:rPr>
+            </w:pPr>
+            <w:r>
+              <w:rPr>
+                <w:rFonts w:ascii="Calibri" w:eastAsia="Calibri" w:hAnsi="Calibri" w:cs="Calibri"/>
+                <w:sz w:val="24"/>
+                <w:szCs w:val="24"/>
+              </w:rPr>
+              <w:t>2 Days</w:t>
+            </w:r>
+          </w:p>
+        </w:tc>
+        <w:tc>
+          <w:tcPr>
+            <w:tcW w:w="1590" w:type="dxa"/>
+            <w:tcBorders>
+              <w:top w:val="single" w:sz="8" w:space="0" w:color="000000" w:themeColor="text1"/>
+              <w:left w:val="single" w:sz="8" w:space="0" w:color="000000" w:themeColor="text1"/>
+              <w:bottom w:val="single" w:sz="8" w:space="0" w:color="000000" w:themeColor="text1"/>
+              <w:right w:val="single" w:sz="8" w:space="0" w:color="000000" w:themeColor="text1"/>
+            </w:tcBorders>
+            <w:tcMar>
+              <w:left w:w="108" w:type="dxa"/>
+              <w:right w:w="108" w:type="dxa"/>
+            </w:tcMar>
+          </w:tcPr>
+          <w:p>
+            <w:pPr>
+              <w:jc w:val="center"/>
+              <w:rPr>
+                <w:rFonts w:ascii="Calibri" w:eastAsia="Calibri" w:hAnsi="Calibri" w:cs="Calibri"/>
+                <w:sz w:val="24"/>
+                <w:szCs w:val="24"/>
+              </w:rPr>
+            </w:pPr>
+          </w:p>
+        </w:tc>
+      </w:tr>
+      <w:tr>
+        <w:trPr>
+          <w:trHeight w:val="270"/>
+        </w:trPr>
+        <w:tc>
+          <w:tcPr>
+            <w:tcW w:w="975" w:type="dxa"/>
+            <w:tcBorders>
+              <w:top w:val="single" w:sz="8" w:space="0" w:color="000000" w:themeColor="text1"/>
+              <w:left w:val="single" w:sz="8" w:space="0" w:color="000000" w:themeColor="text1"/>
+              <w:bottom w:val="single" w:sz="8" w:space="0" w:color="000000" w:themeColor="text1"/>
+              <w:right w:val="single" w:sz="8" w:space="0" w:color="000000" w:themeColor="text1"/>
+            </w:tcBorders>
+            <w:tcMar>
+              <w:left w:w="108" w:type="dxa"/>
+              <w:right w:w="108" w:type="dxa"/>
+            </w:tcMar>
+          </w:tcPr>
+          <w:p>
+            <w:r>
+              <w:t>31</w:t>
+            </w:r>
+          </w:p>
+        </w:tc>
+        <w:tc>
+          <w:tcPr>
+            <w:tcW w:w="4530" w:type="dxa"/>
+            <w:tcBorders>
+              <w:top w:val="single" w:sz="8" w:space="0" w:color="000000" w:themeColor="text1"/>
+              <w:left w:val="single" w:sz="8" w:space="0" w:color="000000" w:themeColor="text1"/>
+              <w:bottom w:val="single" w:sz="8" w:space="0" w:color="000000" w:themeColor="text1"/>
+              <w:right w:val="single" w:sz="8" w:space="0" w:color="000000" w:themeColor="text1"/>
+            </w:tcBorders>
+            <w:tcMar>
+              <w:left w:w="108" w:type="dxa"/>
+              <w:right w:w="108" w:type="dxa"/>
+            </w:tcMar>
+          </w:tcPr>
+          <w:p>
+            <w:r>
+              <w:t>Track actual completion times</w:t>
+            </w:r>
+          </w:p>
+        </w:tc>
+        <w:tc>
+          <w:tcPr>
+            <w:tcW w:w="1800" w:type="dxa"/>
+            <w:tcBorders>
+              <w:top w:val="single" w:sz="8" w:space="0" w:color="000000" w:themeColor="text1"/>
+              <w:left w:val="single" w:sz="8" w:space="0" w:color="000000" w:themeColor="text1"/>
+              <w:bottom w:val="single" w:sz="8" w:space="0" w:color="000000" w:themeColor="text1"/>
+              <w:right w:val="single" w:sz="8" w:space="0" w:color="000000" w:themeColor="text1"/>
+            </w:tcBorders>
+            <w:tcMar>
+              <w:left w:w="108" w:type="dxa"/>
+              <w:right w:w="108" w:type="dxa"/>
+            </w:tcMar>
+          </w:tcPr>
+          <w:p>
+            <w:pPr>
+              <w:rPr>
+                <w:rFonts w:ascii="Calibri" w:eastAsia="Calibri" w:hAnsi="Calibri" w:cs="Calibri"/>
+                <w:sz w:val="24"/>
+                <w:szCs w:val="24"/>
+              </w:rPr>
+            </w:pPr>
+            <w:r>
+              <w:rPr>
+                <w:rFonts w:ascii="Calibri" w:eastAsia="Calibri" w:hAnsi="Calibri" w:cs="Calibri"/>
+                <w:sz w:val="24"/>
+                <w:szCs w:val="24"/>
+              </w:rPr>
+              <w:t>1 Day</w:t>
+            </w:r>
+          </w:p>
+        </w:tc>
+        <w:tc>
+          <w:tcPr>
+            <w:tcW w:w="1590" w:type="dxa"/>
+            <w:tcBorders>
+              <w:top w:val="single" w:sz="8" w:space="0" w:color="000000" w:themeColor="text1"/>
+              <w:left w:val="single" w:sz="8" w:space="0" w:color="000000" w:themeColor="text1"/>
+              <w:bottom w:val="single" w:sz="8" w:space="0" w:color="000000" w:themeColor="text1"/>
+              <w:right w:val="single" w:sz="8" w:space="0" w:color="000000" w:themeColor="text1"/>
+            </w:tcBorders>
+            <w:tcMar>
+              <w:left w:w="108" w:type="dxa"/>
+              <w:right w:w="108" w:type="dxa"/>
+            </w:tcMar>
+          </w:tcPr>
+          <w:p>
+            <w:pPr>
+              <w:jc w:val="center"/>
+              <w:rPr>
+                <w:rFonts w:ascii="Calibri" w:eastAsia="Calibri" w:hAnsi="Calibri" w:cs="Calibri"/>
+                <w:sz w:val="24"/>
+                <w:szCs w:val="24"/>
+              </w:rPr>
+            </w:pPr>
+          </w:p>
+        </w:tc>
+      </w:tr>
+      <w:tr>
+        <w:trPr>
+          <w:trHeight w:val="270"/>
+        </w:trPr>
+        <w:tc>
+          <w:tcPr>
+            <w:tcW w:w="975" w:type="dxa"/>
+            <w:tcBorders>
+              <w:top w:val="single" w:sz="8" w:space="0" w:color="000000" w:themeColor="text1"/>
+              <w:left w:val="single" w:sz="8" w:space="0" w:color="000000" w:themeColor="text1"/>
+              <w:bottom w:val="single" w:sz="8" w:space="0" w:color="000000" w:themeColor="text1"/>
+              <w:right w:val="single" w:sz="8" w:space="0" w:color="000000" w:themeColor="text1"/>
+            </w:tcBorders>
+            <w:tcMar>
+              <w:left w:w="108" w:type="dxa"/>
+              <w:right w:w="108" w:type="dxa"/>
+            </w:tcMar>
+          </w:tcPr>
+          <w:p>
+            <w:r>
+              <w:t>32</w:t>
+            </w:r>
+          </w:p>
+        </w:tc>
+        <w:tc>
+          <w:tcPr>
+            <w:tcW w:w="4530" w:type="dxa"/>
+            <w:tcBorders>
+              <w:top w:val="single" w:sz="8" w:space="0" w:color="000000" w:themeColor="text1"/>
+              <w:left w:val="single" w:sz="8" w:space="0" w:color="000000" w:themeColor="text1"/>
+              <w:bottom w:val="single" w:sz="8" w:space="0" w:color="000000" w:themeColor="text1"/>
+              <w:right w:val="single" w:sz="8" w:space="0" w:color="000000" w:themeColor="text1"/>
+            </w:tcBorders>
+            <w:tcMar>
+              <w:left w:w="108" w:type="dxa"/>
+              <w:right w:w="108" w:type="dxa"/>
+            </w:tcMar>
+          </w:tcPr>
+          <w:p>
+            <w:r>
+              <w:t>Regularly update Gantt chart</w:t>
+            </w:r>
+          </w:p>
+        </w:tc>
+        <w:tc>
+          <w:tcPr>
+            <w:tcW w:w="1800" w:type="dxa"/>
+            <w:tcBorders>
+              <w:top w:val="single" w:sz="8" w:space="0" w:color="000000" w:themeColor="text1"/>
+              <w:left w:val="single" w:sz="8" w:space="0" w:color="000000" w:themeColor="text1"/>
+              <w:bottom w:val="single" w:sz="8" w:space="0" w:color="000000" w:themeColor="text1"/>
+              <w:right w:val="single" w:sz="8" w:space="0" w:color="000000" w:themeColor="text1"/>
+            </w:tcBorders>
+            <w:tcMar>
+              <w:left w:w="108" w:type="dxa"/>
+              <w:right w:w="108" w:type="dxa"/>
+            </w:tcMar>
+          </w:tcPr>
+          <w:p>
+            <w:pPr>
+              <w:rPr>
+                <w:rFonts w:ascii="Calibri" w:eastAsia="Calibri" w:hAnsi="Calibri" w:cs="Calibri"/>
+                <w:sz w:val="24"/>
+                <w:szCs w:val="24"/>
+              </w:rPr>
+            </w:pPr>
+            <w:r>
+              <w:rPr>
+                <w:rFonts w:ascii="Calibri" w:eastAsia="Calibri" w:hAnsi="Calibri" w:cs="Calibri"/>
+                <w:sz w:val="24"/>
+                <w:szCs w:val="24"/>
+              </w:rPr>
+              <w:t>1 Day</w:t>
+            </w:r>
+          </w:p>
+        </w:tc>
+        <w:tc>
+          <w:tcPr>
+            <w:tcW w:w="1590" w:type="dxa"/>
+            <w:tcBorders>
+              <w:top w:val="single" w:sz="8" w:space="0" w:color="000000" w:themeColor="text1"/>
+              <w:left w:val="single" w:sz="8" w:space="0" w:color="000000" w:themeColor="text1"/>
+              <w:bottom w:val="single" w:sz="8" w:space="0" w:color="000000" w:themeColor="text1"/>
+              <w:right w:val="single" w:sz="8" w:space="0" w:color="000000" w:themeColor="text1"/>
+            </w:tcBorders>
+            <w:tcMar>
+              <w:left w:w="108" w:type="dxa"/>
+              <w:right w:w="108" w:type="dxa"/>
+            </w:tcMar>
+          </w:tcPr>
+          <w:p>
+            <w:pPr>
+              <w:jc w:val="center"/>
+              <w:rPr>
+                <w:rFonts w:ascii="Calibri" w:eastAsia="Calibri" w:hAnsi="Calibri" w:cs="Calibri"/>
+                <w:sz w:val="24"/>
+                <w:szCs w:val="24"/>
+              </w:rPr>
+            </w:pPr>
+          </w:p>
+        </w:tc>
+      </w:tr>
+      <w:tr>
+        <w:trPr>
+          <w:trHeight w:val="270"/>
+        </w:trPr>
+        <w:tc>
+          <w:tcPr>
+            <w:tcW w:w="975" w:type="dxa"/>
+            <w:tcBorders>
+              <w:top w:val="single" w:sz="8" w:space="0" w:color="000000" w:themeColor="text1"/>
+              <w:left w:val="single" w:sz="8" w:space="0" w:color="000000" w:themeColor="text1"/>
+              <w:bottom w:val="single" w:sz="8" w:space="0" w:color="000000" w:themeColor="text1"/>
+              <w:right w:val="single" w:sz="8" w:space="0" w:color="000000" w:themeColor="text1"/>
+            </w:tcBorders>
+            <w:tcMar>
+              <w:left w:w="108" w:type="dxa"/>
+              <w:right w:w="108" w:type="dxa"/>
+            </w:tcMar>
+          </w:tcPr>
+          <w:p>
+            <w:r>
+              <w:t>33</w:t>
+            </w:r>
+          </w:p>
+        </w:tc>
+        <w:tc>
+          <w:tcPr>
+            <w:tcW w:w="4530" w:type="dxa"/>
+            <w:tcBorders>
+              <w:top w:val="single" w:sz="8" w:space="0" w:color="000000" w:themeColor="text1"/>
+              <w:left w:val="single" w:sz="8" w:space="0" w:color="000000" w:themeColor="text1"/>
+              <w:bottom w:val="single" w:sz="8" w:space="0" w:color="000000" w:themeColor="text1"/>
+              <w:right w:val="single" w:sz="8" w:space="0" w:color="000000" w:themeColor="text1"/>
+            </w:tcBorders>
+            <w:tcMar>
+              <w:left w:w="108" w:type="dxa"/>
+              <w:right w:w="108" w:type="dxa"/>
+            </w:tcMar>
+          </w:tcPr>
+          <w:p>
+            <w:r>
+              <w:t>Git log text document</w:t>
+            </w:r>
+          </w:p>
+        </w:tc>
+        <w:tc>
+          <w:tcPr>
+            <w:tcW w:w="1800" w:type="dxa"/>
+            <w:tcBorders>
+              <w:top w:val="single" w:sz="8" w:space="0" w:color="000000" w:themeColor="text1"/>
+              <w:left w:val="single" w:sz="8" w:space="0" w:color="000000" w:themeColor="text1"/>
+              <w:bottom w:val="single" w:sz="8" w:space="0" w:color="000000" w:themeColor="text1"/>
+              <w:right w:val="single" w:sz="8" w:space="0" w:color="000000" w:themeColor="text1"/>
+            </w:tcBorders>
+            <w:tcMar>
+              <w:left w:w="108" w:type="dxa"/>
+              <w:right w:w="108" w:type="dxa"/>
+            </w:tcMar>
+          </w:tcPr>
+          <w:p>
+            <w:pPr>
+              <w:rPr>
+                <w:rFonts w:ascii="Calibri" w:eastAsia="Calibri" w:hAnsi="Calibri" w:cs="Calibri"/>
+                <w:sz w:val="24"/>
+                <w:szCs w:val="24"/>
+              </w:rPr>
+            </w:pPr>
+            <w:r>
+              <w:rPr>
+                <w:rFonts w:ascii="Calibri" w:eastAsia="Calibri" w:hAnsi="Calibri" w:cs="Calibri"/>
+                <w:sz w:val="24"/>
+                <w:szCs w:val="24"/>
+              </w:rPr>
+              <w:t>1 Day</w:t>
+            </w:r>
+          </w:p>
+        </w:tc>
+        <w:tc>
+          <w:tcPr>
+            <w:tcW w:w="1590" w:type="dxa"/>
+            <w:tcBorders>
+              <w:top w:val="single" w:sz="8" w:space="0" w:color="000000" w:themeColor="text1"/>
+              <w:left w:val="single" w:sz="8" w:space="0" w:color="000000" w:themeColor="text1"/>
+              <w:bottom w:val="single" w:sz="8" w:space="0" w:color="000000" w:themeColor="text1"/>
+              <w:right w:val="single" w:sz="8" w:space="0" w:color="000000" w:themeColor="text1"/>
+            </w:tcBorders>
+            <w:tcMar>
+              <w:left w:w="108" w:type="dxa"/>
+              <w:right w:w="108" w:type="dxa"/>
+            </w:tcMar>
+          </w:tcPr>
+          <w:p>
+            <w:pPr>
+              <w:jc w:val="center"/>
+              <w:rPr>
+                <w:rFonts w:ascii="Calibri" w:eastAsia="Calibri" w:hAnsi="Calibri" w:cs="Calibri"/>
+                <w:sz w:val="24"/>
+                <w:szCs w:val="24"/>
+              </w:rPr>
+            </w:pPr>
+          </w:p>
+        </w:tc>
+      </w:tr>
+      <w:tr>
+        <w:trPr>
+          <w:trHeight w:val="270"/>
+        </w:trPr>
+        <w:tc>
+          <w:tcPr>
+            <w:tcW w:w="975" w:type="dxa"/>
+            <w:tcBorders>
+              <w:top w:val="single" w:sz="8" w:space="0" w:color="000000" w:themeColor="text1"/>
+              <w:left w:val="single" w:sz="8" w:space="0" w:color="000000" w:themeColor="text1"/>
+              <w:bottom w:val="single" w:sz="8" w:space="0" w:color="000000" w:themeColor="text1"/>
+              <w:right w:val="single" w:sz="8" w:space="0" w:color="000000" w:themeColor="text1"/>
+            </w:tcBorders>
+            <w:tcMar>
+              <w:left w:w="108" w:type="dxa"/>
+              <w:right w:w="108" w:type="dxa"/>
+            </w:tcMar>
+          </w:tcPr>
+          <w:p>
+            <w:r>
+              <w:t>3</w:t>
+            </w:r>
+            <w:r>
+              <w:t>4</w:t>
+            </w:r>
+          </w:p>
+        </w:tc>
+        <w:tc>
+          <w:tcPr>
+            <w:tcW w:w="4530" w:type="dxa"/>
+            <w:tcBorders>
+              <w:top w:val="single" w:sz="8" w:space="0" w:color="000000" w:themeColor="text1"/>
+              <w:left w:val="single" w:sz="8" w:space="0" w:color="000000" w:themeColor="text1"/>
+              <w:bottom w:val="single" w:sz="8" w:space="0" w:color="000000" w:themeColor="text1"/>
+              <w:right w:val="single" w:sz="8" w:space="0" w:color="000000" w:themeColor="text1"/>
+            </w:tcBorders>
+            <w:tcMar>
+              <w:left w:w="108" w:type="dxa"/>
+              <w:right w:w="108" w:type="dxa"/>
+            </w:tcMar>
+          </w:tcPr>
+          <w:p>
+            <w:r>
+              <w:t>Finalize all documentation</w:t>
+            </w:r>
+          </w:p>
+        </w:tc>
+        <w:tc>
+          <w:tcPr>
+            <w:tcW w:w="1800" w:type="dxa"/>
+            <w:tcBorders>
+              <w:top w:val="single" w:sz="8" w:space="0" w:color="000000" w:themeColor="text1"/>
+              <w:left w:val="single" w:sz="8" w:space="0" w:color="000000" w:themeColor="text1"/>
+              <w:bottom w:val="single" w:sz="8" w:space="0" w:color="000000" w:themeColor="text1"/>
+              <w:right w:val="single" w:sz="8" w:space="0" w:color="000000" w:themeColor="text1"/>
+            </w:tcBorders>
+            <w:tcMar>
+              <w:left w:w="108" w:type="dxa"/>
+              <w:right w:w="108" w:type="dxa"/>
+            </w:tcMar>
+          </w:tcPr>
+          <w:p>
+            <w:pPr>
+              <w:rPr>
+                <w:rFonts w:ascii="Calibri" w:eastAsia="Calibri" w:hAnsi="Calibri" w:cs="Calibri"/>
+                <w:sz w:val="24"/>
+                <w:szCs w:val="24"/>
+              </w:rPr>
+            </w:pPr>
+            <w:r>
+              <w:rPr>
+                <w:rFonts w:ascii="Calibri" w:eastAsia="Calibri" w:hAnsi="Calibri" w:cs="Calibri"/>
+                <w:sz w:val="24"/>
+                <w:szCs w:val="24"/>
+              </w:rPr>
+              <w:t>2 Days</w:t>
+            </w:r>
+          </w:p>
+        </w:tc>
+        <w:tc>
+          <w:tcPr>
+            <w:tcW w:w="1590" w:type="dxa"/>
+            <w:tcBorders>
+              <w:top w:val="single" w:sz="8" w:space="0" w:color="000000" w:themeColor="text1"/>
+              <w:left w:val="single" w:sz="8" w:space="0" w:color="000000" w:themeColor="text1"/>
+              <w:bottom w:val="single" w:sz="8" w:space="0" w:color="000000" w:themeColor="text1"/>
+              <w:right w:val="single" w:sz="8" w:space="0" w:color="000000" w:themeColor="text1"/>
+            </w:tcBorders>
+            <w:tcMar>
+              <w:left w:w="108" w:type="dxa"/>
+              <w:right w:w="108" w:type="dxa"/>
+            </w:tcMar>
+          </w:tcPr>
+          <w:p>
+            <w:pPr>
+              <w:jc w:val="center"/>
+              <w:rPr>
+                <w:rFonts w:ascii="Calibri" w:eastAsia="Calibri" w:hAnsi="Calibri" w:cs="Calibri"/>
+                <w:sz w:val="24"/>
+                <w:szCs w:val="24"/>
+              </w:rPr>
+            </w:pPr>
+          </w:p>
+        </w:tc>
+      </w:tr>
+      <w:tr>
+        <w:trPr>
+          <w:trHeight w:val="270"/>
+        </w:trPr>
+        <w:tc>
+          <w:tcPr>
+            <w:tcW w:w="8895" w:type="dxa"/>
+            <w:gridSpan w:val="4"/>
+            <w:tcBorders>
+              <w:top w:val="single" w:sz="8" w:space="0" w:color="000000" w:themeColor="text1"/>
+              <w:left w:val="single" w:sz="8" w:space="0" w:color="000000" w:themeColor="text1"/>
+              <w:bottom w:val="single" w:sz="8" w:space="0" w:color="000000" w:themeColor="text1"/>
+              <w:right w:val="single" w:sz="8" w:space="0" w:color="000000" w:themeColor="text1"/>
+            </w:tcBorders>
+            <w:shd w:val="clear" w:color="auto" w:fill="70AD47"/>
+            <w:tcMar>
+              <w:left w:w="108" w:type="dxa"/>
+              <w:right w:w="108" w:type="dxa"/>
+            </w:tcMar>
+          </w:tcPr>
+          <w:p>
+            <w:r>
+              <w:rPr>
+                <w:rFonts w:ascii="Calibri" w:eastAsia="Calibri" w:hAnsi="Calibri" w:cs="Calibri"/>
+                <w:b/>
+                <w:bCs/>
+                <w:color w:val="000000" w:themeColor="text1"/>
+                <w:sz w:val="24"/>
+                <w:szCs w:val="24"/>
+              </w:rPr>
+              <w:t>Final Review and submission</w:t>
+            </w:r>
+          </w:p>
+        </w:tc>
+      </w:tr>
+      <w:tr>
+        <w:trPr>
+          <w:trHeight w:val="270"/>
+        </w:trPr>
+        <w:tc>
+          <w:tcPr>
+            <w:tcW w:w="975" w:type="dxa"/>
+            <w:tcBorders>
+              <w:top w:val="single" w:sz="8" w:space="0" w:color="000000" w:themeColor="text1"/>
+              <w:left w:val="single" w:sz="8" w:space="0" w:color="000000" w:themeColor="text1"/>
+              <w:bottom w:val="single" w:sz="8" w:space="0" w:color="000000" w:themeColor="text1"/>
+              <w:right w:val="single" w:sz="8" w:space="0" w:color="000000" w:themeColor="text1"/>
+            </w:tcBorders>
+            <w:tcMar>
+              <w:left w:w="108" w:type="dxa"/>
+              <w:right w:w="108" w:type="dxa"/>
+            </w:tcMar>
+          </w:tcPr>
+          <w:p>
+            <w:r>
+              <w:t>35</w:t>
+            </w:r>
+          </w:p>
+        </w:tc>
+        <w:tc>
+          <w:tcPr>
+            <w:tcW w:w="4530" w:type="dxa"/>
+            <w:tcBorders>
+              <w:top w:val="single" w:sz="8" w:space="0" w:color="000000" w:themeColor="text1"/>
+              <w:left w:val="single" w:sz="8" w:space="0" w:color="000000" w:themeColor="text1"/>
+              <w:bottom w:val="single" w:sz="8" w:space="0" w:color="000000" w:themeColor="text1"/>
+              <w:right w:val="single" w:sz="8" w:space="0" w:color="000000" w:themeColor="text1"/>
+            </w:tcBorders>
+            <w:tcMar>
+              <w:left w:w="108" w:type="dxa"/>
+              <w:right w:w="108" w:type="dxa"/>
+            </w:tcMar>
+          </w:tcPr>
+          <w:p>
+            <w:r>
+              <w:t xml:space="preserve">Revise and finalize </w:t>
+            </w:r>
+            <w:r>
+              <w:t>evrything</w:t>
+            </w:r>
+          </w:p>
+        </w:tc>
+        <w:tc>
+          <w:tcPr>
+            <w:tcW w:w="1800" w:type="dxa"/>
+            <w:tcBorders>
+              <w:top w:val="single" w:sz="8" w:space="0" w:color="000000" w:themeColor="text1"/>
+              <w:left w:val="single" w:sz="8" w:space="0" w:color="000000" w:themeColor="text1"/>
+              <w:bottom w:val="single" w:sz="8" w:space="0" w:color="000000" w:themeColor="text1"/>
+              <w:right w:val="single" w:sz="8" w:space="0" w:color="000000" w:themeColor="text1"/>
+            </w:tcBorders>
+            <w:tcMar>
+              <w:left w:w="108" w:type="dxa"/>
+              <w:right w:w="108" w:type="dxa"/>
+            </w:tcMar>
+          </w:tcPr>
+          <w:p>
+            <w:pPr>
+              <w:rPr>
+                <w:rFonts w:ascii="Calibri" w:eastAsia="Calibri" w:hAnsi="Calibri" w:cs="Calibri"/>
+                <w:sz w:val="24"/>
+                <w:szCs w:val="24"/>
+              </w:rPr>
+            </w:pPr>
+            <w:r>
+              <w:rPr>
+                <w:rFonts w:ascii="Calibri" w:eastAsia="Calibri" w:hAnsi="Calibri" w:cs="Calibri"/>
+                <w:sz w:val="24"/>
+                <w:szCs w:val="24"/>
+              </w:rPr>
+              <w:t>2 Days</w:t>
+            </w:r>
+          </w:p>
+        </w:tc>
+        <w:tc>
+          <w:tcPr>
+            <w:tcW w:w="1590" w:type="dxa"/>
+            <w:tcBorders>
+              <w:top w:val="single" w:sz="8" w:space="0" w:color="000000" w:themeColor="text1"/>
+              <w:left w:val="single" w:sz="8" w:space="0" w:color="000000" w:themeColor="text1"/>
+              <w:bottom w:val="single" w:sz="8" w:space="0" w:color="000000" w:themeColor="text1"/>
+              <w:right w:val="single" w:sz="8" w:space="0" w:color="000000" w:themeColor="text1"/>
+            </w:tcBorders>
+            <w:tcMar>
+              <w:left w:w="108" w:type="dxa"/>
+              <w:right w:w="108" w:type="dxa"/>
+            </w:tcMar>
+          </w:tcPr>
+          <w:p>
+            <w:pPr>
+              <w:jc w:val="center"/>
+              <w:rPr>
+                <w:rFonts w:ascii="Calibri" w:eastAsia="Calibri" w:hAnsi="Calibri" w:cs="Calibri"/>
+                <w:sz w:val="24"/>
+                <w:szCs w:val="24"/>
+              </w:rPr>
+            </w:pPr>
+          </w:p>
+        </w:tc>
+      </w:tr>
+      <w:tr>
+        <w:trPr>
+          <w:trHeight w:val="270"/>
+        </w:trPr>
+        <w:tc>
+          <w:tcPr>
+            <w:tcW w:w="975" w:type="dxa"/>
+            <w:tcBorders>
+              <w:top w:val="single" w:sz="8" w:space="0" w:color="000000" w:themeColor="text1"/>
+              <w:left w:val="single" w:sz="8" w:space="0" w:color="000000" w:themeColor="text1"/>
+              <w:bottom w:val="single" w:sz="8" w:space="0" w:color="000000" w:themeColor="text1"/>
+              <w:right w:val="single" w:sz="8" w:space="0" w:color="000000" w:themeColor="text1"/>
+            </w:tcBorders>
+            <w:tcMar>
+              <w:left w:w="108" w:type="dxa"/>
+              <w:right w:w="108" w:type="dxa"/>
+            </w:tcMar>
+          </w:tcPr>
+          <w:p>
+            <w:r>
+              <w:t>3</w:t>
+            </w:r>
+            <w:r>
+              <w:t>6</w:t>
+            </w:r>
+          </w:p>
+        </w:tc>
+        <w:tc>
+          <w:tcPr>
+            <w:tcW w:w="4530" w:type="dxa"/>
+            <w:tcBorders>
+              <w:top w:val="single" w:sz="8" w:space="0" w:color="000000" w:themeColor="text1"/>
+              <w:left w:val="single" w:sz="8" w:space="0" w:color="000000" w:themeColor="text1"/>
+              <w:bottom w:val="single" w:sz="8" w:space="0" w:color="000000" w:themeColor="text1"/>
+              <w:right w:val="single" w:sz="8" w:space="0" w:color="000000" w:themeColor="text1"/>
+            </w:tcBorders>
+            <w:tcMar>
+              <w:left w:w="108" w:type="dxa"/>
+              <w:right w:w="108" w:type="dxa"/>
+            </w:tcMar>
+          </w:tcPr>
+          <w:p>
+            <w:r>
+              <w:t>Submit all project deliverables</w:t>
             </w:r>
           </w:p>
         </w:tc>
@@ -4133,14 +6530,14 @@
           <w:numId w:val="1"/>
         </w:numPr>
       </w:pPr>
-      <w:bookmarkStart w:id="6" w:name="_Toc142905931"/>
+      <w:bookmarkStart w:id="8" w:name="_Toc142905931"/>
       <w:r>
         <w:t>Activity Definition</w:t>
       </w:r>
       <w:r>
         <w:t xml:space="preserve"> &amp; Estimation</w:t>
       </w:r>
-      <w:bookmarkEnd w:id="6"/>
+      <w:bookmarkEnd w:id="8"/>
     </w:p>
     <w:p/>
     <w:p>
@@ -4192,6 +6589,7 @@
         <w:rPr>
           <w:lang w:eastAsia="en-AU"/>
         </w:rPr>
+        <w:lastRenderedPageBreak/>
         <w:t>Project Initiation:</w:t>
       </w:r>
     </w:p>
@@ -4516,7 +6914,6 @@
         <w:rPr>
           <w:lang w:eastAsia="en-AU"/>
         </w:rPr>
-        <w:lastRenderedPageBreak/>
         <w:t>Prioritize analysis tasks based on their relevance and potential impact.</w:t>
       </w:r>
     </w:p>
@@ -4950,6 +7347,7 @@
         <w:rPr>
           <w:lang w:eastAsia="en-AU"/>
         </w:rPr>
+        <w:lastRenderedPageBreak/>
         <w:t>Translate the activity definitions into a visual timeline.</w:t>
       </w:r>
     </w:p>
@@ -5159,7 +7557,6 @@
         </w:numPr>
       </w:pPr>
       <w:r>
-        <w:lastRenderedPageBreak/>
         <w:t>Describe the scenarios in which users will interact with the software.</w:t>
       </w:r>
     </w:p>
@@ -5422,6 +7819,7 @@
         </w:numPr>
       </w:pPr>
       <w:r>
+        <w:lastRenderedPageBreak/>
         <w:t>Compare actual times with estimated times to monitor project progress.</w:t>
       </w:r>
     </w:p>
@@ -5541,11 +7939,11 @@
           <w:numId w:val="1"/>
         </w:numPr>
       </w:pPr>
-      <w:bookmarkStart w:id="7" w:name="_Toc142905932"/>
+      <w:bookmarkStart w:id="9" w:name="_Toc142905932"/>
       <w:r>
         <w:t>Gantt Chart</w:t>
       </w:r>
-      <w:bookmarkEnd w:id="7"/>
+      <w:bookmarkEnd w:id="9"/>
     </w:p>
     <w:p>
       <w:pPr>
@@ -5596,7 +7994,6 @@
           <w:noProof/>
           <w:color w:val="FF0000"/>
         </w:rPr>
-        <w:lastRenderedPageBreak/>
         <w:drawing>
           <wp:inline distT="0" distB="0" distL="0" distR="0" wp14:anchorId="31CB37D7" wp14:editId="55B279B1">
             <wp:extent cx="5731510" cy="4730750"/>
@@ -6438,6 +8835,119 @@
     </w:lvl>
   </w:abstractNum>
   <w:abstractNum w:abstractNumId="7" w15:restartNumberingAfterBreak="0">
+    <w:nsid w:val="1BEB3388"/>
+    <w:multiLevelType w:val="hybridMultilevel"/>
+    <w:tmpl w:val="2D08D856"/>
+    <w:lvl w:ilvl="0" w:tplc="0C090001">
+      <w:start w:val="1"/>
+      <w:numFmt w:val="bullet"/>
+      <w:lvlText w:val=""/>
+      <w:lvlJc w:val="left"/>
+      <w:pPr>
+        <w:ind w:left="360" w:hanging="360"/>
+      </w:pPr>
+      <w:rPr>
+        <w:rFonts w:ascii="Symbol" w:hAnsi="Symbol" w:hint="default"/>
+      </w:rPr>
+    </w:lvl>
+    <w:lvl w:ilvl="1" w:tplc="0C090003" w:tentative="1">
+      <w:start w:val="1"/>
+      <w:numFmt w:val="bullet"/>
+      <w:lvlText w:val="o"/>
+      <w:lvlJc w:val="left"/>
+      <w:pPr>
+        <w:ind w:left="1080" w:hanging="360"/>
+      </w:pPr>
+      <w:rPr>
+        <w:rFonts w:ascii="Courier New" w:hAnsi="Courier New" w:cs="Courier New" w:hint="default"/>
+      </w:rPr>
+    </w:lvl>
+    <w:lvl w:ilvl="2" w:tplc="0C090005" w:tentative="1">
+      <w:start w:val="1"/>
+      <w:numFmt w:val="bullet"/>
+      <w:lvlText w:val=""/>
+      <w:lvlJc w:val="left"/>
+      <w:pPr>
+        <w:ind w:left="1800" w:hanging="360"/>
+      </w:pPr>
+      <w:rPr>
+        <w:rFonts w:ascii="Wingdings" w:hAnsi="Wingdings" w:hint="default"/>
+      </w:rPr>
+    </w:lvl>
+    <w:lvl w:ilvl="3" w:tplc="0C090001" w:tentative="1">
+      <w:start w:val="1"/>
+      <w:numFmt w:val="bullet"/>
+      <w:lvlText w:val=""/>
+      <w:lvlJc w:val="left"/>
+      <w:pPr>
+        <w:ind w:left="2520" w:hanging="360"/>
+      </w:pPr>
+      <w:rPr>
+        <w:rFonts w:ascii="Symbol" w:hAnsi="Symbol" w:hint="default"/>
+      </w:rPr>
+    </w:lvl>
+    <w:lvl w:ilvl="4" w:tplc="0C090003" w:tentative="1">
+      <w:start w:val="1"/>
+      <w:numFmt w:val="bullet"/>
+      <w:lvlText w:val="o"/>
+      <w:lvlJc w:val="left"/>
+      <w:pPr>
+        <w:ind w:left="3240" w:hanging="360"/>
+      </w:pPr>
+      <w:rPr>
+        <w:rFonts w:ascii="Courier New" w:hAnsi="Courier New" w:cs="Courier New" w:hint="default"/>
+      </w:rPr>
+    </w:lvl>
+    <w:lvl w:ilvl="5" w:tplc="0C090005" w:tentative="1">
+      <w:start w:val="1"/>
+      <w:numFmt w:val="bullet"/>
+      <w:lvlText w:val=""/>
+      <w:lvlJc w:val="left"/>
+      <w:pPr>
+        <w:ind w:left="3960" w:hanging="360"/>
+      </w:pPr>
+      <w:rPr>
+        <w:rFonts w:ascii="Wingdings" w:hAnsi="Wingdings" w:hint="default"/>
+      </w:rPr>
+    </w:lvl>
+    <w:lvl w:ilvl="6" w:tplc="0C090001" w:tentative="1">
+      <w:start w:val="1"/>
+      <w:numFmt w:val="bullet"/>
+      <w:lvlText w:val=""/>
+      <w:lvlJc w:val="left"/>
+      <w:pPr>
+        <w:ind w:left="4680" w:hanging="360"/>
+      </w:pPr>
+      <w:rPr>
+        <w:rFonts w:ascii="Symbol" w:hAnsi="Symbol" w:hint="default"/>
+      </w:rPr>
+    </w:lvl>
+    <w:lvl w:ilvl="7" w:tplc="0C090003" w:tentative="1">
+      <w:start w:val="1"/>
+      <w:numFmt w:val="bullet"/>
+      <w:lvlText w:val="o"/>
+      <w:lvlJc w:val="left"/>
+      <w:pPr>
+        <w:ind w:left="5400" w:hanging="360"/>
+      </w:pPr>
+      <w:rPr>
+        <w:rFonts w:ascii="Courier New" w:hAnsi="Courier New" w:cs="Courier New" w:hint="default"/>
+      </w:rPr>
+    </w:lvl>
+    <w:lvl w:ilvl="8" w:tplc="0C090005" w:tentative="1">
+      <w:start w:val="1"/>
+      <w:numFmt w:val="bullet"/>
+      <w:lvlText w:val=""/>
+      <w:lvlJc w:val="left"/>
+      <w:pPr>
+        <w:ind w:left="6120" w:hanging="360"/>
+      </w:pPr>
+      <w:rPr>
+        <w:rFonts w:ascii="Wingdings" w:hAnsi="Wingdings" w:hint="default"/>
+      </w:rPr>
+    </w:lvl>
+  </w:abstractNum>
+  <w:abstractNum w:abstractNumId="8" w15:restartNumberingAfterBreak="0">
     <w:nsid w:val="25A27514"/>
     <w:multiLevelType w:val="hybridMultilevel"/>
     <w:tmpl w:val="8ADEDEB6"/>
@@ -6550,7 +9060,7 @@
       </w:rPr>
     </w:lvl>
   </w:abstractNum>
-  <w:abstractNum w:abstractNumId="8" w15:restartNumberingAfterBreak="0">
+  <w:abstractNum w:abstractNumId="9" w15:restartNumberingAfterBreak="0">
     <w:nsid w:val="2B5B0A82"/>
     <w:multiLevelType w:val="hybridMultilevel"/>
     <w:tmpl w:val="77BE34C0"/>
@@ -6663,7 +9173,7 @@
       </w:rPr>
     </w:lvl>
   </w:abstractNum>
-  <w:abstractNum w:abstractNumId="9" w15:restartNumberingAfterBreak="0">
+  <w:abstractNum w:abstractNumId="10" w15:restartNumberingAfterBreak="0">
     <w:nsid w:val="2D031373"/>
     <w:multiLevelType w:val="hybridMultilevel"/>
     <w:tmpl w:val="AB6A76CA"/>
@@ -6776,7 +9286,7 @@
       </w:rPr>
     </w:lvl>
   </w:abstractNum>
-  <w:abstractNum w:abstractNumId="10" w15:restartNumberingAfterBreak="0">
+  <w:abstractNum w:abstractNumId="11" w15:restartNumberingAfterBreak="0">
     <w:nsid w:val="2FDA7640"/>
     <w:multiLevelType w:val="hybridMultilevel"/>
     <w:tmpl w:val="AFAABFDA"/>
@@ -6889,7 +9399,7 @@
       </w:rPr>
     </w:lvl>
   </w:abstractNum>
-  <w:abstractNum w:abstractNumId="11" w15:restartNumberingAfterBreak="0">
+  <w:abstractNum w:abstractNumId="12" w15:restartNumberingAfterBreak="0">
     <w:nsid w:val="322D2F21"/>
     <w:multiLevelType w:val="hybridMultilevel"/>
     <w:tmpl w:val="72F479AE"/>
@@ -7002,7 +9512,7 @@
       </w:rPr>
     </w:lvl>
   </w:abstractNum>
-  <w:abstractNum w:abstractNumId="12" w15:restartNumberingAfterBreak="0">
+  <w:abstractNum w:abstractNumId="13" w15:restartNumberingAfterBreak="0">
     <w:nsid w:val="3EE0631B"/>
     <w:multiLevelType w:val="hybridMultilevel"/>
     <w:tmpl w:val="CF5CB4D6"/>
@@ -7088,7 +9598,7 @@
       </w:pPr>
     </w:lvl>
   </w:abstractNum>
-  <w:abstractNum w:abstractNumId="13" w15:restartNumberingAfterBreak="0">
+  <w:abstractNum w:abstractNumId="14" w15:restartNumberingAfterBreak="0">
     <w:nsid w:val="427F3FF8"/>
     <w:multiLevelType w:val="hybridMultilevel"/>
     <w:tmpl w:val="832CB800"/>
@@ -7201,7 +9711,120 @@
       </w:rPr>
     </w:lvl>
   </w:abstractNum>
-  <w:abstractNum w:abstractNumId="14" w15:restartNumberingAfterBreak="0">
+  <w:abstractNum w:abstractNumId="15" w15:restartNumberingAfterBreak="0">
+    <w:nsid w:val="4D630277"/>
+    <w:multiLevelType w:val="hybridMultilevel"/>
+    <w:tmpl w:val="7DEC4D98"/>
+    <w:lvl w:ilvl="0" w:tplc="0C090001">
+      <w:start w:val="1"/>
+      <w:numFmt w:val="bullet"/>
+      <w:lvlText w:val=""/>
+      <w:lvlJc w:val="left"/>
+      <w:pPr>
+        <w:ind w:left="360" w:hanging="360"/>
+      </w:pPr>
+      <w:rPr>
+        <w:rFonts w:ascii="Symbol" w:hAnsi="Symbol" w:hint="default"/>
+      </w:rPr>
+    </w:lvl>
+    <w:lvl w:ilvl="1" w:tplc="0C090003" w:tentative="1">
+      <w:start w:val="1"/>
+      <w:numFmt w:val="bullet"/>
+      <w:lvlText w:val="o"/>
+      <w:lvlJc w:val="left"/>
+      <w:pPr>
+        <w:ind w:left="1080" w:hanging="360"/>
+      </w:pPr>
+      <w:rPr>
+        <w:rFonts w:ascii="Courier New" w:hAnsi="Courier New" w:cs="Courier New" w:hint="default"/>
+      </w:rPr>
+    </w:lvl>
+    <w:lvl w:ilvl="2" w:tplc="0C090005" w:tentative="1">
+      <w:start w:val="1"/>
+      <w:numFmt w:val="bullet"/>
+      <w:lvlText w:val=""/>
+      <w:lvlJc w:val="left"/>
+      <w:pPr>
+        <w:ind w:left="1800" w:hanging="360"/>
+      </w:pPr>
+      <w:rPr>
+        <w:rFonts w:ascii="Wingdings" w:hAnsi="Wingdings" w:hint="default"/>
+      </w:rPr>
+    </w:lvl>
+    <w:lvl w:ilvl="3" w:tplc="0C090001" w:tentative="1">
+      <w:start w:val="1"/>
+      <w:numFmt w:val="bullet"/>
+      <w:lvlText w:val=""/>
+      <w:lvlJc w:val="left"/>
+      <w:pPr>
+        <w:ind w:left="2520" w:hanging="360"/>
+      </w:pPr>
+      <w:rPr>
+        <w:rFonts w:ascii="Symbol" w:hAnsi="Symbol" w:hint="default"/>
+      </w:rPr>
+    </w:lvl>
+    <w:lvl w:ilvl="4" w:tplc="0C090003" w:tentative="1">
+      <w:start w:val="1"/>
+      <w:numFmt w:val="bullet"/>
+      <w:lvlText w:val="o"/>
+      <w:lvlJc w:val="left"/>
+      <w:pPr>
+        <w:ind w:left="3240" w:hanging="360"/>
+      </w:pPr>
+      <w:rPr>
+        <w:rFonts w:ascii="Courier New" w:hAnsi="Courier New" w:cs="Courier New" w:hint="default"/>
+      </w:rPr>
+    </w:lvl>
+    <w:lvl w:ilvl="5" w:tplc="0C090005" w:tentative="1">
+      <w:start w:val="1"/>
+      <w:numFmt w:val="bullet"/>
+      <w:lvlText w:val=""/>
+      <w:lvlJc w:val="left"/>
+      <w:pPr>
+        <w:ind w:left="3960" w:hanging="360"/>
+      </w:pPr>
+      <w:rPr>
+        <w:rFonts w:ascii="Wingdings" w:hAnsi="Wingdings" w:hint="default"/>
+      </w:rPr>
+    </w:lvl>
+    <w:lvl w:ilvl="6" w:tplc="0C090001" w:tentative="1">
+      <w:start w:val="1"/>
+      <w:numFmt w:val="bullet"/>
+      <w:lvlText w:val=""/>
+      <w:lvlJc w:val="left"/>
+      <w:pPr>
+        <w:ind w:left="4680" w:hanging="360"/>
+      </w:pPr>
+      <w:rPr>
+        <w:rFonts w:ascii="Symbol" w:hAnsi="Symbol" w:hint="default"/>
+      </w:rPr>
+    </w:lvl>
+    <w:lvl w:ilvl="7" w:tplc="0C090003" w:tentative="1">
+      <w:start w:val="1"/>
+      <w:numFmt w:val="bullet"/>
+      <w:lvlText w:val="o"/>
+      <w:lvlJc w:val="left"/>
+      <w:pPr>
+        <w:ind w:left="5400" w:hanging="360"/>
+      </w:pPr>
+      <w:rPr>
+        <w:rFonts w:ascii="Courier New" w:hAnsi="Courier New" w:cs="Courier New" w:hint="default"/>
+      </w:rPr>
+    </w:lvl>
+    <w:lvl w:ilvl="8" w:tplc="0C090005" w:tentative="1">
+      <w:start w:val="1"/>
+      <w:numFmt w:val="bullet"/>
+      <w:lvlText w:val=""/>
+      <w:lvlJc w:val="left"/>
+      <w:pPr>
+        <w:ind w:left="6120" w:hanging="360"/>
+      </w:pPr>
+      <w:rPr>
+        <w:rFonts w:ascii="Wingdings" w:hAnsi="Wingdings" w:hint="default"/>
+      </w:rPr>
+    </w:lvl>
+  </w:abstractNum>
+  <w:abstractNum w:abstractNumId="16" w15:restartNumberingAfterBreak="0">
     <w:nsid w:val="5018663D"/>
     <w:multiLevelType w:val="hybridMultilevel"/>
     <w:tmpl w:val="0278F290"/>
@@ -7314,7 +9937,7 @@
       </w:rPr>
     </w:lvl>
   </w:abstractNum>
-  <w:abstractNum w:abstractNumId="15" w15:restartNumberingAfterBreak="0">
+  <w:abstractNum w:abstractNumId="17" w15:restartNumberingAfterBreak="0">
     <w:nsid w:val="582B4501"/>
     <w:multiLevelType w:val="hybridMultilevel"/>
     <w:tmpl w:val="FC74B224"/>
@@ -7427,7 +10050,7 @@
       </w:rPr>
     </w:lvl>
   </w:abstractNum>
-  <w:abstractNum w:abstractNumId="16" w15:restartNumberingAfterBreak="0">
+  <w:abstractNum w:abstractNumId="18" w15:restartNumberingAfterBreak="0">
     <w:nsid w:val="5CB305A5"/>
     <w:multiLevelType w:val="hybridMultilevel"/>
     <w:tmpl w:val="79F2BFCE"/>
@@ -7540,7 +10163,7 @@
       </w:rPr>
     </w:lvl>
   </w:abstractNum>
-  <w:abstractNum w:abstractNumId="17" w15:restartNumberingAfterBreak="0">
+  <w:abstractNum w:abstractNumId="19" w15:restartNumberingAfterBreak="0">
     <w:nsid w:val="5E826D2A"/>
     <w:multiLevelType w:val="hybridMultilevel"/>
     <w:tmpl w:val="87B80970"/>
@@ -7653,7 +10276,7 @@
       </w:rPr>
     </w:lvl>
   </w:abstractNum>
-  <w:abstractNum w:abstractNumId="18" w15:restartNumberingAfterBreak="0">
+  <w:abstractNum w:abstractNumId="20" w15:restartNumberingAfterBreak="0">
     <w:nsid w:val="6325427F"/>
     <w:multiLevelType w:val="hybridMultilevel"/>
     <w:tmpl w:val="AE86F57C"/>
@@ -7766,7 +10389,7 @@
       </w:rPr>
     </w:lvl>
   </w:abstractNum>
-  <w:abstractNum w:abstractNumId="19" w15:restartNumberingAfterBreak="0">
+  <w:abstractNum w:abstractNumId="21" w15:restartNumberingAfterBreak="0">
     <w:nsid w:val="6429536C"/>
     <w:multiLevelType w:val="hybridMultilevel"/>
     <w:tmpl w:val="02502BFA"/>
@@ -7879,7 +10502,7 @@
       </w:rPr>
     </w:lvl>
   </w:abstractNum>
-  <w:abstractNum w:abstractNumId="20" w15:restartNumberingAfterBreak="0">
+  <w:abstractNum w:abstractNumId="22" w15:restartNumberingAfterBreak="0">
     <w:nsid w:val="64FA2096"/>
     <w:multiLevelType w:val="hybridMultilevel"/>
     <w:tmpl w:val="7F2C4F16"/>
@@ -7992,7 +10615,120 @@
       </w:rPr>
     </w:lvl>
   </w:abstractNum>
-  <w:abstractNum w:abstractNumId="21" w15:restartNumberingAfterBreak="0">
+  <w:abstractNum w:abstractNumId="23" w15:restartNumberingAfterBreak="0">
+    <w:nsid w:val="681A712F"/>
+    <w:multiLevelType w:val="hybridMultilevel"/>
+    <w:tmpl w:val="BAA0FB92"/>
+    <w:lvl w:ilvl="0" w:tplc="0C090001">
+      <w:start w:val="1"/>
+      <w:numFmt w:val="bullet"/>
+      <w:lvlText w:val=""/>
+      <w:lvlJc w:val="left"/>
+      <w:pPr>
+        <w:ind w:left="360" w:hanging="360"/>
+      </w:pPr>
+      <w:rPr>
+        <w:rFonts w:ascii="Symbol" w:hAnsi="Symbol" w:hint="default"/>
+      </w:rPr>
+    </w:lvl>
+    <w:lvl w:ilvl="1" w:tplc="0C090003" w:tentative="1">
+      <w:start w:val="1"/>
+      <w:numFmt w:val="bullet"/>
+      <w:lvlText w:val="o"/>
+      <w:lvlJc w:val="left"/>
+      <w:pPr>
+        <w:ind w:left="1080" w:hanging="360"/>
+      </w:pPr>
+      <w:rPr>
+        <w:rFonts w:ascii="Courier New" w:hAnsi="Courier New" w:cs="Courier New" w:hint="default"/>
+      </w:rPr>
+    </w:lvl>
+    <w:lvl w:ilvl="2" w:tplc="0C090005" w:tentative="1">
+      <w:start w:val="1"/>
+      <w:numFmt w:val="bullet"/>
+      <w:lvlText w:val=""/>
+      <w:lvlJc w:val="left"/>
+      <w:pPr>
+        <w:ind w:left="1800" w:hanging="360"/>
+      </w:pPr>
+      <w:rPr>
+        <w:rFonts w:ascii="Wingdings" w:hAnsi="Wingdings" w:hint="default"/>
+      </w:rPr>
+    </w:lvl>
+    <w:lvl w:ilvl="3" w:tplc="0C090001" w:tentative="1">
+      <w:start w:val="1"/>
+      <w:numFmt w:val="bullet"/>
+      <w:lvlText w:val=""/>
+      <w:lvlJc w:val="left"/>
+      <w:pPr>
+        <w:ind w:left="2520" w:hanging="360"/>
+      </w:pPr>
+      <w:rPr>
+        <w:rFonts w:ascii="Symbol" w:hAnsi="Symbol" w:hint="default"/>
+      </w:rPr>
+    </w:lvl>
+    <w:lvl w:ilvl="4" w:tplc="0C090003" w:tentative="1">
+      <w:start w:val="1"/>
+      <w:numFmt w:val="bullet"/>
+      <w:lvlText w:val="o"/>
+      <w:lvlJc w:val="left"/>
+      <w:pPr>
+        <w:ind w:left="3240" w:hanging="360"/>
+      </w:pPr>
+      <w:rPr>
+        <w:rFonts w:ascii="Courier New" w:hAnsi="Courier New" w:cs="Courier New" w:hint="default"/>
+      </w:rPr>
+    </w:lvl>
+    <w:lvl w:ilvl="5" w:tplc="0C090005" w:tentative="1">
+      <w:start w:val="1"/>
+      <w:numFmt w:val="bullet"/>
+      <w:lvlText w:val=""/>
+      <w:lvlJc w:val="left"/>
+      <w:pPr>
+        <w:ind w:left="3960" w:hanging="360"/>
+      </w:pPr>
+      <w:rPr>
+        <w:rFonts w:ascii="Wingdings" w:hAnsi="Wingdings" w:hint="default"/>
+      </w:rPr>
+    </w:lvl>
+    <w:lvl w:ilvl="6" w:tplc="0C090001" w:tentative="1">
+      <w:start w:val="1"/>
+      <w:numFmt w:val="bullet"/>
+      <w:lvlText w:val=""/>
+      <w:lvlJc w:val="left"/>
+      <w:pPr>
+        <w:ind w:left="4680" w:hanging="360"/>
+      </w:pPr>
+      <w:rPr>
+        <w:rFonts w:ascii="Symbol" w:hAnsi="Symbol" w:hint="default"/>
+      </w:rPr>
+    </w:lvl>
+    <w:lvl w:ilvl="7" w:tplc="0C090003" w:tentative="1">
+      <w:start w:val="1"/>
+      <w:numFmt w:val="bullet"/>
+      <w:lvlText w:val="o"/>
+      <w:lvlJc w:val="left"/>
+      <w:pPr>
+        <w:ind w:left="5400" w:hanging="360"/>
+      </w:pPr>
+      <w:rPr>
+        <w:rFonts w:ascii="Courier New" w:hAnsi="Courier New" w:cs="Courier New" w:hint="default"/>
+      </w:rPr>
+    </w:lvl>
+    <w:lvl w:ilvl="8" w:tplc="0C090005" w:tentative="1">
+      <w:start w:val="1"/>
+      <w:numFmt w:val="bullet"/>
+      <w:lvlText w:val=""/>
+      <w:lvlJc w:val="left"/>
+      <w:pPr>
+        <w:ind w:left="6120" w:hanging="360"/>
+      </w:pPr>
+      <w:rPr>
+        <w:rFonts w:ascii="Wingdings" w:hAnsi="Wingdings" w:hint="default"/>
+      </w:rPr>
+    </w:lvl>
+  </w:abstractNum>
+  <w:abstractNum w:abstractNumId="24" w15:restartNumberingAfterBreak="0">
     <w:nsid w:val="739435CE"/>
     <w:multiLevelType w:val="hybridMultilevel"/>
     <w:tmpl w:val="AF26D29C"/>
@@ -8105,7 +10841,7 @@
       </w:rPr>
     </w:lvl>
   </w:abstractNum>
-  <w:abstractNum w:abstractNumId="22" w15:restartNumberingAfterBreak="0">
+  <w:abstractNum w:abstractNumId="25" w15:restartNumberingAfterBreak="0">
     <w:nsid w:val="73AF56F8"/>
     <w:multiLevelType w:val="hybridMultilevel"/>
     <w:tmpl w:val="6C9ABEDE"/>
@@ -8218,7 +10954,7 @@
       </w:rPr>
     </w:lvl>
   </w:abstractNum>
-  <w:abstractNum w:abstractNumId="23" w15:restartNumberingAfterBreak="0">
+  <w:abstractNum w:abstractNumId="26" w15:restartNumberingAfterBreak="0">
     <w:nsid w:val="765D23A3"/>
     <w:multiLevelType w:val="multilevel"/>
     <w:tmpl w:val="D2A25216"/>
@@ -8331,7 +11067,7 @@
       </w:rPr>
     </w:lvl>
   </w:abstractNum>
-  <w:abstractNum w:abstractNumId="24" w15:restartNumberingAfterBreak="0">
+  <w:abstractNum w:abstractNumId="27" w15:restartNumberingAfterBreak="0">
     <w:nsid w:val="79087B8F"/>
     <w:multiLevelType w:val="hybridMultilevel"/>
     <w:tmpl w:val="D1D43DA8"/>
@@ -8445,40 +11181,40 @@
     </w:lvl>
   </w:abstractNum>
   <w:num w:numId="1" w16cid:durableId="1712146152">
-    <w:abstractNumId w:val="23"/>
+    <w:abstractNumId w:val="26"/>
   </w:num>
   <w:num w:numId="2" w16cid:durableId="344987984">
-    <w:abstractNumId w:val="12"/>
+    <w:abstractNumId w:val="13"/>
   </w:num>
   <w:num w:numId="3" w16cid:durableId="63919252">
-    <w:abstractNumId w:val="24"/>
+    <w:abstractNumId w:val="27"/>
   </w:num>
   <w:num w:numId="4" w16cid:durableId="663583057">
-    <w:abstractNumId w:val="16"/>
+    <w:abstractNumId w:val="18"/>
   </w:num>
   <w:num w:numId="5" w16cid:durableId="185599843">
     <w:abstractNumId w:val="5"/>
   </w:num>
   <w:num w:numId="6" w16cid:durableId="1057706263">
-    <w:abstractNumId w:val="10"/>
+    <w:abstractNumId w:val="11"/>
   </w:num>
   <w:num w:numId="7" w16cid:durableId="2060475241">
     <w:abstractNumId w:val="0"/>
   </w:num>
   <w:num w:numId="8" w16cid:durableId="1155028731">
-    <w:abstractNumId w:val="7"/>
+    <w:abstractNumId w:val="8"/>
   </w:num>
   <w:num w:numId="9" w16cid:durableId="572275755">
-    <w:abstractNumId w:val="21"/>
+    <w:abstractNumId w:val="24"/>
   </w:num>
   <w:num w:numId="10" w16cid:durableId="1709719688">
-    <w:abstractNumId w:val="17"/>
+    <w:abstractNumId w:val="19"/>
   </w:num>
   <w:num w:numId="11" w16cid:durableId="1449740792">
-    <w:abstractNumId w:val="22"/>
+    <w:abstractNumId w:val="25"/>
   </w:num>
   <w:num w:numId="12" w16cid:durableId="1346978832">
-    <w:abstractNumId w:val="20"/>
+    <w:abstractNumId w:val="22"/>
   </w:num>
   <w:num w:numId="13" w16cid:durableId="75790303">
     <w:abstractNumId w:val="1"/>
@@ -8487,22 +11223,22 @@
     <w:abstractNumId w:val="4"/>
   </w:num>
   <w:num w:numId="15" w16cid:durableId="1169709459">
-    <w:abstractNumId w:val="9"/>
+    <w:abstractNumId w:val="10"/>
   </w:num>
   <w:num w:numId="16" w16cid:durableId="1568111282">
-    <w:abstractNumId w:val="14"/>
+    <w:abstractNumId w:val="16"/>
   </w:num>
   <w:num w:numId="17" w16cid:durableId="1385832602">
-    <w:abstractNumId w:val="18"/>
+    <w:abstractNumId w:val="20"/>
   </w:num>
   <w:num w:numId="18" w16cid:durableId="501817851">
-    <w:abstractNumId w:val="15"/>
+    <w:abstractNumId w:val="17"/>
   </w:num>
   <w:num w:numId="19" w16cid:durableId="332346064">
-    <w:abstractNumId w:val="19"/>
+    <w:abstractNumId w:val="21"/>
   </w:num>
   <w:num w:numId="20" w16cid:durableId="89356317">
-    <w:abstractNumId w:val="11"/>
+    <w:abstractNumId w:val="12"/>
   </w:num>
   <w:num w:numId="21" w16cid:durableId="1301882951">
     <w:abstractNumId w:val="3"/>
@@ -8511,13 +11247,22 @@
     <w:abstractNumId w:val="6"/>
   </w:num>
   <w:num w:numId="23" w16cid:durableId="1952860826">
-    <w:abstractNumId w:val="8"/>
+    <w:abstractNumId w:val="9"/>
   </w:num>
   <w:num w:numId="24" w16cid:durableId="638732506">
     <w:abstractNumId w:val="2"/>
   </w:num>
   <w:num w:numId="25" w16cid:durableId="381369732">
-    <w:abstractNumId w:val="13"/>
+    <w:abstractNumId w:val="14"/>
+  </w:num>
+  <w:num w:numId="26" w16cid:durableId="1599676439">
+    <w:abstractNumId w:val="15"/>
+  </w:num>
+  <w:num w:numId="27" w16cid:durableId="561522800">
+    <w:abstractNumId w:val="7"/>
+  </w:num>
+  <w:num w:numId="28" w16cid:durableId="838615546">
+    <w:abstractNumId w:val="23"/>
   </w:num>
   <w:numIdMacAtCleanup w:val="25"/>
 </w:numbering>
@@ -8921,7 +11666,7 @@
   <w:style w:type="paragraph" w:default="1" w:styleId="Normal">
     <w:name w:val="Normal"/>
     <w:qFormat/>
-    <w:rsid w:val="00926CFD"/>
+    <w:rsid w:val="00AD20E9"/>
   </w:style>
   <w:style w:type="paragraph" w:styleId="Heading1">
     <w:name w:val="heading 1"/>
@@ -9135,7 +11880,6 @@
   <w:style w:type="character" w:default="1" w:styleId="DefaultParagraphFont">
     <w:name w:val="Default Paragraph Font"/>
     <w:uiPriority w:val="1"/>
-    <w:semiHidden/>
     <w:unhideWhenUsed/>
   </w:style>
   <w:style w:type="table" w:default="1" w:styleId="TableNormal">
@@ -9656,6 +12400,16 @@
       <w:lang w:eastAsia="en-AU"/>
     </w:rPr>
   </w:style>
+  <w:style w:type="character" w:customStyle="1" w:styleId="hljs-keyword">
+    <w:name w:val="hljs-keyword"/>
+    <w:basedOn w:val="DefaultParagraphFont"/>
+    <w:rsid w:val="001E44FD"/>
+  </w:style>
+  <w:style w:type="character" w:customStyle="1" w:styleId="hljs-selector-tag">
+    <w:name w:val="hljs-selector-tag"/>
+    <w:basedOn w:val="DefaultParagraphFont"/>
+    <w:rsid w:val="00B72E9B"/>
+  </w:style>
 </w:styles>
 </file>
 

</xml_diff>

<commit_message>
Wbs and Activity Definition & Estimation updated
</commit_message>
<xml_diff>
--- a/Project Plan.docx
+++ b/Project Plan.docx
@@ -766,13 +766,7 @@
     </w:p>
     <w:p>
       <w:r>
-        <w:t xml:space="preserve">Beyond its observational role, our software encompasses a spectrum of functionalities tailored to empower users. From </w:t>
-      </w:r>
-      <w:r>
-        <w:t>analysing</w:t>
-      </w:r>
-      <w:r>
-        <w:t xml:space="preserve"> suburb-specific trends over time to visualizing price dynamics, our software crystallizes the intricate dynamics of the Sydney Airbnb domain.</w:t>
+        <w:t>Beyond its observational role, our software encompasses a spectrum of functionalities tailored to empower users. From analysing suburb-specific trends over time to visualizing price dynamics, our software crystallizes the intricate dynamics of the Sydney Airbnb domain.</w:t>
       </w:r>
     </w:p>
     <w:p>
@@ -813,42 +807,18 @@
     <w:p/>
     <w:p>
       <w:r>
-        <w:t xml:space="preserve">The scope of this project is to design and implement a sophisticated software application for </w:t>
-      </w:r>
-      <w:r>
-        <w:t>analysing</w:t>
-      </w:r>
-      <w:r>
-        <w:t xml:space="preserve"> the dynamic Sydney Airbnb market. The software will offer users the ability to interact with a curated dataset, enabling data retrieval, visualization, and insights generation. Key functionalities include querying property information based on user-defined criteria, creating informative price distribution charts, conducting keyword-based searches, and </w:t>
-      </w:r>
-      <w:r>
-        <w:t>analysing</w:t>
-      </w:r>
-      <w:r>
-        <w:t xml:space="preserve"> customer feedback on cleanliness.</w:t>
-      </w:r>
-    </w:p>
-    <w:p>
-      <w:r>
-        <w:t>Beyond the technical development, the project also encompasses essential documentation phases. A comprehensive project plan will outline the project's lifecycle from inception to deployment, ensuring seamless coordination and progress tracking. The software design document will detail the architecture, user interfaces, and system components, aligning development with user-</w:t>
-      </w:r>
-      <w:r>
-        <w:t>cantered</w:t>
-      </w:r>
-      <w:r>
-        <w:t xml:space="preserve"> design principles.</w:t>
+        <w:t>The scope of this project is to design and implement a sophisticated software application for analysing the dynamic Sydney Airbnb market. The software will offer users the ability to interact with a curated dataset, enabling data retrieval, visualization, and insights generation. Key functionalities include querying property information based on user-defined criteria, creating informative price distribution charts, conducting keyword-based searches, and analysing customer feedback on cleanliness.</w:t>
+      </w:r>
+    </w:p>
+    <w:p>
+      <w:r>
+        <w:t>Beyond the technical development, the project also encompasses essential documentation phases. A comprehensive project plan will outline the project's lifecycle from inception to deployment, ensuring seamless coordination and progress tracking. The software design document will detail the architecture, user interfaces, and system components, aligning development with user-cantered design principles.</w:t>
       </w:r>
     </w:p>
     <w:p>
       <w:r>
         <w:lastRenderedPageBreak/>
-        <w:t xml:space="preserve">The project's ultimate ambition reaches beyond code to cultivate an enriching data ecosystem. By empowering users with tools for informed decision-making, property owners for optimizing rentals, and data enthusiasts for exploration, this </w:t>
-      </w:r>
-      <w:r>
-        <w:t>Endeavor</w:t>
-      </w:r>
-      <w:r>
-        <w:t xml:space="preserve"> aims to amplify the value of data analysis in the context of the vibrant Sydney Airbnb market.</w:t>
+        <w:t>The project's ultimate ambition reaches beyond code to cultivate an enriching data ecosystem. By empowering users with tools for informed decision-making, property owners for optimizing rentals, and data enthusiasts for exploration, this Endeavor aims to amplify the value of data analysis in the context of the vibrant Sydney Airbnb market.</w:t>
       </w:r>
     </w:p>
     <w:p>
@@ -4489,10 +4459,7 @@
           </w:tcPr>
           <w:p>
             <w:r>
-              <w:t>v</w:t>
-            </w:r>
-            <w:r>
-              <w:t>erify UI and analysis integration</w:t>
+              <w:t>verify UI and analysis integration</w:t>
             </w:r>
           </w:p>
         </w:tc>
@@ -5424,10 +5391,7 @@
               <w:t>I</w:t>
             </w:r>
             <w:r>
-              <w:t>nclude</w:t>
-            </w:r>
-            <w:r>
-              <w:t xml:space="preserve"> main findings and recommendations</w:t>
+              <w:t>nclude main findings and recommendations</w:t>
             </w:r>
           </w:p>
         </w:tc>
@@ -6332,7 +6296,7 @@
               <w:t xml:space="preserve">Revise and finalize </w:t>
             </w:r>
             <w:r>
-              <w:t>evrything</w:t>
+              <w:t>everything</w:t>
             </w:r>
           </w:p>
         </w:tc>
@@ -7735,7 +7699,17 @@
     </w:p>
     <w:p>
       <w:r>
-        <w:t>Update Project Plan:</w:t>
+        <w:t>Software Implementation and Testing:</w:t>
+      </w:r>
+    </w:p>
+    <w:p>
+      <w:r>
+        <w:t>19. Implement Data Analysis Program:</w:t>
+      </w:r>
+    </w:p>
+    <w:p>
+      <w:r>
+        <w:t>19.1 Set up project structure and environment (1 Day):</w:t>
       </w:r>
     </w:p>
     <w:p>
@@ -7743,11 +7717,11 @@
         <w:pStyle w:val="ListParagraph"/>
         <w:numPr>
           <w:ilvl w:val="0"/>
-          <w:numId w:val="2"/>
+          <w:numId w:val="29"/>
         </w:numPr>
       </w:pPr>
       <w:r>
-        <w:t>Revise and Finalize Project Plan (2 Days):</w:t>
+        <w:t>Create the directory structure for the project.</w:t>
       </w:r>
     </w:p>
     <w:p>
@@ -7755,11 +7729,11 @@
         <w:pStyle w:val="ListParagraph"/>
         <w:numPr>
           <w:ilvl w:val="0"/>
-          <w:numId w:val="21"/>
+          <w:numId w:val="29"/>
         </w:numPr>
       </w:pPr>
       <w:r>
-        <w:t>Review and update the project plan based on any changes or additions.</w:t>
+        <w:t>Set up the development environment, including programming languages and tools.</w:t>
       </w:r>
     </w:p>
     <w:p>
@@ -7767,11 +7741,20 @@
         <w:pStyle w:val="ListParagraph"/>
         <w:numPr>
           <w:ilvl w:val="0"/>
-          <w:numId w:val="21"/>
+          <w:numId w:val="29"/>
         </w:numPr>
       </w:pPr>
       <w:r>
-        <w:t>Ensure that all tasks and their dependencies are accurately represented.</w:t>
+        <w:t>Configure</w:t>
+      </w:r>
+      <w:r>
+        <w:t xml:space="preserve"> project-specific settings.</w:t>
+      </w:r>
+    </w:p>
+    <w:p>
+      <w:r>
+        <w:lastRenderedPageBreak/>
+        <w:t>19.2 Implement data loading and preprocessing (2 Days):</w:t>
       </w:r>
     </w:p>
     <w:p>
@@ -7779,11 +7762,11 @@
         <w:pStyle w:val="ListParagraph"/>
         <w:numPr>
           <w:ilvl w:val="0"/>
-          <w:numId w:val="21"/>
+          <w:numId w:val="31"/>
         </w:numPr>
       </w:pPr>
       <w:r>
-        <w:t>Validate that the estimated timeframes align with the project's scope and objectives.</w:t>
+        <w:t>Write code to load the selected dataset into memory.</w:t>
       </w:r>
     </w:p>
     <w:p>
@@ -7791,11 +7774,16 @@
         <w:pStyle w:val="ListParagraph"/>
         <w:numPr>
           <w:ilvl w:val="0"/>
-          <w:numId w:val="2"/>
+          <w:numId w:val="31"/>
         </w:numPr>
       </w:pPr>
       <w:r>
-        <w:t>Track Actual Completion Times (1 Day):</w:t>
+        <w:t>Preprocess the data to handle missing values, outliers, and inconsistencies.</w:t>
+      </w:r>
+    </w:p>
+    <w:p>
+      <w:r>
+        <w:t>19.3 Develop user interface components (3 Days):</w:t>
       </w:r>
     </w:p>
     <w:p>
@@ -7803,11 +7791,11 @@
         <w:pStyle w:val="ListParagraph"/>
         <w:numPr>
           <w:ilvl w:val="0"/>
-          <w:numId w:val="22"/>
+          <w:numId w:val="31"/>
         </w:numPr>
       </w:pPr>
       <w:r>
-        <w:t>Record the actual start and completion times for completed tasks.</w:t>
+        <w:t>Design and create graphical user interface (GUI) elements.</w:t>
       </w:r>
     </w:p>
     <w:p>
@@ -7815,12 +7803,16 @@
         <w:pStyle w:val="ListParagraph"/>
         <w:numPr>
           <w:ilvl w:val="0"/>
-          <w:numId w:val="22"/>
+          <w:numId w:val="31"/>
         </w:numPr>
       </w:pPr>
       <w:r>
-        <w:lastRenderedPageBreak/>
-        <w:t>Compare actual times with estimated times to monitor project progress.</w:t>
+        <w:t>Implement interactive features for data input and visualization.</w:t>
+      </w:r>
+    </w:p>
+    <w:p>
+      <w:r>
+        <w:t>19.4 Implement analysis algorithms (4 Days):</w:t>
       </w:r>
     </w:p>
     <w:p>
@@ -7828,11 +7820,11 @@
         <w:pStyle w:val="ListParagraph"/>
         <w:numPr>
           <w:ilvl w:val="0"/>
-          <w:numId w:val="22"/>
+          <w:numId w:val="31"/>
         </w:numPr>
       </w:pPr>
       <w:r>
-        <w:t>Identify any discrepancies and adjust the project plan as needed.</w:t>
+        <w:t>Develop algorithms to perform specific analyses on the dataset.</w:t>
       </w:r>
     </w:p>
     <w:p>
@@ -7840,11 +7832,16 @@
         <w:pStyle w:val="ListParagraph"/>
         <w:numPr>
           <w:ilvl w:val="0"/>
-          <w:numId w:val="2"/>
+          <w:numId w:val="31"/>
         </w:numPr>
       </w:pPr>
       <w:r>
-        <w:t>Regularly Update Gantt Chart (1 Day):</w:t>
+        <w:t>Ensure the algorithms are accurate and optimized.</w:t>
+      </w:r>
+    </w:p>
+    <w:p>
+      <w:r>
+        <w:t>19.5 Integrate UI and analysis components (2 Days):</w:t>
       </w:r>
     </w:p>
     <w:p>
@@ -7852,11 +7849,11 @@
         <w:pStyle w:val="ListParagraph"/>
         <w:numPr>
           <w:ilvl w:val="0"/>
-          <w:numId w:val="23"/>
+          <w:numId w:val="31"/>
         </w:numPr>
       </w:pPr>
       <w:r>
-        <w:t>Continuously update the Gantt chart to reflect completed tasks and milestones.</w:t>
+        <w:t>Combine the user interface with analysis functionalities.</w:t>
       </w:r>
     </w:p>
     <w:p>
@@ -7864,11 +7861,21 @@
         <w:pStyle w:val="ListParagraph"/>
         <w:numPr>
           <w:ilvl w:val="0"/>
-          <w:numId w:val="23"/>
+          <w:numId w:val="31"/>
         </w:numPr>
       </w:pPr>
       <w:r>
-        <w:t>Adjust the chart to account for any changes in task dependencies or timelines.</w:t>
+        <w:t>Ensure seamless interaction between UI and analysis modules.</w:t>
+      </w:r>
+    </w:p>
+    <w:p>
+      <w:r>
+        <w:t>20. Perform Unit Testing:</w:t>
+      </w:r>
+    </w:p>
+    <w:p>
+      <w:r>
+        <w:t>20.1 Create test cases for data loading (1 Day):</w:t>
       </w:r>
     </w:p>
     <w:p>
@@ -7876,11 +7883,11 @@
         <w:pStyle w:val="ListParagraph"/>
         <w:numPr>
           <w:ilvl w:val="0"/>
-          <w:numId w:val="23"/>
+          <w:numId w:val="31"/>
         </w:numPr>
       </w:pPr>
       <w:r>
-        <w:t>Keep the Gantt chart accessible and shareable for all team members.</w:t>
+        <w:t>Define test scenarios to verify data loading accuracy.</w:t>
       </w:r>
     </w:p>
     <w:p>
@@ -7888,11 +7895,16 @@
         <w:pStyle w:val="ListParagraph"/>
         <w:numPr>
           <w:ilvl w:val="0"/>
-          <w:numId w:val="2"/>
+          <w:numId w:val="31"/>
         </w:numPr>
       </w:pPr>
       <w:r>
-        <w:t>Regular GitHub Commits and Pushes (1 Day):</w:t>
+        <w:t>Develop test data sets to cover different scenarios.</w:t>
+      </w:r>
+    </w:p>
+    <w:p>
+      <w:r>
+        <w:t>20.2 Execute unit tests for UI components (2 Days):</w:t>
       </w:r>
     </w:p>
     <w:p>
@@ -7900,11 +7912,11 @@
         <w:pStyle w:val="ListParagraph"/>
         <w:numPr>
           <w:ilvl w:val="0"/>
-          <w:numId w:val="24"/>
+          <w:numId w:val="31"/>
         </w:numPr>
       </w:pPr>
       <w:r>
-        <w:t>Maintain a regular schedule of committing and pushing code to the GitHub repository.</w:t>
+        <w:t>Design and implement unit tests for user interface features.</w:t>
       </w:r>
     </w:p>
     <w:p>
@@ -7912,11 +7924,16 @@
         <w:pStyle w:val="ListParagraph"/>
         <w:numPr>
           <w:ilvl w:val="0"/>
-          <w:numId w:val="24"/>
+          <w:numId w:val="31"/>
         </w:numPr>
       </w:pPr>
       <w:r>
-        <w:t>Ensure that team members follow version control practices consistently.</w:t>
+        <w:t>Validate that user interactions produce the expected outcomes.</w:t>
+      </w:r>
+    </w:p>
+    <w:p>
+      <w:r>
+        <w:t>20.3 Conduct unit tests for analysis (3 Days):</w:t>
       </w:r>
     </w:p>
     <w:p>
@@ -7924,11 +7941,575 @@
         <w:pStyle w:val="ListParagraph"/>
         <w:numPr>
           <w:ilvl w:val="0"/>
-          <w:numId w:val="24"/>
+          <w:numId w:val="31"/>
         </w:numPr>
       </w:pPr>
       <w:r>
-        <w:t>Document commits and pushes to track changes and contributions.</w:t>
+        <w:t>Create test cases to validate analysis algorithms' correctness.</w:t>
+      </w:r>
+    </w:p>
+    <w:p>
+      <w:pPr>
+        <w:pStyle w:val="ListParagraph"/>
+        <w:numPr>
+          <w:ilvl w:val="0"/>
+          <w:numId w:val="31"/>
+        </w:numPr>
+      </w:pPr>
+      <w:r>
+        <w:t>Verify that algorithms produce accurate results for various data inputs.</w:t>
+      </w:r>
+    </w:p>
+    <w:p>
+      <w:r>
+        <w:t>20.4 Verify UI and analysis integration (2 Days):</w:t>
+      </w:r>
+    </w:p>
+    <w:p>
+      <w:pPr>
+        <w:pStyle w:val="ListParagraph"/>
+        <w:numPr>
+          <w:ilvl w:val="0"/>
+          <w:numId w:val="31"/>
+        </w:numPr>
+      </w:pPr>
+      <w:r>
+        <w:t>Test the interaction between UI components and analysis modules.</w:t>
+      </w:r>
+    </w:p>
+    <w:p>
+      <w:pPr>
+        <w:pStyle w:val="ListParagraph"/>
+        <w:numPr>
+          <w:ilvl w:val="0"/>
+          <w:numId w:val="31"/>
+        </w:numPr>
+      </w:pPr>
+      <w:r>
+        <w:t>Ensure data flows correctly between different parts of the software.</w:t>
+      </w:r>
+    </w:p>
+    <w:p>
+      <w:r>
+        <w:t>20.5 Perform unit testing and debugging (2 Days):</w:t>
+      </w:r>
+    </w:p>
+    <w:p>
+      <w:pPr>
+        <w:pStyle w:val="ListParagraph"/>
+        <w:numPr>
+          <w:ilvl w:val="0"/>
+          <w:numId w:val="31"/>
+        </w:numPr>
+      </w:pPr>
+      <w:r>
+        <w:t>Run comprehensive unit tests for the entire software.</w:t>
+      </w:r>
+    </w:p>
+    <w:p>
+      <w:pPr>
+        <w:pStyle w:val="ListParagraph"/>
+        <w:numPr>
+          <w:ilvl w:val="0"/>
+          <w:numId w:val="31"/>
+        </w:numPr>
+      </w:pPr>
+      <w:r>
+        <w:t>Identify and fix any bugs or issues encountered during testing.</w:t>
+      </w:r>
+    </w:p>
+    <w:p>
+      <w:r>
+        <w:t>Software Testing Report:</w:t>
+      </w:r>
+    </w:p>
+    <w:p>
+      <w:r>
+        <w:t>21. Compile test cases and outcomes (1 Day):</w:t>
+      </w:r>
+    </w:p>
+    <w:p>
+      <w:pPr>
+        <w:pStyle w:val="ListParagraph"/>
+        <w:numPr>
+          <w:ilvl w:val="0"/>
+          <w:numId w:val="31"/>
+        </w:numPr>
+      </w:pPr>
+      <w:r>
+        <w:t>Gather all test cases and their expected outcomes.</w:t>
+      </w:r>
+    </w:p>
+    <w:p>
+      <w:pPr>
+        <w:pStyle w:val="ListParagraph"/>
+        <w:numPr>
+          <w:ilvl w:val="0"/>
+          <w:numId w:val="31"/>
+        </w:numPr>
+      </w:pPr>
+      <w:r>
+        <w:lastRenderedPageBreak/>
+        <w:t>Document the test scenarios and expected results for each module.</w:t>
+      </w:r>
+    </w:p>
+    <w:p>
+      <w:r>
+        <w:t>22. Include coverage and evaluation details (1 Day):</w:t>
+      </w:r>
+    </w:p>
+    <w:p>
+      <w:pPr>
+        <w:pStyle w:val="ListParagraph"/>
+        <w:numPr>
+          <w:ilvl w:val="0"/>
+          <w:numId w:val="31"/>
+        </w:numPr>
+      </w:pPr>
+      <w:r>
+        <w:t>Present the coverage achieved by the unit tests.</w:t>
+      </w:r>
+    </w:p>
+    <w:p>
+      <w:pPr>
+        <w:pStyle w:val="ListParagraph"/>
+        <w:numPr>
+          <w:ilvl w:val="0"/>
+          <w:numId w:val="31"/>
+        </w:numPr>
+      </w:pPr>
+      <w:r>
+        <w:t>Evaluate the effectiveness of the unit testing approach.</w:t>
+      </w:r>
+    </w:p>
+    <w:p>
+      <w:r>
+        <w:t>23. Document acceptance testing results (1 Day):</w:t>
+      </w:r>
+    </w:p>
+    <w:p>
+      <w:pPr>
+        <w:pStyle w:val="ListParagraph"/>
+        <w:numPr>
+          <w:ilvl w:val="0"/>
+          <w:numId w:val="31"/>
+        </w:numPr>
+      </w:pPr>
+      <w:r>
+        <w:t>Detail the results of acceptance testing conducted by stakeholders.</w:t>
+      </w:r>
+    </w:p>
+    <w:p>
+      <w:pPr>
+        <w:pStyle w:val="ListParagraph"/>
+        <w:numPr>
+          <w:ilvl w:val="0"/>
+          <w:numId w:val="31"/>
+        </w:numPr>
+      </w:pPr>
+      <w:r>
+        <w:t>Record any feedback or issues encountered during acceptance testing.</w:t>
+      </w:r>
+    </w:p>
+    <w:p>
+      <w:r>
+        <w:t>24. Explain implementation and testing process (1 Day):</w:t>
+      </w:r>
+    </w:p>
+    <w:p>
+      <w:pPr>
+        <w:pStyle w:val="ListParagraph"/>
+        <w:numPr>
+          <w:ilvl w:val="0"/>
+          <w:numId w:val="31"/>
+        </w:numPr>
+      </w:pPr>
+      <w:r>
+        <w:t>Describe the implementation process followed for the software.</w:t>
+      </w:r>
+    </w:p>
+    <w:p>
+      <w:pPr>
+        <w:pStyle w:val="ListParagraph"/>
+        <w:numPr>
+          <w:ilvl w:val="0"/>
+          <w:numId w:val="31"/>
+        </w:numPr>
+      </w:pPr>
+      <w:r>
+        <w:t>Explain the approach used for unit testing, integration testing, and acceptance testing</w:t>
+      </w:r>
+      <w:r>
+        <w:t>.</w:t>
+      </w:r>
+    </w:p>
+    <w:p>
+      <w:r>
+        <w:t>Executive Summary:</w:t>
+      </w:r>
+    </w:p>
+    <w:p>
+      <w:r>
+        <w:t>25. Summarize project objectives and outcomes (1 Day):</w:t>
+      </w:r>
+    </w:p>
+    <w:p>
+      <w:pPr>
+        <w:pStyle w:val="ListParagraph"/>
+        <w:numPr>
+          <w:ilvl w:val="0"/>
+          <w:numId w:val="31"/>
+        </w:numPr>
+      </w:pPr>
+      <w:r>
+        <w:t>Provide a concise overview of the project's goals and intentions.</w:t>
+      </w:r>
+    </w:p>
+    <w:p>
+      <w:pPr>
+        <w:pStyle w:val="ListParagraph"/>
+        <w:numPr>
+          <w:ilvl w:val="0"/>
+          <w:numId w:val="31"/>
+        </w:numPr>
+      </w:pPr>
+      <w:r>
+        <w:t>Highlight the desired outcomes and benefits of the completed software.</w:t>
+      </w:r>
+    </w:p>
+    <w:p>
+      <w:r>
+        <w:t>26. Highlight key achievements and results (1 Day):</w:t>
+      </w:r>
+    </w:p>
+    <w:p>
+      <w:pPr>
+        <w:pStyle w:val="ListParagraph"/>
+        <w:numPr>
+          <w:ilvl w:val="0"/>
+          <w:numId w:val="31"/>
+        </w:numPr>
+      </w:pPr>
+      <w:r>
+        <w:t>Showcase the significant accomplishments achieved throughout the project.</w:t>
+      </w:r>
+    </w:p>
+    <w:p>
+      <w:pPr>
+        <w:pStyle w:val="ListParagraph"/>
+        <w:numPr>
+          <w:ilvl w:val="0"/>
+          <w:numId w:val="31"/>
+        </w:numPr>
+      </w:pPr>
+      <w:r>
+        <w:t>Emphasize milestones, breakthroughs, and notable contributions.</w:t>
+      </w:r>
+    </w:p>
+    <w:p>
+      <w:r>
+        <w:t>27. Include main findings and recommendations (1 Day):</w:t>
+      </w:r>
+    </w:p>
+    <w:p>
+      <w:pPr>
+        <w:pStyle w:val="ListParagraph"/>
+        <w:numPr>
+          <w:ilvl w:val="0"/>
+          <w:numId w:val="31"/>
+        </w:numPr>
+      </w:pPr>
+      <w:r>
+        <w:t>Present the key insights and discoveries derived from data analysis.</w:t>
+      </w:r>
+    </w:p>
+    <w:p>
+      <w:pPr>
+        <w:pStyle w:val="ListParagraph"/>
+        <w:numPr>
+          <w:ilvl w:val="0"/>
+          <w:numId w:val="31"/>
+        </w:numPr>
+      </w:pPr>
+      <w:r>
+        <w:t>Offer recommendations based on the analysis results for informed decision-making.</w:t>
+      </w:r>
+    </w:p>
+    <w:p>
+      <w:r>
+        <w:t>28. Edit and proofread summary (1 Day):</w:t>
+      </w:r>
+    </w:p>
+    <w:p>
+      <w:pPr>
+        <w:pStyle w:val="ListParagraph"/>
+        <w:numPr>
+          <w:ilvl w:val="0"/>
+          <w:numId w:val="31"/>
+        </w:numPr>
+      </w:pPr>
+      <w:r>
+        <w:t>Review and refine the executive summary's content for clarity and coherence.</w:t>
+      </w:r>
+    </w:p>
+    <w:p>
+      <w:pPr>
+        <w:pStyle w:val="ListParagraph"/>
+        <w:numPr>
+          <w:ilvl w:val="0"/>
+          <w:numId w:val="31"/>
+        </w:numPr>
+      </w:pPr>
+      <w:r>
+        <w:t>Ensure that the language is polished and effectively communicates the project's essence.</w:t>
+      </w:r>
+    </w:p>
+    <w:p>
+      <w:r>
+        <w:t>Final Review and Submission:</w:t>
+      </w:r>
+    </w:p>
+    <w:p>
+      <w:r>
+        <w:t>29. Review Project plan, testing, and summary reports (2 Days):</w:t>
+      </w:r>
+    </w:p>
+    <w:p>
+      <w:pPr>
+        <w:pStyle w:val="ListParagraph"/>
+        <w:numPr>
+          <w:ilvl w:val="0"/>
+          <w:numId w:val="31"/>
+        </w:numPr>
+      </w:pPr>
+      <w:r>
+        <w:t>Thoroughly review the project plan, testing reports, and executive summary.</w:t>
+      </w:r>
+    </w:p>
+    <w:p>
+      <w:pPr>
+        <w:pStyle w:val="ListParagraph"/>
+        <w:numPr>
+          <w:ilvl w:val="0"/>
+          <w:numId w:val="31"/>
+        </w:numPr>
+      </w:pPr>
+      <w:r>
+        <w:t>Identify any discrepancies, errors, or areas that require improvement.</w:t>
+      </w:r>
+    </w:p>
+    <w:p>
+      <w:r>
+        <w:t>30. Revise and edit content (2 Days):</w:t>
+      </w:r>
+    </w:p>
+    <w:p>
+      <w:pPr>
+        <w:pStyle w:val="ListParagraph"/>
+        <w:numPr>
+          <w:ilvl w:val="0"/>
+          <w:numId w:val="31"/>
+        </w:numPr>
+      </w:pPr>
+      <w:r>
+        <w:t>Address any identified issues and make necessary revisions.</w:t>
+      </w:r>
+    </w:p>
+    <w:p>
+      <w:pPr>
+        <w:pStyle w:val="ListParagraph"/>
+        <w:numPr>
+          <w:ilvl w:val="0"/>
+          <w:numId w:val="31"/>
+        </w:numPr>
+      </w:pPr>
+      <w:r>
+        <w:t>Ensure consistency and accuracy in the documentation's content.</w:t>
+      </w:r>
+    </w:p>
+    <w:p>
+      <w:r>
+        <w:t>31. Track actual completion times (1 Day):</w:t>
+      </w:r>
+    </w:p>
+    <w:p>
+      <w:pPr>
+        <w:pStyle w:val="ListParagraph"/>
+        <w:numPr>
+          <w:ilvl w:val="0"/>
+          <w:numId w:val="31"/>
+        </w:numPr>
+      </w:pPr>
+      <w:r>
+        <w:lastRenderedPageBreak/>
+        <w:t>Compare the estimated durations with the actual time taken for each task.</w:t>
+      </w:r>
+    </w:p>
+    <w:p>
+      <w:pPr>
+        <w:pStyle w:val="ListParagraph"/>
+        <w:numPr>
+          <w:ilvl w:val="0"/>
+          <w:numId w:val="31"/>
+        </w:numPr>
+      </w:pPr>
+      <w:proofErr w:type="spellStart"/>
+      <w:r>
+        <w:t>Analyze</w:t>
+      </w:r>
+      <w:proofErr w:type="spellEnd"/>
+      <w:r>
+        <w:t xml:space="preserve"> any deviations and update project documentation accordingly.</w:t>
+      </w:r>
+    </w:p>
+    <w:p>
+      <w:r>
+        <w:t>32. Regularly update Gantt chart (1 Day):</w:t>
+      </w:r>
+    </w:p>
+    <w:p>
+      <w:pPr>
+        <w:pStyle w:val="ListParagraph"/>
+        <w:numPr>
+          <w:ilvl w:val="0"/>
+          <w:numId w:val="31"/>
+        </w:numPr>
+      </w:pPr>
+      <w:r>
+        <w:t>Update the Gantt chart with the actual completion times of tasks.</w:t>
+      </w:r>
+    </w:p>
+    <w:p>
+      <w:pPr>
+        <w:pStyle w:val="ListParagraph"/>
+        <w:numPr>
+          <w:ilvl w:val="0"/>
+          <w:numId w:val="31"/>
+        </w:numPr>
+      </w:pPr>
+      <w:r>
+        <w:t>Reflect any changes in task dependencies or durations.</w:t>
+      </w:r>
+    </w:p>
+    <w:p>
+      <w:r>
+        <w:t>33. Git log text document (1 Day):</w:t>
+      </w:r>
+    </w:p>
+    <w:p>
+      <w:pPr>
+        <w:pStyle w:val="ListParagraph"/>
+        <w:numPr>
+          <w:ilvl w:val="0"/>
+          <w:numId w:val="31"/>
+        </w:numPr>
+      </w:pPr>
+      <w:r>
+        <w:t>Create a log documenting significant changes made to the project's codebase.</w:t>
+      </w:r>
+    </w:p>
+    <w:p>
+      <w:pPr>
+        <w:pStyle w:val="ListParagraph"/>
+        <w:numPr>
+          <w:ilvl w:val="0"/>
+          <w:numId w:val="31"/>
+        </w:numPr>
+      </w:pPr>
+      <w:r>
+        <w:t>Include information about commits, branches, and collaborators.</w:t>
+      </w:r>
+    </w:p>
+    <w:p>
+      <w:r>
+        <w:t>34. Finalize all documentation (2 Days):</w:t>
+      </w:r>
+    </w:p>
+    <w:p>
+      <w:pPr>
+        <w:pStyle w:val="ListParagraph"/>
+        <w:numPr>
+          <w:ilvl w:val="0"/>
+          <w:numId w:val="31"/>
+        </w:numPr>
+      </w:pPr>
+      <w:r>
+        <w:t>Review all project documentation for completeness and accuracy.</w:t>
+      </w:r>
+    </w:p>
+    <w:p>
+      <w:pPr>
+        <w:pStyle w:val="ListParagraph"/>
+        <w:numPr>
+          <w:ilvl w:val="0"/>
+          <w:numId w:val="31"/>
+        </w:numPr>
+      </w:pPr>
+      <w:r>
+        <w:t>Ensure that the documentation adheres to established formatting and style guidelines.</w:t>
+      </w:r>
+    </w:p>
+    <w:p>
+      <w:r>
+        <w:t>Final Review and Submission (Continued):</w:t>
+      </w:r>
+    </w:p>
+    <w:p>
+      <w:r>
+        <w:t>35. Revise and finalize everything (2 Days):</w:t>
+      </w:r>
+    </w:p>
+    <w:p>
+      <w:pPr>
+        <w:pStyle w:val="ListParagraph"/>
+        <w:numPr>
+          <w:ilvl w:val="0"/>
+          <w:numId w:val="31"/>
+        </w:numPr>
+      </w:pPr>
+      <w:r>
+        <w:t>Conduct a final review of all project deliverables and documentation.</w:t>
+      </w:r>
+    </w:p>
+    <w:p>
+      <w:pPr>
+        <w:pStyle w:val="ListParagraph"/>
+        <w:numPr>
+          <w:ilvl w:val="0"/>
+          <w:numId w:val="31"/>
+        </w:numPr>
+      </w:pPr>
+      <w:r>
+        <w:t>Make any last-minute adjustments or refinements to ensure quality.</w:t>
+      </w:r>
+    </w:p>
+    <w:p>
+      <w:r>
+        <w:t>36. Submit all project deliverables (1 Day):</w:t>
+      </w:r>
+    </w:p>
+    <w:p>
+      <w:pPr>
+        <w:pStyle w:val="ListParagraph"/>
+        <w:numPr>
+          <w:ilvl w:val="0"/>
+          <w:numId w:val="31"/>
+        </w:numPr>
+      </w:pPr>
+      <w:r>
+        <w:t>Package and organize all project documentation, code, and assets.</w:t>
+      </w:r>
+    </w:p>
+    <w:p>
+      <w:pPr>
+        <w:pStyle w:val="ListParagraph"/>
+        <w:numPr>
+          <w:ilvl w:val="0"/>
+          <w:numId w:val="31"/>
+        </w:numPr>
+      </w:pPr>
+      <w:r>
+        <w:t>Submit the final deliverables to the relevant stakeholders or platforms.</w:t>
       </w:r>
     </w:p>
     <w:p>
@@ -7994,6 +8575,7 @@
           <w:noProof/>
           <w:color w:val="FF0000"/>
         </w:rPr>
+        <w:lastRenderedPageBreak/>
         <w:drawing>
           <wp:inline distT="0" distB="0" distL="0" distR="0" wp14:anchorId="31CB37D7" wp14:editId="55B279B1">
             <wp:extent cx="5731510" cy="4730750"/>
@@ -8044,6 +8626,119 @@
 <file path=word/numbering.xml><?xml version="1.0" encoding="utf-8"?>
 <w:numbering xmlns:wpc="http://schemas.microsoft.com/office/word/2010/wordprocessingCanvas" xmlns:cx="http://schemas.microsoft.com/office/drawing/2014/chartex" xmlns:cx1="http://schemas.microsoft.com/office/drawing/2015/9/8/chartex" xmlns:cx2="http://schemas.microsoft.com/office/drawing/2015/10/21/chartex" xmlns:cx3="http://schemas.microsoft.com/office/drawing/2016/5/9/chartex" xmlns:cx4="http://schemas.microsoft.com/office/drawing/2016/5/10/chartex" xmlns:cx5="http://schemas.microsoft.com/office/drawing/2016/5/11/chartex" xmlns:cx6="http://schemas.microsoft.com/office/drawing/2016/5/12/chartex" xmlns:cx7="http://schemas.microsoft.com/office/drawing/2016/5/13/chartex" xmlns:cx8="http://schemas.microsoft.com/office/drawing/2016/5/14/chartex" xmlns:mc="http://schemas.openxmlformats.org/markup-compatibility/2006" xmlns:aink="http://schemas.microsoft.com/office/drawing/2016/ink" xmlns:am3d="http://schemas.microsoft.com/office/drawing/2017/model3d" xmlns:o="urn:schemas-microsoft-com:office:office" xmlns:oel="http://schemas.microsoft.com/office/2019/extlst" xmlns:r="http://schemas.openxmlformats.org/officeDocument/2006/relationships" xmlns:m="http://schemas.openxmlformats.org/officeDocument/2006/math" xmlns:v="urn:schemas-microsoft-com:vml" xmlns:wp14="http://schemas.microsoft.com/office/word/2010/wordprocessingDrawing" xmlns:wp="http://schemas.openxmlformats.org/drawingml/2006/wordprocessingDrawing" xmlns:w10="urn:schemas-microsoft-com:office:word" xmlns:w="http://schemas.openxmlformats.org/wordprocessingml/2006/main" xmlns:w14="http://schemas.microsoft.com/office/word/2010/wordml" xmlns:w15="http://schemas.microsoft.com/office/word/2012/wordml" xmlns:w16cex="http://schemas.microsoft.com/office/word/2018/wordml/cex" xmlns:w16cid="http://schemas.microsoft.com/office/word/2016/wordml/cid" xmlns:w16="http://schemas.microsoft.com/office/word/2018/wordml" xmlns:w16sdtdh="http://schemas.microsoft.com/office/word/2020/wordml/sdtdatahash" xmlns:w16se="http://schemas.microsoft.com/office/word/2015/wordml/symex" xmlns:wpg="http://schemas.microsoft.com/office/word/2010/wordprocessingGroup" xmlns:wpi="http://schemas.microsoft.com/office/word/2010/wordprocessingInk" xmlns:wne="http://schemas.microsoft.com/office/word/2006/wordml" xmlns:wps="http://schemas.microsoft.com/office/word/2010/wordprocessingShape" mc:Ignorable="w14 w15 w16se w16cid w16 w16cex w16sdtdh wp14">
   <w:abstractNum w:abstractNumId="0" w15:restartNumberingAfterBreak="0">
+    <w:nsid w:val="0095722D"/>
+    <w:multiLevelType w:val="hybridMultilevel"/>
+    <w:tmpl w:val="D878FB2C"/>
+    <w:lvl w:ilvl="0" w:tplc="0C090001">
+      <w:start w:val="1"/>
+      <w:numFmt w:val="bullet"/>
+      <w:lvlText w:val=""/>
+      <w:lvlJc w:val="left"/>
+      <w:pPr>
+        <w:ind w:left="720" w:hanging="360"/>
+      </w:pPr>
+      <w:rPr>
+        <w:rFonts w:ascii="Symbol" w:hAnsi="Symbol" w:hint="default"/>
+      </w:rPr>
+    </w:lvl>
+    <w:lvl w:ilvl="1" w:tplc="0C090003" w:tentative="1">
+      <w:start w:val="1"/>
+      <w:numFmt w:val="bullet"/>
+      <w:lvlText w:val="o"/>
+      <w:lvlJc w:val="left"/>
+      <w:pPr>
+        <w:ind w:left="1440" w:hanging="360"/>
+      </w:pPr>
+      <w:rPr>
+        <w:rFonts w:ascii="Courier New" w:hAnsi="Courier New" w:cs="Courier New" w:hint="default"/>
+      </w:rPr>
+    </w:lvl>
+    <w:lvl w:ilvl="2" w:tplc="0C090005" w:tentative="1">
+      <w:start w:val="1"/>
+      <w:numFmt w:val="bullet"/>
+      <w:lvlText w:val=""/>
+      <w:lvlJc w:val="left"/>
+      <w:pPr>
+        <w:ind w:left="2160" w:hanging="360"/>
+      </w:pPr>
+      <w:rPr>
+        <w:rFonts w:ascii="Wingdings" w:hAnsi="Wingdings" w:hint="default"/>
+      </w:rPr>
+    </w:lvl>
+    <w:lvl w:ilvl="3" w:tplc="0C090001" w:tentative="1">
+      <w:start w:val="1"/>
+      <w:numFmt w:val="bullet"/>
+      <w:lvlText w:val=""/>
+      <w:lvlJc w:val="left"/>
+      <w:pPr>
+        <w:ind w:left="2880" w:hanging="360"/>
+      </w:pPr>
+      <w:rPr>
+        <w:rFonts w:ascii="Symbol" w:hAnsi="Symbol" w:hint="default"/>
+      </w:rPr>
+    </w:lvl>
+    <w:lvl w:ilvl="4" w:tplc="0C090003" w:tentative="1">
+      <w:start w:val="1"/>
+      <w:numFmt w:val="bullet"/>
+      <w:lvlText w:val="o"/>
+      <w:lvlJc w:val="left"/>
+      <w:pPr>
+        <w:ind w:left="3600" w:hanging="360"/>
+      </w:pPr>
+      <w:rPr>
+        <w:rFonts w:ascii="Courier New" w:hAnsi="Courier New" w:cs="Courier New" w:hint="default"/>
+      </w:rPr>
+    </w:lvl>
+    <w:lvl w:ilvl="5" w:tplc="0C090005" w:tentative="1">
+      <w:start w:val="1"/>
+      <w:numFmt w:val="bullet"/>
+      <w:lvlText w:val=""/>
+      <w:lvlJc w:val="left"/>
+      <w:pPr>
+        <w:ind w:left="4320" w:hanging="360"/>
+      </w:pPr>
+      <w:rPr>
+        <w:rFonts w:ascii="Wingdings" w:hAnsi="Wingdings" w:hint="default"/>
+      </w:rPr>
+    </w:lvl>
+    <w:lvl w:ilvl="6" w:tplc="0C090001" w:tentative="1">
+      <w:start w:val="1"/>
+      <w:numFmt w:val="bullet"/>
+      <w:lvlText w:val=""/>
+      <w:lvlJc w:val="left"/>
+      <w:pPr>
+        <w:ind w:left="5040" w:hanging="360"/>
+      </w:pPr>
+      <w:rPr>
+        <w:rFonts w:ascii="Symbol" w:hAnsi="Symbol" w:hint="default"/>
+      </w:rPr>
+    </w:lvl>
+    <w:lvl w:ilvl="7" w:tplc="0C090003" w:tentative="1">
+      <w:start w:val="1"/>
+      <w:numFmt w:val="bullet"/>
+      <w:lvlText w:val="o"/>
+      <w:lvlJc w:val="left"/>
+      <w:pPr>
+        <w:ind w:left="5760" w:hanging="360"/>
+      </w:pPr>
+      <w:rPr>
+        <w:rFonts w:ascii="Courier New" w:hAnsi="Courier New" w:cs="Courier New" w:hint="default"/>
+      </w:rPr>
+    </w:lvl>
+    <w:lvl w:ilvl="8" w:tplc="0C090005" w:tentative="1">
+      <w:start w:val="1"/>
+      <w:numFmt w:val="bullet"/>
+      <w:lvlText w:val=""/>
+      <w:lvlJc w:val="left"/>
+      <w:pPr>
+        <w:ind w:left="6480" w:hanging="360"/>
+      </w:pPr>
+      <w:rPr>
+        <w:rFonts w:ascii="Wingdings" w:hAnsi="Wingdings" w:hint="default"/>
+      </w:rPr>
+    </w:lvl>
+  </w:abstractNum>
+  <w:abstractNum w:abstractNumId="1" w15:restartNumberingAfterBreak="0">
     <w:nsid w:val="05826E59"/>
     <w:multiLevelType w:val="hybridMultilevel"/>
     <w:tmpl w:val="526C8D48"/>
@@ -8156,7 +8851,7 @@
       </w:rPr>
     </w:lvl>
   </w:abstractNum>
-  <w:abstractNum w:abstractNumId="1" w15:restartNumberingAfterBreak="0">
+  <w:abstractNum w:abstractNumId="2" w15:restartNumberingAfterBreak="0">
     <w:nsid w:val="05B40236"/>
     <w:multiLevelType w:val="hybridMultilevel"/>
     <w:tmpl w:val="FFFAB2BC"/>
@@ -8269,7 +8964,119 @@
       </w:rPr>
     </w:lvl>
   </w:abstractNum>
-  <w:abstractNum w:abstractNumId="2" w15:restartNumberingAfterBreak="0">
+  <w:abstractNum w:abstractNumId="3" w15:restartNumberingAfterBreak="0">
+    <w:nsid w:val="06C2640E"/>
+    <w:multiLevelType w:val="hybridMultilevel"/>
+    <w:tmpl w:val="8A9273BE"/>
+    <w:lvl w:ilvl="0" w:tplc="C950963A">
+      <w:numFmt w:val="bullet"/>
+      <w:lvlText w:val="•"/>
+      <w:lvlJc w:val="left"/>
+      <w:pPr>
+        <w:ind w:left="720" w:hanging="360"/>
+      </w:pPr>
+      <w:rPr>
+        <w:rFonts w:ascii="Calibri" w:eastAsiaTheme="minorEastAsia" w:hAnsi="Calibri" w:cs="Calibri" w:hint="default"/>
+      </w:rPr>
+    </w:lvl>
+    <w:lvl w:ilvl="1" w:tplc="0C090003" w:tentative="1">
+      <w:start w:val="1"/>
+      <w:numFmt w:val="bullet"/>
+      <w:lvlText w:val="o"/>
+      <w:lvlJc w:val="left"/>
+      <w:pPr>
+        <w:ind w:left="1440" w:hanging="360"/>
+      </w:pPr>
+      <w:rPr>
+        <w:rFonts w:ascii="Courier New" w:hAnsi="Courier New" w:cs="Courier New" w:hint="default"/>
+      </w:rPr>
+    </w:lvl>
+    <w:lvl w:ilvl="2" w:tplc="0C090005" w:tentative="1">
+      <w:start w:val="1"/>
+      <w:numFmt w:val="bullet"/>
+      <w:lvlText w:val=""/>
+      <w:lvlJc w:val="left"/>
+      <w:pPr>
+        <w:ind w:left="2160" w:hanging="360"/>
+      </w:pPr>
+      <w:rPr>
+        <w:rFonts w:ascii="Wingdings" w:hAnsi="Wingdings" w:hint="default"/>
+      </w:rPr>
+    </w:lvl>
+    <w:lvl w:ilvl="3" w:tplc="0C090001" w:tentative="1">
+      <w:start w:val="1"/>
+      <w:numFmt w:val="bullet"/>
+      <w:lvlText w:val=""/>
+      <w:lvlJc w:val="left"/>
+      <w:pPr>
+        <w:ind w:left="2880" w:hanging="360"/>
+      </w:pPr>
+      <w:rPr>
+        <w:rFonts w:ascii="Symbol" w:hAnsi="Symbol" w:hint="default"/>
+      </w:rPr>
+    </w:lvl>
+    <w:lvl w:ilvl="4" w:tplc="0C090003" w:tentative="1">
+      <w:start w:val="1"/>
+      <w:numFmt w:val="bullet"/>
+      <w:lvlText w:val="o"/>
+      <w:lvlJc w:val="left"/>
+      <w:pPr>
+        <w:ind w:left="3600" w:hanging="360"/>
+      </w:pPr>
+      <w:rPr>
+        <w:rFonts w:ascii="Courier New" w:hAnsi="Courier New" w:cs="Courier New" w:hint="default"/>
+      </w:rPr>
+    </w:lvl>
+    <w:lvl w:ilvl="5" w:tplc="0C090005" w:tentative="1">
+      <w:start w:val="1"/>
+      <w:numFmt w:val="bullet"/>
+      <w:lvlText w:val=""/>
+      <w:lvlJc w:val="left"/>
+      <w:pPr>
+        <w:ind w:left="4320" w:hanging="360"/>
+      </w:pPr>
+      <w:rPr>
+        <w:rFonts w:ascii="Wingdings" w:hAnsi="Wingdings" w:hint="default"/>
+      </w:rPr>
+    </w:lvl>
+    <w:lvl w:ilvl="6" w:tplc="0C090001" w:tentative="1">
+      <w:start w:val="1"/>
+      <w:numFmt w:val="bullet"/>
+      <w:lvlText w:val=""/>
+      <w:lvlJc w:val="left"/>
+      <w:pPr>
+        <w:ind w:left="5040" w:hanging="360"/>
+      </w:pPr>
+      <w:rPr>
+        <w:rFonts w:ascii="Symbol" w:hAnsi="Symbol" w:hint="default"/>
+      </w:rPr>
+    </w:lvl>
+    <w:lvl w:ilvl="7" w:tplc="0C090003" w:tentative="1">
+      <w:start w:val="1"/>
+      <w:numFmt w:val="bullet"/>
+      <w:lvlText w:val="o"/>
+      <w:lvlJc w:val="left"/>
+      <w:pPr>
+        <w:ind w:left="5760" w:hanging="360"/>
+      </w:pPr>
+      <w:rPr>
+        <w:rFonts w:ascii="Courier New" w:hAnsi="Courier New" w:cs="Courier New" w:hint="default"/>
+      </w:rPr>
+    </w:lvl>
+    <w:lvl w:ilvl="8" w:tplc="0C090005" w:tentative="1">
+      <w:start w:val="1"/>
+      <w:numFmt w:val="bullet"/>
+      <w:lvlText w:val=""/>
+      <w:lvlJc w:val="left"/>
+      <w:pPr>
+        <w:ind w:left="6480" w:hanging="360"/>
+      </w:pPr>
+      <w:rPr>
+        <w:rFonts w:ascii="Wingdings" w:hAnsi="Wingdings" w:hint="default"/>
+      </w:rPr>
+    </w:lvl>
+  </w:abstractNum>
+  <w:abstractNum w:abstractNumId="4" w15:restartNumberingAfterBreak="0">
     <w:nsid w:val="08F968B4"/>
     <w:multiLevelType w:val="hybridMultilevel"/>
     <w:tmpl w:val="1AA44832"/>
@@ -8382,7 +9189,119 @@
       </w:rPr>
     </w:lvl>
   </w:abstractNum>
-  <w:abstractNum w:abstractNumId="3" w15:restartNumberingAfterBreak="0">
+  <w:abstractNum w:abstractNumId="5" w15:restartNumberingAfterBreak="0">
+    <w:nsid w:val="095B0E93"/>
+    <w:multiLevelType w:val="hybridMultilevel"/>
+    <w:tmpl w:val="BA5E4122"/>
+    <w:lvl w:ilvl="0" w:tplc="C950963A">
+      <w:numFmt w:val="bullet"/>
+      <w:lvlText w:val="•"/>
+      <w:lvlJc w:val="left"/>
+      <w:pPr>
+        <w:ind w:left="720" w:hanging="360"/>
+      </w:pPr>
+      <w:rPr>
+        <w:rFonts w:ascii="Calibri" w:eastAsiaTheme="minorEastAsia" w:hAnsi="Calibri" w:cs="Calibri" w:hint="default"/>
+      </w:rPr>
+    </w:lvl>
+    <w:lvl w:ilvl="1" w:tplc="0C090003" w:tentative="1">
+      <w:start w:val="1"/>
+      <w:numFmt w:val="bullet"/>
+      <w:lvlText w:val="o"/>
+      <w:lvlJc w:val="left"/>
+      <w:pPr>
+        <w:ind w:left="1440" w:hanging="360"/>
+      </w:pPr>
+      <w:rPr>
+        <w:rFonts w:ascii="Courier New" w:hAnsi="Courier New" w:cs="Courier New" w:hint="default"/>
+      </w:rPr>
+    </w:lvl>
+    <w:lvl w:ilvl="2" w:tplc="0C090005" w:tentative="1">
+      <w:start w:val="1"/>
+      <w:numFmt w:val="bullet"/>
+      <w:lvlText w:val=""/>
+      <w:lvlJc w:val="left"/>
+      <w:pPr>
+        <w:ind w:left="2160" w:hanging="360"/>
+      </w:pPr>
+      <w:rPr>
+        <w:rFonts w:ascii="Wingdings" w:hAnsi="Wingdings" w:hint="default"/>
+      </w:rPr>
+    </w:lvl>
+    <w:lvl w:ilvl="3" w:tplc="0C090001" w:tentative="1">
+      <w:start w:val="1"/>
+      <w:numFmt w:val="bullet"/>
+      <w:lvlText w:val=""/>
+      <w:lvlJc w:val="left"/>
+      <w:pPr>
+        <w:ind w:left="2880" w:hanging="360"/>
+      </w:pPr>
+      <w:rPr>
+        <w:rFonts w:ascii="Symbol" w:hAnsi="Symbol" w:hint="default"/>
+      </w:rPr>
+    </w:lvl>
+    <w:lvl w:ilvl="4" w:tplc="0C090003" w:tentative="1">
+      <w:start w:val="1"/>
+      <w:numFmt w:val="bullet"/>
+      <w:lvlText w:val="o"/>
+      <w:lvlJc w:val="left"/>
+      <w:pPr>
+        <w:ind w:left="3600" w:hanging="360"/>
+      </w:pPr>
+      <w:rPr>
+        <w:rFonts w:ascii="Courier New" w:hAnsi="Courier New" w:cs="Courier New" w:hint="default"/>
+      </w:rPr>
+    </w:lvl>
+    <w:lvl w:ilvl="5" w:tplc="0C090005" w:tentative="1">
+      <w:start w:val="1"/>
+      <w:numFmt w:val="bullet"/>
+      <w:lvlText w:val=""/>
+      <w:lvlJc w:val="left"/>
+      <w:pPr>
+        <w:ind w:left="4320" w:hanging="360"/>
+      </w:pPr>
+      <w:rPr>
+        <w:rFonts w:ascii="Wingdings" w:hAnsi="Wingdings" w:hint="default"/>
+      </w:rPr>
+    </w:lvl>
+    <w:lvl w:ilvl="6" w:tplc="0C090001" w:tentative="1">
+      <w:start w:val="1"/>
+      <w:numFmt w:val="bullet"/>
+      <w:lvlText w:val=""/>
+      <w:lvlJc w:val="left"/>
+      <w:pPr>
+        <w:ind w:left="5040" w:hanging="360"/>
+      </w:pPr>
+      <w:rPr>
+        <w:rFonts w:ascii="Symbol" w:hAnsi="Symbol" w:hint="default"/>
+      </w:rPr>
+    </w:lvl>
+    <w:lvl w:ilvl="7" w:tplc="0C090003" w:tentative="1">
+      <w:start w:val="1"/>
+      <w:numFmt w:val="bullet"/>
+      <w:lvlText w:val="o"/>
+      <w:lvlJc w:val="left"/>
+      <w:pPr>
+        <w:ind w:left="5760" w:hanging="360"/>
+      </w:pPr>
+      <w:rPr>
+        <w:rFonts w:ascii="Courier New" w:hAnsi="Courier New" w:cs="Courier New" w:hint="default"/>
+      </w:rPr>
+    </w:lvl>
+    <w:lvl w:ilvl="8" w:tplc="0C090005" w:tentative="1">
+      <w:start w:val="1"/>
+      <w:numFmt w:val="bullet"/>
+      <w:lvlText w:val=""/>
+      <w:lvlJc w:val="left"/>
+      <w:pPr>
+        <w:ind w:left="6480" w:hanging="360"/>
+      </w:pPr>
+      <w:rPr>
+        <w:rFonts w:ascii="Wingdings" w:hAnsi="Wingdings" w:hint="default"/>
+      </w:rPr>
+    </w:lvl>
+  </w:abstractNum>
+  <w:abstractNum w:abstractNumId="6" w15:restartNumberingAfterBreak="0">
     <w:nsid w:val="0A1741BE"/>
     <w:multiLevelType w:val="hybridMultilevel"/>
     <w:tmpl w:val="C9A09490"/>
@@ -8495,7 +9414,7 @@
       </w:rPr>
     </w:lvl>
   </w:abstractNum>
-  <w:abstractNum w:abstractNumId="4" w15:restartNumberingAfterBreak="0">
+  <w:abstractNum w:abstractNumId="7" w15:restartNumberingAfterBreak="0">
     <w:nsid w:val="0AB97E94"/>
     <w:multiLevelType w:val="hybridMultilevel"/>
     <w:tmpl w:val="67409470"/>
@@ -8608,7 +9527,119 @@
       </w:rPr>
     </w:lvl>
   </w:abstractNum>
-  <w:abstractNum w:abstractNumId="5" w15:restartNumberingAfterBreak="0">
+  <w:abstractNum w:abstractNumId="8" w15:restartNumberingAfterBreak="0">
+    <w:nsid w:val="0B7E0A1F"/>
+    <w:multiLevelType w:val="hybridMultilevel"/>
+    <w:tmpl w:val="0C5C6D44"/>
+    <w:lvl w:ilvl="0" w:tplc="C950963A">
+      <w:numFmt w:val="bullet"/>
+      <w:lvlText w:val="•"/>
+      <w:lvlJc w:val="left"/>
+      <w:pPr>
+        <w:ind w:left="720" w:hanging="360"/>
+      </w:pPr>
+      <w:rPr>
+        <w:rFonts w:ascii="Calibri" w:eastAsiaTheme="minorEastAsia" w:hAnsi="Calibri" w:cs="Calibri" w:hint="default"/>
+      </w:rPr>
+    </w:lvl>
+    <w:lvl w:ilvl="1" w:tplc="0C090003" w:tentative="1">
+      <w:start w:val="1"/>
+      <w:numFmt w:val="bullet"/>
+      <w:lvlText w:val="o"/>
+      <w:lvlJc w:val="left"/>
+      <w:pPr>
+        <w:ind w:left="1440" w:hanging="360"/>
+      </w:pPr>
+      <w:rPr>
+        <w:rFonts w:ascii="Courier New" w:hAnsi="Courier New" w:cs="Courier New" w:hint="default"/>
+      </w:rPr>
+    </w:lvl>
+    <w:lvl w:ilvl="2" w:tplc="0C090005" w:tentative="1">
+      <w:start w:val="1"/>
+      <w:numFmt w:val="bullet"/>
+      <w:lvlText w:val=""/>
+      <w:lvlJc w:val="left"/>
+      <w:pPr>
+        <w:ind w:left="2160" w:hanging="360"/>
+      </w:pPr>
+      <w:rPr>
+        <w:rFonts w:ascii="Wingdings" w:hAnsi="Wingdings" w:hint="default"/>
+      </w:rPr>
+    </w:lvl>
+    <w:lvl w:ilvl="3" w:tplc="0C090001" w:tentative="1">
+      <w:start w:val="1"/>
+      <w:numFmt w:val="bullet"/>
+      <w:lvlText w:val=""/>
+      <w:lvlJc w:val="left"/>
+      <w:pPr>
+        <w:ind w:left="2880" w:hanging="360"/>
+      </w:pPr>
+      <w:rPr>
+        <w:rFonts w:ascii="Symbol" w:hAnsi="Symbol" w:hint="default"/>
+      </w:rPr>
+    </w:lvl>
+    <w:lvl w:ilvl="4" w:tplc="0C090003" w:tentative="1">
+      <w:start w:val="1"/>
+      <w:numFmt w:val="bullet"/>
+      <w:lvlText w:val="o"/>
+      <w:lvlJc w:val="left"/>
+      <w:pPr>
+        <w:ind w:left="3600" w:hanging="360"/>
+      </w:pPr>
+      <w:rPr>
+        <w:rFonts w:ascii="Courier New" w:hAnsi="Courier New" w:cs="Courier New" w:hint="default"/>
+      </w:rPr>
+    </w:lvl>
+    <w:lvl w:ilvl="5" w:tplc="0C090005" w:tentative="1">
+      <w:start w:val="1"/>
+      <w:numFmt w:val="bullet"/>
+      <w:lvlText w:val=""/>
+      <w:lvlJc w:val="left"/>
+      <w:pPr>
+        <w:ind w:left="4320" w:hanging="360"/>
+      </w:pPr>
+      <w:rPr>
+        <w:rFonts w:ascii="Wingdings" w:hAnsi="Wingdings" w:hint="default"/>
+      </w:rPr>
+    </w:lvl>
+    <w:lvl w:ilvl="6" w:tplc="0C090001" w:tentative="1">
+      <w:start w:val="1"/>
+      <w:numFmt w:val="bullet"/>
+      <w:lvlText w:val=""/>
+      <w:lvlJc w:val="left"/>
+      <w:pPr>
+        <w:ind w:left="5040" w:hanging="360"/>
+      </w:pPr>
+      <w:rPr>
+        <w:rFonts w:ascii="Symbol" w:hAnsi="Symbol" w:hint="default"/>
+      </w:rPr>
+    </w:lvl>
+    <w:lvl w:ilvl="7" w:tplc="0C090003" w:tentative="1">
+      <w:start w:val="1"/>
+      <w:numFmt w:val="bullet"/>
+      <w:lvlText w:val="o"/>
+      <w:lvlJc w:val="left"/>
+      <w:pPr>
+        <w:ind w:left="5760" w:hanging="360"/>
+      </w:pPr>
+      <w:rPr>
+        <w:rFonts w:ascii="Courier New" w:hAnsi="Courier New" w:cs="Courier New" w:hint="default"/>
+      </w:rPr>
+    </w:lvl>
+    <w:lvl w:ilvl="8" w:tplc="0C090005" w:tentative="1">
+      <w:start w:val="1"/>
+      <w:numFmt w:val="bullet"/>
+      <w:lvlText w:val=""/>
+      <w:lvlJc w:val="left"/>
+      <w:pPr>
+        <w:ind w:left="6480" w:hanging="360"/>
+      </w:pPr>
+      <w:rPr>
+        <w:rFonts w:ascii="Wingdings" w:hAnsi="Wingdings" w:hint="default"/>
+      </w:rPr>
+    </w:lvl>
+  </w:abstractNum>
+  <w:abstractNum w:abstractNumId="9" w15:restartNumberingAfterBreak="0">
     <w:nsid w:val="0CAE2AB7"/>
     <w:multiLevelType w:val="hybridMultilevel"/>
     <w:tmpl w:val="DA8837AC"/>
@@ -8721,7 +9752,119 @@
       </w:rPr>
     </w:lvl>
   </w:abstractNum>
-  <w:abstractNum w:abstractNumId="6" w15:restartNumberingAfterBreak="0">
+  <w:abstractNum w:abstractNumId="10" w15:restartNumberingAfterBreak="0">
+    <w:nsid w:val="0DE25C9A"/>
+    <w:multiLevelType w:val="hybridMultilevel"/>
+    <w:tmpl w:val="854C290E"/>
+    <w:lvl w:ilvl="0" w:tplc="C950963A">
+      <w:numFmt w:val="bullet"/>
+      <w:lvlText w:val="•"/>
+      <w:lvlJc w:val="left"/>
+      <w:pPr>
+        <w:ind w:left="720" w:hanging="360"/>
+      </w:pPr>
+      <w:rPr>
+        <w:rFonts w:ascii="Calibri" w:eastAsiaTheme="minorEastAsia" w:hAnsi="Calibri" w:cs="Calibri" w:hint="default"/>
+      </w:rPr>
+    </w:lvl>
+    <w:lvl w:ilvl="1" w:tplc="0C090003" w:tentative="1">
+      <w:start w:val="1"/>
+      <w:numFmt w:val="bullet"/>
+      <w:lvlText w:val="o"/>
+      <w:lvlJc w:val="left"/>
+      <w:pPr>
+        <w:ind w:left="1440" w:hanging="360"/>
+      </w:pPr>
+      <w:rPr>
+        <w:rFonts w:ascii="Courier New" w:hAnsi="Courier New" w:cs="Courier New" w:hint="default"/>
+      </w:rPr>
+    </w:lvl>
+    <w:lvl w:ilvl="2" w:tplc="0C090005" w:tentative="1">
+      <w:start w:val="1"/>
+      <w:numFmt w:val="bullet"/>
+      <w:lvlText w:val=""/>
+      <w:lvlJc w:val="left"/>
+      <w:pPr>
+        <w:ind w:left="2160" w:hanging="360"/>
+      </w:pPr>
+      <w:rPr>
+        <w:rFonts w:ascii="Wingdings" w:hAnsi="Wingdings" w:hint="default"/>
+      </w:rPr>
+    </w:lvl>
+    <w:lvl w:ilvl="3" w:tplc="0C090001" w:tentative="1">
+      <w:start w:val="1"/>
+      <w:numFmt w:val="bullet"/>
+      <w:lvlText w:val=""/>
+      <w:lvlJc w:val="left"/>
+      <w:pPr>
+        <w:ind w:left="2880" w:hanging="360"/>
+      </w:pPr>
+      <w:rPr>
+        <w:rFonts w:ascii="Symbol" w:hAnsi="Symbol" w:hint="default"/>
+      </w:rPr>
+    </w:lvl>
+    <w:lvl w:ilvl="4" w:tplc="0C090003" w:tentative="1">
+      <w:start w:val="1"/>
+      <w:numFmt w:val="bullet"/>
+      <w:lvlText w:val="o"/>
+      <w:lvlJc w:val="left"/>
+      <w:pPr>
+        <w:ind w:left="3600" w:hanging="360"/>
+      </w:pPr>
+      <w:rPr>
+        <w:rFonts w:ascii="Courier New" w:hAnsi="Courier New" w:cs="Courier New" w:hint="default"/>
+      </w:rPr>
+    </w:lvl>
+    <w:lvl w:ilvl="5" w:tplc="0C090005" w:tentative="1">
+      <w:start w:val="1"/>
+      <w:numFmt w:val="bullet"/>
+      <w:lvlText w:val=""/>
+      <w:lvlJc w:val="left"/>
+      <w:pPr>
+        <w:ind w:left="4320" w:hanging="360"/>
+      </w:pPr>
+      <w:rPr>
+        <w:rFonts w:ascii="Wingdings" w:hAnsi="Wingdings" w:hint="default"/>
+      </w:rPr>
+    </w:lvl>
+    <w:lvl w:ilvl="6" w:tplc="0C090001" w:tentative="1">
+      <w:start w:val="1"/>
+      <w:numFmt w:val="bullet"/>
+      <w:lvlText w:val=""/>
+      <w:lvlJc w:val="left"/>
+      <w:pPr>
+        <w:ind w:left="5040" w:hanging="360"/>
+      </w:pPr>
+      <w:rPr>
+        <w:rFonts w:ascii="Symbol" w:hAnsi="Symbol" w:hint="default"/>
+      </w:rPr>
+    </w:lvl>
+    <w:lvl w:ilvl="7" w:tplc="0C090003" w:tentative="1">
+      <w:start w:val="1"/>
+      <w:numFmt w:val="bullet"/>
+      <w:lvlText w:val="o"/>
+      <w:lvlJc w:val="left"/>
+      <w:pPr>
+        <w:ind w:left="5760" w:hanging="360"/>
+      </w:pPr>
+      <w:rPr>
+        <w:rFonts w:ascii="Courier New" w:hAnsi="Courier New" w:cs="Courier New" w:hint="default"/>
+      </w:rPr>
+    </w:lvl>
+    <w:lvl w:ilvl="8" w:tplc="0C090005" w:tentative="1">
+      <w:start w:val="1"/>
+      <w:numFmt w:val="bullet"/>
+      <w:lvlText w:val=""/>
+      <w:lvlJc w:val="left"/>
+      <w:pPr>
+        <w:ind w:left="6480" w:hanging="360"/>
+      </w:pPr>
+      <w:rPr>
+        <w:rFonts w:ascii="Wingdings" w:hAnsi="Wingdings" w:hint="default"/>
+      </w:rPr>
+    </w:lvl>
+  </w:abstractNum>
+  <w:abstractNum w:abstractNumId="11" w15:restartNumberingAfterBreak="0">
     <w:nsid w:val="0EC30AF7"/>
     <w:multiLevelType w:val="hybridMultilevel"/>
     <w:tmpl w:val="BBD8C0E4"/>
@@ -8834,7 +9977,456 @@
       </w:rPr>
     </w:lvl>
   </w:abstractNum>
-  <w:abstractNum w:abstractNumId="7" w15:restartNumberingAfterBreak="0">
+  <w:abstractNum w:abstractNumId="12" w15:restartNumberingAfterBreak="0">
+    <w:nsid w:val="104008D0"/>
+    <w:multiLevelType w:val="hybridMultilevel"/>
+    <w:tmpl w:val="B3484A28"/>
+    <w:lvl w:ilvl="0" w:tplc="C950963A">
+      <w:numFmt w:val="bullet"/>
+      <w:lvlText w:val="•"/>
+      <w:lvlJc w:val="left"/>
+      <w:pPr>
+        <w:ind w:left="720" w:hanging="360"/>
+      </w:pPr>
+      <w:rPr>
+        <w:rFonts w:ascii="Calibri" w:eastAsiaTheme="minorEastAsia" w:hAnsi="Calibri" w:cs="Calibri" w:hint="default"/>
+      </w:rPr>
+    </w:lvl>
+    <w:lvl w:ilvl="1" w:tplc="0C090003" w:tentative="1">
+      <w:start w:val="1"/>
+      <w:numFmt w:val="bullet"/>
+      <w:lvlText w:val="o"/>
+      <w:lvlJc w:val="left"/>
+      <w:pPr>
+        <w:ind w:left="1440" w:hanging="360"/>
+      </w:pPr>
+      <w:rPr>
+        <w:rFonts w:ascii="Courier New" w:hAnsi="Courier New" w:cs="Courier New" w:hint="default"/>
+      </w:rPr>
+    </w:lvl>
+    <w:lvl w:ilvl="2" w:tplc="0C090005" w:tentative="1">
+      <w:start w:val="1"/>
+      <w:numFmt w:val="bullet"/>
+      <w:lvlText w:val=""/>
+      <w:lvlJc w:val="left"/>
+      <w:pPr>
+        <w:ind w:left="2160" w:hanging="360"/>
+      </w:pPr>
+      <w:rPr>
+        <w:rFonts w:ascii="Wingdings" w:hAnsi="Wingdings" w:hint="default"/>
+      </w:rPr>
+    </w:lvl>
+    <w:lvl w:ilvl="3" w:tplc="0C090001" w:tentative="1">
+      <w:start w:val="1"/>
+      <w:numFmt w:val="bullet"/>
+      <w:lvlText w:val=""/>
+      <w:lvlJc w:val="left"/>
+      <w:pPr>
+        <w:ind w:left="2880" w:hanging="360"/>
+      </w:pPr>
+      <w:rPr>
+        <w:rFonts w:ascii="Symbol" w:hAnsi="Symbol" w:hint="default"/>
+      </w:rPr>
+    </w:lvl>
+    <w:lvl w:ilvl="4" w:tplc="0C090003" w:tentative="1">
+      <w:start w:val="1"/>
+      <w:numFmt w:val="bullet"/>
+      <w:lvlText w:val="o"/>
+      <w:lvlJc w:val="left"/>
+      <w:pPr>
+        <w:ind w:left="3600" w:hanging="360"/>
+      </w:pPr>
+      <w:rPr>
+        <w:rFonts w:ascii="Courier New" w:hAnsi="Courier New" w:cs="Courier New" w:hint="default"/>
+      </w:rPr>
+    </w:lvl>
+    <w:lvl w:ilvl="5" w:tplc="0C090005" w:tentative="1">
+      <w:start w:val="1"/>
+      <w:numFmt w:val="bullet"/>
+      <w:lvlText w:val=""/>
+      <w:lvlJc w:val="left"/>
+      <w:pPr>
+        <w:ind w:left="4320" w:hanging="360"/>
+      </w:pPr>
+      <w:rPr>
+        <w:rFonts w:ascii="Wingdings" w:hAnsi="Wingdings" w:hint="default"/>
+      </w:rPr>
+    </w:lvl>
+    <w:lvl w:ilvl="6" w:tplc="0C090001" w:tentative="1">
+      <w:start w:val="1"/>
+      <w:numFmt w:val="bullet"/>
+      <w:lvlText w:val=""/>
+      <w:lvlJc w:val="left"/>
+      <w:pPr>
+        <w:ind w:left="5040" w:hanging="360"/>
+      </w:pPr>
+      <w:rPr>
+        <w:rFonts w:ascii="Symbol" w:hAnsi="Symbol" w:hint="default"/>
+      </w:rPr>
+    </w:lvl>
+    <w:lvl w:ilvl="7" w:tplc="0C090003" w:tentative="1">
+      <w:start w:val="1"/>
+      <w:numFmt w:val="bullet"/>
+      <w:lvlText w:val="o"/>
+      <w:lvlJc w:val="left"/>
+      <w:pPr>
+        <w:ind w:left="5760" w:hanging="360"/>
+      </w:pPr>
+      <w:rPr>
+        <w:rFonts w:ascii="Courier New" w:hAnsi="Courier New" w:cs="Courier New" w:hint="default"/>
+      </w:rPr>
+    </w:lvl>
+    <w:lvl w:ilvl="8" w:tplc="0C090005" w:tentative="1">
+      <w:start w:val="1"/>
+      <w:numFmt w:val="bullet"/>
+      <w:lvlText w:val=""/>
+      <w:lvlJc w:val="left"/>
+      <w:pPr>
+        <w:ind w:left="6480" w:hanging="360"/>
+      </w:pPr>
+      <w:rPr>
+        <w:rFonts w:ascii="Wingdings" w:hAnsi="Wingdings" w:hint="default"/>
+      </w:rPr>
+    </w:lvl>
+  </w:abstractNum>
+  <w:abstractNum w:abstractNumId="13" w15:restartNumberingAfterBreak="0">
+    <w:nsid w:val="12016F45"/>
+    <w:multiLevelType w:val="hybridMultilevel"/>
+    <w:tmpl w:val="11322786"/>
+    <w:lvl w:ilvl="0" w:tplc="C950963A">
+      <w:numFmt w:val="bullet"/>
+      <w:lvlText w:val="•"/>
+      <w:lvlJc w:val="left"/>
+      <w:pPr>
+        <w:ind w:left="720" w:hanging="360"/>
+      </w:pPr>
+      <w:rPr>
+        <w:rFonts w:ascii="Calibri" w:eastAsiaTheme="minorEastAsia" w:hAnsi="Calibri" w:cs="Calibri" w:hint="default"/>
+      </w:rPr>
+    </w:lvl>
+    <w:lvl w:ilvl="1" w:tplc="0C090003" w:tentative="1">
+      <w:start w:val="1"/>
+      <w:numFmt w:val="bullet"/>
+      <w:lvlText w:val="o"/>
+      <w:lvlJc w:val="left"/>
+      <w:pPr>
+        <w:ind w:left="1440" w:hanging="360"/>
+      </w:pPr>
+      <w:rPr>
+        <w:rFonts w:ascii="Courier New" w:hAnsi="Courier New" w:cs="Courier New" w:hint="default"/>
+      </w:rPr>
+    </w:lvl>
+    <w:lvl w:ilvl="2" w:tplc="0C090005" w:tentative="1">
+      <w:start w:val="1"/>
+      <w:numFmt w:val="bullet"/>
+      <w:lvlText w:val=""/>
+      <w:lvlJc w:val="left"/>
+      <w:pPr>
+        <w:ind w:left="2160" w:hanging="360"/>
+      </w:pPr>
+      <w:rPr>
+        <w:rFonts w:ascii="Wingdings" w:hAnsi="Wingdings" w:hint="default"/>
+      </w:rPr>
+    </w:lvl>
+    <w:lvl w:ilvl="3" w:tplc="0C090001" w:tentative="1">
+      <w:start w:val="1"/>
+      <w:numFmt w:val="bullet"/>
+      <w:lvlText w:val=""/>
+      <w:lvlJc w:val="left"/>
+      <w:pPr>
+        <w:ind w:left="2880" w:hanging="360"/>
+      </w:pPr>
+      <w:rPr>
+        <w:rFonts w:ascii="Symbol" w:hAnsi="Symbol" w:hint="default"/>
+      </w:rPr>
+    </w:lvl>
+    <w:lvl w:ilvl="4" w:tplc="0C090003" w:tentative="1">
+      <w:start w:val="1"/>
+      <w:numFmt w:val="bullet"/>
+      <w:lvlText w:val="o"/>
+      <w:lvlJc w:val="left"/>
+      <w:pPr>
+        <w:ind w:left="3600" w:hanging="360"/>
+      </w:pPr>
+      <w:rPr>
+        <w:rFonts w:ascii="Courier New" w:hAnsi="Courier New" w:cs="Courier New" w:hint="default"/>
+      </w:rPr>
+    </w:lvl>
+    <w:lvl w:ilvl="5" w:tplc="0C090005" w:tentative="1">
+      <w:start w:val="1"/>
+      <w:numFmt w:val="bullet"/>
+      <w:lvlText w:val=""/>
+      <w:lvlJc w:val="left"/>
+      <w:pPr>
+        <w:ind w:left="4320" w:hanging="360"/>
+      </w:pPr>
+      <w:rPr>
+        <w:rFonts w:ascii="Wingdings" w:hAnsi="Wingdings" w:hint="default"/>
+      </w:rPr>
+    </w:lvl>
+    <w:lvl w:ilvl="6" w:tplc="0C090001" w:tentative="1">
+      <w:start w:val="1"/>
+      <w:numFmt w:val="bullet"/>
+      <w:lvlText w:val=""/>
+      <w:lvlJc w:val="left"/>
+      <w:pPr>
+        <w:ind w:left="5040" w:hanging="360"/>
+      </w:pPr>
+      <w:rPr>
+        <w:rFonts w:ascii="Symbol" w:hAnsi="Symbol" w:hint="default"/>
+      </w:rPr>
+    </w:lvl>
+    <w:lvl w:ilvl="7" w:tplc="0C090003" w:tentative="1">
+      <w:start w:val="1"/>
+      <w:numFmt w:val="bullet"/>
+      <w:lvlText w:val="o"/>
+      <w:lvlJc w:val="left"/>
+      <w:pPr>
+        <w:ind w:left="5760" w:hanging="360"/>
+      </w:pPr>
+      <w:rPr>
+        <w:rFonts w:ascii="Courier New" w:hAnsi="Courier New" w:cs="Courier New" w:hint="default"/>
+      </w:rPr>
+    </w:lvl>
+    <w:lvl w:ilvl="8" w:tplc="0C090005" w:tentative="1">
+      <w:start w:val="1"/>
+      <w:numFmt w:val="bullet"/>
+      <w:lvlText w:val=""/>
+      <w:lvlJc w:val="left"/>
+      <w:pPr>
+        <w:ind w:left="6480" w:hanging="360"/>
+      </w:pPr>
+      <w:rPr>
+        <w:rFonts w:ascii="Wingdings" w:hAnsi="Wingdings" w:hint="default"/>
+      </w:rPr>
+    </w:lvl>
+  </w:abstractNum>
+  <w:abstractNum w:abstractNumId="14" w15:restartNumberingAfterBreak="0">
+    <w:nsid w:val="13FA0A64"/>
+    <w:multiLevelType w:val="hybridMultilevel"/>
+    <w:tmpl w:val="C0006BF2"/>
+    <w:lvl w:ilvl="0" w:tplc="C950963A">
+      <w:numFmt w:val="bullet"/>
+      <w:lvlText w:val="•"/>
+      <w:lvlJc w:val="left"/>
+      <w:pPr>
+        <w:ind w:left="720" w:hanging="360"/>
+      </w:pPr>
+      <w:rPr>
+        <w:rFonts w:ascii="Calibri" w:eastAsiaTheme="minorEastAsia" w:hAnsi="Calibri" w:cs="Calibri" w:hint="default"/>
+      </w:rPr>
+    </w:lvl>
+    <w:lvl w:ilvl="1" w:tplc="0C090003" w:tentative="1">
+      <w:start w:val="1"/>
+      <w:numFmt w:val="bullet"/>
+      <w:lvlText w:val="o"/>
+      <w:lvlJc w:val="left"/>
+      <w:pPr>
+        <w:ind w:left="1440" w:hanging="360"/>
+      </w:pPr>
+      <w:rPr>
+        <w:rFonts w:ascii="Courier New" w:hAnsi="Courier New" w:cs="Courier New" w:hint="default"/>
+      </w:rPr>
+    </w:lvl>
+    <w:lvl w:ilvl="2" w:tplc="0C090005" w:tentative="1">
+      <w:start w:val="1"/>
+      <w:numFmt w:val="bullet"/>
+      <w:lvlText w:val=""/>
+      <w:lvlJc w:val="left"/>
+      <w:pPr>
+        <w:ind w:left="2160" w:hanging="360"/>
+      </w:pPr>
+      <w:rPr>
+        <w:rFonts w:ascii="Wingdings" w:hAnsi="Wingdings" w:hint="default"/>
+      </w:rPr>
+    </w:lvl>
+    <w:lvl w:ilvl="3" w:tplc="0C090001" w:tentative="1">
+      <w:start w:val="1"/>
+      <w:numFmt w:val="bullet"/>
+      <w:lvlText w:val=""/>
+      <w:lvlJc w:val="left"/>
+      <w:pPr>
+        <w:ind w:left="2880" w:hanging="360"/>
+      </w:pPr>
+      <w:rPr>
+        <w:rFonts w:ascii="Symbol" w:hAnsi="Symbol" w:hint="default"/>
+      </w:rPr>
+    </w:lvl>
+    <w:lvl w:ilvl="4" w:tplc="0C090003" w:tentative="1">
+      <w:start w:val="1"/>
+      <w:numFmt w:val="bullet"/>
+      <w:lvlText w:val="o"/>
+      <w:lvlJc w:val="left"/>
+      <w:pPr>
+        <w:ind w:left="3600" w:hanging="360"/>
+      </w:pPr>
+      <w:rPr>
+        <w:rFonts w:ascii="Courier New" w:hAnsi="Courier New" w:cs="Courier New" w:hint="default"/>
+      </w:rPr>
+    </w:lvl>
+    <w:lvl w:ilvl="5" w:tplc="0C090005" w:tentative="1">
+      <w:start w:val="1"/>
+      <w:numFmt w:val="bullet"/>
+      <w:lvlText w:val=""/>
+      <w:lvlJc w:val="left"/>
+      <w:pPr>
+        <w:ind w:left="4320" w:hanging="360"/>
+      </w:pPr>
+      <w:rPr>
+        <w:rFonts w:ascii="Wingdings" w:hAnsi="Wingdings" w:hint="default"/>
+      </w:rPr>
+    </w:lvl>
+    <w:lvl w:ilvl="6" w:tplc="0C090001" w:tentative="1">
+      <w:start w:val="1"/>
+      <w:numFmt w:val="bullet"/>
+      <w:lvlText w:val=""/>
+      <w:lvlJc w:val="left"/>
+      <w:pPr>
+        <w:ind w:left="5040" w:hanging="360"/>
+      </w:pPr>
+      <w:rPr>
+        <w:rFonts w:ascii="Symbol" w:hAnsi="Symbol" w:hint="default"/>
+      </w:rPr>
+    </w:lvl>
+    <w:lvl w:ilvl="7" w:tplc="0C090003" w:tentative="1">
+      <w:start w:val="1"/>
+      <w:numFmt w:val="bullet"/>
+      <w:lvlText w:val="o"/>
+      <w:lvlJc w:val="left"/>
+      <w:pPr>
+        <w:ind w:left="5760" w:hanging="360"/>
+      </w:pPr>
+      <w:rPr>
+        <w:rFonts w:ascii="Courier New" w:hAnsi="Courier New" w:cs="Courier New" w:hint="default"/>
+      </w:rPr>
+    </w:lvl>
+    <w:lvl w:ilvl="8" w:tplc="0C090005" w:tentative="1">
+      <w:start w:val="1"/>
+      <w:numFmt w:val="bullet"/>
+      <w:lvlText w:val=""/>
+      <w:lvlJc w:val="left"/>
+      <w:pPr>
+        <w:ind w:left="6480" w:hanging="360"/>
+      </w:pPr>
+      <w:rPr>
+        <w:rFonts w:ascii="Wingdings" w:hAnsi="Wingdings" w:hint="default"/>
+      </w:rPr>
+    </w:lvl>
+  </w:abstractNum>
+  <w:abstractNum w:abstractNumId="15" w15:restartNumberingAfterBreak="0">
+    <w:nsid w:val="183967A7"/>
+    <w:multiLevelType w:val="hybridMultilevel"/>
+    <w:tmpl w:val="8D3EEE4A"/>
+    <w:lvl w:ilvl="0" w:tplc="0C090001">
+      <w:start w:val="1"/>
+      <w:numFmt w:val="bullet"/>
+      <w:lvlText w:val=""/>
+      <w:lvlJc w:val="left"/>
+      <w:pPr>
+        <w:ind w:left="720" w:hanging="360"/>
+      </w:pPr>
+      <w:rPr>
+        <w:rFonts w:ascii="Symbol" w:hAnsi="Symbol" w:hint="default"/>
+      </w:rPr>
+    </w:lvl>
+    <w:lvl w:ilvl="1" w:tplc="0C090003" w:tentative="1">
+      <w:start w:val="1"/>
+      <w:numFmt w:val="bullet"/>
+      <w:lvlText w:val="o"/>
+      <w:lvlJc w:val="left"/>
+      <w:pPr>
+        <w:ind w:left="1440" w:hanging="360"/>
+      </w:pPr>
+      <w:rPr>
+        <w:rFonts w:ascii="Courier New" w:hAnsi="Courier New" w:cs="Courier New" w:hint="default"/>
+      </w:rPr>
+    </w:lvl>
+    <w:lvl w:ilvl="2" w:tplc="0C090005" w:tentative="1">
+      <w:start w:val="1"/>
+      <w:numFmt w:val="bullet"/>
+      <w:lvlText w:val=""/>
+      <w:lvlJc w:val="left"/>
+      <w:pPr>
+        <w:ind w:left="2160" w:hanging="360"/>
+      </w:pPr>
+      <w:rPr>
+        <w:rFonts w:ascii="Wingdings" w:hAnsi="Wingdings" w:hint="default"/>
+      </w:rPr>
+    </w:lvl>
+    <w:lvl w:ilvl="3" w:tplc="0C090001" w:tentative="1">
+      <w:start w:val="1"/>
+      <w:numFmt w:val="bullet"/>
+      <w:lvlText w:val=""/>
+      <w:lvlJc w:val="left"/>
+      <w:pPr>
+        <w:ind w:left="2880" w:hanging="360"/>
+      </w:pPr>
+      <w:rPr>
+        <w:rFonts w:ascii="Symbol" w:hAnsi="Symbol" w:hint="default"/>
+      </w:rPr>
+    </w:lvl>
+    <w:lvl w:ilvl="4" w:tplc="0C090003" w:tentative="1">
+      <w:start w:val="1"/>
+      <w:numFmt w:val="bullet"/>
+      <w:lvlText w:val="o"/>
+      <w:lvlJc w:val="left"/>
+      <w:pPr>
+        <w:ind w:left="3600" w:hanging="360"/>
+      </w:pPr>
+      <w:rPr>
+        <w:rFonts w:ascii="Courier New" w:hAnsi="Courier New" w:cs="Courier New" w:hint="default"/>
+      </w:rPr>
+    </w:lvl>
+    <w:lvl w:ilvl="5" w:tplc="0C090005" w:tentative="1">
+      <w:start w:val="1"/>
+      <w:numFmt w:val="bullet"/>
+      <w:lvlText w:val=""/>
+      <w:lvlJc w:val="left"/>
+      <w:pPr>
+        <w:ind w:left="4320" w:hanging="360"/>
+      </w:pPr>
+      <w:rPr>
+        <w:rFonts w:ascii="Wingdings" w:hAnsi="Wingdings" w:hint="default"/>
+      </w:rPr>
+    </w:lvl>
+    <w:lvl w:ilvl="6" w:tplc="0C090001" w:tentative="1">
+      <w:start w:val="1"/>
+      <w:numFmt w:val="bullet"/>
+      <w:lvlText w:val=""/>
+      <w:lvlJc w:val="left"/>
+      <w:pPr>
+        <w:ind w:left="5040" w:hanging="360"/>
+      </w:pPr>
+      <w:rPr>
+        <w:rFonts w:ascii="Symbol" w:hAnsi="Symbol" w:hint="default"/>
+      </w:rPr>
+    </w:lvl>
+    <w:lvl w:ilvl="7" w:tplc="0C090003" w:tentative="1">
+      <w:start w:val="1"/>
+      <w:numFmt w:val="bullet"/>
+      <w:lvlText w:val="o"/>
+      <w:lvlJc w:val="left"/>
+      <w:pPr>
+        <w:ind w:left="5760" w:hanging="360"/>
+      </w:pPr>
+      <w:rPr>
+        <w:rFonts w:ascii="Courier New" w:hAnsi="Courier New" w:cs="Courier New" w:hint="default"/>
+      </w:rPr>
+    </w:lvl>
+    <w:lvl w:ilvl="8" w:tplc="0C090005" w:tentative="1">
+      <w:start w:val="1"/>
+      <w:numFmt w:val="bullet"/>
+      <w:lvlText w:val=""/>
+      <w:lvlJc w:val="left"/>
+      <w:pPr>
+        <w:ind w:left="6480" w:hanging="360"/>
+      </w:pPr>
+      <w:rPr>
+        <w:rFonts w:ascii="Wingdings" w:hAnsi="Wingdings" w:hint="default"/>
+      </w:rPr>
+    </w:lvl>
+  </w:abstractNum>
+  <w:abstractNum w:abstractNumId="16" w15:restartNumberingAfterBreak="0">
     <w:nsid w:val="1BEB3388"/>
     <w:multiLevelType w:val="hybridMultilevel"/>
     <w:tmpl w:val="2D08D856"/>
@@ -8947,7 +10539,7 @@
       </w:rPr>
     </w:lvl>
   </w:abstractNum>
-  <w:abstractNum w:abstractNumId="8" w15:restartNumberingAfterBreak="0">
+  <w:abstractNum w:abstractNumId="17" w15:restartNumberingAfterBreak="0">
     <w:nsid w:val="25A27514"/>
     <w:multiLevelType w:val="hybridMultilevel"/>
     <w:tmpl w:val="8ADEDEB6"/>
@@ -9060,7 +10652,343 @@
       </w:rPr>
     </w:lvl>
   </w:abstractNum>
-  <w:abstractNum w:abstractNumId="9" w15:restartNumberingAfterBreak="0">
+  <w:abstractNum w:abstractNumId="18" w15:restartNumberingAfterBreak="0">
+    <w:nsid w:val="264B38D4"/>
+    <w:multiLevelType w:val="hybridMultilevel"/>
+    <w:tmpl w:val="A4421CD0"/>
+    <w:lvl w:ilvl="0" w:tplc="C950963A">
+      <w:numFmt w:val="bullet"/>
+      <w:lvlText w:val="•"/>
+      <w:lvlJc w:val="left"/>
+      <w:pPr>
+        <w:ind w:left="720" w:hanging="360"/>
+      </w:pPr>
+      <w:rPr>
+        <w:rFonts w:ascii="Calibri" w:eastAsiaTheme="minorEastAsia" w:hAnsi="Calibri" w:cs="Calibri" w:hint="default"/>
+      </w:rPr>
+    </w:lvl>
+    <w:lvl w:ilvl="1" w:tplc="0C090003" w:tentative="1">
+      <w:start w:val="1"/>
+      <w:numFmt w:val="bullet"/>
+      <w:lvlText w:val="o"/>
+      <w:lvlJc w:val="left"/>
+      <w:pPr>
+        <w:ind w:left="1440" w:hanging="360"/>
+      </w:pPr>
+      <w:rPr>
+        <w:rFonts w:ascii="Courier New" w:hAnsi="Courier New" w:cs="Courier New" w:hint="default"/>
+      </w:rPr>
+    </w:lvl>
+    <w:lvl w:ilvl="2" w:tplc="0C090005" w:tentative="1">
+      <w:start w:val="1"/>
+      <w:numFmt w:val="bullet"/>
+      <w:lvlText w:val=""/>
+      <w:lvlJc w:val="left"/>
+      <w:pPr>
+        <w:ind w:left="2160" w:hanging="360"/>
+      </w:pPr>
+      <w:rPr>
+        <w:rFonts w:ascii="Wingdings" w:hAnsi="Wingdings" w:hint="default"/>
+      </w:rPr>
+    </w:lvl>
+    <w:lvl w:ilvl="3" w:tplc="0C090001" w:tentative="1">
+      <w:start w:val="1"/>
+      <w:numFmt w:val="bullet"/>
+      <w:lvlText w:val=""/>
+      <w:lvlJc w:val="left"/>
+      <w:pPr>
+        <w:ind w:left="2880" w:hanging="360"/>
+      </w:pPr>
+      <w:rPr>
+        <w:rFonts w:ascii="Symbol" w:hAnsi="Symbol" w:hint="default"/>
+      </w:rPr>
+    </w:lvl>
+    <w:lvl w:ilvl="4" w:tplc="0C090003" w:tentative="1">
+      <w:start w:val="1"/>
+      <w:numFmt w:val="bullet"/>
+      <w:lvlText w:val="o"/>
+      <w:lvlJc w:val="left"/>
+      <w:pPr>
+        <w:ind w:left="3600" w:hanging="360"/>
+      </w:pPr>
+      <w:rPr>
+        <w:rFonts w:ascii="Courier New" w:hAnsi="Courier New" w:cs="Courier New" w:hint="default"/>
+      </w:rPr>
+    </w:lvl>
+    <w:lvl w:ilvl="5" w:tplc="0C090005" w:tentative="1">
+      <w:start w:val="1"/>
+      <w:numFmt w:val="bullet"/>
+      <w:lvlText w:val=""/>
+      <w:lvlJc w:val="left"/>
+      <w:pPr>
+        <w:ind w:left="4320" w:hanging="360"/>
+      </w:pPr>
+      <w:rPr>
+        <w:rFonts w:ascii="Wingdings" w:hAnsi="Wingdings" w:hint="default"/>
+      </w:rPr>
+    </w:lvl>
+    <w:lvl w:ilvl="6" w:tplc="0C090001" w:tentative="1">
+      <w:start w:val="1"/>
+      <w:numFmt w:val="bullet"/>
+      <w:lvlText w:val=""/>
+      <w:lvlJc w:val="left"/>
+      <w:pPr>
+        <w:ind w:left="5040" w:hanging="360"/>
+      </w:pPr>
+      <w:rPr>
+        <w:rFonts w:ascii="Symbol" w:hAnsi="Symbol" w:hint="default"/>
+      </w:rPr>
+    </w:lvl>
+    <w:lvl w:ilvl="7" w:tplc="0C090003" w:tentative="1">
+      <w:start w:val="1"/>
+      <w:numFmt w:val="bullet"/>
+      <w:lvlText w:val="o"/>
+      <w:lvlJc w:val="left"/>
+      <w:pPr>
+        <w:ind w:left="5760" w:hanging="360"/>
+      </w:pPr>
+      <w:rPr>
+        <w:rFonts w:ascii="Courier New" w:hAnsi="Courier New" w:cs="Courier New" w:hint="default"/>
+      </w:rPr>
+    </w:lvl>
+    <w:lvl w:ilvl="8" w:tplc="0C090005" w:tentative="1">
+      <w:start w:val="1"/>
+      <w:numFmt w:val="bullet"/>
+      <w:lvlText w:val=""/>
+      <w:lvlJc w:val="left"/>
+      <w:pPr>
+        <w:ind w:left="6480" w:hanging="360"/>
+      </w:pPr>
+      <w:rPr>
+        <w:rFonts w:ascii="Wingdings" w:hAnsi="Wingdings" w:hint="default"/>
+      </w:rPr>
+    </w:lvl>
+  </w:abstractNum>
+  <w:abstractNum w:abstractNumId="19" w15:restartNumberingAfterBreak="0">
+    <w:nsid w:val="28B853C6"/>
+    <w:multiLevelType w:val="hybridMultilevel"/>
+    <w:tmpl w:val="512698AC"/>
+    <w:lvl w:ilvl="0" w:tplc="C950963A">
+      <w:numFmt w:val="bullet"/>
+      <w:lvlText w:val="•"/>
+      <w:lvlJc w:val="left"/>
+      <w:pPr>
+        <w:ind w:left="720" w:hanging="360"/>
+      </w:pPr>
+      <w:rPr>
+        <w:rFonts w:ascii="Calibri" w:eastAsiaTheme="minorEastAsia" w:hAnsi="Calibri" w:cs="Calibri" w:hint="default"/>
+      </w:rPr>
+    </w:lvl>
+    <w:lvl w:ilvl="1" w:tplc="0C090003" w:tentative="1">
+      <w:start w:val="1"/>
+      <w:numFmt w:val="bullet"/>
+      <w:lvlText w:val="o"/>
+      <w:lvlJc w:val="left"/>
+      <w:pPr>
+        <w:ind w:left="1440" w:hanging="360"/>
+      </w:pPr>
+      <w:rPr>
+        <w:rFonts w:ascii="Courier New" w:hAnsi="Courier New" w:cs="Courier New" w:hint="default"/>
+      </w:rPr>
+    </w:lvl>
+    <w:lvl w:ilvl="2" w:tplc="0C090005" w:tentative="1">
+      <w:start w:val="1"/>
+      <w:numFmt w:val="bullet"/>
+      <w:lvlText w:val=""/>
+      <w:lvlJc w:val="left"/>
+      <w:pPr>
+        <w:ind w:left="2160" w:hanging="360"/>
+      </w:pPr>
+      <w:rPr>
+        <w:rFonts w:ascii="Wingdings" w:hAnsi="Wingdings" w:hint="default"/>
+      </w:rPr>
+    </w:lvl>
+    <w:lvl w:ilvl="3" w:tplc="0C090001" w:tentative="1">
+      <w:start w:val="1"/>
+      <w:numFmt w:val="bullet"/>
+      <w:lvlText w:val=""/>
+      <w:lvlJc w:val="left"/>
+      <w:pPr>
+        <w:ind w:left="2880" w:hanging="360"/>
+      </w:pPr>
+      <w:rPr>
+        <w:rFonts w:ascii="Symbol" w:hAnsi="Symbol" w:hint="default"/>
+      </w:rPr>
+    </w:lvl>
+    <w:lvl w:ilvl="4" w:tplc="0C090003" w:tentative="1">
+      <w:start w:val="1"/>
+      <w:numFmt w:val="bullet"/>
+      <w:lvlText w:val="o"/>
+      <w:lvlJc w:val="left"/>
+      <w:pPr>
+        <w:ind w:left="3600" w:hanging="360"/>
+      </w:pPr>
+      <w:rPr>
+        <w:rFonts w:ascii="Courier New" w:hAnsi="Courier New" w:cs="Courier New" w:hint="default"/>
+      </w:rPr>
+    </w:lvl>
+    <w:lvl w:ilvl="5" w:tplc="0C090005" w:tentative="1">
+      <w:start w:val="1"/>
+      <w:numFmt w:val="bullet"/>
+      <w:lvlText w:val=""/>
+      <w:lvlJc w:val="left"/>
+      <w:pPr>
+        <w:ind w:left="4320" w:hanging="360"/>
+      </w:pPr>
+      <w:rPr>
+        <w:rFonts w:ascii="Wingdings" w:hAnsi="Wingdings" w:hint="default"/>
+      </w:rPr>
+    </w:lvl>
+    <w:lvl w:ilvl="6" w:tplc="0C090001" w:tentative="1">
+      <w:start w:val="1"/>
+      <w:numFmt w:val="bullet"/>
+      <w:lvlText w:val=""/>
+      <w:lvlJc w:val="left"/>
+      <w:pPr>
+        <w:ind w:left="5040" w:hanging="360"/>
+      </w:pPr>
+      <w:rPr>
+        <w:rFonts w:ascii="Symbol" w:hAnsi="Symbol" w:hint="default"/>
+      </w:rPr>
+    </w:lvl>
+    <w:lvl w:ilvl="7" w:tplc="0C090003" w:tentative="1">
+      <w:start w:val="1"/>
+      <w:numFmt w:val="bullet"/>
+      <w:lvlText w:val="o"/>
+      <w:lvlJc w:val="left"/>
+      <w:pPr>
+        <w:ind w:left="5760" w:hanging="360"/>
+      </w:pPr>
+      <w:rPr>
+        <w:rFonts w:ascii="Courier New" w:hAnsi="Courier New" w:cs="Courier New" w:hint="default"/>
+      </w:rPr>
+    </w:lvl>
+    <w:lvl w:ilvl="8" w:tplc="0C090005" w:tentative="1">
+      <w:start w:val="1"/>
+      <w:numFmt w:val="bullet"/>
+      <w:lvlText w:val=""/>
+      <w:lvlJc w:val="left"/>
+      <w:pPr>
+        <w:ind w:left="6480" w:hanging="360"/>
+      </w:pPr>
+      <w:rPr>
+        <w:rFonts w:ascii="Wingdings" w:hAnsi="Wingdings" w:hint="default"/>
+      </w:rPr>
+    </w:lvl>
+  </w:abstractNum>
+  <w:abstractNum w:abstractNumId="20" w15:restartNumberingAfterBreak="0">
+    <w:nsid w:val="2B575D67"/>
+    <w:multiLevelType w:val="hybridMultilevel"/>
+    <w:tmpl w:val="21008618"/>
+    <w:lvl w:ilvl="0" w:tplc="C950963A">
+      <w:numFmt w:val="bullet"/>
+      <w:lvlText w:val="•"/>
+      <w:lvlJc w:val="left"/>
+      <w:pPr>
+        <w:ind w:left="720" w:hanging="360"/>
+      </w:pPr>
+      <w:rPr>
+        <w:rFonts w:ascii="Calibri" w:eastAsiaTheme="minorEastAsia" w:hAnsi="Calibri" w:cs="Calibri" w:hint="default"/>
+      </w:rPr>
+    </w:lvl>
+    <w:lvl w:ilvl="1" w:tplc="0C090003" w:tentative="1">
+      <w:start w:val="1"/>
+      <w:numFmt w:val="bullet"/>
+      <w:lvlText w:val="o"/>
+      <w:lvlJc w:val="left"/>
+      <w:pPr>
+        <w:ind w:left="1440" w:hanging="360"/>
+      </w:pPr>
+      <w:rPr>
+        <w:rFonts w:ascii="Courier New" w:hAnsi="Courier New" w:cs="Courier New" w:hint="default"/>
+      </w:rPr>
+    </w:lvl>
+    <w:lvl w:ilvl="2" w:tplc="0C090005" w:tentative="1">
+      <w:start w:val="1"/>
+      <w:numFmt w:val="bullet"/>
+      <w:lvlText w:val=""/>
+      <w:lvlJc w:val="left"/>
+      <w:pPr>
+        <w:ind w:left="2160" w:hanging="360"/>
+      </w:pPr>
+      <w:rPr>
+        <w:rFonts w:ascii="Wingdings" w:hAnsi="Wingdings" w:hint="default"/>
+      </w:rPr>
+    </w:lvl>
+    <w:lvl w:ilvl="3" w:tplc="0C090001" w:tentative="1">
+      <w:start w:val="1"/>
+      <w:numFmt w:val="bullet"/>
+      <w:lvlText w:val=""/>
+      <w:lvlJc w:val="left"/>
+      <w:pPr>
+        <w:ind w:left="2880" w:hanging="360"/>
+      </w:pPr>
+      <w:rPr>
+        <w:rFonts w:ascii="Symbol" w:hAnsi="Symbol" w:hint="default"/>
+      </w:rPr>
+    </w:lvl>
+    <w:lvl w:ilvl="4" w:tplc="0C090003" w:tentative="1">
+      <w:start w:val="1"/>
+      <w:numFmt w:val="bullet"/>
+      <w:lvlText w:val="o"/>
+      <w:lvlJc w:val="left"/>
+      <w:pPr>
+        <w:ind w:left="3600" w:hanging="360"/>
+      </w:pPr>
+      <w:rPr>
+        <w:rFonts w:ascii="Courier New" w:hAnsi="Courier New" w:cs="Courier New" w:hint="default"/>
+      </w:rPr>
+    </w:lvl>
+    <w:lvl w:ilvl="5" w:tplc="0C090005" w:tentative="1">
+      <w:start w:val="1"/>
+      <w:numFmt w:val="bullet"/>
+      <w:lvlText w:val=""/>
+      <w:lvlJc w:val="left"/>
+      <w:pPr>
+        <w:ind w:left="4320" w:hanging="360"/>
+      </w:pPr>
+      <w:rPr>
+        <w:rFonts w:ascii="Wingdings" w:hAnsi="Wingdings" w:hint="default"/>
+      </w:rPr>
+    </w:lvl>
+    <w:lvl w:ilvl="6" w:tplc="0C090001" w:tentative="1">
+      <w:start w:val="1"/>
+      <w:numFmt w:val="bullet"/>
+      <w:lvlText w:val=""/>
+      <w:lvlJc w:val="left"/>
+      <w:pPr>
+        <w:ind w:left="5040" w:hanging="360"/>
+      </w:pPr>
+      <w:rPr>
+        <w:rFonts w:ascii="Symbol" w:hAnsi="Symbol" w:hint="default"/>
+      </w:rPr>
+    </w:lvl>
+    <w:lvl w:ilvl="7" w:tplc="0C090003" w:tentative="1">
+      <w:start w:val="1"/>
+      <w:numFmt w:val="bullet"/>
+      <w:lvlText w:val="o"/>
+      <w:lvlJc w:val="left"/>
+      <w:pPr>
+        <w:ind w:left="5760" w:hanging="360"/>
+      </w:pPr>
+      <w:rPr>
+        <w:rFonts w:ascii="Courier New" w:hAnsi="Courier New" w:cs="Courier New" w:hint="default"/>
+      </w:rPr>
+    </w:lvl>
+    <w:lvl w:ilvl="8" w:tplc="0C090005" w:tentative="1">
+      <w:start w:val="1"/>
+      <w:numFmt w:val="bullet"/>
+      <w:lvlText w:val=""/>
+      <w:lvlJc w:val="left"/>
+      <w:pPr>
+        <w:ind w:left="6480" w:hanging="360"/>
+      </w:pPr>
+      <w:rPr>
+        <w:rFonts w:ascii="Wingdings" w:hAnsi="Wingdings" w:hint="default"/>
+      </w:rPr>
+    </w:lvl>
+  </w:abstractNum>
+  <w:abstractNum w:abstractNumId="21" w15:restartNumberingAfterBreak="0">
     <w:nsid w:val="2B5B0A82"/>
     <w:multiLevelType w:val="hybridMultilevel"/>
     <w:tmpl w:val="77BE34C0"/>
@@ -9173,7 +11101,7 @@
       </w:rPr>
     </w:lvl>
   </w:abstractNum>
-  <w:abstractNum w:abstractNumId="10" w15:restartNumberingAfterBreak="0">
+  <w:abstractNum w:abstractNumId="22" w15:restartNumberingAfterBreak="0">
     <w:nsid w:val="2D031373"/>
     <w:multiLevelType w:val="hybridMultilevel"/>
     <w:tmpl w:val="AB6A76CA"/>
@@ -9286,7 +11214,7 @@
       </w:rPr>
     </w:lvl>
   </w:abstractNum>
-  <w:abstractNum w:abstractNumId="11" w15:restartNumberingAfterBreak="0">
+  <w:abstractNum w:abstractNumId="23" w15:restartNumberingAfterBreak="0">
     <w:nsid w:val="2FDA7640"/>
     <w:multiLevelType w:val="hybridMultilevel"/>
     <w:tmpl w:val="AFAABFDA"/>
@@ -9399,7 +11327,231 @@
       </w:rPr>
     </w:lvl>
   </w:abstractNum>
-  <w:abstractNum w:abstractNumId="12" w15:restartNumberingAfterBreak="0">
+  <w:abstractNum w:abstractNumId="24" w15:restartNumberingAfterBreak="0">
+    <w:nsid w:val="30625199"/>
+    <w:multiLevelType w:val="hybridMultilevel"/>
+    <w:tmpl w:val="381C178E"/>
+    <w:lvl w:ilvl="0" w:tplc="C950963A">
+      <w:numFmt w:val="bullet"/>
+      <w:lvlText w:val="•"/>
+      <w:lvlJc w:val="left"/>
+      <w:pPr>
+        <w:ind w:left="720" w:hanging="360"/>
+      </w:pPr>
+      <w:rPr>
+        <w:rFonts w:ascii="Calibri" w:eastAsiaTheme="minorEastAsia" w:hAnsi="Calibri" w:cs="Calibri" w:hint="default"/>
+      </w:rPr>
+    </w:lvl>
+    <w:lvl w:ilvl="1" w:tplc="0C090003" w:tentative="1">
+      <w:start w:val="1"/>
+      <w:numFmt w:val="bullet"/>
+      <w:lvlText w:val="o"/>
+      <w:lvlJc w:val="left"/>
+      <w:pPr>
+        <w:ind w:left="1440" w:hanging="360"/>
+      </w:pPr>
+      <w:rPr>
+        <w:rFonts w:ascii="Courier New" w:hAnsi="Courier New" w:cs="Courier New" w:hint="default"/>
+      </w:rPr>
+    </w:lvl>
+    <w:lvl w:ilvl="2" w:tplc="0C090005" w:tentative="1">
+      <w:start w:val="1"/>
+      <w:numFmt w:val="bullet"/>
+      <w:lvlText w:val=""/>
+      <w:lvlJc w:val="left"/>
+      <w:pPr>
+        <w:ind w:left="2160" w:hanging="360"/>
+      </w:pPr>
+      <w:rPr>
+        <w:rFonts w:ascii="Wingdings" w:hAnsi="Wingdings" w:hint="default"/>
+      </w:rPr>
+    </w:lvl>
+    <w:lvl w:ilvl="3" w:tplc="0C090001" w:tentative="1">
+      <w:start w:val="1"/>
+      <w:numFmt w:val="bullet"/>
+      <w:lvlText w:val=""/>
+      <w:lvlJc w:val="left"/>
+      <w:pPr>
+        <w:ind w:left="2880" w:hanging="360"/>
+      </w:pPr>
+      <w:rPr>
+        <w:rFonts w:ascii="Symbol" w:hAnsi="Symbol" w:hint="default"/>
+      </w:rPr>
+    </w:lvl>
+    <w:lvl w:ilvl="4" w:tplc="0C090003" w:tentative="1">
+      <w:start w:val="1"/>
+      <w:numFmt w:val="bullet"/>
+      <w:lvlText w:val="o"/>
+      <w:lvlJc w:val="left"/>
+      <w:pPr>
+        <w:ind w:left="3600" w:hanging="360"/>
+      </w:pPr>
+      <w:rPr>
+        <w:rFonts w:ascii="Courier New" w:hAnsi="Courier New" w:cs="Courier New" w:hint="default"/>
+      </w:rPr>
+    </w:lvl>
+    <w:lvl w:ilvl="5" w:tplc="0C090005" w:tentative="1">
+      <w:start w:val="1"/>
+      <w:numFmt w:val="bullet"/>
+      <w:lvlText w:val=""/>
+      <w:lvlJc w:val="left"/>
+      <w:pPr>
+        <w:ind w:left="4320" w:hanging="360"/>
+      </w:pPr>
+      <w:rPr>
+        <w:rFonts w:ascii="Wingdings" w:hAnsi="Wingdings" w:hint="default"/>
+      </w:rPr>
+    </w:lvl>
+    <w:lvl w:ilvl="6" w:tplc="0C090001" w:tentative="1">
+      <w:start w:val="1"/>
+      <w:numFmt w:val="bullet"/>
+      <w:lvlText w:val=""/>
+      <w:lvlJc w:val="left"/>
+      <w:pPr>
+        <w:ind w:left="5040" w:hanging="360"/>
+      </w:pPr>
+      <w:rPr>
+        <w:rFonts w:ascii="Symbol" w:hAnsi="Symbol" w:hint="default"/>
+      </w:rPr>
+    </w:lvl>
+    <w:lvl w:ilvl="7" w:tplc="0C090003" w:tentative="1">
+      <w:start w:val="1"/>
+      <w:numFmt w:val="bullet"/>
+      <w:lvlText w:val="o"/>
+      <w:lvlJc w:val="left"/>
+      <w:pPr>
+        <w:ind w:left="5760" w:hanging="360"/>
+      </w:pPr>
+      <w:rPr>
+        <w:rFonts w:ascii="Courier New" w:hAnsi="Courier New" w:cs="Courier New" w:hint="default"/>
+      </w:rPr>
+    </w:lvl>
+    <w:lvl w:ilvl="8" w:tplc="0C090005" w:tentative="1">
+      <w:start w:val="1"/>
+      <w:numFmt w:val="bullet"/>
+      <w:lvlText w:val=""/>
+      <w:lvlJc w:val="left"/>
+      <w:pPr>
+        <w:ind w:left="6480" w:hanging="360"/>
+      </w:pPr>
+      <w:rPr>
+        <w:rFonts w:ascii="Wingdings" w:hAnsi="Wingdings" w:hint="default"/>
+      </w:rPr>
+    </w:lvl>
+  </w:abstractNum>
+  <w:abstractNum w:abstractNumId="25" w15:restartNumberingAfterBreak="0">
+    <w:nsid w:val="31FA7DA8"/>
+    <w:multiLevelType w:val="hybridMultilevel"/>
+    <w:tmpl w:val="B2C2642C"/>
+    <w:lvl w:ilvl="0" w:tplc="C950963A">
+      <w:numFmt w:val="bullet"/>
+      <w:lvlText w:val="•"/>
+      <w:lvlJc w:val="left"/>
+      <w:pPr>
+        <w:ind w:left="720" w:hanging="360"/>
+      </w:pPr>
+      <w:rPr>
+        <w:rFonts w:ascii="Calibri" w:eastAsiaTheme="minorEastAsia" w:hAnsi="Calibri" w:cs="Calibri" w:hint="default"/>
+      </w:rPr>
+    </w:lvl>
+    <w:lvl w:ilvl="1" w:tplc="0C090003" w:tentative="1">
+      <w:start w:val="1"/>
+      <w:numFmt w:val="bullet"/>
+      <w:lvlText w:val="o"/>
+      <w:lvlJc w:val="left"/>
+      <w:pPr>
+        <w:ind w:left="1440" w:hanging="360"/>
+      </w:pPr>
+      <w:rPr>
+        <w:rFonts w:ascii="Courier New" w:hAnsi="Courier New" w:cs="Courier New" w:hint="default"/>
+      </w:rPr>
+    </w:lvl>
+    <w:lvl w:ilvl="2" w:tplc="0C090005" w:tentative="1">
+      <w:start w:val="1"/>
+      <w:numFmt w:val="bullet"/>
+      <w:lvlText w:val=""/>
+      <w:lvlJc w:val="left"/>
+      <w:pPr>
+        <w:ind w:left="2160" w:hanging="360"/>
+      </w:pPr>
+      <w:rPr>
+        <w:rFonts w:ascii="Wingdings" w:hAnsi="Wingdings" w:hint="default"/>
+      </w:rPr>
+    </w:lvl>
+    <w:lvl w:ilvl="3" w:tplc="0C090001" w:tentative="1">
+      <w:start w:val="1"/>
+      <w:numFmt w:val="bullet"/>
+      <w:lvlText w:val=""/>
+      <w:lvlJc w:val="left"/>
+      <w:pPr>
+        <w:ind w:left="2880" w:hanging="360"/>
+      </w:pPr>
+      <w:rPr>
+        <w:rFonts w:ascii="Symbol" w:hAnsi="Symbol" w:hint="default"/>
+      </w:rPr>
+    </w:lvl>
+    <w:lvl w:ilvl="4" w:tplc="0C090003" w:tentative="1">
+      <w:start w:val="1"/>
+      <w:numFmt w:val="bullet"/>
+      <w:lvlText w:val="o"/>
+      <w:lvlJc w:val="left"/>
+      <w:pPr>
+        <w:ind w:left="3600" w:hanging="360"/>
+      </w:pPr>
+      <w:rPr>
+        <w:rFonts w:ascii="Courier New" w:hAnsi="Courier New" w:cs="Courier New" w:hint="default"/>
+      </w:rPr>
+    </w:lvl>
+    <w:lvl w:ilvl="5" w:tplc="0C090005" w:tentative="1">
+      <w:start w:val="1"/>
+      <w:numFmt w:val="bullet"/>
+      <w:lvlText w:val=""/>
+      <w:lvlJc w:val="left"/>
+      <w:pPr>
+        <w:ind w:left="4320" w:hanging="360"/>
+      </w:pPr>
+      <w:rPr>
+        <w:rFonts w:ascii="Wingdings" w:hAnsi="Wingdings" w:hint="default"/>
+      </w:rPr>
+    </w:lvl>
+    <w:lvl w:ilvl="6" w:tplc="0C090001" w:tentative="1">
+      <w:start w:val="1"/>
+      <w:numFmt w:val="bullet"/>
+      <w:lvlText w:val=""/>
+      <w:lvlJc w:val="left"/>
+      <w:pPr>
+        <w:ind w:left="5040" w:hanging="360"/>
+      </w:pPr>
+      <w:rPr>
+        <w:rFonts w:ascii="Symbol" w:hAnsi="Symbol" w:hint="default"/>
+      </w:rPr>
+    </w:lvl>
+    <w:lvl w:ilvl="7" w:tplc="0C090003" w:tentative="1">
+      <w:start w:val="1"/>
+      <w:numFmt w:val="bullet"/>
+      <w:lvlText w:val="o"/>
+      <w:lvlJc w:val="left"/>
+      <w:pPr>
+        <w:ind w:left="5760" w:hanging="360"/>
+      </w:pPr>
+      <w:rPr>
+        <w:rFonts w:ascii="Courier New" w:hAnsi="Courier New" w:cs="Courier New" w:hint="default"/>
+      </w:rPr>
+    </w:lvl>
+    <w:lvl w:ilvl="8" w:tplc="0C090005" w:tentative="1">
+      <w:start w:val="1"/>
+      <w:numFmt w:val="bullet"/>
+      <w:lvlText w:val=""/>
+      <w:lvlJc w:val="left"/>
+      <w:pPr>
+        <w:ind w:left="6480" w:hanging="360"/>
+      </w:pPr>
+      <w:rPr>
+        <w:rFonts w:ascii="Wingdings" w:hAnsi="Wingdings" w:hint="default"/>
+      </w:rPr>
+    </w:lvl>
+  </w:abstractNum>
+  <w:abstractNum w:abstractNumId="26" w15:restartNumberingAfterBreak="0">
     <w:nsid w:val="322D2F21"/>
     <w:multiLevelType w:val="hybridMultilevel"/>
     <w:tmpl w:val="72F479AE"/>
@@ -9512,7 +11664,119 @@
       </w:rPr>
     </w:lvl>
   </w:abstractNum>
-  <w:abstractNum w:abstractNumId="13" w15:restartNumberingAfterBreak="0">
+  <w:abstractNum w:abstractNumId="27" w15:restartNumberingAfterBreak="0">
+    <w:nsid w:val="35A23A70"/>
+    <w:multiLevelType w:val="hybridMultilevel"/>
+    <w:tmpl w:val="2C0C3AF4"/>
+    <w:lvl w:ilvl="0" w:tplc="C950963A">
+      <w:numFmt w:val="bullet"/>
+      <w:lvlText w:val="•"/>
+      <w:lvlJc w:val="left"/>
+      <w:pPr>
+        <w:ind w:left="720" w:hanging="360"/>
+      </w:pPr>
+      <w:rPr>
+        <w:rFonts w:ascii="Calibri" w:eastAsiaTheme="minorEastAsia" w:hAnsi="Calibri" w:cs="Calibri" w:hint="default"/>
+      </w:rPr>
+    </w:lvl>
+    <w:lvl w:ilvl="1" w:tplc="0C090003" w:tentative="1">
+      <w:start w:val="1"/>
+      <w:numFmt w:val="bullet"/>
+      <w:lvlText w:val="o"/>
+      <w:lvlJc w:val="left"/>
+      <w:pPr>
+        <w:ind w:left="1440" w:hanging="360"/>
+      </w:pPr>
+      <w:rPr>
+        <w:rFonts w:ascii="Courier New" w:hAnsi="Courier New" w:cs="Courier New" w:hint="default"/>
+      </w:rPr>
+    </w:lvl>
+    <w:lvl w:ilvl="2" w:tplc="0C090005" w:tentative="1">
+      <w:start w:val="1"/>
+      <w:numFmt w:val="bullet"/>
+      <w:lvlText w:val=""/>
+      <w:lvlJc w:val="left"/>
+      <w:pPr>
+        <w:ind w:left="2160" w:hanging="360"/>
+      </w:pPr>
+      <w:rPr>
+        <w:rFonts w:ascii="Wingdings" w:hAnsi="Wingdings" w:hint="default"/>
+      </w:rPr>
+    </w:lvl>
+    <w:lvl w:ilvl="3" w:tplc="0C090001" w:tentative="1">
+      <w:start w:val="1"/>
+      <w:numFmt w:val="bullet"/>
+      <w:lvlText w:val=""/>
+      <w:lvlJc w:val="left"/>
+      <w:pPr>
+        <w:ind w:left="2880" w:hanging="360"/>
+      </w:pPr>
+      <w:rPr>
+        <w:rFonts w:ascii="Symbol" w:hAnsi="Symbol" w:hint="default"/>
+      </w:rPr>
+    </w:lvl>
+    <w:lvl w:ilvl="4" w:tplc="0C090003" w:tentative="1">
+      <w:start w:val="1"/>
+      <w:numFmt w:val="bullet"/>
+      <w:lvlText w:val="o"/>
+      <w:lvlJc w:val="left"/>
+      <w:pPr>
+        <w:ind w:left="3600" w:hanging="360"/>
+      </w:pPr>
+      <w:rPr>
+        <w:rFonts w:ascii="Courier New" w:hAnsi="Courier New" w:cs="Courier New" w:hint="default"/>
+      </w:rPr>
+    </w:lvl>
+    <w:lvl w:ilvl="5" w:tplc="0C090005" w:tentative="1">
+      <w:start w:val="1"/>
+      <w:numFmt w:val="bullet"/>
+      <w:lvlText w:val=""/>
+      <w:lvlJc w:val="left"/>
+      <w:pPr>
+        <w:ind w:left="4320" w:hanging="360"/>
+      </w:pPr>
+      <w:rPr>
+        <w:rFonts w:ascii="Wingdings" w:hAnsi="Wingdings" w:hint="default"/>
+      </w:rPr>
+    </w:lvl>
+    <w:lvl w:ilvl="6" w:tplc="0C090001" w:tentative="1">
+      <w:start w:val="1"/>
+      <w:numFmt w:val="bullet"/>
+      <w:lvlText w:val=""/>
+      <w:lvlJc w:val="left"/>
+      <w:pPr>
+        <w:ind w:left="5040" w:hanging="360"/>
+      </w:pPr>
+      <w:rPr>
+        <w:rFonts w:ascii="Symbol" w:hAnsi="Symbol" w:hint="default"/>
+      </w:rPr>
+    </w:lvl>
+    <w:lvl w:ilvl="7" w:tplc="0C090003" w:tentative="1">
+      <w:start w:val="1"/>
+      <w:numFmt w:val="bullet"/>
+      <w:lvlText w:val="o"/>
+      <w:lvlJc w:val="left"/>
+      <w:pPr>
+        <w:ind w:left="5760" w:hanging="360"/>
+      </w:pPr>
+      <w:rPr>
+        <w:rFonts w:ascii="Courier New" w:hAnsi="Courier New" w:cs="Courier New" w:hint="default"/>
+      </w:rPr>
+    </w:lvl>
+    <w:lvl w:ilvl="8" w:tplc="0C090005" w:tentative="1">
+      <w:start w:val="1"/>
+      <w:numFmt w:val="bullet"/>
+      <w:lvlText w:val=""/>
+      <w:lvlJc w:val="left"/>
+      <w:pPr>
+        <w:ind w:left="6480" w:hanging="360"/>
+      </w:pPr>
+      <w:rPr>
+        <w:rFonts w:ascii="Wingdings" w:hAnsi="Wingdings" w:hint="default"/>
+      </w:rPr>
+    </w:lvl>
+  </w:abstractNum>
+  <w:abstractNum w:abstractNumId="28" w15:restartNumberingAfterBreak="0">
     <w:nsid w:val="3EE0631B"/>
     <w:multiLevelType w:val="hybridMultilevel"/>
     <w:tmpl w:val="CF5CB4D6"/>
@@ -9598,7 +11862,119 @@
       </w:pPr>
     </w:lvl>
   </w:abstractNum>
-  <w:abstractNum w:abstractNumId="14" w15:restartNumberingAfterBreak="0">
+  <w:abstractNum w:abstractNumId="29" w15:restartNumberingAfterBreak="0">
+    <w:nsid w:val="41907EDC"/>
+    <w:multiLevelType w:val="hybridMultilevel"/>
+    <w:tmpl w:val="1D76BAE4"/>
+    <w:lvl w:ilvl="0" w:tplc="C950963A">
+      <w:numFmt w:val="bullet"/>
+      <w:lvlText w:val="•"/>
+      <w:lvlJc w:val="left"/>
+      <w:pPr>
+        <w:ind w:left="720" w:hanging="360"/>
+      </w:pPr>
+      <w:rPr>
+        <w:rFonts w:ascii="Calibri" w:eastAsiaTheme="minorEastAsia" w:hAnsi="Calibri" w:cs="Calibri" w:hint="default"/>
+      </w:rPr>
+    </w:lvl>
+    <w:lvl w:ilvl="1" w:tplc="0C090003" w:tentative="1">
+      <w:start w:val="1"/>
+      <w:numFmt w:val="bullet"/>
+      <w:lvlText w:val="o"/>
+      <w:lvlJc w:val="left"/>
+      <w:pPr>
+        <w:ind w:left="1440" w:hanging="360"/>
+      </w:pPr>
+      <w:rPr>
+        <w:rFonts w:ascii="Courier New" w:hAnsi="Courier New" w:cs="Courier New" w:hint="default"/>
+      </w:rPr>
+    </w:lvl>
+    <w:lvl w:ilvl="2" w:tplc="0C090005" w:tentative="1">
+      <w:start w:val="1"/>
+      <w:numFmt w:val="bullet"/>
+      <w:lvlText w:val=""/>
+      <w:lvlJc w:val="left"/>
+      <w:pPr>
+        <w:ind w:left="2160" w:hanging="360"/>
+      </w:pPr>
+      <w:rPr>
+        <w:rFonts w:ascii="Wingdings" w:hAnsi="Wingdings" w:hint="default"/>
+      </w:rPr>
+    </w:lvl>
+    <w:lvl w:ilvl="3" w:tplc="0C090001" w:tentative="1">
+      <w:start w:val="1"/>
+      <w:numFmt w:val="bullet"/>
+      <w:lvlText w:val=""/>
+      <w:lvlJc w:val="left"/>
+      <w:pPr>
+        <w:ind w:left="2880" w:hanging="360"/>
+      </w:pPr>
+      <w:rPr>
+        <w:rFonts w:ascii="Symbol" w:hAnsi="Symbol" w:hint="default"/>
+      </w:rPr>
+    </w:lvl>
+    <w:lvl w:ilvl="4" w:tplc="0C090003" w:tentative="1">
+      <w:start w:val="1"/>
+      <w:numFmt w:val="bullet"/>
+      <w:lvlText w:val="o"/>
+      <w:lvlJc w:val="left"/>
+      <w:pPr>
+        <w:ind w:left="3600" w:hanging="360"/>
+      </w:pPr>
+      <w:rPr>
+        <w:rFonts w:ascii="Courier New" w:hAnsi="Courier New" w:cs="Courier New" w:hint="default"/>
+      </w:rPr>
+    </w:lvl>
+    <w:lvl w:ilvl="5" w:tplc="0C090005" w:tentative="1">
+      <w:start w:val="1"/>
+      <w:numFmt w:val="bullet"/>
+      <w:lvlText w:val=""/>
+      <w:lvlJc w:val="left"/>
+      <w:pPr>
+        <w:ind w:left="4320" w:hanging="360"/>
+      </w:pPr>
+      <w:rPr>
+        <w:rFonts w:ascii="Wingdings" w:hAnsi="Wingdings" w:hint="default"/>
+      </w:rPr>
+    </w:lvl>
+    <w:lvl w:ilvl="6" w:tplc="0C090001" w:tentative="1">
+      <w:start w:val="1"/>
+      <w:numFmt w:val="bullet"/>
+      <w:lvlText w:val=""/>
+      <w:lvlJc w:val="left"/>
+      <w:pPr>
+        <w:ind w:left="5040" w:hanging="360"/>
+      </w:pPr>
+      <w:rPr>
+        <w:rFonts w:ascii="Symbol" w:hAnsi="Symbol" w:hint="default"/>
+      </w:rPr>
+    </w:lvl>
+    <w:lvl w:ilvl="7" w:tplc="0C090003" w:tentative="1">
+      <w:start w:val="1"/>
+      <w:numFmt w:val="bullet"/>
+      <w:lvlText w:val="o"/>
+      <w:lvlJc w:val="left"/>
+      <w:pPr>
+        <w:ind w:left="5760" w:hanging="360"/>
+      </w:pPr>
+      <w:rPr>
+        <w:rFonts w:ascii="Courier New" w:hAnsi="Courier New" w:cs="Courier New" w:hint="default"/>
+      </w:rPr>
+    </w:lvl>
+    <w:lvl w:ilvl="8" w:tplc="0C090005" w:tentative="1">
+      <w:start w:val="1"/>
+      <w:numFmt w:val="bullet"/>
+      <w:lvlText w:val=""/>
+      <w:lvlJc w:val="left"/>
+      <w:pPr>
+        <w:ind w:left="6480" w:hanging="360"/>
+      </w:pPr>
+      <w:rPr>
+        <w:rFonts w:ascii="Wingdings" w:hAnsi="Wingdings" w:hint="default"/>
+      </w:rPr>
+    </w:lvl>
+  </w:abstractNum>
+  <w:abstractNum w:abstractNumId="30" w15:restartNumberingAfterBreak="0">
     <w:nsid w:val="427F3FF8"/>
     <w:multiLevelType w:val="hybridMultilevel"/>
     <w:tmpl w:val="832CB800"/>
@@ -9711,7 +12087,343 @@
       </w:rPr>
     </w:lvl>
   </w:abstractNum>
-  <w:abstractNum w:abstractNumId="15" w15:restartNumberingAfterBreak="0">
+  <w:abstractNum w:abstractNumId="31" w15:restartNumberingAfterBreak="0">
+    <w:nsid w:val="43183653"/>
+    <w:multiLevelType w:val="hybridMultilevel"/>
+    <w:tmpl w:val="BF663D4E"/>
+    <w:lvl w:ilvl="0" w:tplc="C950963A">
+      <w:numFmt w:val="bullet"/>
+      <w:lvlText w:val="•"/>
+      <w:lvlJc w:val="left"/>
+      <w:pPr>
+        <w:ind w:left="720" w:hanging="360"/>
+      </w:pPr>
+      <w:rPr>
+        <w:rFonts w:ascii="Calibri" w:eastAsiaTheme="minorEastAsia" w:hAnsi="Calibri" w:cs="Calibri" w:hint="default"/>
+      </w:rPr>
+    </w:lvl>
+    <w:lvl w:ilvl="1" w:tplc="0C090003" w:tentative="1">
+      <w:start w:val="1"/>
+      <w:numFmt w:val="bullet"/>
+      <w:lvlText w:val="o"/>
+      <w:lvlJc w:val="left"/>
+      <w:pPr>
+        <w:ind w:left="1440" w:hanging="360"/>
+      </w:pPr>
+      <w:rPr>
+        <w:rFonts w:ascii="Courier New" w:hAnsi="Courier New" w:cs="Courier New" w:hint="default"/>
+      </w:rPr>
+    </w:lvl>
+    <w:lvl w:ilvl="2" w:tplc="0C090005" w:tentative="1">
+      <w:start w:val="1"/>
+      <w:numFmt w:val="bullet"/>
+      <w:lvlText w:val=""/>
+      <w:lvlJc w:val="left"/>
+      <w:pPr>
+        <w:ind w:left="2160" w:hanging="360"/>
+      </w:pPr>
+      <w:rPr>
+        <w:rFonts w:ascii="Wingdings" w:hAnsi="Wingdings" w:hint="default"/>
+      </w:rPr>
+    </w:lvl>
+    <w:lvl w:ilvl="3" w:tplc="0C090001" w:tentative="1">
+      <w:start w:val="1"/>
+      <w:numFmt w:val="bullet"/>
+      <w:lvlText w:val=""/>
+      <w:lvlJc w:val="left"/>
+      <w:pPr>
+        <w:ind w:left="2880" w:hanging="360"/>
+      </w:pPr>
+      <w:rPr>
+        <w:rFonts w:ascii="Symbol" w:hAnsi="Symbol" w:hint="default"/>
+      </w:rPr>
+    </w:lvl>
+    <w:lvl w:ilvl="4" w:tplc="0C090003" w:tentative="1">
+      <w:start w:val="1"/>
+      <w:numFmt w:val="bullet"/>
+      <w:lvlText w:val="o"/>
+      <w:lvlJc w:val="left"/>
+      <w:pPr>
+        <w:ind w:left="3600" w:hanging="360"/>
+      </w:pPr>
+      <w:rPr>
+        <w:rFonts w:ascii="Courier New" w:hAnsi="Courier New" w:cs="Courier New" w:hint="default"/>
+      </w:rPr>
+    </w:lvl>
+    <w:lvl w:ilvl="5" w:tplc="0C090005" w:tentative="1">
+      <w:start w:val="1"/>
+      <w:numFmt w:val="bullet"/>
+      <w:lvlText w:val=""/>
+      <w:lvlJc w:val="left"/>
+      <w:pPr>
+        <w:ind w:left="4320" w:hanging="360"/>
+      </w:pPr>
+      <w:rPr>
+        <w:rFonts w:ascii="Wingdings" w:hAnsi="Wingdings" w:hint="default"/>
+      </w:rPr>
+    </w:lvl>
+    <w:lvl w:ilvl="6" w:tplc="0C090001" w:tentative="1">
+      <w:start w:val="1"/>
+      <w:numFmt w:val="bullet"/>
+      <w:lvlText w:val=""/>
+      <w:lvlJc w:val="left"/>
+      <w:pPr>
+        <w:ind w:left="5040" w:hanging="360"/>
+      </w:pPr>
+      <w:rPr>
+        <w:rFonts w:ascii="Symbol" w:hAnsi="Symbol" w:hint="default"/>
+      </w:rPr>
+    </w:lvl>
+    <w:lvl w:ilvl="7" w:tplc="0C090003" w:tentative="1">
+      <w:start w:val="1"/>
+      <w:numFmt w:val="bullet"/>
+      <w:lvlText w:val="o"/>
+      <w:lvlJc w:val="left"/>
+      <w:pPr>
+        <w:ind w:left="5760" w:hanging="360"/>
+      </w:pPr>
+      <w:rPr>
+        <w:rFonts w:ascii="Courier New" w:hAnsi="Courier New" w:cs="Courier New" w:hint="default"/>
+      </w:rPr>
+    </w:lvl>
+    <w:lvl w:ilvl="8" w:tplc="0C090005" w:tentative="1">
+      <w:start w:val="1"/>
+      <w:numFmt w:val="bullet"/>
+      <w:lvlText w:val=""/>
+      <w:lvlJc w:val="left"/>
+      <w:pPr>
+        <w:ind w:left="6480" w:hanging="360"/>
+      </w:pPr>
+      <w:rPr>
+        <w:rFonts w:ascii="Wingdings" w:hAnsi="Wingdings" w:hint="default"/>
+      </w:rPr>
+    </w:lvl>
+  </w:abstractNum>
+  <w:abstractNum w:abstractNumId="32" w15:restartNumberingAfterBreak="0">
+    <w:nsid w:val="4CC8622C"/>
+    <w:multiLevelType w:val="hybridMultilevel"/>
+    <w:tmpl w:val="19E850DE"/>
+    <w:lvl w:ilvl="0" w:tplc="C950963A">
+      <w:numFmt w:val="bullet"/>
+      <w:lvlText w:val="•"/>
+      <w:lvlJc w:val="left"/>
+      <w:pPr>
+        <w:ind w:left="720" w:hanging="360"/>
+      </w:pPr>
+      <w:rPr>
+        <w:rFonts w:ascii="Calibri" w:eastAsiaTheme="minorEastAsia" w:hAnsi="Calibri" w:cs="Calibri" w:hint="default"/>
+      </w:rPr>
+    </w:lvl>
+    <w:lvl w:ilvl="1" w:tplc="0C090003" w:tentative="1">
+      <w:start w:val="1"/>
+      <w:numFmt w:val="bullet"/>
+      <w:lvlText w:val="o"/>
+      <w:lvlJc w:val="left"/>
+      <w:pPr>
+        <w:ind w:left="1440" w:hanging="360"/>
+      </w:pPr>
+      <w:rPr>
+        <w:rFonts w:ascii="Courier New" w:hAnsi="Courier New" w:cs="Courier New" w:hint="default"/>
+      </w:rPr>
+    </w:lvl>
+    <w:lvl w:ilvl="2" w:tplc="0C090005" w:tentative="1">
+      <w:start w:val="1"/>
+      <w:numFmt w:val="bullet"/>
+      <w:lvlText w:val=""/>
+      <w:lvlJc w:val="left"/>
+      <w:pPr>
+        <w:ind w:left="2160" w:hanging="360"/>
+      </w:pPr>
+      <w:rPr>
+        <w:rFonts w:ascii="Wingdings" w:hAnsi="Wingdings" w:hint="default"/>
+      </w:rPr>
+    </w:lvl>
+    <w:lvl w:ilvl="3" w:tplc="0C090001" w:tentative="1">
+      <w:start w:val="1"/>
+      <w:numFmt w:val="bullet"/>
+      <w:lvlText w:val=""/>
+      <w:lvlJc w:val="left"/>
+      <w:pPr>
+        <w:ind w:left="2880" w:hanging="360"/>
+      </w:pPr>
+      <w:rPr>
+        <w:rFonts w:ascii="Symbol" w:hAnsi="Symbol" w:hint="default"/>
+      </w:rPr>
+    </w:lvl>
+    <w:lvl w:ilvl="4" w:tplc="0C090003" w:tentative="1">
+      <w:start w:val="1"/>
+      <w:numFmt w:val="bullet"/>
+      <w:lvlText w:val="o"/>
+      <w:lvlJc w:val="left"/>
+      <w:pPr>
+        <w:ind w:left="3600" w:hanging="360"/>
+      </w:pPr>
+      <w:rPr>
+        <w:rFonts w:ascii="Courier New" w:hAnsi="Courier New" w:cs="Courier New" w:hint="default"/>
+      </w:rPr>
+    </w:lvl>
+    <w:lvl w:ilvl="5" w:tplc="0C090005" w:tentative="1">
+      <w:start w:val="1"/>
+      <w:numFmt w:val="bullet"/>
+      <w:lvlText w:val=""/>
+      <w:lvlJc w:val="left"/>
+      <w:pPr>
+        <w:ind w:left="4320" w:hanging="360"/>
+      </w:pPr>
+      <w:rPr>
+        <w:rFonts w:ascii="Wingdings" w:hAnsi="Wingdings" w:hint="default"/>
+      </w:rPr>
+    </w:lvl>
+    <w:lvl w:ilvl="6" w:tplc="0C090001" w:tentative="1">
+      <w:start w:val="1"/>
+      <w:numFmt w:val="bullet"/>
+      <w:lvlText w:val=""/>
+      <w:lvlJc w:val="left"/>
+      <w:pPr>
+        <w:ind w:left="5040" w:hanging="360"/>
+      </w:pPr>
+      <w:rPr>
+        <w:rFonts w:ascii="Symbol" w:hAnsi="Symbol" w:hint="default"/>
+      </w:rPr>
+    </w:lvl>
+    <w:lvl w:ilvl="7" w:tplc="0C090003" w:tentative="1">
+      <w:start w:val="1"/>
+      <w:numFmt w:val="bullet"/>
+      <w:lvlText w:val="o"/>
+      <w:lvlJc w:val="left"/>
+      <w:pPr>
+        <w:ind w:left="5760" w:hanging="360"/>
+      </w:pPr>
+      <w:rPr>
+        <w:rFonts w:ascii="Courier New" w:hAnsi="Courier New" w:cs="Courier New" w:hint="default"/>
+      </w:rPr>
+    </w:lvl>
+    <w:lvl w:ilvl="8" w:tplc="0C090005" w:tentative="1">
+      <w:start w:val="1"/>
+      <w:numFmt w:val="bullet"/>
+      <w:lvlText w:val=""/>
+      <w:lvlJc w:val="left"/>
+      <w:pPr>
+        <w:ind w:left="6480" w:hanging="360"/>
+      </w:pPr>
+      <w:rPr>
+        <w:rFonts w:ascii="Wingdings" w:hAnsi="Wingdings" w:hint="default"/>
+      </w:rPr>
+    </w:lvl>
+  </w:abstractNum>
+  <w:abstractNum w:abstractNumId="33" w15:restartNumberingAfterBreak="0">
+    <w:nsid w:val="4CC97A4A"/>
+    <w:multiLevelType w:val="hybridMultilevel"/>
+    <w:tmpl w:val="66CAE38A"/>
+    <w:lvl w:ilvl="0" w:tplc="C950963A">
+      <w:numFmt w:val="bullet"/>
+      <w:lvlText w:val="•"/>
+      <w:lvlJc w:val="left"/>
+      <w:pPr>
+        <w:ind w:left="720" w:hanging="360"/>
+      </w:pPr>
+      <w:rPr>
+        <w:rFonts w:ascii="Calibri" w:eastAsiaTheme="minorEastAsia" w:hAnsi="Calibri" w:cs="Calibri" w:hint="default"/>
+      </w:rPr>
+    </w:lvl>
+    <w:lvl w:ilvl="1" w:tplc="0C090003" w:tentative="1">
+      <w:start w:val="1"/>
+      <w:numFmt w:val="bullet"/>
+      <w:lvlText w:val="o"/>
+      <w:lvlJc w:val="left"/>
+      <w:pPr>
+        <w:ind w:left="1440" w:hanging="360"/>
+      </w:pPr>
+      <w:rPr>
+        <w:rFonts w:ascii="Courier New" w:hAnsi="Courier New" w:cs="Courier New" w:hint="default"/>
+      </w:rPr>
+    </w:lvl>
+    <w:lvl w:ilvl="2" w:tplc="0C090005" w:tentative="1">
+      <w:start w:val="1"/>
+      <w:numFmt w:val="bullet"/>
+      <w:lvlText w:val=""/>
+      <w:lvlJc w:val="left"/>
+      <w:pPr>
+        <w:ind w:left="2160" w:hanging="360"/>
+      </w:pPr>
+      <w:rPr>
+        <w:rFonts w:ascii="Wingdings" w:hAnsi="Wingdings" w:hint="default"/>
+      </w:rPr>
+    </w:lvl>
+    <w:lvl w:ilvl="3" w:tplc="0C090001" w:tentative="1">
+      <w:start w:val="1"/>
+      <w:numFmt w:val="bullet"/>
+      <w:lvlText w:val=""/>
+      <w:lvlJc w:val="left"/>
+      <w:pPr>
+        <w:ind w:left="2880" w:hanging="360"/>
+      </w:pPr>
+      <w:rPr>
+        <w:rFonts w:ascii="Symbol" w:hAnsi="Symbol" w:hint="default"/>
+      </w:rPr>
+    </w:lvl>
+    <w:lvl w:ilvl="4" w:tplc="0C090003" w:tentative="1">
+      <w:start w:val="1"/>
+      <w:numFmt w:val="bullet"/>
+      <w:lvlText w:val="o"/>
+      <w:lvlJc w:val="left"/>
+      <w:pPr>
+        <w:ind w:left="3600" w:hanging="360"/>
+      </w:pPr>
+      <w:rPr>
+        <w:rFonts w:ascii="Courier New" w:hAnsi="Courier New" w:cs="Courier New" w:hint="default"/>
+      </w:rPr>
+    </w:lvl>
+    <w:lvl w:ilvl="5" w:tplc="0C090005" w:tentative="1">
+      <w:start w:val="1"/>
+      <w:numFmt w:val="bullet"/>
+      <w:lvlText w:val=""/>
+      <w:lvlJc w:val="left"/>
+      <w:pPr>
+        <w:ind w:left="4320" w:hanging="360"/>
+      </w:pPr>
+      <w:rPr>
+        <w:rFonts w:ascii="Wingdings" w:hAnsi="Wingdings" w:hint="default"/>
+      </w:rPr>
+    </w:lvl>
+    <w:lvl w:ilvl="6" w:tplc="0C090001" w:tentative="1">
+      <w:start w:val="1"/>
+      <w:numFmt w:val="bullet"/>
+      <w:lvlText w:val=""/>
+      <w:lvlJc w:val="left"/>
+      <w:pPr>
+        <w:ind w:left="5040" w:hanging="360"/>
+      </w:pPr>
+      <w:rPr>
+        <w:rFonts w:ascii="Symbol" w:hAnsi="Symbol" w:hint="default"/>
+      </w:rPr>
+    </w:lvl>
+    <w:lvl w:ilvl="7" w:tplc="0C090003" w:tentative="1">
+      <w:start w:val="1"/>
+      <w:numFmt w:val="bullet"/>
+      <w:lvlText w:val="o"/>
+      <w:lvlJc w:val="left"/>
+      <w:pPr>
+        <w:ind w:left="5760" w:hanging="360"/>
+      </w:pPr>
+      <w:rPr>
+        <w:rFonts w:ascii="Courier New" w:hAnsi="Courier New" w:cs="Courier New" w:hint="default"/>
+      </w:rPr>
+    </w:lvl>
+    <w:lvl w:ilvl="8" w:tplc="0C090005" w:tentative="1">
+      <w:start w:val="1"/>
+      <w:numFmt w:val="bullet"/>
+      <w:lvlText w:val=""/>
+      <w:lvlJc w:val="left"/>
+      <w:pPr>
+        <w:ind w:left="6480" w:hanging="360"/>
+      </w:pPr>
+      <w:rPr>
+        <w:rFonts w:ascii="Wingdings" w:hAnsi="Wingdings" w:hint="default"/>
+      </w:rPr>
+    </w:lvl>
+  </w:abstractNum>
+  <w:abstractNum w:abstractNumId="34" w15:restartNumberingAfterBreak="0">
     <w:nsid w:val="4D630277"/>
     <w:multiLevelType w:val="hybridMultilevel"/>
     <w:tmpl w:val="7DEC4D98"/>
@@ -9824,7 +12536,7 @@
       </w:rPr>
     </w:lvl>
   </w:abstractNum>
-  <w:abstractNum w:abstractNumId="16" w15:restartNumberingAfterBreak="0">
+  <w:abstractNum w:abstractNumId="35" w15:restartNumberingAfterBreak="0">
     <w:nsid w:val="5018663D"/>
     <w:multiLevelType w:val="hybridMultilevel"/>
     <w:tmpl w:val="0278F290"/>
@@ -9937,7 +12649,119 @@
       </w:rPr>
     </w:lvl>
   </w:abstractNum>
-  <w:abstractNum w:abstractNumId="17" w15:restartNumberingAfterBreak="0">
+  <w:abstractNum w:abstractNumId="36" w15:restartNumberingAfterBreak="0">
+    <w:nsid w:val="52460EA2"/>
+    <w:multiLevelType w:val="hybridMultilevel"/>
+    <w:tmpl w:val="380A5F44"/>
+    <w:lvl w:ilvl="0" w:tplc="C950963A">
+      <w:numFmt w:val="bullet"/>
+      <w:lvlText w:val="•"/>
+      <w:lvlJc w:val="left"/>
+      <w:pPr>
+        <w:ind w:left="720" w:hanging="360"/>
+      </w:pPr>
+      <w:rPr>
+        <w:rFonts w:ascii="Calibri" w:eastAsiaTheme="minorEastAsia" w:hAnsi="Calibri" w:cs="Calibri" w:hint="default"/>
+      </w:rPr>
+    </w:lvl>
+    <w:lvl w:ilvl="1" w:tplc="0C090003" w:tentative="1">
+      <w:start w:val="1"/>
+      <w:numFmt w:val="bullet"/>
+      <w:lvlText w:val="o"/>
+      <w:lvlJc w:val="left"/>
+      <w:pPr>
+        <w:ind w:left="1440" w:hanging="360"/>
+      </w:pPr>
+      <w:rPr>
+        <w:rFonts w:ascii="Courier New" w:hAnsi="Courier New" w:cs="Courier New" w:hint="default"/>
+      </w:rPr>
+    </w:lvl>
+    <w:lvl w:ilvl="2" w:tplc="0C090005" w:tentative="1">
+      <w:start w:val="1"/>
+      <w:numFmt w:val="bullet"/>
+      <w:lvlText w:val=""/>
+      <w:lvlJc w:val="left"/>
+      <w:pPr>
+        <w:ind w:left="2160" w:hanging="360"/>
+      </w:pPr>
+      <w:rPr>
+        <w:rFonts w:ascii="Wingdings" w:hAnsi="Wingdings" w:hint="default"/>
+      </w:rPr>
+    </w:lvl>
+    <w:lvl w:ilvl="3" w:tplc="0C090001" w:tentative="1">
+      <w:start w:val="1"/>
+      <w:numFmt w:val="bullet"/>
+      <w:lvlText w:val=""/>
+      <w:lvlJc w:val="left"/>
+      <w:pPr>
+        <w:ind w:left="2880" w:hanging="360"/>
+      </w:pPr>
+      <w:rPr>
+        <w:rFonts w:ascii="Symbol" w:hAnsi="Symbol" w:hint="default"/>
+      </w:rPr>
+    </w:lvl>
+    <w:lvl w:ilvl="4" w:tplc="0C090003" w:tentative="1">
+      <w:start w:val="1"/>
+      <w:numFmt w:val="bullet"/>
+      <w:lvlText w:val="o"/>
+      <w:lvlJc w:val="left"/>
+      <w:pPr>
+        <w:ind w:left="3600" w:hanging="360"/>
+      </w:pPr>
+      <w:rPr>
+        <w:rFonts w:ascii="Courier New" w:hAnsi="Courier New" w:cs="Courier New" w:hint="default"/>
+      </w:rPr>
+    </w:lvl>
+    <w:lvl w:ilvl="5" w:tplc="0C090005" w:tentative="1">
+      <w:start w:val="1"/>
+      <w:numFmt w:val="bullet"/>
+      <w:lvlText w:val=""/>
+      <w:lvlJc w:val="left"/>
+      <w:pPr>
+        <w:ind w:left="4320" w:hanging="360"/>
+      </w:pPr>
+      <w:rPr>
+        <w:rFonts w:ascii="Wingdings" w:hAnsi="Wingdings" w:hint="default"/>
+      </w:rPr>
+    </w:lvl>
+    <w:lvl w:ilvl="6" w:tplc="0C090001" w:tentative="1">
+      <w:start w:val="1"/>
+      <w:numFmt w:val="bullet"/>
+      <w:lvlText w:val=""/>
+      <w:lvlJc w:val="left"/>
+      <w:pPr>
+        <w:ind w:left="5040" w:hanging="360"/>
+      </w:pPr>
+      <w:rPr>
+        <w:rFonts w:ascii="Symbol" w:hAnsi="Symbol" w:hint="default"/>
+      </w:rPr>
+    </w:lvl>
+    <w:lvl w:ilvl="7" w:tplc="0C090003" w:tentative="1">
+      <w:start w:val="1"/>
+      <w:numFmt w:val="bullet"/>
+      <w:lvlText w:val="o"/>
+      <w:lvlJc w:val="left"/>
+      <w:pPr>
+        <w:ind w:left="5760" w:hanging="360"/>
+      </w:pPr>
+      <w:rPr>
+        <w:rFonts w:ascii="Courier New" w:hAnsi="Courier New" w:cs="Courier New" w:hint="default"/>
+      </w:rPr>
+    </w:lvl>
+    <w:lvl w:ilvl="8" w:tplc="0C090005" w:tentative="1">
+      <w:start w:val="1"/>
+      <w:numFmt w:val="bullet"/>
+      <w:lvlText w:val=""/>
+      <w:lvlJc w:val="left"/>
+      <w:pPr>
+        <w:ind w:left="6480" w:hanging="360"/>
+      </w:pPr>
+      <w:rPr>
+        <w:rFonts w:ascii="Wingdings" w:hAnsi="Wingdings" w:hint="default"/>
+      </w:rPr>
+    </w:lvl>
+  </w:abstractNum>
+  <w:abstractNum w:abstractNumId="37" w15:restartNumberingAfterBreak="0">
     <w:nsid w:val="582B4501"/>
     <w:multiLevelType w:val="hybridMultilevel"/>
     <w:tmpl w:val="FC74B224"/>
@@ -10050,7 +12874,119 @@
       </w:rPr>
     </w:lvl>
   </w:abstractNum>
-  <w:abstractNum w:abstractNumId="18" w15:restartNumberingAfterBreak="0">
+  <w:abstractNum w:abstractNumId="38" w15:restartNumberingAfterBreak="0">
+    <w:nsid w:val="5B313CF9"/>
+    <w:multiLevelType w:val="hybridMultilevel"/>
+    <w:tmpl w:val="9BB4EB4C"/>
+    <w:lvl w:ilvl="0" w:tplc="C950963A">
+      <w:numFmt w:val="bullet"/>
+      <w:lvlText w:val="•"/>
+      <w:lvlJc w:val="left"/>
+      <w:pPr>
+        <w:ind w:left="720" w:hanging="360"/>
+      </w:pPr>
+      <w:rPr>
+        <w:rFonts w:ascii="Calibri" w:eastAsiaTheme="minorEastAsia" w:hAnsi="Calibri" w:cs="Calibri" w:hint="default"/>
+      </w:rPr>
+    </w:lvl>
+    <w:lvl w:ilvl="1" w:tplc="0C090003" w:tentative="1">
+      <w:start w:val="1"/>
+      <w:numFmt w:val="bullet"/>
+      <w:lvlText w:val="o"/>
+      <w:lvlJc w:val="left"/>
+      <w:pPr>
+        <w:ind w:left="1440" w:hanging="360"/>
+      </w:pPr>
+      <w:rPr>
+        <w:rFonts w:ascii="Courier New" w:hAnsi="Courier New" w:cs="Courier New" w:hint="default"/>
+      </w:rPr>
+    </w:lvl>
+    <w:lvl w:ilvl="2" w:tplc="0C090005" w:tentative="1">
+      <w:start w:val="1"/>
+      <w:numFmt w:val="bullet"/>
+      <w:lvlText w:val=""/>
+      <w:lvlJc w:val="left"/>
+      <w:pPr>
+        <w:ind w:left="2160" w:hanging="360"/>
+      </w:pPr>
+      <w:rPr>
+        <w:rFonts w:ascii="Wingdings" w:hAnsi="Wingdings" w:hint="default"/>
+      </w:rPr>
+    </w:lvl>
+    <w:lvl w:ilvl="3" w:tplc="0C090001" w:tentative="1">
+      <w:start w:val="1"/>
+      <w:numFmt w:val="bullet"/>
+      <w:lvlText w:val=""/>
+      <w:lvlJc w:val="left"/>
+      <w:pPr>
+        <w:ind w:left="2880" w:hanging="360"/>
+      </w:pPr>
+      <w:rPr>
+        <w:rFonts w:ascii="Symbol" w:hAnsi="Symbol" w:hint="default"/>
+      </w:rPr>
+    </w:lvl>
+    <w:lvl w:ilvl="4" w:tplc="0C090003" w:tentative="1">
+      <w:start w:val="1"/>
+      <w:numFmt w:val="bullet"/>
+      <w:lvlText w:val="o"/>
+      <w:lvlJc w:val="left"/>
+      <w:pPr>
+        <w:ind w:left="3600" w:hanging="360"/>
+      </w:pPr>
+      <w:rPr>
+        <w:rFonts w:ascii="Courier New" w:hAnsi="Courier New" w:cs="Courier New" w:hint="default"/>
+      </w:rPr>
+    </w:lvl>
+    <w:lvl w:ilvl="5" w:tplc="0C090005" w:tentative="1">
+      <w:start w:val="1"/>
+      <w:numFmt w:val="bullet"/>
+      <w:lvlText w:val=""/>
+      <w:lvlJc w:val="left"/>
+      <w:pPr>
+        <w:ind w:left="4320" w:hanging="360"/>
+      </w:pPr>
+      <w:rPr>
+        <w:rFonts w:ascii="Wingdings" w:hAnsi="Wingdings" w:hint="default"/>
+      </w:rPr>
+    </w:lvl>
+    <w:lvl w:ilvl="6" w:tplc="0C090001" w:tentative="1">
+      <w:start w:val="1"/>
+      <w:numFmt w:val="bullet"/>
+      <w:lvlText w:val=""/>
+      <w:lvlJc w:val="left"/>
+      <w:pPr>
+        <w:ind w:left="5040" w:hanging="360"/>
+      </w:pPr>
+      <w:rPr>
+        <w:rFonts w:ascii="Symbol" w:hAnsi="Symbol" w:hint="default"/>
+      </w:rPr>
+    </w:lvl>
+    <w:lvl w:ilvl="7" w:tplc="0C090003" w:tentative="1">
+      <w:start w:val="1"/>
+      <w:numFmt w:val="bullet"/>
+      <w:lvlText w:val="o"/>
+      <w:lvlJc w:val="left"/>
+      <w:pPr>
+        <w:ind w:left="5760" w:hanging="360"/>
+      </w:pPr>
+      <w:rPr>
+        <w:rFonts w:ascii="Courier New" w:hAnsi="Courier New" w:cs="Courier New" w:hint="default"/>
+      </w:rPr>
+    </w:lvl>
+    <w:lvl w:ilvl="8" w:tplc="0C090005" w:tentative="1">
+      <w:start w:val="1"/>
+      <w:numFmt w:val="bullet"/>
+      <w:lvlText w:val=""/>
+      <w:lvlJc w:val="left"/>
+      <w:pPr>
+        <w:ind w:left="6480" w:hanging="360"/>
+      </w:pPr>
+      <w:rPr>
+        <w:rFonts w:ascii="Wingdings" w:hAnsi="Wingdings" w:hint="default"/>
+      </w:rPr>
+    </w:lvl>
+  </w:abstractNum>
+  <w:abstractNum w:abstractNumId="39" w15:restartNumberingAfterBreak="0">
     <w:nsid w:val="5CB305A5"/>
     <w:multiLevelType w:val="hybridMultilevel"/>
     <w:tmpl w:val="79F2BFCE"/>
@@ -10163,7 +13099,7 @@
       </w:rPr>
     </w:lvl>
   </w:abstractNum>
-  <w:abstractNum w:abstractNumId="19" w15:restartNumberingAfterBreak="0">
+  <w:abstractNum w:abstractNumId="40" w15:restartNumberingAfterBreak="0">
     <w:nsid w:val="5E826D2A"/>
     <w:multiLevelType w:val="hybridMultilevel"/>
     <w:tmpl w:val="87B80970"/>
@@ -10276,7 +13212,231 @@
       </w:rPr>
     </w:lvl>
   </w:abstractNum>
-  <w:abstractNum w:abstractNumId="20" w15:restartNumberingAfterBreak="0">
+  <w:abstractNum w:abstractNumId="41" w15:restartNumberingAfterBreak="0">
+    <w:nsid w:val="5F7E3AB5"/>
+    <w:multiLevelType w:val="hybridMultilevel"/>
+    <w:tmpl w:val="C46C1F4E"/>
+    <w:lvl w:ilvl="0" w:tplc="C950963A">
+      <w:numFmt w:val="bullet"/>
+      <w:lvlText w:val="•"/>
+      <w:lvlJc w:val="left"/>
+      <w:pPr>
+        <w:ind w:left="720" w:hanging="360"/>
+      </w:pPr>
+      <w:rPr>
+        <w:rFonts w:ascii="Calibri" w:eastAsiaTheme="minorEastAsia" w:hAnsi="Calibri" w:cs="Calibri" w:hint="default"/>
+      </w:rPr>
+    </w:lvl>
+    <w:lvl w:ilvl="1" w:tplc="0C090003" w:tentative="1">
+      <w:start w:val="1"/>
+      <w:numFmt w:val="bullet"/>
+      <w:lvlText w:val="o"/>
+      <w:lvlJc w:val="left"/>
+      <w:pPr>
+        <w:ind w:left="1440" w:hanging="360"/>
+      </w:pPr>
+      <w:rPr>
+        <w:rFonts w:ascii="Courier New" w:hAnsi="Courier New" w:cs="Courier New" w:hint="default"/>
+      </w:rPr>
+    </w:lvl>
+    <w:lvl w:ilvl="2" w:tplc="0C090005" w:tentative="1">
+      <w:start w:val="1"/>
+      <w:numFmt w:val="bullet"/>
+      <w:lvlText w:val=""/>
+      <w:lvlJc w:val="left"/>
+      <w:pPr>
+        <w:ind w:left="2160" w:hanging="360"/>
+      </w:pPr>
+      <w:rPr>
+        <w:rFonts w:ascii="Wingdings" w:hAnsi="Wingdings" w:hint="default"/>
+      </w:rPr>
+    </w:lvl>
+    <w:lvl w:ilvl="3" w:tplc="0C090001" w:tentative="1">
+      <w:start w:val="1"/>
+      <w:numFmt w:val="bullet"/>
+      <w:lvlText w:val=""/>
+      <w:lvlJc w:val="left"/>
+      <w:pPr>
+        <w:ind w:left="2880" w:hanging="360"/>
+      </w:pPr>
+      <w:rPr>
+        <w:rFonts w:ascii="Symbol" w:hAnsi="Symbol" w:hint="default"/>
+      </w:rPr>
+    </w:lvl>
+    <w:lvl w:ilvl="4" w:tplc="0C090003" w:tentative="1">
+      <w:start w:val="1"/>
+      <w:numFmt w:val="bullet"/>
+      <w:lvlText w:val="o"/>
+      <w:lvlJc w:val="left"/>
+      <w:pPr>
+        <w:ind w:left="3600" w:hanging="360"/>
+      </w:pPr>
+      <w:rPr>
+        <w:rFonts w:ascii="Courier New" w:hAnsi="Courier New" w:cs="Courier New" w:hint="default"/>
+      </w:rPr>
+    </w:lvl>
+    <w:lvl w:ilvl="5" w:tplc="0C090005" w:tentative="1">
+      <w:start w:val="1"/>
+      <w:numFmt w:val="bullet"/>
+      <w:lvlText w:val=""/>
+      <w:lvlJc w:val="left"/>
+      <w:pPr>
+        <w:ind w:left="4320" w:hanging="360"/>
+      </w:pPr>
+      <w:rPr>
+        <w:rFonts w:ascii="Wingdings" w:hAnsi="Wingdings" w:hint="default"/>
+      </w:rPr>
+    </w:lvl>
+    <w:lvl w:ilvl="6" w:tplc="0C090001" w:tentative="1">
+      <w:start w:val="1"/>
+      <w:numFmt w:val="bullet"/>
+      <w:lvlText w:val=""/>
+      <w:lvlJc w:val="left"/>
+      <w:pPr>
+        <w:ind w:left="5040" w:hanging="360"/>
+      </w:pPr>
+      <w:rPr>
+        <w:rFonts w:ascii="Symbol" w:hAnsi="Symbol" w:hint="default"/>
+      </w:rPr>
+    </w:lvl>
+    <w:lvl w:ilvl="7" w:tplc="0C090003" w:tentative="1">
+      <w:start w:val="1"/>
+      <w:numFmt w:val="bullet"/>
+      <w:lvlText w:val="o"/>
+      <w:lvlJc w:val="left"/>
+      <w:pPr>
+        <w:ind w:left="5760" w:hanging="360"/>
+      </w:pPr>
+      <w:rPr>
+        <w:rFonts w:ascii="Courier New" w:hAnsi="Courier New" w:cs="Courier New" w:hint="default"/>
+      </w:rPr>
+    </w:lvl>
+    <w:lvl w:ilvl="8" w:tplc="0C090005" w:tentative="1">
+      <w:start w:val="1"/>
+      <w:numFmt w:val="bullet"/>
+      <w:lvlText w:val=""/>
+      <w:lvlJc w:val="left"/>
+      <w:pPr>
+        <w:ind w:left="6480" w:hanging="360"/>
+      </w:pPr>
+      <w:rPr>
+        <w:rFonts w:ascii="Wingdings" w:hAnsi="Wingdings" w:hint="default"/>
+      </w:rPr>
+    </w:lvl>
+  </w:abstractNum>
+  <w:abstractNum w:abstractNumId="42" w15:restartNumberingAfterBreak="0">
+    <w:nsid w:val="62A514A6"/>
+    <w:multiLevelType w:val="hybridMultilevel"/>
+    <w:tmpl w:val="C0609F3A"/>
+    <w:lvl w:ilvl="0" w:tplc="C950963A">
+      <w:numFmt w:val="bullet"/>
+      <w:lvlText w:val="•"/>
+      <w:lvlJc w:val="left"/>
+      <w:pPr>
+        <w:ind w:left="720" w:hanging="360"/>
+      </w:pPr>
+      <w:rPr>
+        <w:rFonts w:ascii="Calibri" w:eastAsiaTheme="minorEastAsia" w:hAnsi="Calibri" w:cs="Calibri" w:hint="default"/>
+      </w:rPr>
+    </w:lvl>
+    <w:lvl w:ilvl="1" w:tplc="0C090003" w:tentative="1">
+      <w:start w:val="1"/>
+      <w:numFmt w:val="bullet"/>
+      <w:lvlText w:val="o"/>
+      <w:lvlJc w:val="left"/>
+      <w:pPr>
+        <w:ind w:left="1440" w:hanging="360"/>
+      </w:pPr>
+      <w:rPr>
+        <w:rFonts w:ascii="Courier New" w:hAnsi="Courier New" w:cs="Courier New" w:hint="default"/>
+      </w:rPr>
+    </w:lvl>
+    <w:lvl w:ilvl="2" w:tplc="0C090005" w:tentative="1">
+      <w:start w:val="1"/>
+      <w:numFmt w:val="bullet"/>
+      <w:lvlText w:val=""/>
+      <w:lvlJc w:val="left"/>
+      <w:pPr>
+        <w:ind w:left="2160" w:hanging="360"/>
+      </w:pPr>
+      <w:rPr>
+        <w:rFonts w:ascii="Wingdings" w:hAnsi="Wingdings" w:hint="default"/>
+      </w:rPr>
+    </w:lvl>
+    <w:lvl w:ilvl="3" w:tplc="0C090001" w:tentative="1">
+      <w:start w:val="1"/>
+      <w:numFmt w:val="bullet"/>
+      <w:lvlText w:val=""/>
+      <w:lvlJc w:val="left"/>
+      <w:pPr>
+        <w:ind w:left="2880" w:hanging="360"/>
+      </w:pPr>
+      <w:rPr>
+        <w:rFonts w:ascii="Symbol" w:hAnsi="Symbol" w:hint="default"/>
+      </w:rPr>
+    </w:lvl>
+    <w:lvl w:ilvl="4" w:tplc="0C090003" w:tentative="1">
+      <w:start w:val="1"/>
+      <w:numFmt w:val="bullet"/>
+      <w:lvlText w:val="o"/>
+      <w:lvlJc w:val="left"/>
+      <w:pPr>
+        <w:ind w:left="3600" w:hanging="360"/>
+      </w:pPr>
+      <w:rPr>
+        <w:rFonts w:ascii="Courier New" w:hAnsi="Courier New" w:cs="Courier New" w:hint="default"/>
+      </w:rPr>
+    </w:lvl>
+    <w:lvl w:ilvl="5" w:tplc="0C090005" w:tentative="1">
+      <w:start w:val="1"/>
+      <w:numFmt w:val="bullet"/>
+      <w:lvlText w:val=""/>
+      <w:lvlJc w:val="left"/>
+      <w:pPr>
+        <w:ind w:left="4320" w:hanging="360"/>
+      </w:pPr>
+      <w:rPr>
+        <w:rFonts w:ascii="Wingdings" w:hAnsi="Wingdings" w:hint="default"/>
+      </w:rPr>
+    </w:lvl>
+    <w:lvl w:ilvl="6" w:tplc="0C090001" w:tentative="1">
+      <w:start w:val="1"/>
+      <w:numFmt w:val="bullet"/>
+      <w:lvlText w:val=""/>
+      <w:lvlJc w:val="left"/>
+      <w:pPr>
+        <w:ind w:left="5040" w:hanging="360"/>
+      </w:pPr>
+      <w:rPr>
+        <w:rFonts w:ascii="Symbol" w:hAnsi="Symbol" w:hint="default"/>
+      </w:rPr>
+    </w:lvl>
+    <w:lvl w:ilvl="7" w:tplc="0C090003" w:tentative="1">
+      <w:start w:val="1"/>
+      <w:numFmt w:val="bullet"/>
+      <w:lvlText w:val="o"/>
+      <w:lvlJc w:val="left"/>
+      <w:pPr>
+        <w:ind w:left="5760" w:hanging="360"/>
+      </w:pPr>
+      <w:rPr>
+        <w:rFonts w:ascii="Courier New" w:hAnsi="Courier New" w:cs="Courier New" w:hint="default"/>
+      </w:rPr>
+    </w:lvl>
+    <w:lvl w:ilvl="8" w:tplc="0C090005" w:tentative="1">
+      <w:start w:val="1"/>
+      <w:numFmt w:val="bullet"/>
+      <w:lvlText w:val=""/>
+      <w:lvlJc w:val="left"/>
+      <w:pPr>
+        <w:ind w:left="6480" w:hanging="360"/>
+      </w:pPr>
+      <w:rPr>
+        <w:rFonts w:ascii="Wingdings" w:hAnsi="Wingdings" w:hint="default"/>
+      </w:rPr>
+    </w:lvl>
+  </w:abstractNum>
+  <w:abstractNum w:abstractNumId="43" w15:restartNumberingAfterBreak="0">
     <w:nsid w:val="6325427F"/>
     <w:multiLevelType w:val="hybridMultilevel"/>
     <w:tmpl w:val="AE86F57C"/>
@@ -10389,7 +13549,119 @@
       </w:rPr>
     </w:lvl>
   </w:abstractNum>
-  <w:abstractNum w:abstractNumId="21" w15:restartNumberingAfterBreak="0">
+  <w:abstractNum w:abstractNumId="44" w15:restartNumberingAfterBreak="0">
+    <w:nsid w:val="638B1E30"/>
+    <w:multiLevelType w:val="hybridMultilevel"/>
+    <w:tmpl w:val="94FC36E6"/>
+    <w:lvl w:ilvl="0" w:tplc="C950963A">
+      <w:numFmt w:val="bullet"/>
+      <w:lvlText w:val="•"/>
+      <w:lvlJc w:val="left"/>
+      <w:pPr>
+        <w:ind w:left="720" w:hanging="360"/>
+      </w:pPr>
+      <w:rPr>
+        <w:rFonts w:ascii="Calibri" w:eastAsiaTheme="minorEastAsia" w:hAnsi="Calibri" w:cs="Calibri" w:hint="default"/>
+      </w:rPr>
+    </w:lvl>
+    <w:lvl w:ilvl="1" w:tplc="0C090003" w:tentative="1">
+      <w:start w:val="1"/>
+      <w:numFmt w:val="bullet"/>
+      <w:lvlText w:val="o"/>
+      <w:lvlJc w:val="left"/>
+      <w:pPr>
+        <w:ind w:left="1440" w:hanging="360"/>
+      </w:pPr>
+      <w:rPr>
+        <w:rFonts w:ascii="Courier New" w:hAnsi="Courier New" w:cs="Courier New" w:hint="default"/>
+      </w:rPr>
+    </w:lvl>
+    <w:lvl w:ilvl="2" w:tplc="0C090005" w:tentative="1">
+      <w:start w:val="1"/>
+      <w:numFmt w:val="bullet"/>
+      <w:lvlText w:val=""/>
+      <w:lvlJc w:val="left"/>
+      <w:pPr>
+        <w:ind w:left="2160" w:hanging="360"/>
+      </w:pPr>
+      <w:rPr>
+        <w:rFonts w:ascii="Wingdings" w:hAnsi="Wingdings" w:hint="default"/>
+      </w:rPr>
+    </w:lvl>
+    <w:lvl w:ilvl="3" w:tplc="0C090001" w:tentative="1">
+      <w:start w:val="1"/>
+      <w:numFmt w:val="bullet"/>
+      <w:lvlText w:val=""/>
+      <w:lvlJc w:val="left"/>
+      <w:pPr>
+        <w:ind w:left="2880" w:hanging="360"/>
+      </w:pPr>
+      <w:rPr>
+        <w:rFonts w:ascii="Symbol" w:hAnsi="Symbol" w:hint="default"/>
+      </w:rPr>
+    </w:lvl>
+    <w:lvl w:ilvl="4" w:tplc="0C090003" w:tentative="1">
+      <w:start w:val="1"/>
+      <w:numFmt w:val="bullet"/>
+      <w:lvlText w:val="o"/>
+      <w:lvlJc w:val="left"/>
+      <w:pPr>
+        <w:ind w:left="3600" w:hanging="360"/>
+      </w:pPr>
+      <w:rPr>
+        <w:rFonts w:ascii="Courier New" w:hAnsi="Courier New" w:cs="Courier New" w:hint="default"/>
+      </w:rPr>
+    </w:lvl>
+    <w:lvl w:ilvl="5" w:tplc="0C090005" w:tentative="1">
+      <w:start w:val="1"/>
+      <w:numFmt w:val="bullet"/>
+      <w:lvlText w:val=""/>
+      <w:lvlJc w:val="left"/>
+      <w:pPr>
+        <w:ind w:left="4320" w:hanging="360"/>
+      </w:pPr>
+      <w:rPr>
+        <w:rFonts w:ascii="Wingdings" w:hAnsi="Wingdings" w:hint="default"/>
+      </w:rPr>
+    </w:lvl>
+    <w:lvl w:ilvl="6" w:tplc="0C090001" w:tentative="1">
+      <w:start w:val="1"/>
+      <w:numFmt w:val="bullet"/>
+      <w:lvlText w:val=""/>
+      <w:lvlJc w:val="left"/>
+      <w:pPr>
+        <w:ind w:left="5040" w:hanging="360"/>
+      </w:pPr>
+      <w:rPr>
+        <w:rFonts w:ascii="Symbol" w:hAnsi="Symbol" w:hint="default"/>
+      </w:rPr>
+    </w:lvl>
+    <w:lvl w:ilvl="7" w:tplc="0C090003" w:tentative="1">
+      <w:start w:val="1"/>
+      <w:numFmt w:val="bullet"/>
+      <w:lvlText w:val="o"/>
+      <w:lvlJc w:val="left"/>
+      <w:pPr>
+        <w:ind w:left="5760" w:hanging="360"/>
+      </w:pPr>
+      <w:rPr>
+        <w:rFonts w:ascii="Courier New" w:hAnsi="Courier New" w:cs="Courier New" w:hint="default"/>
+      </w:rPr>
+    </w:lvl>
+    <w:lvl w:ilvl="8" w:tplc="0C090005" w:tentative="1">
+      <w:start w:val="1"/>
+      <w:numFmt w:val="bullet"/>
+      <w:lvlText w:val=""/>
+      <w:lvlJc w:val="left"/>
+      <w:pPr>
+        <w:ind w:left="6480" w:hanging="360"/>
+      </w:pPr>
+      <w:rPr>
+        <w:rFonts w:ascii="Wingdings" w:hAnsi="Wingdings" w:hint="default"/>
+      </w:rPr>
+    </w:lvl>
+  </w:abstractNum>
+  <w:abstractNum w:abstractNumId="45" w15:restartNumberingAfterBreak="0">
     <w:nsid w:val="6429536C"/>
     <w:multiLevelType w:val="hybridMultilevel"/>
     <w:tmpl w:val="02502BFA"/>
@@ -10502,7 +13774,7 @@
       </w:rPr>
     </w:lvl>
   </w:abstractNum>
-  <w:abstractNum w:abstractNumId="22" w15:restartNumberingAfterBreak="0">
+  <w:abstractNum w:abstractNumId="46" w15:restartNumberingAfterBreak="0">
     <w:nsid w:val="64FA2096"/>
     <w:multiLevelType w:val="hybridMultilevel"/>
     <w:tmpl w:val="7F2C4F16"/>
@@ -10615,7 +13887,7 @@
       </w:rPr>
     </w:lvl>
   </w:abstractNum>
-  <w:abstractNum w:abstractNumId="23" w15:restartNumberingAfterBreak="0">
+  <w:abstractNum w:abstractNumId="47" w15:restartNumberingAfterBreak="0">
     <w:nsid w:val="681A712F"/>
     <w:multiLevelType w:val="hybridMultilevel"/>
     <w:tmpl w:val="BAA0FB92"/>
@@ -10728,7 +14000,7 @@
       </w:rPr>
     </w:lvl>
   </w:abstractNum>
-  <w:abstractNum w:abstractNumId="24" w15:restartNumberingAfterBreak="0">
+  <w:abstractNum w:abstractNumId="48" w15:restartNumberingAfterBreak="0">
     <w:nsid w:val="739435CE"/>
     <w:multiLevelType w:val="hybridMultilevel"/>
     <w:tmpl w:val="AF26D29C"/>
@@ -10841,7 +14113,7 @@
       </w:rPr>
     </w:lvl>
   </w:abstractNum>
-  <w:abstractNum w:abstractNumId="25" w15:restartNumberingAfterBreak="0">
+  <w:abstractNum w:abstractNumId="49" w15:restartNumberingAfterBreak="0">
     <w:nsid w:val="73AF56F8"/>
     <w:multiLevelType w:val="hybridMultilevel"/>
     <w:tmpl w:val="6C9ABEDE"/>
@@ -10954,7 +14226,7 @@
       </w:rPr>
     </w:lvl>
   </w:abstractNum>
-  <w:abstractNum w:abstractNumId="26" w15:restartNumberingAfterBreak="0">
+  <w:abstractNum w:abstractNumId="50" w15:restartNumberingAfterBreak="0">
     <w:nsid w:val="765D23A3"/>
     <w:multiLevelType w:val="multilevel"/>
     <w:tmpl w:val="D2A25216"/>
@@ -11067,7 +14339,7 @@
       </w:rPr>
     </w:lvl>
   </w:abstractNum>
-  <w:abstractNum w:abstractNumId="27" w15:restartNumberingAfterBreak="0">
+  <w:abstractNum w:abstractNumId="51" w15:restartNumberingAfterBreak="0">
     <w:nsid w:val="79087B8F"/>
     <w:multiLevelType w:val="hybridMultilevel"/>
     <w:tmpl w:val="D1D43DA8"/>
@@ -11180,89 +14452,506 @@
       </w:rPr>
     </w:lvl>
   </w:abstractNum>
+  <w:abstractNum w:abstractNumId="52" w15:restartNumberingAfterBreak="0">
+    <w:nsid w:val="7A9B51EB"/>
+    <w:multiLevelType w:val="hybridMultilevel"/>
+    <w:tmpl w:val="DFC6721A"/>
+    <w:lvl w:ilvl="0" w:tplc="C950963A">
+      <w:numFmt w:val="bullet"/>
+      <w:lvlText w:val="•"/>
+      <w:lvlJc w:val="left"/>
+      <w:pPr>
+        <w:ind w:left="720" w:hanging="360"/>
+      </w:pPr>
+      <w:rPr>
+        <w:rFonts w:ascii="Calibri" w:eastAsiaTheme="minorEastAsia" w:hAnsi="Calibri" w:cs="Calibri" w:hint="default"/>
+      </w:rPr>
+    </w:lvl>
+    <w:lvl w:ilvl="1" w:tplc="0C090003" w:tentative="1">
+      <w:start w:val="1"/>
+      <w:numFmt w:val="bullet"/>
+      <w:lvlText w:val="o"/>
+      <w:lvlJc w:val="left"/>
+      <w:pPr>
+        <w:ind w:left="1440" w:hanging="360"/>
+      </w:pPr>
+      <w:rPr>
+        <w:rFonts w:ascii="Courier New" w:hAnsi="Courier New" w:cs="Courier New" w:hint="default"/>
+      </w:rPr>
+    </w:lvl>
+    <w:lvl w:ilvl="2" w:tplc="0C090005" w:tentative="1">
+      <w:start w:val="1"/>
+      <w:numFmt w:val="bullet"/>
+      <w:lvlText w:val=""/>
+      <w:lvlJc w:val="left"/>
+      <w:pPr>
+        <w:ind w:left="2160" w:hanging="360"/>
+      </w:pPr>
+      <w:rPr>
+        <w:rFonts w:ascii="Wingdings" w:hAnsi="Wingdings" w:hint="default"/>
+      </w:rPr>
+    </w:lvl>
+    <w:lvl w:ilvl="3" w:tplc="0C090001" w:tentative="1">
+      <w:start w:val="1"/>
+      <w:numFmt w:val="bullet"/>
+      <w:lvlText w:val=""/>
+      <w:lvlJc w:val="left"/>
+      <w:pPr>
+        <w:ind w:left="2880" w:hanging="360"/>
+      </w:pPr>
+      <w:rPr>
+        <w:rFonts w:ascii="Symbol" w:hAnsi="Symbol" w:hint="default"/>
+      </w:rPr>
+    </w:lvl>
+    <w:lvl w:ilvl="4" w:tplc="0C090003" w:tentative="1">
+      <w:start w:val="1"/>
+      <w:numFmt w:val="bullet"/>
+      <w:lvlText w:val="o"/>
+      <w:lvlJc w:val="left"/>
+      <w:pPr>
+        <w:ind w:left="3600" w:hanging="360"/>
+      </w:pPr>
+      <w:rPr>
+        <w:rFonts w:ascii="Courier New" w:hAnsi="Courier New" w:cs="Courier New" w:hint="default"/>
+      </w:rPr>
+    </w:lvl>
+    <w:lvl w:ilvl="5" w:tplc="0C090005" w:tentative="1">
+      <w:start w:val="1"/>
+      <w:numFmt w:val="bullet"/>
+      <w:lvlText w:val=""/>
+      <w:lvlJc w:val="left"/>
+      <w:pPr>
+        <w:ind w:left="4320" w:hanging="360"/>
+      </w:pPr>
+      <w:rPr>
+        <w:rFonts w:ascii="Wingdings" w:hAnsi="Wingdings" w:hint="default"/>
+      </w:rPr>
+    </w:lvl>
+    <w:lvl w:ilvl="6" w:tplc="0C090001" w:tentative="1">
+      <w:start w:val="1"/>
+      <w:numFmt w:val="bullet"/>
+      <w:lvlText w:val=""/>
+      <w:lvlJc w:val="left"/>
+      <w:pPr>
+        <w:ind w:left="5040" w:hanging="360"/>
+      </w:pPr>
+      <w:rPr>
+        <w:rFonts w:ascii="Symbol" w:hAnsi="Symbol" w:hint="default"/>
+      </w:rPr>
+    </w:lvl>
+    <w:lvl w:ilvl="7" w:tplc="0C090003" w:tentative="1">
+      <w:start w:val="1"/>
+      <w:numFmt w:val="bullet"/>
+      <w:lvlText w:val="o"/>
+      <w:lvlJc w:val="left"/>
+      <w:pPr>
+        <w:ind w:left="5760" w:hanging="360"/>
+      </w:pPr>
+      <w:rPr>
+        <w:rFonts w:ascii="Courier New" w:hAnsi="Courier New" w:cs="Courier New" w:hint="default"/>
+      </w:rPr>
+    </w:lvl>
+    <w:lvl w:ilvl="8" w:tplc="0C090005" w:tentative="1">
+      <w:start w:val="1"/>
+      <w:numFmt w:val="bullet"/>
+      <w:lvlText w:val=""/>
+      <w:lvlJc w:val="left"/>
+      <w:pPr>
+        <w:ind w:left="6480" w:hanging="360"/>
+      </w:pPr>
+      <w:rPr>
+        <w:rFonts w:ascii="Wingdings" w:hAnsi="Wingdings" w:hint="default"/>
+      </w:rPr>
+    </w:lvl>
+  </w:abstractNum>
+  <w:abstractNum w:abstractNumId="53" w15:restartNumberingAfterBreak="0">
+    <w:nsid w:val="7CED7457"/>
+    <w:multiLevelType w:val="hybridMultilevel"/>
+    <w:tmpl w:val="DFAE8F82"/>
+    <w:lvl w:ilvl="0" w:tplc="C950963A">
+      <w:numFmt w:val="bullet"/>
+      <w:lvlText w:val="•"/>
+      <w:lvlJc w:val="left"/>
+      <w:pPr>
+        <w:ind w:left="720" w:hanging="360"/>
+      </w:pPr>
+      <w:rPr>
+        <w:rFonts w:ascii="Calibri" w:eastAsiaTheme="minorEastAsia" w:hAnsi="Calibri" w:cs="Calibri" w:hint="default"/>
+      </w:rPr>
+    </w:lvl>
+    <w:lvl w:ilvl="1" w:tplc="0C090003" w:tentative="1">
+      <w:start w:val="1"/>
+      <w:numFmt w:val="bullet"/>
+      <w:lvlText w:val="o"/>
+      <w:lvlJc w:val="left"/>
+      <w:pPr>
+        <w:ind w:left="1440" w:hanging="360"/>
+      </w:pPr>
+      <w:rPr>
+        <w:rFonts w:ascii="Courier New" w:hAnsi="Courier New" w:cs="Courier New" w:hint="default"/>
+      </w:rPr>
+    </w:lvl>
+    <w:lvl w:ilvl="2" w:tplc="0C090005" w:tentative="1">
+      <w:start w:val="1"/>
+      <w:numFmt w:val="bullet"/>
+      <w:lvlText w:val=""/>
+      <w:lvlJc w:val="left"/>
+      <w:pPr>
+        <w:ind w:left="2160" w:hanging="360"/>
+      </w:pPr>
+      <w:rPr>
+        <w:rFonts w:ascii="Wingdings" w:hAnsi="Wingdings" w:hint="default"/>
+      </w:rPr>
+    </w:lvl>
+    <w:lvl w:ilvl="3" w:tplc="0C090001" w:tentative="1">
+      <w:start w:val="1"/>
+      <w:numFmt w:val="bullet"/>
+      <w:lvlText w:val=""/>
+      <w:lvlJc w:val="left"/>
+      <w:pPr>
+        <w:ind w:left="2880" w:hanging="360"/>
+      </w:pPr>
+      <w:rPr>
+        <w:rFonts w:ascii="Symbol" w:hAnsi="Symbol" w:hint="default"/>
+      </w:rPr>
+    </w:lvl>
+    <w:lvl w:ilvl="4" w:tplc="0C090003" w:tentative="1">
+      <w:start w:val="1"/>
+      <w:numFmt w:val="bullet"/>
+      <w:lvlText w:val="o"/>
+      <w:lvlJc w:val="left"/>
+      <w:pPr>
+        <w:ind w:left="3600" w:hanging="360"/>
+      </w:pPr>
+      <w:rPr>
+        <w:rFonts w:ascii="Courier New" w:hAnsi="Courier New" w:cs="Courier New" w:hint="default"/>
+      </w:rPr>
+    </w:lvl>
+    <w:lvl w:ilvl="5" w:tplc="0C090005" w:tentative="1">
+      <w:start w:val="1"/>
+      <w:numFmt w:val="bullet"/>
+      <w:lvlText w:val=""/>
+      <w:lvlJc w:val="left"/>
+      <w:pPr>
+        <w:ind w:left="4320" w:hanging="360"/>
+      </w:pPr>
+      <w:rPr>
+        <w:rFonts w:ascii="Wingdings" w:hAnsi="Wingdings" w:hint="default"/>
+      </w:rPr>
+    </w:lvl>
+    <w:lvl w:ilvl="6" w:tplc="0C090001" w:tentative="1">
+      <w:start w:val="1"/>
+      <w:numFmt w:val="bullet"/>
+      <w:lvlText w:val=""/>
+      <w:lvlJc w:val="left"/>
+      <w:pPr>
+        <w:ind w:left="5040" w:hanging="360"/>
+      </w:pPr>
+      <w:rPr>
+        <w:rFonts w:ascii="Symbol" w:hAnsi="Symbol" w:hint="default"/>
+      </w:rPr>
+    </w:lvl>
+    <w:lvl w:ilvl="7" w:tplc="0C090003" w:tentative="1">
+      <w:start w:val="1"/>
+      <w:numFmt w:val="bullet"/>
+      <w:lvlText w:val="o"/>
+      <w:lvlJc w:val="left"/>
+      <w:pPr>
+        <w:ind w:left="5760" w:hanging="360"/>
+      </w:pPr>
+      <w:rPr>
+        <w:rFonts w:ascii="Courier New" w:hAnsi="Courier New" w:cs="Courier New" w:hint="default"/>
+      </w:rPr>
+    </w:lvl>
+    <w:lvl w:ilvl="8" w:tplc="0C090005" w:tentative="1">
+      <w:start w:val="1"/>
+      <w:numFmt w:val="bullet"/>
+      <w:lvlText w:val=""/>
+      <w:lvlJc w:val="left"/>
+      <w:pPr>
+        <w:ind w:left="6480" w:hanging="360"/>
+      </w:pPr>
+      <w:rPr>
+        <w:rFonts w:ascii="Wingdings" w:hAnsi="Wingdings" w:hint="default"/>
+      </w:rPr>
+    </w:lvl>
+  </w:abstractNum>
+  <w:abstractNum w:abstractNumId="54" w15:restartNumberingAfterBreak="0">
+    <w:nsid w:val="7F844D97"/>
+    <w:multiLevelType w:val="hybridMultilevel"/>
+    <w:tmpl w:val="9B00DE94"/>
+    <w:lvl w:ilvl="0" w:tplc="C950963A">
+      <w:numFmt w:val="bullet"/>
+      <w:lvlText w:val="•"/>
+      <w:lvlJc w:val="left"/>
+      <w:pPr>
+        <w:ind w:left="720" w:hanging="360"/>
+      </w:pPr>
+      <w:rPr>
+        <w:rFonts w:ascii="Calibri" w:eastAsiaTheme="minorEastAsia" w:hAnsi="Calibri" w:cs="Calibri" w:hint="default"/>
+      </w:rPr>
+    </w:lvl>
+    <w:lvl w:ilvl="1" w:tplc="0C090003" w:tentative="1">
+      <w:start w:val="1"/>
+      <w:numFmt w:val="bullet"/>
+      <w:lvlText w:val="o"/>
+      <w:lvlJc w:val="left"/>
+      <w:pPr>
+        <w:ind w:left="1440" w:hanging="360"/>
+      </w:pPr>
+      <w:rPr>
+        <w:rFonts w:ascii="Courier New" w:hAnsi="Courier New" w:cs="Courier New" w:hint="default"/>
+      </w:rPr>
+    </w:lvl>
+    <w:lvl w:ilvl="2" w:tplc="0C090005" w:tentative="1">
+      <w:start w:val="1"/>
+      <w:numFmt w:val="bullet"/>
+      <w:lvlText w:val=""/>
+      <w:lvlJc w:val="left"/>
+      <w:pPr>
+        <w:ind w:left="2160" w:hanging="360"/>
+      </w:pPr>
+      <w:rPr>
+        <w:rFonts w:ascii="Wingdings" w:hAnsi="Wingdings" w:hint="default"/>
+      </w:rPr>
+    </w:lvl>
+    <w:lvl w:ilvl="3" w:tplc="0C090001" w:tentative="1">
+      <w:start w:val="1"/>
+      <w:numFmt w:val="bullet"/>
+      <w:lvlText w:val=""/>
+      <w:lvlJc w:val="left"/>
+      <w:pPr>
+        <w:ind w:left="2880" w:hanging="360"/>
+      </w:pPr>
+      <w:rPr>
+        <w:rFonts w:ascii="Symbol" w:hAnsi="Symbol" w:hint="default"/>
+      </w:rPr>
+    </w:lvl>
+    <w:lvl w:ilvl="4" w:tplc="0C090003" w:tentative="1">
+      <w:start w:val="1"/>
+      <w:numFmt w:val="bullet"/>
+      <w:lvlText w:val="o"/>
+      <w:lvlJc w:val="left"/>
+      <w:pPr>
+        <w:ind w:left="3600" w:hanging="360"/>
+      </w:pPr>
+      <w:rPr>
+        <w:rFonts w:ascii="Courier New" w:hAnsi="Courier New" w:cs="Courier New" w:hint="default"/>
+      </w:rPr>
+    </w:lvl>
+    <w:lvl w:ilvl="5" w:tplc="0C090005" w:tentative="1">
+      <w:start w:val="1"/>
+      <w:numFmt w:val="bullet"/>
+      <w:lvlText w:val=""/>
+      <w:lvlJc w:val="left"/>
+      <w:pPr>
+        <w:ind w:left="4320" w:hanging="360"/>
+      </w:pPr>
+      <w:rPr>
+        <w:rFonts w:ascii="Wingdings" w:hAnsi="Wingdings" w:hint="default"/>
+      </w:rPr>
+    </w:lvl>
+    <w:lvl w:ilvl="6" w:tplc="0C090001" w:tentative="1">
+      <w:start w:val="1"/>
+      <w:numFmt w:val="bullet"/>
+      <w:lvlText w:val=""/>
+      <w:lvlJc w:val="left"/>
+      <w:pPr>
+        <w:ind w:left="5040" w:hanging="360"/>
+      </w:pPr>
+      <w:rPr>
+        <w:rFonts w:ascii="Symbol" w:hAnsi="Symbol" w:hint="default"/>
+      </w:rPr>
+    </w:lvl>
+    <w:lvl w:ilvl="7" w:tplc="0C090003" w:tentative="1">
+      <w:start w:val="1"/>
+      <w:numFmt w:val="bullet"/>
+      <w:lvlText w:val="o"/>
+      <w:lvlJc w:val="left"/>
+      <w:pPr>
+        <w:ind w:left="5760" w:hanging="360"/>
+      </w:pPr>
+      <w:rPr>
+        <w:rFonts w:ascii="Courier New" w:hAnsi="Courier New" w:cs="Courier New" w:hint="default"/>
+      </w:rPr>
+    </w:lvl>
+    <w:lvl w:ilvl="8" w:tplc="0C090005" w:tentative="1">
+      <w:start w:val="1"/>
+      <w:numFmt w:val="bullet"/>
+      <w:lvlText w:val=""/>
+      <w:lvlJc w:val="left"/>
+      <w:pPr>
+        <w:ind w:left="6480" w:hanging="360"/>
+      </w:pPr>
+      <w:rPr>
+        <w:rFonts w:ascii="Wingdings" w:hAnsi="Wingdings" w:hint="default"/>
+      </w:rPr>
+    </w:lvl>
+  </w:abstractNum>
   <w:num w:numId="1" w16cid:durableId="1712146152">
+    <w:abstractNumId w:val="50"/>
+  </w:num>
+  <w:num w:numId="2" w16cid:durableId="344987984">
+    <w:abstractNumId w:val="28"/>
+  </w:num>
+  <w:num w:numId="3" w16cid:durableId="63919252">
+    <w:abstractNumId w:val="51"/>
+  </w:num>
+  <w:num w:numId="4" w16cid:durableId="663583057">
+    <w:abstractNumId w:val="39"/>
+  </w:num>
+  <w:num w:numId="5" w16cid:durableId="185599843">
+    <w:abstractNumId w:val="9"/>
+  </w:num>
+  <w:num w:numId="6" w16cid:durableId="1057706263">
+    <w:abstractNumId w:val="23"/>
+  </w:num>
+  <w:num w:numId="7" w16cid:durableId="2060475241">
+    <w:abstractNumId w:val="1"/>
+  </w:num>
+  <w:num w:numId="8" w16cid:durableId="1155028731">
+    <w:abstractNumId w:val="17"/>
+  </w:num>
+  <w:num w:numId="9" w16cid:durableId="572275755">
+    <w:abstractNumId w:val="48"/>
+  </w:num>
+  <w:num w:numId="10" w16cid:durableId="1709719688">
+    <w:abstractNumId w:val="40"/>
+  </w:num>
+  <w:num w:numId="11" w16cid:durableId="1449740792">
+    <w:abstractNumId w:val="49"/>
+  </w:num>
+  <w:num w:numId="12" w16cid:durableId="1346978832">
+    <w:abstractNumId w:val="46"/>
+  </w:num>
+  <w:num w:numId="13" w16cid:durableId="75790303">
+    <w:abstractNumId w:val="2"/>
+  </w:num>
+  <w:num w:numId="14" w16cid:durableId="1133907421">
+    <w:abstractNumId w:val="7"/>
+  </w:num>
+  <w:num w:numId="15" w16cid:durableId="1169709459">
+    <w:abstractNumId w:val="22"/>
+  </w:num>
+  <w:num w:numId="16" w16cid:durableId="1568111282">
+    <w:abstractNumId w:val="35"/>
+  </w:num>
+  <w:num w:numId="17" w16cid:durableId="1385832602">
+    <w:abstractNumId w:val="43"/>
+  </w:num>
+  <w:num w:numId="18" w16cid:durableId="501817851">
+    <w:abstractNumId w:val="37"/>
+  </w:num>
+  <w:num w:numId="19" w16cid:durableId="332346064">
+    <w:abstractNumId w:val="45"/>
+  </w:num>
+  <w:num w:numId="20" w16cid:durableId="89356317">
     <w:abstractNumId w:val="26"/>
   </w:num>
-  <w:num w:numId="2" w16cid:durableId="344987984">
+  <w:num w:numId="21" w16cid:durableId="1301882951">
+    <w:abstractNumId w:val="6"/>
+  </w:num>
+  <w:num w:numId="22" w16cid:durableId="1968078696">
+    <w:abstractNumId w:val="11"/>
+  </w:num>
+  <w:num w:numId="23" w16cid:durableId="1952860826">
+    <w:abstractNumId w:val="21"/>
+  </w:num>
+  <w:num w:numId="24" w16cid:durableId="638732506">
+    <w:abstractNumId w:val="4"/>
+  </w:num>
+  <w:num w:numId="25" w16cid:durableId="381369732">
+    <w:abstractNumId w:val="30"/>
+  </w:num>
+  <w:num w:numId="26" w16cid:durableId="1599676439">
+    <w:abstractNumId w:val="34"/>
+  </w:num>
+  <w:num w:numId="27" w16cid:durableId="561522800">
+    <w:abstractNumId w:val="16"/>
+  </w:num>
+  <w:num w:numId="28" w16cid:durableId="838615546">
+    <w:abstractNumId w:val="47"/>
+  </w:num>
+  <w:num w:numId="29" w16cid:durableId="1794903938">
+    <w:abstractNumId w:val="15"/>
+  </w:num>
+  <w:num w:numId="30" w16cid:durableId="581570336">
+    <w:abstractNumId w:val="0"/>
+  </w:num>
+  <w:num w:numId="31" w16cid:durableId="1496068361">
+    <w:abstractNumId w:val="12"/>
+  </w:num>
+  <w:num w:numId="32" w16cid:durableId="1724252380">
+    <w:abstractNumId w:val="19"/>
+  </w:num>
+  <w:num w:numId="33" w16cid:durableId="411047073">
+    <w:abstractNumId w:val="18"/>
+  </w:num>
+  <w:num w:numId="34" w16cid:durableId="1047408934">
+    <w:abstractNumId w:val="32"/>
+  </w:num>
+  <w:num w:numId="35" w16cid:durableId="348335937">
+    <w:abstractNumId w:val="53"/>
+  </w:num>
+  <w:num w:numId="36" w16cid:durableId="715081395">
     <w:abstractNumId w:val="13"/>
   </w:num>
-  <w:num w:numId="3" w16cid:durableId="63919252">
+  <w:num w:numId="37" w16cid:durableId="1840997091">
+    <w:abstractNumId w:val="44"/>
+  </w:num>
+  <w:num w:numId="38" w16cid:durableId="53159204">
+    <w:abstractNumId w:val="54"/>
+  </w:num>
+  <w:num w:numId="39" w16cid:durableId="229315092">
     <w:abstractNumId w:val="27"/>
   </w:num>
-  <w:num w:numId="4" w16cid:durableId="663583057">
-    <w:abstractNumId w:val="18"/>
+  <w:num w:numId="40" w16cid:durableId="372652627">
+    <w:abstractNumId w:val="29"/>
   </w:num>
-  <w:num w:numId="5" w16cid:durableId="185599843">
+  <w:num w:numId="41" w16cid:durableId="507213796">
+    <w:abstractNumId w:val="24"/>
+  </w:num>
+  <w:num w:numId="42" w16cid:durableId="1494637451">
+    <w:abstractNumId w:val="20"/>
+  </w:num>
+  <w:num w:numId="43" w16cid:durableId="1776173537">
     <w:abstractNumId w:val="5"/>
   </w:num>
-  <w:num w:numId="6" w16cid:durableId="1057706263">
-    <w:abstractNumId w:val="11"/>
+  <w:num w:numId="44" w16cid:durableId="829978061">
+    <w:abstractNumId w:val="14"/>
   </w:num>
-  <w:num w:numId="7" w16cid:durableId="2060475241">
-    <w:abstractNumId w:val="0"/>
+  <w:num w:numId="45" w16cid:durableId="767387006">
+    <w:abstractNumId w:val="41"/>
   </w:num>
-  <w:num w:numId="8" w16cid:durableId="1155028731">
+  <w:num w:numId="46" w16cid:durableId="557133778">
+    <w:abstractNumId w:val="33"/>
+  </w:num>
+  <w:num w:numId="47" w16cid:durableId="555699418">
     <w:abstractNumId w:val="8"/>
   </w:num>
-  <w:num w:numId="9" w16cid:durableId="572275755">
-    <w:abstractNumId w:val="24"/>
+  <w:num w:numId="48" w16cid:durableId="1181116441">
+    <w:abstractNumId w:val="42"/>
   </w:num>
-  <w:num w:numId="10" w16cid:durableId="1709719688">
-    <w:abstractNumId w:val="19"/>
-  </w:num>
-  <w:num w:numId="11" w16cid:durableId="1449740792">
+  <w:num w:numId="49" w16cid:durableId="158735415">
     <w:abstractNumId w:val="25"/>
   </w:num>
-  <w:num w:numId="12" w16cid:durableId="1346978832">
-    <w:abstractNumId w:val="22"/>
+  <w:num w:numId="50" w16cid:durableId="616371266">
+    <w:abstractNumId w:val="36"/>
   </w:num>
-  <w:num w:numId="13" w16cid:durableId="75790303">
-    <w:abstractNumId w:val="1"/>
+  <w:num w:numId="51" w16cid:durableId="422338893">
+    <w:abstractNumId w:val="3"/>
   </w:num>
-  <w:num w:numId="14" w16cid:durableId="1133907421">
-    <w:abstractNumId w:val="4"/>
+  <w:num w:numId="52" w16cid:durableId="1614630296">
+    <w:abstractNumId w:val="52"/>
   </w:num>
-  <w:num w:numId="15" w16cid:durableId="1169709459">
+  <w:num w:numId="53" w16cid:durableId="1033194467">
     <w:abstractNumId w:val="10"/>
   </w:num>
-  <w:num w:numId="16" w16cid:durableId="1568111282">
-    <w:abstractNumId w:val="16"/>
+  <w:num w:numId="54" w16cid:durableId="316689554">
+    <w:abstractNumId w:val="31"/>
   </w:num>
-  <w:num w:numId="17" w16cid:durableId="1385832602">
-    <w:abstractNumId w:val="20"/>
-  </w:num>
-  <w:num w:numId="18" w16cid:durableId="501817851">
-    <w:abstractNumId w:val="17"/>
-  </w:num>
-  <w:num w:numId="19" w16cid:durableId="332346064">
-    <w:abstractNumId w:val="21"/>
-  </w:num>
-  <w:num w:numId="20" w16cid:durableId="89356317">
-    <w:abstractNumId w:val="12"/>
-  </w:num>
-  <w:num w:numId="21" w16cid:durableId="1301882951">
-    <w:abstractNumId w:val="3"/>
-  </w:num>
-  <w:num w:numId="22" w16cid:durableId="1968078696">
-    <w:abstractNumId w:val="6"/>
-  </w:num>
-  <w:num w:numId="23" w16cid:durableId="1952860826">
-    <w:abstractNumId w:val="9"/>
-  </w:num>
-  <w:num w:numId="24" w16cid:durableId="638732506">
-    <w:abstractNumId w:val="2"/>
-  </w:num>
-  <w:num w:numId="25" w16cid:durableId="381369732">
-    <w:abstractNumId w:val="14"/>
-  </w:num>
-  <w:num w:numId="26" w16cid:durableId="1599676439">
-    <w:abstractNumId w:val="15"/>
-  </w:num>
-  <w:num w:numId="27" w16cid:durableId="561522800">
-    <w:abstractNumId w:val="7"/>
-  </w:num>
-  <w:num w:numId="28" w16cid:durableId="838615546">
-    <w:abstractNumId w:val="23"/>
+  <w:num w:numId="55" w16cid:durableId="1622347071">
+    <w:abstractNumId w:val="38"/>
   </w:num>
   <w:numIdMacAtCleanup w:val="25"/>
 </w:numbering>
@@ -11880,6 +15569,7 @@
   <w:style w:type="character" w:default="1" w:styleId="DefaultParagraphFont">
     <w:name w:val="Default Paragraph Font"/>
     <w:uiPriority w:val="1"/>
+    <w:semiHidden/>
     <w:unhideWhenUsed/>
   </w:style>
   <w:style w:type="table" w:default="1" w:styleId="TableNormal">

</xml_diff>

<commit_message>
final updatation of gantt chart
</commit_message>
<xml_diff>
--- a/Project Plan.docx
+++ b/Project Plan.docx
@@ -3,32 +3,67 @@
 <w:document xmlns:wpc="http://schemas.microsoft.com/office/word/2010/wordprocessingCanvas" xmlns:cx="http://schemas.microsoft.com/office/drawing/2014/chartex" xmlns:cx1="http://schemas.microsoft.com/office/drawing/2015/9/8/chartex" xmlns:cx2="http://schemas.microsoft.com/office/drawing/2015/10/21/chartex" xmlns:cx3="http://schemas.microsoft.com/office/drawing/2016/5/9/chartex" xmlns:cx4="http://schemas.microsoft.com/office/drawing/2016/5/10/chartex" xmlns:cx5="http://schemas.microsoft.com/office/drawing/2016/5/11/chartex" xmlns:cx6="http://schemas.microsoft.com/office/drawing/2016/5/12/chartex" xmlns:cx7="http://schemas.microsoft.com/office/drawing/2016/5/13/chartex" xmlns:cx8="http://schemas.microsoft.com/office/drawing/2016/5/14/chartex" xmlns:mc="http://schemas.openxmlformats.org/markup-compatibility/2006" xmlns:aink="http://schemas.microsoft.com/office/drawing/2016/ink" xmlns:am3d="http://schemas.microsoft.com/office/drawing/2017/model3d" xmlns:o="urn:schemas-microsoft-com:office:office" xmlns:oel="http://schemas.microsoft.com/office/2019/extlst" xmlns:r="http://schemas.openxmlformats.org/officeDocument/2006/relationships" xmlns:m="http://schemas.openxmlformats.org/officeDocument/2006/math" xmlns:v="urn:schemas-microsoft-com:vml" xmlns:wp14="http://schemas.microsoft.com/office/word/2010/wordprocessingDrawing" xmlns:wp="http://schemas.openxmlformats.org/drawingml/2006/wordprocessingDrawing" xmlns:w10="urn:schemas-microsoft-com:office:word" xmlns:w="http://schemas.openxmlformats.org/wordprocessingml/2006/main" xmlns:w14="http://schemas.microsoft.com/office/word/2010/wordml" xmlns:w15="http://schemas.microsoft.com/office/word/2012/wordml" xmlns:w16cex="http://schemas.microsoft.com/office/word/2018/wordml/cex" xmlns:w16cid="http://schemas.microsoft.com/office/word/2016/wordml/cid" xmlns:w16="http://schemas.microsoft.com/office/word/2018/wordml" xmlns:w16sdtdh="http://schemas.microsoft.com/office/word/2020/wordml/sdtdatahash" xmlns:w16se="http://schemas.microsoft.com/office/word/2015/wordml/symex" xmlns:wpg="http://schemas.microsoft.com/office/word/2010/wordprocessingGroup" xmlns:wpi="http://schemas.microsoft.com/office/word/2010/wordprocessingInk" xmlns:wne="http://schemas.microsoft.com/office/word/2006/wordml" xmlns:wps="http://schemas.microsoft.com/office/word/2010/wordprocessingShape" mc:Ignorable="w14 w15 w16se w16cid w16 w16cex w16sdtdh wp14">
   <w:body>
     <w:p>
-      <w:pPr>
-        <w:pStyle w:val="Title"/>
-      </w:pPr>
-      <w:r>
-        <w:t>Project Plan</w:t>
-      </w:r>
-      <w:r>
-        <w:t xml:space="preserve"> </w:t>
-      </w:r>
-    </w:p>
-    <w:p>
-      <w:pPr>
+      <w:r>
         <w:rPr>
-          <w:sz w:val="32"/>
-          <w:szCs w:val="32"/>
+          <w:noProof/>
         </w:rPr>
-      </w:pPr>
-      <w:r>
-        <w:rPr>
-          <w:sz w:val="32"/>
-          <w:szCs w:val="32"/>
-        </w:rPr>
-        <w:t>Sydney Airbnb Data</w:t>
-      </w:r>
-    </w:p>
-    <w:p/>
+        <w:drawing>
+          <wp:anchor distT="0" distB="0" distL="114300" distR="114300" simplePos="0" relativeHeight="251658240" behindDoc="0" locked="0" layoutInCell="1" allowOverlap="1" wp14:anchorId="0795CB3E" wp14:editId="7FA0EBC2">
+            <wp:simplePos x="0" y="0"/>
+            <wp:positionH relativeFrom="column">
+              <wp:posOffset>-901701</wp:posOffset>
+            </wp:positionH>
+            <wp:positionV relativeFrom="paragraph">
+              <wp:posOffset>-914400</wp:posOffset>
+            </wp:positionV>
+            <wp:extent cx="7542051" cy="10668000"/>
+            <wp:effectExtent l="0" t="0" r="0" b="0"/>
+            <wp:wrapNone/>
+            <wp:docPr id="831740266" name="Picture 1"/>
+            <wp:cNvGraphicFramePr>
+              <a:graphicFrameLocks xmlns:a="http://schemas.openxmlformats.org/drawingml/2006/main" noChangeAspect="1"/>
+            </wp:cNvGraphicFramePr>
+            <a:graphic xmlns:a="http://schemas.openxmlformats.org/drawingml/2006/main">
+              <a:graphicData uri="http://schemas.openxmlformats.org/drawingml/2006/picture">
+                <pic:pic xmlns:pic="http://schemas.openxmlformats.org/drawingml/2006/picture">
+                  <pic:nvPicPr>
+                    <pic:cNvPr id="831740266" name="Picture 831740266"/>
+                    <pic:cNvPicPr/>
+                  </pic:nvPicPr>
+                  <pic:blipFill>
+                    <a:blip r:embed="rId6">
+                      <a:extLst>
+                        <a:ext uri="{28A0092B-C50C-407E-A947-70E740481C1C}">
+                          <a14:useLocalDpi xmlns:a14="http://schemas.microsoft.com/office/drawing/2010/main" val="0"/>
+                        </a:ext>
+                      </a:extLst>
+                    </a:blip>
+                    <a:stretch>
+                      <a:fillRect/>
+                    </a:stretch>
+                  </pic:blipFill>
+                  <pic:spPr>
+                    <a:xfrm>
+                      <a:off x="0" y="0"/>
+                      <a:ext cx="7553375" cy="10684018"/>
+                    </a:xfrm>
+                    <a:prstGeom prst="rect">
+                      <a:avLst/>
+                    </a:prstGeom>
+                  </pic:spPr>
+                </pic:pic>
+              </a:graphicData>
+            </a:graphic>
+            <wp14:sizeRelH relativeFrom="page">
+              <wp14:pctWidth>0</wp14:pctWidth>
+            </wp14:sizeRelH>
+            <wp14:sizeRelV relativeFrom="page">
+              <wp14:pctHeight>0</wp14:pctHeight>
+            </wp14:sizeRelV>
+          </wp:anchor>
+        </w:drawing>
+      </w:r>
+    </w:p>
     <w:p>
       <w:r>
         <w:br w:type="page"/>
@@ -3607,6 +3642,14 @@
                 <w:szCs w:val="24"/>
               </w:rPr>
             </w:pPr>
+            <w:r>
+              <w:rPr>
+                <w:rFonts w:ascii="Calibri" w:eastAsia="Calibri" w:hAnsi="Calibri" w:cs="Calibri"/>
+                <w:sz w:val="24"/>
+                <w:szCs w:val="24"/>
+              </w:rPr>
+              <w:t>18</w:t>
+            </w:r>
           </w:p>
         </w:tc>
       </w:tr>
@@ -3651,7 +3694,7 @@
           </w:tcPr>
           <w:p>
             <w:r>
-              <w:t>Implement data loading and preprocessing</w:t>
+              <w:t xml:space="preserve">Data Analysis and insights </w:t>
             </w:r>
           </w:p>
         </w:tc>
@@ -3710,6 +3753,14 @@
                 <w:szCs w:val="24"/>
               </w:rPr>
             </w:pPr>
+            <w:r>
+              <w:rPr>
+                <w:rFonts w:ascii="Calibri" w:eastAsia="Calibri" w:hAnsi="Calibri" w:cs="Calibri"/>
+                <w:sz w:val="24"/>
+                <w:szCs w:val="24"/>
+              </w:rPr>
+              <w:t>19.1</w:t>
+            </w:r>
           </w:p>
         </w:tc>
       </w:tr>
@@ -3812,6 +3863,14 @@
                 <w:szCs w:val="24"/>
               </w:rPr>
             </w:pPr>
+            <w:r>
+              <w:rPr>
+                <w:rFonts w:ascii="Calibri" w:eastAsia="Calibri" w:hAnsi="Calibri" w:cs="Calibri"/>
+                <w:sz w:val="24"/>
+                <w:szCs w:val="24"/>
+              </w:rPr>
+              <w:t>19.2</w:t>
+            </w:r>
           </w:p>
         </w:tc>
       </w:tr>
@@ -3855,7 +3914,16 @@
           </w:tcPr>
           <w:p>
             <w:r>
-              <w:t>Implement analysis algorithms</w:t>
+              <w:t xml:space="preserve">Implement </w:t>
+            </w:r>
+            <w:r>
+              <w:t xml:space="preserve">data </w:t>
+            </w:r>
+            <w:r>
+              <w:t>analysis algorithms</w:t>
+            </w:r>
+            <w:r>
+              <w:t xml:space="preserve"> with UI</w:t>
             </w:r>
           </w:p>
         </w:tc>
@@ -3914,6 +3982,14 @@
                 <w:szCs w:val="24"/>
               </w:rPr>
             </w:pPr>
+            <w:r>
+              <w:rPr>
+                <w:rFonts w:ascii="Calibri" w:eastAsia="Calibri" w:hAnsi="Calibri" w:cs="Calibri"/>
+                <w:sz w:val="24"/>
+                <w:szCs w:val="24"/>
+              </w:rPr>
+              <w:t>19.3</w:t>
+            </w:r>
           </w:p>
         </w:tc>
       </w:tr>
@@ -3957,7 +4033,10 @@
           </w:tcPr>
           <w:p>
             <w:r>
-              <w:t>Integrate UI and analysis components</w:t>
+              <w:t xml:space="preserve">Integrate </w:t>
+            </w:r>
+            <w:r>
+              <w:t xml:space="preserve">5 types of insight tools </w:t>
             </w:r>
           </w:p>
         </w:tc>
@@ -4016,6 +4095,14 @@
                 <w:szCs w:val="24"/>
               </w:rPr>
             </w:pPr>
+            <w:r>
+              <w:rPr>
+                <w:rFonts w:ascii="Calibri" w:eastAsia="Calibri" w:hAnsi="Calibri" w:cs="Calibri"/>
+                <w:sz w:val="24"/>
+                <w:szCs w:val="24"/>
+              </w:rPr>
+              <w:t>19.4</w:t>
+            </w:r>
           </w:p>
         </w:tc>
       </w:tr>
@@ -4039,7 +4126,7 @@
           </w:tcPr>
           <w:p>
             <w:r>
-              <w:t>20</w:t>
+              <w:t>19.6</w:t>
             </w:r>
           </w:p>
         </w:tc>
@@ -4059,7 +4146,7 @@
           </w:tcPr>
           <w:p>
             <w:r>
-              <w:t>Perform Unit Testing</w:t>
+              <w:t xml:space="preserve">Data visualization </w:t>
             </w:r>
           </w:p>
         </w:tc>
@@ -4085,6 +4172,14 @@
                 <w:szCs w:val="24"/>
               </w:rPr>
             </w:pPr>
+            <w:r>
+              <w:rPr>
+                <w:rFonts w:ascii="Calibri" w:eastAsia="Calibri" w:hAnsi="Calibri" w:cs="Calibri"/>
+                <w:sz w:val="24"/>
+                <w:szCs w:val="24"/>
+              </w:rPr>
+              <w:t>1 Day</w:t>
+            </w:r>
           </w:p>
         </w:tc>
         <w:tc>
@@ -4110,6 +4205,14 @@
                 <w:szCs w:val="24"/>
               </w:rPr>
             </w:pPr>
+            <w:r>
+              <w:rPr>
+                <w:rFonts w:ascii="Calibri" w:eastAsia="Calibri" w:hAnsi="Calibri" w:cs="Calibri"/>
+                <w:sz w:val="24"/>
+                <w:szCs w:val="24"/>
+              </w:rPr>
+              <w:t>19.5</w:t>
+            </w:r>
           </w:p>
         </w:tc>
       </w:tr>
@@ -4133,7 +4236,7 @@
           </w:tcPr>
           <w:p>
             <w:r>
-              <w:t>20.1</w:t>
+              <w:t>20</w:t>
             </w:r>
           </w:p>
         </w:tc>
@@ -4153,7 +4256,7 @@
           </w:tcPr>
           <w:p>
             <w:r>
-              <w:t>Create test cases for data loading</w:t>
+              <w:t>Perform Unit Testing</w:t>
             </w:r>
           </w:p>
         </w:tc>
@@ -4179,14 +4282,6 @@
                 <w:szCs w:val="24"/>
               </w:rPr>
             </w:pPr>
-            <w:r>
-              <w:rPr>
-                <w:rFonts w:ascii="Calibri" w:eastAsia="Calibri" w:hAnsi="Calibri" w:cs="Calibri"/>
-                <w:sz w:val="24"/>
-                <w:szCs w:val="24"/>
-              </w:rPr>
-              <w:t>1 Day</w:t>
-            </w:r>
           </w:p>
         </w:tc>
         <w:tc>
@@ -4235,7 +4330,7 @@
           </w:tcPr>
           <w:p>
             <w:r>
-              <w:t>20.2</w:t>
+              <w:t>20.1</w:t>
             </w:r>
           </w:p>
         </w:tc>
@@ -4255,7 +4350,7 @@
           </w:tcPr>
           <w:p>
             <w:r>
-              <w:t>Execute unit tests for UI components</w:t>
+              <w:t>Create test cases for data loading</w:t>
             </w:r>
           </w:p>
         </w:tc>
@@ -4287,7 +4382,7 @@
                 <w:sz w:val="24"/>
                 <w:szCs w:val="24"/>
               </w:rPr>
-              <w:t>2 Days</w:t>
+              <w:t>1 Day</w:t>
             </w:r>
           </w:p>
         </w:tc>
@@ -4314,6 +4409,14 @@
                 <w:szCs w:val="24"/>
               </w:rPr>
             </w:pPr>
+            <w:r>
+              <w:rPr>
+                <w:rFonts w:ascii="Calibri" w:eastAsia="Calibri" w:hAnsi="Calibri" w:cs="Calibri"/>
+                <w:sz w:val="24"/>
+                <w:szCs w:val="24"/>
+              </w:rPr>
+              <w:t>19.6</w:t>
+            </w:r>
           </w:p>
         </w:tc>
       </w:tr>
@@ -4337,7 +4440,7 @@
           </w:tcPr>
           <w:p>
             <w:r>
-              <w:t>20.3</w:t>
+              <w:t>20.2</w:t>
             </w:r>
           </w:p>
         </w:tc>
@@ -4357,7 +4460,7 @@
           </w:tcPr>
           <w:p>
             <w:r>
-              <w:t>Conduct unit tests for analysis</w:t>
+              <w:t>Execute unit tests for UI components</w:t>
             </w:r>
           </w:p>
         </w:tc>
@@ -4389,7 +4492,7 @@
                 <w:sz w:val="24"/>
                 <w:szCs w:val="24"/>
               </w:rPr>
-              <w:t>3 Days</w:t>
+              <w:t>2 Days</w:t>
             </w:r>
           </w:p>
         </w:tc>
@@ -4416,6 +4519,14 @@
                 <w:szCs w:val="24"/>
               </w:rPr>
             </w:pPr>
+            <w:r>
+              <w:rPr>
+                <w:rFonts w:ascii="Calibri" w:eastAsia="Calibri" w:hAnsi="Calibri" w:cs="Calibri"/>
+                <w:sz w:val="24"/>
+                <w:szCs w:val="24"/>
+              </w:rPr>
+              <w:t>20</w:t>
+            </w:r>
           </w:p>
         </w:tc>
       </w:tr>
@@ -4439,7 +4550,7 @@
           </w:tcPr>
           <w:p>
             <w:r>
-              <w:t>20.4</w:t>
+              <w:t>20.3</w:t>
             </w:r>
           </w:p>
         </w:tc>
@@ -4459,7 +4570,7 @@
           </w:tcPr>
           <w:p>
             <w:r>
-              <w:t>verify UI and analysis integration</w:t>
+              <w:t>Conduct unit tests for analysis</w:t>
             </w:r>
           </w:p>
         </w:tc>
@@ -4491,7 +4602,7 @@
                 <w:sz w:val="24"/>
                 <w:szCs w:val="24"/>
               </w:rPr>
-              <w:t>2 Days</w:t>
+              <w:t>3 Days</w:t>
             </w:r>
           </w:p>
         </w:tc>
@@ -4518,6 +4629,14 @@
                 <w:szCs w:val="24"/>
               </w:rPr>
             </w:pPr>
+            <w:r>
+              <w:rPr>
+                <w:rFonts w:ascii="Calibri" w:eastAsia="Calibri" w:hAnsi="Calibri" w:cs="Calibri"/>
+                <w:sz w:val="24"/>
+                <w:szCs w:val="24"/>
+              </w:rPr>
+              <w:t>20.1</w:t>
+            </w:r>
           </w:p>
         </w:tc>
       </w:tr>
@@ -4540,9 +4659,8 @@
             </w:tcMar>
           </w:tcPr>
           <w:p>
-            <w:bookmarkStart w:id="7" w:name="_Hlk143810524"/>
-            <w:r>
-              <w:t>20.5</w:t>
+            <w:r>
+              <w:t>20.4</w:t>
             </w:r>
           </w:p>
         </w:tc>
@@ -4562,7 +4680,7 @@
           </w:tcPr>
           <w:p>
             <w:r>
-              <w:t>Perform unit testing and debugging</w:t>
+              <w:t>verify UI and analysis integration</w:t>
             </w:r>
           </w:p>
         </w:tc>
@@ -4621,6 +4739,133 @@
                 <w:szCs w:val="24"/>
               </w:rPr>
             </w:pPr>
+            <w:r>
+              <w:rPr>
+                <w:rFonts w:ascii="Calibri" w:eastAsia="Calibri" w:hAnsi="Calibri" w:cs="Calibri"/>
+                <w:sz w:val="24"/>
+                <w:szCs w:val="24"/>
+              </w:rPr>
+              <w:t>20.2</w:t>
+            </w:r>
+          </w:p>
+        </w:tc>
+      </w:tr>
+      <w:tr>
+        <w:trPr>
+          <w:trHeight w:val="270"/>
+        </w:trPr>
+        <w:tc>
+          <w:tcPr>
+            <w:tcW w:w="975" w:type="dxa"/>
+            <w:tcBorders>
+              <w:top w:val="single" w:sz="8" w:space="0" w:color="000000" w:themeColor="text1"/>
+              <w:left w:val="single" w:sz="8" w:space="0" w:color="000000" w:themeColor="text1"/>
+              <w:bottom w:val="single" w:sz="8" w:space="0" w:color="000000" w:themeColor="text1"/>
+              <w:right w:val="single" w:sz="8" w:space="0" w:color="000000" w:themeColor="text1"/>
+            </w:tcBorders>
+            <w:tcMar>
+              <w:left w:w="108" w:type="dxa"/>
+              <w:right w:w="108" w:type="dxa"/>
+            </w:tcMar>
+          </w:tcPr>
+          <w:p>
+            <w:bookmarkStart w:id="7" w:name="_Hlk143810524"/>
+            <w:r>
+              <w:t>20.5</w:t>
+            </w:r>
+          </w:p>
+        </w:tc>
+        <w:tc>
+          <w:tcPr>
+            <w:tcW w:w="4530" w:type="dxa"/>
+            <w:tcBorders>
+              <w:top w:val="single" w:sz="8" w:space="0" w:color="000000" w:themeColor="text1"/>
+              <w:left w:val="single" w:sz="8" w:space="0" w:color="000000" w:themeColor="text1"/>
+              <w:bottom w:val="single" w:sz="8" w:space="0" w:color="000000" w:themeColor="text1"/>
+              <w:right w:val="single" w:sz="8" w:space="0" w:color="000000" w:themeColor="text1"/>
+            </w:tcBorders>
+            <w:tcMar>
+              <w:left w:w="108" w:type="dxa"/>
+              <w:right w:w="108" w:type="dxa"/>
+            </w:tcMar>
+          </w:tcPr>
+          <w:p>
+            <w:r>
+              <w:t>Perform unit testing and debugging</w:t>
+            </w:r>
+          </w:p>
+        </w:tc>
+        <w:tc>
+          <w:tcPr>
+            <w:tcW w:w="1800" w:type="dxa"/>
+            <w:tcBorders>
+              <w:top w:val="single" w:sz="8" w:space="0" w:color="000000" w:themeColor="text1"/>
+              <w:left w:val="single" w:sz="8" w:space="0" w:color="000000" w:themeColor="text1"/>
+              <w:bottom w:val="single" w:sz="8" w:space="0" w:color="000000" w:themeColor="text1"/>
+              <w:right w:val="single" w:sz="8" w:space="0" w:color="000000" w:themeColor="text1"/>
+            </w:tcBorders>
+            <w:tcMar>
+              <w:left w:w="108" w:type="dxa"/>
+              <w:right w:w="108" w:type="dxa"/>
+            </w:tcMar>
+          </w:tcPr>
+          <w:p>
+            <w:pPr>
+              <w:rPr>
+                <w:rFonts w:ascii="Calibri" w:eastAsia="Calibri" w:hAnsi="Calibri" w:cs="Calibri"/>
+                <w:sz w:val="24"/>
+                <w:szCs w:val="24"/>
+              </w:rPr>
+            </w:pPr>
+            <w:r>
+              <w:rPr>
+                <w:rFonts w:ascii="Calibri" w:eastAsia="Calibri" w:hAnsi="Calibri" w:cs="Calibri"/>
+                <w:sz w:val="24"/>
+                <w:szCs w:val="24"/>
+              </w:rPr>
+              <w:t>4</w:t>
+            </w:r>
+            <w:r>
+              <w:rPr>
+                <w:rFonts w:ascii="Calibri" w:eastAsia="Calibri" w:hAnsi="Calibri" w:cs="Calibri"/>
+                <w:sz w:val="24"/>
+                <w:szCs w:val="24"/>
+              </w:rPr>
+              <w:t xml:space="preserve"> Days</w:t>
+            </w:r>
+          </w:p>
+        </w:tc>
+        <w:tc>
+          <w:tcPr>
+            <w:tcW w:w="1590" w:type="dxa"/>
+            <w:tcBorders>
+              <w:top w:val="single" w:sz="8" w:space="0" w:color="000000" w:themeColor="text1"/>
+              <w:left w:val="single" w:sz="8" w:space="0" w:color="000000" w:themeColor="text1"/>
+              <w:bottom w:val="single" w:sz="8" w:space="0" w:color="000000" w:themeColor="text1"/>
+              <w:right w:val="single" w:sz="8" w:space="0" w:color="000000" w:themeColor="text1"/>
+            </w:tcBorders>
+            <w:tcMar>
+              <w:left w:w="108" w:type="dxa"/>
+              <w:right w:w="108" w:type="dxa"/>
+            </w:tcMar>
+          </w:tcPr>
+          <w:p>
+            <w:pPr>
+              <w:jc w:val="center"/>
+              <w:rPr>
+                <w:rFonts w:ascii="Calibri" w:eastAsia="Calibri" w:hAnsi="Calibri" w:cs="Calibri"/>
+                <w:sz w:val="24"/>
+                <w:szCs w:val="24"/>
+              </w:rPr>
+            </w:pPr>
+            <w:r>
+              <w:rPr>
+                <w:rFonts w:ascii="Calibri" w:eastAsia="Calibri" w:hAnsi="Calibri" w:cs="Calibri"/>
+                <w:sz w:val="24"/>
+                <w:szCs w:val="24"/>
+              </w:rPr>
+              <w:t>20.3</w:t>
+            </w:r>
           </w:p>
         </w:tc>
       </w:tr>
@@ -4757,7 +5002,15 @@
                 <w:sz w:val="24"/>
                 <w:szCs w:val="24"/>
               </w:rPr>
-              <w:t>1 Day</w:t>
+              <w:t>3</w:t>
+            </w:r>
+            <w:r>
+              <w:rPr>
+                <w:rFonts w:ascii="Calibri" w:eastAsia="Calibri" w:hAnsi="Calibri" w:cs="Calibri"/>
+                <w:sz w:val="24"/>
+                <w:szCs w:val="24"/>
+              </w:rPr>
+              <w:t xml:space="preserve"> Day</w:t>
             </w:r>
           </w:p>
         </w:tc>
@@ -4784,6 +5037,14 @@
                 <w:szCs w:val="24"/>
               </w:rPr>
             </w:pPr>
+            <w:r>
+              <w:rPr>
+                <w:rFonts w:ascii="Calibri" w:eastAsia="Calibri" w:hAnsi="Calibri" w:cs="Calibri"/>
+                <w:sz w:val="24"/>
+                <w:szCs w:val="24"/>
+              </w:rPr>
+              <w:t>20.4</w:t>
+            </w:r>
           </w:p>
         </w:tc>
       </w:tr>
@@ -4886,6 +5147,14 @@
                 <w:szCs w:val="24"/>
               </w:rPr>
             </w:pPr>
+            <w:r>
+              <w:rPr>
+                <w:rFonts w:ascii="Calibri" w:eastAsia="Calibri" w:hAnsi="Calibri" w:cs="Calibri"/>
+                <w:sz w:val="24"/>
+                <w:szCs w:val="24"/>
+              </w:rPr>
+              <w:t>21</w:t>
+            </w:r>
           </w:p>
         </w:tc>
       </w:tr>
@@ -4961,7 +5230,15 @@
                 <w:sz w:val="24"/>
                 <w:szCs w:val="24"/>
               </w:rPr>
-              <w:t>1 Day</w:t>
+              <w:t>2</w:t>
+            </w:r>
+            <w:r>
+              <w:rPr>
+                <w:rFonts w:ascii="Calibri" w:eastAsia="Calibri" w:hAnsi="Calibri" w:cs="Calibri"/>
+                <w:sz w:val="24"/>
+                <w:szCs w:val="24"/>
+              </w:rPr>
+              <w:t xml:space="preserve"> Day</w:t>
             </w:r>
           </w:p>
         </w:tc>
@@ -4988,6 +5265,14 @@
                 <w:szCs w:val="24"/>
               </w:rPr>
             </w:pPr>
+            <w:r>
+              <w:rPr>
+                <w:rFonts w:ascii="Calibri" w:eastAsia="Calibri" w:hAnsi="Calibri" w:cs="Calibri"/>
+                <w:sz w:val="24"/>
+                <w:szCs w:val="24"/>
+              </w:rPr>
+              <w:t>22</w:t>
+            </w:r>
           </w:p>
         </w:tc>
       </w:tr>
@@ -5090,6 +5375,14 @@
                 <w:szCs w:val="24"/>
               </w:rPr>
             </w:pPr>
+            <w:r>
+              <w:rPr>
+                <w:rFonts w:ascii="Calibri" w:eastAsia="Calibri" w:hAnsi="Calibri" w:cs="Calibri"/>
+                <w:sz w:val="24"/>
+                <w:szCs w:val="24"/>
+              </w:rPr>
+              <w:t>23</w:t>
+            </w:r>
           </w:p>
         </w:tc>
       </w:tr>
@@ -5216,7 +5509,23 @@
                 <w:sz w:val="24"/>
                 <w:szCs w:val="24"/>
               </w:rPr>
-              <w:t>1 Day</w:t>
+              <w:t>7</w:t>
+            </w:r>
+            <w:r>
+              <w:rPr>
+                <w:rFonts w:ascii="Calibri" w:eastAsia="Calibri" w:hAnsi="Calibri" w:cs="Calibri"/>
+                <w:sz w:val="24"/>
+                <w:szCs w:val="24"/>
+              </w:rPr>
+              <w:t xml:space="preserve"> Day</w:t>
+            </w:r>
+            <w:r>
+              <w:rPr>
+                <w:rFonts w:ascii="Calibri" w:eastAsia="Calibri" w:hAnsi="Calibri" w:cs="Calibri"/>
+                <w:sz w:val="24"/>
+                <w:szCs w:val="24"/>
+              </w:rPr>
+              <w:t>s</w:t>
             </w:r>
           </w:p>
         </w:tc>
@@ -5243,6 +5552,14 @@
                 <w:szCs w:val="24"/>
               </w:rPr>
             </w:pPr>
+            <w:r>
+              <w:rPr>
+                <w:rFonts w:ascii="Calibri" w:eastAsia="Calibri" w:hAnsi="Calibri" w:cs="Calibri"/>
+                <w:sz w:val="24"/>
+                <w:szCs w:val="24"/>
+              </w:rPr>
+              <w:t>24</w:t>
+            </w:r>
           </w:p>
         </w:tc>
       </w:tr>
@@ -5318,7 +5635,23 @@
                 <w:sz w:val="24"/>
                 <w:szCs w:val="24"/>
               </w:rPr>
-              <w:t>1 Day</w:t>
+              <w:t>5</w:t>
+            </w:r>
+            <w:r>
+              <w:rPr>
+                <w:rFonts w:ascii="Calibri" w:eastAsia="Calibri" w:hAnsi="Calibri" w:cs="Calibri"/>
+                <w:sz w:val="24"/>
+                <w:szCs w:val="24"/>
+              </w:rPr>
+              <w:t xml:space="preserve"> Day</w:t>
+            </w:r>
+            <w:r>
+              <w:rPr>
+                <w:rFonts w:ascii="Calibri" w:eastAsia="Calibri" w:hAnsi="Calibri" w:cs="Calibri"/>
+                <w:sz w:val="24"/>
+                <w:szCs w:val="24"/>
+              </w:rPr>
+              <w:t>s</w:t>
             </w:r>
           </w:p>
         </w:tc>
@@ -5345,6 +5678,14 @@
                 <w:szCs w:val="24"/>
               </w:rPr>
             </w:pPr>
+            <w:r>
+              <w:rPr>
+                <w:rFonts w:ascii="Calibri" w:eastAsia="Calibri" w:hAnsi="Calibri" w:cs="Calibri"/>
+                <w:sz w:val="24"/>
+                <w:szCs w:val="24"/>
+              </w:rPr>
+              <w:t>24</w:t>
+            </w:r>
           </w:p>
         </w:tc>
       </w:tr>
@@ -5423,7 +5764,23 @@
                 <w:sz w:val="24"/>
                 <w:szCs w:val="24"/>
               </w:rPr>
-              <w:t>1 Day</w:t>
+              <w:t>3</w:t>
+            </w:r>
+            <w:r>
+              <w:rPr>
+                <w:rFonts w:ascii="Calibri" w:eastAsia="Calibri" w:hAnsi="Calibri" w:cs="Calibri"/>
+                <w:sz w:val="24"/>
+                <w:szCs w:val="24"/>
+              </w:rPr>
+              <w:t xml:space="preserve"> Day</w:t>
+            </w:r>
+            <w:r>
+              <w:rPr>
+                <w:rFonts w:ascii="Calibri" w:eastAsia="Calibri" w:hAnsi="Calibri" w:cs="Calibri"/>
+                <w:sz w:val="24"/>
+                <w:szCs w:val="24"/>
+              </w:rPr>
+              <w:t>s</w:t>
             </w:r>
           </w:p>
         </w:tc>
@@ -5450,6 +5807,14 @@
                 <w:szCs w:val="24"/>
               </w:rPr>
             </w:pPr>
+            <w:r>
+              <w:rPr>
+                <w:rFonts w:ascii="Calibri" w:eastAsia="Calibri" w:hAnsi="Calibri" w:cs="Calibri"/>
+                <w:sz w:val="24"/>
+                <w:szCs w:val="24"/>
+              </w:rPr>
+              <w:t>24</w:t>
+            </w:r>
           </w:p>
         </w:tc>
       </w:tr>
@@ -5552,6 +5917,14 @@
                 <w:szCs w:val="24"/>
               </w:rPr>
             </w:pPr>
+            <w:r>
+              <w:rPr>
+                <w:rFonts w:ascii="Calibri" w:eastAsia="Calibri" w:hAnsi="Calibri" w:cs="Calibri"/>
+                <w:sz w:val="24"/>
+                <w:szCs w:val="24"/>
+              </w:rPr>
+              <w:t>27</w:t>
+            </w:r>
           </w:p>
         </w:tc>
       </w:tr>
@@ -5592,7 +5965,40 @@
                 <w:sz w:val="24"/>
                 <w:szCs w:val="24"/>
               </w:rPr>
-              <w:t>Final Review and submission</w:t>
+              <w:t xml:space="preserve">Final </w:t>
+            </w:r>
+            <w:r>
+              <w:rPr>
+                <w:rFonts w:ascii="Calibri" w:eastAsia="Calibri" w:hAnsi="Calibri" w:cs="Calibri"/>
+                <w:b/>
+                <w:bCs/>
+                <w:color w:val="000000" w:themeColor="text1"/>
+                <w:sz w:val="24"/>
+                <w:szCs w:val="24"/>
+              </w:rPr>
+              <w:t>Editing</w:t>
+            </w:r>
+            <w:r>
+              <w:rPr>
+                <w:rFonts w:ascii="Calibri" w:eastAsia="Calibri" w:hAnsi="Calibri" w:cs="Calibri"/>
+                <w:b/>
+                <w:bCs/>
+                <w:color w:val="000000" w:themeColor="text1"/>
+                <w:sz w:val="24"/>
+                <w:szCs w:val="24"/>
+              </w:rPr>
+              <w:t xml:space="preserve"> </w:t>
+            </w:r>
+            <w:r>
+              <w:rPr>
+                <w:rFonts w:ascii="Calibri" w:eastAsia="Calibri" w:hAnsi="Calibri" w:cs="Calibri"/>
+                <w:b/>
+                <w:bCs/>
+                <w:color w:val="000000" w:themeColor="text1"/>
+                <w:sz w:val="24"/>
+                <w:szCs w:val="24"/>
+              </w:rPr>
+              <w:t>and Review</w:t>
             </w:r>
           </w:p>
         </w:tc>
@@ -5675,7 +6081,15 @@
                 <w:sz w:val="24"/>
                 <w:szCs w:val="24"/>
               </w:rPr>
-              <w:t>2 Days</w:t>
+              <w:t>7 &amp; 5</w:t>
+            </w:r>
+            <w:r>
+              <w:rPr>
+                <w:rFonts w:ascii="Calibri" w:eastAsia="Calibri" w:hAnsi="Calibri" w:cs="Calibri"/>
+                <w:sz w:val="24"/>
+                <w:szCs w:val="24"/>
+              </w:rPr>
+              <w:t xml:space="preserve"> Days</w:t>
             </w:r>
           </w:p>
         </w:tc>
@@ -5702,6 +6116,14 @@
                 <w:szCs w:val="24"/>
               </w:rPr>
             </w:pPr>
+            <w:r>
+              <w:rPr>
+                <w:rFonts w:ascii="Calibri" w:eastAsia="Calibri" w:hAnsi="Calibri" w:cs="Calibri"/>
+                <w:sz w:val="24"/>
+                <w:szCs w:val="24"/>
+              </w:rPr>
+              <w:t>28</w:t>
+            </w:r>
           </w:p>
         </w:tc>
       </w:tr>
@@ -5777,7 +6199,15 @@
                 <w:sz w:val="24"/>
                 <w:szCs w:val="24"/>
               </w:rPr>
-              <w:t>2 Days</w:t>
+              <w:t>3 &amp; 3</w:t>
+            </w:r>
+            <w:r>
+              <w:rPr>
+                <w:rFonts w:ascii="Calibri" w:eastAsia="Calibri" w:hAnsi="Calibri" w:cs="Calibri"/>
+                <w:sz w:val="24"/>
+                <w:szCs w:val="24"/>
+              </w:rPr>
+              <w:t xml:space="preserve"> Days</w:t>
             </w:r>
           </w:p>
         </w:tc>
@@ -5804,6 +6234,14 @@
                 <w:szCs w:val="24"/>
               </w:rPr>
             </w:pPr>
+            <w:r>
+              <w:rPr>
+                <w:rFonts w:ascii="Calibri" w:eastAsia="Calibri" w:hAnsi="Calibri" w:cs="Calibri"/>
+                <w:sz w:val="24"/>
+                <w:szCs w:val="24"/>
+              </w:rPr>
+              <w:t>29</w:t>
+            </w:r>
           </w:p>
         </w:tc>
       </w:tr>
@@ -5879,7 +6317,23 @@
                 <w:sz w:val="24"/>
                 <w:szCs w:val="24"/>
               </w:rPr>
-              <w:t>1 Day</w:t>
+              <w:t>1 &amp; 2</w:t>
+            </w:r>
+            <w:r>
+              <w:rPr>
+                <w:rFonts w:ascii="Calibri" w:eastAsia="Calibri" w:hAnsi="Calibri" w:cs="Calibri"/>
+                <w:sz w:val="24"/>
+                <w:szCs w:val="24"/>
+              </w:rPr>
+              <w:t xml:space="preserve"> Day</w:t>
+            </w:r>
+            <w:r>
+              <w:rPr>
+                <w:rFonts w:ascii="Calibri" w:eastAsia="Calibri" w:hAnsi="Calibri" w:cs="Calibri"/>
+                <w:sz w:val="24"/>
+                <w:szCs w:val="24"/>
+              </w:rPr>
+              <w:t>s</w:t>
             </w:r>
           </w:p>
         </w:tc>
@@ -5906,6 +6360,14 @@
                 <w:szCs w:val="24"/>
               </w:rPr>
             </w:pPr>
+            <w:r>
+              <w:rPr>
+                <w:rFonts w:ascii="Calibri" w:eastAsia="Calibri" w:hAnsi="Calibri" w:cs="Calibri"/>
+                <w:sz w:val="24"/>
+                <w:szCs w:val="24"/>
+              </w:rPr>
+              <w:t>28</w:t>
+            </w:r>
           </w:p>
         </w:tc>
       </w:tr>
@@ -5981,7 +6443,23 @@
                 <w:sz w:val="24"/>
                 <w:szCs w:val="24"/>
               </w:rPr>
-              <w:t>1 Day</w:t>
+              <w:t xml:space="preserve">6 &amp; 7 </w:t>
+            </w:r>
+            <w:r>
+              <w:rPr>
+                <w:rFonts w:ascii="Calibri" w:eastAsia="Calibri" w:hAnsi="Calibri" w:cs="Calibri"/>
+                <w:sz w:val="24"/>
+                <w:szCs w:val="24"/>
+              </w:rPr>
+              <w:t>Day</w:t>
+            </w:r>
+            <w:r>
+              <w:rPr>
+                <w:rFonts w:ascii="Calibri" w:eastAsia="Calibri" w:hAnsi="Calibri" w:cs="Calibri"/>
+                <w:sz w:val="24"/>
+                <w:szCs w:val="24"/>
+              </w:rPr>
+              <w:t>s</w:t>
             </w:r>
           </w:p>
         </w:tc>
@@ -6008,6 +6486,14 @@
                 <w:szCs w:val="24"/>
               </w:rPr>
             </w:pPr>
+            <w:r>
+              <w:rPr>
+                <w:rFonts w:ascii="Calibri" w:eastAsia="Calibri" w:hAnsi="Calibri" w:cs="Calibri"/>
+                <w:sz w:val="24"/>
+                <w:szCs w:val="24"/>
+              </w:rPr>
+              <w:t>28</w:t>
+            </w:r>
           </w:p>
         </w:tc>
       </w:tr>
@@ -6083,7 +6569,31 @@
                 <w:sz w:val="24"/>
                 <w:szCs w:val="24"/>
               </w:rPr>
-              <w:t>1 Day</w:t>
+              <w:t>1</w:t>
+            </w:r>
+            <w:r>
+              <w:rPr>
+                <w:rFonts w:ascii="Calibri" w:eastAsia="Calibri" w:hAnsi="Calibri" w:cs="Calibri"/>
+                <w:sz w:val="24"/>
+                <w:szCs w:val="24"/>
+              </w:rPr>
+              <w:t xml:space="preserve"> &amp; 3</w:t>
+            </w:r>
+            <w:r>
+              <w:rPr>
+                <w:rFonts w:ascii="Calibri" w:eastAsia="Calibri" w:hAnsi="Calibri" w:cs="Calibri"/>
+                <w:sz w:val="24"/>
+                <w:szCs w:val="24"/>
+              </w:rPr>
+              <w:t xml:space="preserve"> Day</w:t>
+            </w:r>
+            <w:r>
+              <w:rPr>
+                <w:rFonts w:ascii="Calibri" w:eastAsia="Calibri" w:hAnsi="Calibri" w:cs="Calibri"/>
+                <w:sz w:val="24"/>
+                <w:szCs w:val="24"/>
+              </w:rPr>
+              <w:t>s</w:t>
             </w:r>
           </w:p>
         </w:tc>
@@ -6110,6 +6620,14 @@
                 <w:szCs w:val="24"/>
               </w:rPr>
             </w:pPr>
+            <w:r>
+              <w:rPr>
+                <w:rFonts w:ascii="Calibri" w:eastAsia="Calibri" w:hAnsi="Calibri" w:cs="Calibri"/>
+                <w:sz w:val="24"/>
+                <w:szCs w:val="24"/>
+              </w:rPr>
+              <w:t>28</w:t>
+            </w:r>
           </w:p>
         </w:tc>
       </w:tr>
@@ -6188,7 +6706,15 @@
                 <w:sz w:val="24"/>
                 <w:szCs w:val="24"/>
               </w:rPr>
-              <w:t>2 Days</w:t>
+              <w:t>2 &amp; 2</w:t>
+            </w:r>
+            <w:r>
+              <w:rPr>
+                <w:rFonts w:ascii="Calibri" w:eastAsia="Calibri" w:hAnsi="Calibri" w:cs="Calibri"/>
+                <w:sz w:val="24"/>
+                <w:szCs w:val="24"/>
+              </w:rPr>
+              <w:t xml:space="preserve"> Days</w:t>
             </w:r>
           </w:p>
         </w:tc>
@@ -6215,6 +6741,14 @@
                 <w:szCs w:val="24"/>
               </w:rPr>
             </w:pPr>
+            <w:r>
+              <w:rPr>
+                <w:rFonts w:ascii="Calibri" w:eastAsia="Calibri" w:hAnsi="Calibri" w:cs="Calibri"/>
+                <w:sz w:val="24"/>
+                <w:szCs w:val="24"/>
+              </w:rPr>
+              <w:t>33</w:t>
+            </w:r>
           </w:p>
         </w:tc>
       </w:tr>
@@ -6328,7 +6862,23 @@
                 <w:sz w:val="24"/>
                 <w:szCs w:val="24"/>
               </w:rPr>
-              <w:t>2 Days</w:t>
+              <w:t>2</w:t>
+            </w:r>
+            <w:r>
+              <w:rPr>
+                <w:rFonts w:ascii="Calibri" w:eastAsia="Calibri" w:hAnsi="Calibri" w:cs="Calibri"/>
+                <w:sz w:val="24"/>
+                <w:szCs w:val="24"/>
+              </w:rPr>
+              <w:t xml:space="preserve"> &amp; 2</w:t>
+            </w:r>
+            <w:r>
+              <w:rPr>
+                <w:rFonts w:ascii="Calibri" w:eastAsia="Calibri" w:hAnsi="Calibri" w:cs="Calibri"/>
+                <w:sz w:val="24"/>
+                <w:szCs w:val="24"/>
+              </w:rPr>
+              <w:t xml:space="preserve"> Days</w:t>
             </w:r>
           </w:p>
         </w:tc>
@@ -6355,6 +6905,14 @@
                 <w:szCs w:val="24"/>
               </w:rPr>
             </w:pPr>
+            <w:r>
+              <w:rPr>
+                <w:rFonts w:ascii="Calibri" w:eastAsia="Calibri" w:hAnsi="Calibri" w:cs="Calibri"/>
+                <w:sz w:val="24"/>
+                <w:szCs w:val="24"/>
+              </w:rPr>
+              <w:t>34</w:t>
+            </w:r>
           </w:p>
         </w:tc>
       </w:tr>
@@ -6433,7 +6991,23 @@
                 <w:sz w:val="24"/>
                 <w:szCs w:val="24"/>
               </w:rPr>
-              <w:t>1 Day</w:t>
+              <w:t>1</w:t>
+            </w:r>
+            <w:r>
+              <w:rPr>
+                <w:rFonts w:ascii="Calibri" w:eastAsia="Calibri" w:hAnsi="Calibri" w:cs="Calibri"/>
+                <w:sz w:val="24"/>
+                <w:szCs w:val="24"/>
+              </w:rPr>
+              <w:t xml:space="preserve"> &amp; 1</w:t>
+            </w:r>
+            <w:r>
+              <w:rPr>
+                <w:rFonts w:ascii="Calibri" w:eastAsia="Calibri" w:hAnsi="Calibri" w:cs="Calibri"/>
+                <w:sz w:val="24"/>
+                <w:szCs w:val="24"/>
+              </w:rPr>
+              <w:t xml:space="preserve"> Day</w:t>
             </w:r>
           </w:p>
         </w:tc>
@@ -6466,7 +7040,7 @@
                 <w:sz w:val="24"/>
                 <w:szCs w:val="24"/>
               </w:rPr>
-              <w:t>-</w:t>
+              <w:t>35</w:t>
             </w:r>
           </w:p>
         </w:tc>
@@ -6506,54 +7080,34 @@
     <w:p/>
     <w:p>
       <w:pPr>
-        <w:jc w:val="both"/>
-        <w:rPr>
-          <w:i/>
-          <w:color w:val="FF0000"/>
-        </w:rPr>
-      </w:pPr>
-      <w:r>
-        <w:rPr>
-          <w:i/>
-          <w:color w:val="FF0000"/>
-        </w:rPr>
-        <w:t>From your WBS, define the activities required for your project. You will revise this document and add more detail for part</w:t>
-      </w:r>
-      <w:r>
-        <w:rPr>
-          <w:i/>
-          <w:color w:val="FF0000"/>
-        </w:rPr>
-        <w:t xml:space="preserve"> B as you discover more about the project.</w:t>
-      </w:r>
-    </w:p>
-    <w:p>
-      <w:pPr>
-        <w:jc w:val="both"/>
-        <w:rPr>
-          <w:i/>
-          <w:color w:val="FF0000"/>
-        </w:rPr>
-      </w:pPr>
-      <w:r>
-        <w:rPr>
-          <w:i/>
-          <w:color w:val="FF0000"/>
-        </w:rPr>
-        <w:t>Each activity should be clearly identified by a number and should match up to your Gantt chart. You should provide some estimations for the time you think each activity will take. This should make it easy to prepare your Gantt chart.</w:t>
-      </w:r>
-    </w:p>
-    <w:p>
-      <w:pPr>
         <w:rPr>
           <w:lang w:eastAsia="en-AU"/>
         </w:rPr>
       </w:pPr>
+      <w:r>
+        <w:rPr>
+          <w:lang w:eastAsia="en-AU"/>
+        </w:rPr>
+        <w:t xml:space="preserve">The section on "Activity Definition &amp; Estimation" serves as a pivotal guidepost for steering the project from inception to completion. Within this segment, each project task finds its distinct identity as activities are meticulously defined and estimated. These activities span the entire project lifecycle, from initial project initiation and preparatory work to software design, implementation, testing, and finalization. Each activity is thoughtfully numbered and aligned with the project's </w:t>
+      </w:r>
       <w:r>
         <w:rPr>
           <w:lang w:eastAsia="en-AU"/>
         </w:rPr>
         <w:lastRenderedPageBreak/>
+        <w:t>timeline, reflecting its position in the comprehensive Gantt chart. The activities are accompanied by concise yet comprehensive descriptions, offering insight into their objectives, prerequisites, and expected outcomes. Alongside this, the estimations of time required for each task serve as a practical resource for constructing an accurate project timeline. This section, in essence, lays out the groundwork for efficient project management, ensuring a structured and well-defined path towards achieving the project's goals.</w:t>
+      </w:r>
+    </w:p>
+    <w:p>
+      <w:pPr>
+        <w:rPr>
+          <w:lang w:eastAsia="en-AU"/>
+        </w:rPr>
+      </w:pPr>
+      <w:r>
+        <w:rPr>
+          <w:lang w:eastAsia="en-AU"/>
+        </w:rPr>
         <w:t>Project Initiation:</w:t>
       </w:r>
     </w:p>
@@ -7185,6 +7739,7 @@
         <w:rPr>
           <w:lang w:eastAsia="en-AU"/>
         </w:rPr>
+        <w:lastRenderedPageBreak/>
         <w:t>Organize these tasks in a hierarchical structure, showing their relationships.</w:t>
       </w:r>
     </w:p>
@@ -7311,7 +7866,6 @@
         <w:rPr>
           <w:lang w:eastAsia="en-AU"/>
         </w:rPr>
-        <w:lastRenderedPageBreak/>
         <w:t>Translate the activity definitions into a visual timeline.</w:t>
       </w:r>
     </w:p>
@@ -7699,6 +8253,7 @@
     </w:p>
     <w:p>
       <w:r>
+        <w:lastRenderedPageBreak/>
         <w:t>Software Implementation and Testing:</w:t>
       </w:r>
     </w:p>
@@ -7717,7 +8272,7 @@
         <w:pStyle w:val="ListParagraph"/>
         <w:numPr>
           <w:ilvl w:val="0"/>
-          <w:numId w:val="29"/>
+          <w:numId w:val="66"/>
         </w:numPr>
       </w:pPr>
       <w:r>
@@ -7729,7 +8284,7 @@
         <w:pStyle w:val="ListParagraph"/>
         <w:numPr>
           <w:ilvl w:val="0"/>
-          <w:numId w:val="29"/>
+          <w:numId w:val="66"/>
         </w:numPr>
       </w:pPr>
       <w:r>
@@ -7741,20 +8296,438 @@
         <w:pStyle w:val="ListParagraph"/>
         <w:numPr>
           <w:ilvl w:val="0"/>
-          <w:numId w:val="29"/>
+          <w:numId w:val="66"/>
         </w:numPr>
       </w:pPr>
       <w:r>
-        <w:t>Configure</w:t>
-      </w:r>
-      <w:r>
-        <w:t xml:space="preserve"> project-specific settings.</w:t>
+        <w:t>Configure project-specific settings.</w:t>
+      </w:r>
+    </w:p>
+    <w:p>
+      <w:r>
+        <w:t>19.2 Data Analysis and insights (2 Days):</w:t>
+      </w:r>
+    </w:p>
+    <w:p>
+      <w:pPr>
+        <w:pStyle w:val="ListParagraph"/>
+        <w:numPr>
+          <w:ilvl w:val="0"/>
+          <w:numId w:val="65"/>
+        </w:numPr>
+      </w:pPr>
+      <w:r>
+        <w:t>Load and preprocess the selected dataset.</w:t>
+      </w:r>
+    </w:p>
+    <w:p>
+      <w:pPr>
+        <w:pStyle w:val="ListParagraph"/>
+        <w:numPr>
+          <w:ilvl w:val="0"/>
+          <w:numId w:val="65"/>
+        </w:numPr>
+      </w:pPr>
+      <w:r>
+        <w:t>Explore the data to gain insights and identify patterns.</w:t>
+      </w:r>
+    </w:p>
+    <w:p>
+      <w:pPr>
+        <w:pStyle w:val="ListParagraph"/>
+        <w:numPr>
+          <w:ilvl w:val="0"/>
+          <w:numId w:val="65"/>
+        </w:numPr>
+      </w:pPr>
+      <w:r>
+        <w:t>Perform statistical analyses to extract meaningful information.</w:t>
+      </w:r>
+    </w:p>
+    <w:p>
+      <w:r>
+        <w:t>19.3 Develop user interface components (3 Days):</w:t>
+      </w:r>
+    </w:p>
+    <w:p>
+      <w:pPr>
+        <w:pStyle w:val="ListParagraph"/>
+        <w:numPr>
+          <w:ilvl w:val="0"/>
+          <w:numId w:val="64"/>
+        </w:numPr>
+      </w:pPr>
+      <w:r>
+        <w:t>Design and create graphical user interface (GUI) elements.</w:t>
+      </w:r>
+    </w:p>
+    <w:p>
+      <w:pPr>
+        <w:pStyle w:val="ListParagraph"/>
+        <w:numPr>
+          <w:ilvl w:val="0"/>
+          <w:numId w:val="64"/>
+        </w:numPr>
+      </w:pPr>
+      <w:r>
+        <w:t>Implement interactive features for data input and visualization.</w:t>
+      </w:r>
+    </w:p>
+    <w:p>
+      <w:pPr>
+        <w:pStyle w:val="ListParagraph"/>
+        <w:numPr>
+          <w:ilvl w:val="0"/>
+          <w:numId w:val="64"/>
+        </w:numPr>
+      </w:pPr>
+      <w:r>
+        <w:t>Ensure the user interface is intuitive and user-friendly.</w:t>
+      </w:r>
+    </w:p>
+    <w:p>
+      <w:r>
+        <w:t>19.4 Implement data analysis algorithms with UI (4 Days):</w:t>
+      </w:r>
+    </w:p>
+    <w:p>
+      <w:pPr>
+        <w:pStyle w:val="ListParagraph"/>
+        <w:numPr>
+          <w:ilvl w:val="0"/>
+          <w:numId w:val="63"/>
+        </w:numPr>
+      </w:pPr>
+      <w:r>
+        <w:t>Develop algorithms to perform specific analyses on the dataset.</w:t>
+      </w:r>
+    </w:p>
+    <w:p>
+      <w:pPr>
+        <w:pStyle w:val="ListParagraph"/>
+        <w:numPr>
+          <w:ilvl w:val="0"/>
+          <w:numId w:val="63"/>
+        </w:numPr>
+      </w:pPr>
+      <w:r>
+        <w:t>Integrate analysis algorithms with the user interface.</w:t>
+      </w:r>
+    </w:p>
+    <w:p>
+      <w:pPr>
+        <w:pStyle w:val="ListParagraph"/>
+        <w:numPr>
+          <w:ilvl w:val="0"/>
+          <w:numId w:val="63"/>
+        </w:numPr>
+      </w:pPr>
+      <w:r>
+        <w:t>Ensure data flows seamlessly between the UI and analysis modules.</w:t>
+      </w:r>
+    </w:p>
+    <w:p>
+      <w:r>
+        <w:t>19.5 Integrate 5 types of insight tools (2 Days):</w:t>
+      </w:r>
+    </w:p>
+    <w:p>
+      <w:pPr>
+        <w:pStyle w:val="ListParagraph"/>
+        <w:numPr>
+          <w:ilvl w:val="0"/>
+          <w:numId w:val="62"/>
+        </w:numPr>
+      </w:pPr>
+      <w:r>
+        <w:t>Identify and implement five distinct insight tools or features based on analysis results.</w:t>
+      </w:r>
+    </w:p>
+    <w:p>
+      <w:pPr>
+        <w:pStyle w:val="ListParagraph"/>
+        <w:numPr>
+          <w:ilvl w:val="0"/>
+          <w:numId w:val="62"/>
+        </w:numPr>
+      </w:pPr>
+      <w:r>
+        <w:t>Ensure each insight tool provides valuable information to users.</w:t>
+      </w:r>
+    </w:p>
+    <w:p>
+      <w:pPr>
+        <w:pStyle w:val="ListParagraph"/>
+        <w:numPr>
+          <w:ilvl w:val="0"/>
+          <w:numId w:val="62"/>
+        </w:numPr>
+      </w:pPr>
+      <w:r>
+        <w:t>Integrate these tools into the user interface for easy access.</w:t>
+      </w:r>
+    </w:p>
+    <w:p>
+      <w:r>
+        <w:t>19.6 Data visualization (1 Day):</w:t>
+      </w:r>
+    </w:p>
+    <w:p>
+      <w:pPr>
+        <w:pStyle w:val="ListParagraph"/>
+        <w:numPr>
+          <w:ilvl w:val="0"/>
+          <w:numId w:val="61"/>
+        </w:numPr>
+      </w:pPr>
+      <w:r>
+        <w:t>Create visualizations (charts, graphs, etc.) to represent analysis results.</w:t>
+      </w:r>
+    </w:p>
+    <w:p>
+      <w:pPr>
+        <w:pStyle w:val="ListParagraph"/>
+        <w:numPr>
+          <w:ilvl w:val="0"/>
+          <w:numId w:val="61"/>
+        </w:numPr>
+      </w:pPr>
+      <w:r>
+        <w:t>Ensure visualizations effectively communicate insights.</w:t>
+      </w:r>
+    </w:p>
+    <w:p>
+      <w:pPr>
+        <w:pStyle w:val="ListParagraph"/>
+        <w:numPr>
+          <w:ilvl w:val="0"/>
+          <w:numId w:val="61"/>
+        </w:numPr>
+      </w:pPr>
+      <w:r>
+        <w:t>Implement interactive features for users to interact with visualized data.</w:t>
+      </w:r>
+    </w:p>
+    <w:p>
+      <w:r>
+        <w:t>20. Perform Unit Testing:</w:t>
+      </w:r>
+    </w:p>
+    <w:p/>
+    <w:p>
+      <w:r>
+        <w:t>20.1 Create test cases for data loading (1 Day):</w:t>
+      </w:r>
+    </w:p>
+    <w:p>
+      <w:pPr>
+        <w:pStyle w:val="ListParagraph"/>
+        <w:numPr>
+          <w:ilvl w:val="0"/>
+          <w:numId w:val="56"/>
+        </w:numPr>
+      </w:pPr>
+      <w:r>
+        <w:t>Define test scenarios to verify data loading accuracy.</w:t>
+      </w:r>
+    </w:p>
+    <w:p>
+      <w:pPr>
+        <w:pStyle w:val="ListParagraph"/>
+        <w:numPr>
+          <w:ilvl w:val="0"/>
+          <w:numId w:val="56"/>
+        </w:numPr>
+      </w:pPr>
+      <w:r>
+        <w:t>Develop test datasets to cover different scenarios.</w:t>
+      </w:r>
+    </w:p>
+    <w:p>
+      <w:pPr>
+        <w:pStyle w:val="ListParagraph"/>
+        <w:numPr>
+          <w:ilvl w:val="0"/>
+          <w:numId w:val="56"/>
+        </w:numPr>
+      </w:pPr>
+      <w:r>
+        <w:t>Create test scripts to automate the testing process.</w:t>
       </w:r>
     </w:p>
     <w:p>
       <w:r>
         <w:lastRenderedPageBreak/>
-        <w:t>19.2 Implement data loading and preprocessing (2 Days):</w:t>
+        <w:t>20.2 Execute unit tests for UI components (2 Days):</w:t>
+      </w:r>
+    </w:p>
+    <w:p>
+      <w:pPr>
+        <w:pStyle w:val="ListParagraph"/>
+        <w:numPr>
+          <w:ilvl w:val="0"/>
+          <w:numId w:val="57"/>
+        </w:numPr>
+      </w:pPr>
+      <w:r>
+        <w:t>Design and implement unit tests for user interface features.</w:t>
+      </w:r>
+    </w:p>
+    <w:p>
+      <w:pPr>
+        <w:pStyle w:val="ListParagraph"/>
+        <w:numPr>
+          <w:ilvl w:val="0"/>
+          <w:numId w:val="57"/>
+        </w:numPr>
+      </w:pPr>
+      <w:r>
+        <w:t>Validate that user interactions produce the expected outcomes.</w:t>
+      </w:r>
+    </w:p>
+    <w:p>
+      <w:pPr>
+        <w:pStyle w:val="ListParagraph"/>
+        <w:numPr>
+          <w:ilvl w:val="0"/>
+          <w:numId w:val="57"/>
+        </w:numPr>
+      </w:pPr>
+      <w:r>
+        <w:t>Automate UI testing where possible.</w:t>
+      </w:r>
+    </w:p>
+    <w:p>
+      <w:r>
+        <w:t>20.3 Conduct unit tests for analysis (3 Days):</w:t>
+      </w:r>
+    </w:p>
+    <w:p>
+      <w:pPr>
+        <w:pStyle w:val="ListParagraph"/>
+        <w:numPr>
+          <w:ilvl w:val="0"/>
+          <w:numId w:val="58"/>
+        </w:numPr>
+      </w:pPr>
+      <w:r>
+        <w:t>Create comprehensive test cases to validate analysis algorithms' correctness.</w:t>
+      </w:r>
+    </w:p>
+    <w:p>
+      <w:pPr>
+        <w:pStyle w:val="ListParagraph"/>
+        <w:numPr>
+          <w:ilvl w:val="0"/>
+          <w:numId w:val="58"/>
+        </w:numPr>
+      </w:pPr>
+      <w:r>
+        <w:t>Verify that algorithms produce accurate results for various data inputs.</w:t>
+      </w:r>
+    </w:p>
+    <w:p>
+      <w:pPr>
+        <w:pStyle w:val="ListParagraph"/>
+        <w:numPr>
+          <w:ilvl w:val="0"/>
+          <w:numId w:val="58"/>
+        </w:numPr>
+      </w:pPr>
+      <w:r>
+        <w:t>Automate testing of analysis algorithms.</w:t>
+      </w:r>
+    </w:p>
+    <w:p>
+      <w:r>
+        <w:t>20.4 Verify UI and analysis integration (2 Days):</w:t>
+      </w:r>
+    </w:p>
+    <w:p>
+      <w:pPr>
+        <w:pStyle w:val="ListParagraph"/>
+        <w:numPr>
+          <w:ilvl w:val="0"/>
+          <w:numId w:val="59"/>
+        </w:numPr>
+      </w:pPr>
+      <w:r>
+        <w:t>Test the interaction between UI components and analysis modules.</w:t>
+      </w:r>
+    </w:p>
+    <w:p>
+      <w:pPr>
+        <w:pStyle w:val="ListParagraph"/>
+        <w:numPr>
+          <w:ilvl w:val="0"/>
+          <w:numId w:val="59"/>
+        </w:numPr>
+      </w:pPr>
+      <w:r>
+        <w:t>Ensure data flows correctly between different parts of the software.</w:t>
+      </w:r>
+    </w:p>
+    <w:p>
+      <w:pPr>
+        <w:pStyle w:val="ListParagraph"/>
+        <w:numPr>
+          <w:ilvl w:val="0"/>
+          <w:numId w:val="59"/>
+        </w:numPr>
+      </w:pPr>
+      <w:r>
+        <w:t>Validate that insight tools are seamlessly integrated.</w:t>
+      </w:r>
+    </w:p>
+    <w:p>
+      <w:r>
+        <w:t>20.5 Perform unit testing and debugging (4 Days):</w:t>
+      </w:r>
+    </w:p>
+    <w:p>
+      <w:pPr>
+        <w:pStyle w:val="ListParagraph"/>
+        <w:numPr>
+          <w:ilvl w:val="0"/>
+          <w:numId w:val="60"/>
+        </w:numPr>
+      </w:pPr>
+      <w:r>
+        <w:t>Execute comprehensive unit tests for the entire software.</w:t>
+      </w:r>
+    </w:p>
+    <w:p>
+      <w:pPr>
+        <w:pStyle w:val="ListParagraph"/>
+        <w:numPr>
+          <w:ilvl w:val="0"/>
+          <w:numId w:val="60"/>
+        </w:numPr>
+      </w:pPr>
+      <w:r>
+        <w:t>Identify and fix any bugs or issues encountered during testing.</w:t>
+      </w:r>
+    </w:p>
+    <w:p>
+      <w:pPr>
+        <w:pStyle w:val="ListParagraph"/>
+        <w:numPr>
+          <w:ilvl w:val="0"/>
+          <w:numId w:val="60"/>
+        </w:numPr>
+      </w:pPr>
+      <w:r>
+        <w:t>Debug and optimize the software for performance and reliability.</w:t>
+      </w:r>
+    </w:p>
+    <w:p>
+      <w:r>
+        <w:t>Software Testing Report:</w:t>
+      </w:r>
+    </w:p>
+    <w:p>
+      <w:r>
+        <w:t>21. Compile test cases and outcomes (1 Day):</w:t>
       </w:r>
     </w:p>
     <w:p>
@@ -7766,7 +8739,7 @@
         </w:numPr>
       </w:pPr>
       <w:r>
-        <w:t>Write code to load the selected dataset into memory.</w:t>
+        <w:t>Gather all test cases and their expected outcomes.</w:t>
       </w:r>
     </w:p>
     <w:p>
@@ -7778,12 +8751,12 @@
         </w:numPr>
       </w:pPr>
       <w:r>
-        <w:t>Preprocess the data to handle missing values, outliers, and inconsistencies.</w:t>
-      </w:r>
-    </w:p>
-    <w:p>
-      <w:r>
-        <w:t>19.3 Develop user interface components (3 Days):</w:t>
+        <w:t>Document the test scenarios and expected results for each module.</w:t>
+      </w:r>
+    </w:p>
+    <w:p>
+      <w:r>
+        <w:t>22. Include coverage and evaluation details (1 Day):</w:t>
       </w:r>
     </w:p>
     <w:p>
@@ -7795,7 +8768,7 @@
         </w:numPr>
       </w:pPr>
       <w:r>
-        <w:t>Design and create graphical user interface (GUI) elements.</w:t>
+        <w:t>Present the coverage achieved by the unit tests.</w:t>
       </w:r>
     </w:p>
     <w:p>
@@ -7807,12 +8780,12 @@
         </w:numPr>
       </w:pPr>
       <w:r>
-        <w:t>Implement interactive features for data input and visualization.</w:t>
-      </w:r>
-    </w:p>
-    <w:p>
-      <w:r>
-        <w:t>19.4 Implement analysis algorithms (4 Days):</w:t>
+        <w:t>Evaluate the effectiveness of the unit testing approach.</w:t>
+      </w:r>
+    </w:p>
+    <w:p>
+      <w:r>
+        <w:t>23. Document acceptance testing results (1 Day):</w:t>
       </w:r>
     </w:p>
     <w:p>
@@ -7824,7 +8797,7 @@
         </w:numPr>
       </w:pPr>
       <w:r>
-        <w:t>Develop algorithms to perform specific analyses on the dataset.</w:t>
+        <w:t>Detail the results of acceptance testing conducted by stakeholders.</w:t>
       </w:r>
     </w:p>
     <w:p>
@@ -7836,12 +8809,12 @@
         </w:numPr>
       </w:pPr>
       <w:r>
-        <w:t>Ensure the algorithms are accurate and optimized.</w:t>
-      </w:r>
-    </w:p>
-    <w:p>
-      <w:r>
-        <w:t>19.5 Integrate UI and analysis components (2 Days):</w:t>
+        <w:t>Record any feedback or issues encountered during acceptance testing.</w:t>
+      </w:r>
+    </w:p>
+    <w:p>
+      <w:r>
+        <w:t>24. Explain implementation and testing process (1 Day):</w:t>
       </w:r>
     </w:p>
     <w:p>
@@ -7853,7 +8826,7 @@
         </w:numPr>
       </w:pPr>
       <w:r>
-        <w:t>Combine the user interface with analysis functionalities.</w:t>
+        <w:t>Describe the implementation process followed for the software.</w:t>
       </w:r>
     </w:p>
     <w:p>
@@ -7865,17 +8838,17 @@
         </w:numPr>
       </w:pPr>
       <w:r>
-        <w:t>Ensure seamless interaction between UI and analysis modules.</w:t>
-      </w:r>
-    </w:p>
-    <w:p>
-      <w:r>
-        <w:t>20. Perform Unit Testing:</w:t>
-      </w:r>
-    </w:p>
-    <w:p>
-      <w:r>
-        <w:t>20.1 Create test cases for data loading (1 Day):</w:t>
+        <w:t>Explain the approach used for unit testing, integration testing, and acceptance testing.</w:t>
+      </w:r>
+    </w:p>
+    <w:p>
+      <w:r>
+        <w:t>Executive Summary:</w:t>
+      </w:r>
+    </w:p>
+    <w:p>
+      <w:r>
+        <w:t>25. Summarize project objectives and outcomes (1 Day):</w:t>
       </w:r>
     </w:p>
     <w:p>
@@ -7887,7 +8860,7 @@
         </w:numPr>
       </w:pPr>
       <w:r>
-        <w:t>Define test scenarios to verify data loading accuracy.</w:t>
+        <w:t>Provide a concise overview of the project's goals and intentions.</w:t>
       </w:r>
     </w:p>
     <w:p>
@@ -7899,12 +8872,13 @@
         </w:numPr>
       </w:pPr>
       <w:r>
-        <w:t>Develop test data sets to cover different scenarios.</w:t>
-      </w:r>
-    </w:p>
-    <w:p>
-      <w:r>
-        <w:t>20.2 Execute unit tests for UI components (2 Days):</w:t>
+        <w:lastRenderedPageBreak/>
+        <w:t>Highlight the desired outcomes and benefits of the completed software.</w:t>
+      </w:r>
+    </w:p>
+    <w:p>
+      <w:r>
+        <w:t>26. Highlight key achievements and results (1 Day):</w:t>
       </w:r>
     </w:p>
     <w:p>
@@ -7916,7 +8890,7 @@
         </w:numPr>
       </w:pPr>
       <w:r>
-        <w:t>Design and implement unit tests for user interface features.</w:t>
+        <w:t>Showcase the significant accomplishments achieved throughout the project.</w:t>
       </w:r>
     </w:p>
     <w:p>
@@ -7928,12 +8902,12 @@
         </w:numPr>
       </w:pPr>
       <w:r>
-        <w:t>Validate that user interactions produce the expected outcomes.</w:t>
-      </w:r>
-    </w:p>
-    <w:p>
-      <w:r>
-        <w:t>20.3 Conduct unit tests for analysis (3 Days):</w:t>
+        <w:t>Emphasize milestones, breakthroughs, and notable contributions.</w:t>
+      </w:r>
+    </w:p>
+    <w:p>
+      <w:r>
+        <w:t>27. Include main findings and recommendations (1 Day):</w:t>
       </w:r>
     </w:p>
     <w:p>
@@ -7945,7 +8919,7 @@
         </w:numPr>
       </w:pPr>
       <w:r>
-        <w:t>Create test cases to validate analysis algorithms' correctness.</w:t>
+        <w:t>Present the key insights and discoveries derived from data analysis.</w:t>
       </w:r>
     </w:p>
     <w:p>
@@ -7957,12 +8931,12 @@
         </w:numPr>
       </w:pPr>
       <w:r>
-        <w:t>Verify that algorithms produce accurate results for various data inputs.</w:t>
-      </w:r>
-    </w:p>
-    <w:p>
-      <w:r>
-        <w:t>20.4 Verify UI and analysis integration (2 Days):</w:t>
+        <w:t>Offer recommendations based on the analysis results for informed decision-making.</w:t>
+      </w:r>
+    </w:p>
+    <w:p>
+      <w:r>
+        <w:t>28. Edit and proofread summary (1 Day):</w:t>
       </w:r>
     </w:p>
     <w:p>
@@ -7974,7 +8948,7 @@
         </w:numPr>
       </w:pPr>
       <w:r>
-        <w:t>Test the interaction between UI components and analysis modules.</w:t>
+        <w:t>Review and refine the executive summary's content for clarity and coherence.</w:t>
       </w:r>
     </w:p>
     <w:p>
@@ -7986,12 +8960,23 @@
         </w:numPr>
       </w:pPr>
       <w:r>
-        <w:t>Ensure data flows correctly between different parts of the software.</w:t>
-      </w:r>
-    </w:p>
-    <w:p>
-      <w:r>
-        <w:t>20.5 Perform unit testing and debugging (2 Days):</w:t>
+        <w:t>Ensure that the language is polished and effectively communicates the project's essence.</w:t>
+      </w:r>
+    </w:p>
+    <w:p>
+      <w:r>
+        <w:t>Final Review and Submission:</w:t>
+      </w:r>
+    </w:p>
+    <w:p>
+      <w:r>
+        <w:t>29. Review Project plan, testing, and summary reports (</w:t>
+      </w:r>
+      <w:r>
+        <w:t xml:space="preserve">17 </w:t>
+      </w:r>
+      <w:r>
+        <w:t>Days):</w:t>
       </w:r>
     </w:p>
     <w:p>
@@ -8003,7 +8988,7 @@
         </w:numPr>
       </w:pPr>
       <w:r>
-        <w:t>Run comprehensive unit tests for the entire software.</w:t>
+        <w:t>Thoroughly review the project plan, testing reports, and executive summary.</w:t>
       </w:r>
     </w:p>
     <w:p>
@@ -8015,17 +9000,18 @@
         </w:numPr>
       </w:pPr>
       <w:r>
-        <w:t>Identify and fix any bugs or issues encountered during testing.</w:t>
-      </w:r>
-    </w:p>
-    <w:p>
-      <w:r>
-        <w:t>Software Testing Report:</w:t>
-      </w:r>
-    </w:p>
-    <w:p>
-      <w:r>
-        <w:t>21. Compile test cases and outcomes (1 Day):</w:t>
+        <w:t>Identify any discrepancies, errors, or areas that require improvement.</w:t>
+      </w:r>
+    </w:p>
+    <w:p>
+      <w:r>
+        <w:t>30. Revise and edit content (</w:t>
+      </w:r>
+      <w:r>
+        <w:t>6</w:t>
+      </w:r>
+      <w:r>
+        <w:t xml:space="preserve"> Days):</w:t>
       </w:r>
     </w:p>
     <w:p>
@@ -8037,7 +9023,7 @@
         </w:numPr>
       </w:pPr>
       <w:r>
-        <w:t>Gather all test cases and their expected outcomes.</w:t>
+        <w:t>Address any identified issues and make necessary revisions.</w:t>
       </w:r>
     </w:p>
     <w:p>
@@ -8049,13 +9035,24 @@
         </w:numPr>
       </w:pPr>
       <w:r>
-        <w:lastRenderedPageBreak/>
-        <w:t>Document the test scenarios and expected results for each module.</w:t>
-      </w:r>
-    </w:p>
-    <w:p>
-      <w:r>
-        <w:t>22. Include coverage and evaluation details (1 Day):</w:t>
+        <w:t>Ensure consistency and accuracy in the documentation's content.</w:t>
+      </w:r>
+    </w:p>
+    <w:p>
+      <w:r>
+        <w:t>31. Track actual completion times (</w:t>
+      </w:r>
+      <w:r>
+        <w:t>3</w:t>
+      </w:r>
+      <w:r>
+        <w:t xml:space="preserve"> Day</w:t>
+      </w:r>
+      <w:r>
+        <w:t>s</w:t>
+      </w:r>
+      <w:r>
+        <w:t>):</w:t>
       </w:r>
     </w:p>
     <w:p>
@@ -8067,7 +9064,7 @@
         </w:numPr>
       </w:pPr>
       <w:r>
-        <w:t>Present the coverage achieved by the unit tests.</w:t>
+        <w:t>Compare the estimated durations with the actual time taken for each task.</w:t>
       </w:r>
     </w:p>
     <w:p>
@@ -8079,12 +9076,12 @@
         </w:numPr>
       </w:pPr>
       <w:r>
-        <w:t>Evaluate the effectiveness of the unit testing approach.</w:t>
-      </w:r>
-    </w:p>
-    <w:p>
-      <w:r>
-        <w:t>23. Document acceptance testing results (1 Day):</w:t>
+        <w:t>Analyze any deviations and update project documentation accordingly.</w:t>
+      </w:r>
+    </w:p>
+    <w:p>
+      <w:r>
+        <w:t>32. Regularly update Gantt chart (1 Day):</w:t>
       </w:r>
     </w:p>
     <w:p>
@@ -8096,7 +9093,7 @@
         </w:numPr>
       </w:pPr>
       <w:r>
-        <w:t>Detail the results of acceptance testing conducted by stakeholders.</w:t>
+        <w:t>Update the Gantt chart with the actual completion times of tasks.</w:t>
       </w:r>
     </w:p>
     <w:p>
@@ -8108,12 +9105,24 @@
         </w:numPr>
       </w:pPr>
       <w:r>
-        <w:t>Record any feedback or issues encountered during acceptance testing.</w:t>
-      </w:r>
-    </w:p>
-    <w:p>
-      <w:r>
-        <w:t>24. Explain implementation and testing process (1 Day):</w:t>
+        <w:t>Reflect any changes in task dependencies or durations.</w:t>
+      </w:r>
+    </w:p>
+    <w:p>
+      <w:r>
+        <w:t>33. Git log text document (1</w:t>
+      </w:r>
+      <w:r>
+        <w:t>0</w:t>
+      </w:r>
+      <w:r>
+        <w:t xml:space="preserve"> Day</w:t>
+      </w:r>
+      <w:r>
+        <w:t>s</w:t>
+      </w:r>
+      <w:r>
+        <w:t>):</w:t>
       </w:r>
     </w:p>
     <w:p>
@@ -8125,7 +9134,7 @@
         </w:numPr>
       </w:pPr>
       <w:r>
-        <w:t>Describe the implementation process followed for the software.</w:t>
+        <w:t>Create a log documenting significant changes made to the project's codebase.</w:t>
       </w:r>
     </w:p>
     <w:p>
@@ -8137,20 +9146,18 @@
         </w:numPr>
       </w:pPr>
       <w:r>
-        <w:t>Explain the approach used for unit testing, integration testing, and acceptance testing</w:t>
-      </w:r>
-      <w:r>
-        <w:t>.</w:t>
-      </w:r>
-    </w:p>
-    <w:p>
-      <w:r>
-        <w:t>Executive Summary:</w:t>
-      </w:r>
-    </w:p>
-    <w:p>
-      <w:r>
-        <w:t>25. Summarize project objectives and outcomes (1 Day):</w:t>
+        <w:t>Include information about commits, branches, and collaborators.</w:t>
+      </w:r>
+    </w:p>
+    <w:p>
+      <w:r>
+        <w:t>34. Finalize all documentation (</w:t>
+      </w:r>
+      <w:r>
+        <w:t>5</w:t>
+      </w:r>
+      <w:r>
+        <w:t xml:space="preserve"> Days):</w:t>
       </w:r>
     </w:p>
     <w:p>
@@ -8162,7 +9169,7 @@
         </w:numPr>
       </w:pPr>
       <w:r>
-        <w:t>Provide a concise overview of the project's goals and intentions.</w:t>
+        <w:t>Review all project documentation for completeness and accuracy.</w:t>
       </w:r>
     </w:p>
     <w:p>
@@ -8174,12 +9181,17 @@
         </w:numPr>
       </w:pPr>
       <w:r>
-        <w:t>Highlight the desired outcomes and benefits of the completed software.</w:t>
-      </w:r>
-    </w:p>
-    <w:p>
-      <w:r>
-        <w:t>26. Highlight key achievements and results (1 Day):</w:t>
+        <w:t>Ensure that the documentation adheres to established formatting and style guidelines.</w:t>
+      </w:r>
+    </w:p>
+    <w:p>
+      <w:r>
+        <w:t>Final Review and Submission (Continued):</w:t>
+      </w:r>
+    </w:p>
+    <w:p>
+      <w:r>
+        <w:t>35. Revise and finalize everything (2 Days):</w:t>
       </w:r>
     </w:p>
     <w:p>
@@ -8191,7 +9203,8 @@
         </w:numPr>
       </w:pPr>
       <w:r>
-        <w:t>Showcase the significant accomplishments achieved throughout the project.</w:t>
+        <w:lastRenderedPageBreak/>
+        <w:t>Conduct a final review of all project deliverables and documentation.</w:t>
       </w:r>
     </w:p>
     <w:p>
@@ -8203,12 +9216,12 @@
         </w:numPr>
       </w:pPr>
       <w:r>
-        <w:t>Emphasize milestones, breakthroughs, and notable contributions.</w:t>
-      </w:r>
-    </w:p>
-    <w:p>
-      <w:r>
-        <w:t>27. Include main findings and recommendations (1 Day):</w:t>
+        <w:t>Make any last-minute adjustments or refinements to ensure quality.</w:t>
+      </w:r>
+    </w:p>
+    <w:p>
+      <w:r>
+        <w:t>36. Submit all project deliverables (1 Day):</w:t>
       </w:r>
     </w:p>
     <w:p>
@@ -8220,7 +9233,7 @@
         </w:numPr>
       </w:pPr>
       <w:r>
-        <w:t>Present the key insights and discoveries derived from data analysis.</w:t>
+        <w:t>Package and organize all project documentation, code, and assets.</w:t>
       </w:r>
     </w:p>
     <w:p>
@@ -8232,283 +9245,6 @@
         </w:numPr>
       </w:pPr>
       <w:r>
-        <w:t>Offer recommendations based on the analysis results for informed decision-making.</w:t>
-      </w:r>
-    </w:p>
-    <w:p>
-      <w:r>
-        <w:t>28. Edit and proofread summary (1 Day):</w:t>
-      </w:r>
-    </w:p>
-    <w:p>
-      <w:pPr>
-        <w:pStyle w:val="ListParagraph"/>
-        <w:numPr>
-          <w:ilvl w:val="0"/>
-          <w:numId w:val="31"/>
-        </w:numPr>
-      </w:pPr>
-      <w:r>
-        <w:t>Review and refine the executive summary's content for clarity and coherence.</w:t>
-      </w:r>
-    </w:p>
-    <w:p>
-      <w:pPr>
-        <w:pStyle w:val="ListParagraph"/>
-        <w:numPr>
-          <w:ilvl w:val="0"/>
-          <w:numId w:val="31"/>
-        </w:numPr>
-      </w:pPr>
-      <w:r>
-        <w:t>Ensure that the language is polished and effectively communicates the project's essence.</w:t>
-      </w:r>
-    </w:p>
-    <w:p>
-      <w:r>
-        <w:t>Final Review and Submission:</w:t>
-      </w:r>
-    </w:p>
-    <w:p>
-      <w:r>
-        <w:t>29. Review Project plan, testing, and summary reports (2 Days):</w:t>
-      </w:r>
-    </w:p>
-    <w:p>
-      <w:pPr>
-        <w:pStyle w:val="ListParagraph"/>
-        <w:numPr>
-          <w:ilvl w:val="0"/>
-          <w:numId w:val="31"/>
-        </w:numPr>
-      </w:pPr>
-      <w:r>
-        <w:t>Thoroughly review the project plan, testing reports, and executive summary.</w:t>
-      </w:r>
-    </w:p>
-    <w:p>
-      <w:pPr>
-        <w:pStyle w:val="ListParagraph"/>
-        <w:numPr>
-          <w:ilvl w:val="0"/>
-          <w:numId w:val="31"/>
-        </w:numPr>
-      </w:pPr>
-      <w:r>
-        <w:t>Identify any discrepancies, errors, or areas that require improvement.</w:t>
-      </w:r>
-    </w:p>
-    <w:p>
-      <w:r>
-        <w:t>30. Revise and edit content (2 Days):</w:t>
-      </w:r>
-    </w:p>
-    <w:p>
-      <w:pPr>
-        <w:pStyle w:val="ListParagraph"/>
-        <w:numPr>
-          <w:ilvl w:val="0"/>
-          <w:numId w:val="31"/>
-        </w:numPr>
-      </w:pPr>
-      <w:r>
-        <w:t>Address any identified issues and make necessary revisions.</w:t>
-      </w:r>
-    </w:p>
-    <w:p>
-      <w:pPr>
-        <w:pStyle w:val="ListParagraph"/>
-        <w:numPr>
-          <w:ilvl w:val="0"/>
-          <w:numId w:val="31"/>
-        </w:numPr>
-      </w:pPr>
-      <w:r>
-        <w:t>Ensure consistency and accuracy in the documentation's content.</w:t>
-      </w:r>
-    </w:p>
-    <w:p>
-      <w:r>
-        <w:t>31. Track actual completion times (1 Day):</w:t>
-      </w:r>
-    </w:p>
-    <w:p>
-      <w:pPr>
-        <w:pStyle w:val="ListParagraph"/>
-        <w:numPr>
-          <w:ilvl w:val="0"/>
-          <w:numId w:val="31"/>
-        </w:numPr>
-      </w:pPr>
-      <w:r>
-        <w:lastRenderedPageBreak/>
-        <w:t>Compare the estimated durations with the actual time taken for each task.</w:t>
-      </w:r>
-    </w:p>
-    <w:p>
-      <w:pPr>
-        <w:pStyle w:val="ListParagraph"/>
-        <w:numPr>
-          <w:ilvl w:val="0"/>
-          <w:numId w:val="31"/>
-        </w:numPr>
-      </w:pPr>
-      <w:proofErr w:type="spellStart"/>
-      <w:r>
-        <w:t>Analyze</w:t>
-      </w:r>
-      <w:proofErr w:type="spellEnd"/>
-      <w:r>
-        <w:t xml:space="preserve"> any deviations and update project documentation accordingly.</w:t>
-      </w:r>
-    </w:p>
-    <w:p>
-      <w:r>
-        <w:t>32. Regularly update Gantt chart (1 Day):</w:t>
-      </w:r>
-    </w:p>
-    <w:p>
-      <w:pPr>
-        <w:pStyle w:val="ListParagraph"/>
-        <w:numPr>
-          <w:ilvl w:val="0"/>
-          <w:numId w:val="31"/>
-        </w:numPr>
-      </w:pPr>
-      <w:r>
-        <w:t>Update the Gantt chart with the actual completion times of tasks.</w:t>
-      </w:r>
-    </w:p>
-    <w:p>
-      <w:pPr>
-        <w:pStyle w:val="ListParagraph"/>
-        <w:numPr>
-          <w:ilvl w:val="0"/>
-          <w:numId w:val="31"/>
-        </w:numPr>
-      </w:pPr>
-      <w:r>
-        <w:t>Reflect any changes in task dependencies or durations.</w:t>
-      </w:r>
-    </w:p>
-    <w:p>
-      <w:r>
-        <w:t>33. Git log text document (1 Day):</w:t>
-      </w:r>
-    </w:p>
-    <w:p>
-      <w:pPr>
-        <w:pStyle w:val="ListParagraph"/>
-        <w:numPr>
-          <w:ilvl w:val="0"/>
-          <w:numId w:val="31"/>
-        </w:numPr>
-      </w:pPr>
-      <w:r>
-        <w:t>Create a log documenting significant changes made to the project's codebase.</w:t>
-      </w:r>
-    </w:p>
-    <w:p>
-      <w:pPr>
-        <w:pStyle w:val="ListParagraph"/>
-        <w:numPr>
-          <w:ilvl w:val="0"/>
-          <w:numId w:val="31"/>
-        </w:numPr>
-      </w:pPr>
-      <w:r>
-        <w:t>Include information about commits, branches, and collaborators.</w:t>
-      </w:r>
-    </w:p>
-    <w:p>
-      <w:r>
-        <w:t>34. Finalize all documentation (2 Days):</w:t>
-      </w:r>
-    </w:p>
-    <w:p>
-      <w:pPr>
-        <w:pStyle w:val="ListParagraph"/>
-        <w:numPr>
-          <w:ilvl w:val="0"/>
-          <w:numId w:val="31"/>
-        </w:numPr>
-      </w:pPr>
-      <w:r>
-        <w:t>Review all project documentation for completeness and accuracy.</w:t>
-      </w:r>
-    </w:p>
-    <w:p>
-      <w:pPr>
-        <w:pStyle w:val="ListParagraph"/>
-        <w:numPr>
-          <w:ilvl w:val="0"/>
-          <w:numId w:val="31"/>
-        </w:numPr>
-      </w:pPr>
-      <w:r>
-        <w:t>Ensure that the documentation adheres to established formatting and style guidelines.</w:t>
-      </w:r>
-    </w:p>
-    <w:p>
-      <w:r>
-        <w:t>Final Review and Submission (Continued):</w:t>
-      </w:r>
-    </w:p>
-    <w:p>
-      <w:r>
-        <w:t>35. Revise and finalize everything (2 Days):</w:t>
-      </w:r>
-    </w:p>
-    <w:p>
-      <w:pPr>
-        <w:pStyle w:val="ListParagraph"/>
-        <w:numPr>
-          <w:ilvl w:val="0"/>
-          <w:numId w:val="31"/>
-        </w:numPr>
-      </w:pPr>
-      <w:r>
-        <w:t>Conduct a final review of all project deliverables and documentation.</w:t>
-      </w:r>
-    </w:p>
-    <w:p>
-      <w:pPr>
-        <w:pStyle w:val="ListParagraph"/>
-        <w:numPr>
-          <w:ilvl w:val="0"/>
-          <w:numId w:val="31"/>
-        </w:numPr>
-      </w:pPr>
-      <w:r>
-        <w:t>Make any last-minute adjustments or refinements to ensure quality.</w:t>
-      </w:r>
-    </w:p>
-    <w:p>
-      <w:r>
-        <w:t>36. Submit all project deliverables (1 Day):</w:t>
-      </w:r>
-    </w:p>
-    <w:p>
-      <w:pPr>
-        <w:pStyle w:val="ListParagraph"/>
-        <w:numPr>
-          <w:ilvl w:val="0"/>
-          <w:numId w:val="31"/>
-        </w:numPr>
-      </w:pPr>
-      <w:r>
-        <w:t>Package and organize all project documentation, code, and assets.</w:t>
-      </w:r>
-    </w:p>
-    <w:p>
-      <w:pPr>
-        <w:pStyle w:val="ListParagraph"/>
-        <w:numPr>
-          <w:ilvl w:val="0"/>
-          <w:numId w:val="31"/>
-        </w:numPr>
-      </w:pPr>
-      <w:r>
         <w:t>Submit the final deliverables to the relevant stakeholders or platforms.</w:t>
       </w:r>
     </w:p>
@@ -8526,61 +9262,31 @@
       </w:r>
       <w:bookmarkEnd w:id="9"/>
     </w:p>
-    <w:p>
-      <w:pPr>
-        <w:pStyle w:val="ListParagraph"/>
-        <w:ind w:left="432"/>
-      </w:pPr>
-      <w:r>
-        <w:t>Gantt chart</w:t>
-      </w:r>
-    </w:p>
-    <w:p>
-      <w:r>
-        <w:rPr>
-          <w:i/>
-          <w:color w:val="FF0000"/>
-        </w:rPr>
-        <w:t>This section should contain your Gantt chart. The items in the Gantt chart should match the activity definition from section 3.</w:t>
-      </w:r>
-      <w:r>
-        <w:rPr>
-          <w:i/>
-          <w:color w:val="FF0000"/>
-        </w:rPr>
-        <w:t xml:space="preserve"> You should also submit your Gantt chart file </w:t>
-      </w:r>
-      <w:r>
-        <w:rPr>
-          <w:i/>
-          <w:color w:val="FF0000"/>
-        </w:rPr>
-        <w:t>separately.</w:t>
-      </w:r>
-      <w:r>
-        <w:t xml:space="preserve"> </w:t>
-      </w:r>
-    </w:p>
     <w:p/>
     <w:p>
-      <w:pPr>
-        <w:rPr>
-          <w:i/>
-          <w:color w:val="FF0000"/>
-        </w:rPr>
-      </w:pPr>
-      <w:r>
+      <w:r>
+        <w:t>The Gantt chart presented in this document acts as a visual compass, guiding the project through its various stages with a clear and organized timeline. Each task outlined in the activity definition section finds its place on the Gantt chart, presenting a dynamic representation of the project's progression. The Gantt chart offers a holistic view of task interdependencies, helping project managers and stakeholders grasp the flow and sequencing of activities. It serves as a strategic planning tool, enabling efficient resource allocation, timeline management, and task prioritization. With each task graphically displayed along the timeline, the Gantt chart provides a tangible sense of project milestones, deadlines, and overall progress. This section underscores the Gantt chart's significance as an instrumental tool in project monitoring, fostering effective coordination, and facilitating informed decision-making throughout the project lifecycle.</w:t>
+      </w:r>
+    </w:p>
+    <w:p>
+      <w:pPr>
         <w:rPr>
           <w:i/>
           <w:noProof/>
           <w:color w:val="FF0000"/>
         </w:rPr>
-        <w:lastRenderedPageBreak/>
+      </w:pPr>
+      <w:r>
+        <w:rPr>
+          <w:i/>
+          <w:noProof/>
+          <w:color w:val="FF0000"/>
+        </w:rPr>
         <w:drawing>
-          <wp:inline distT="0" distB="0" distL="0" distR="0" wp14:anchorId="31CB37D7" wp14:editId="55B279B1">
-            <wp:extent cx="5731510" cy="4730750"/>
-            <wp:effectExtent l="0" t="0" r="2540" b="0"/>
-            <wp:docPr id="1340513242" name="Picture 1"/>
+          <wp:inline distT="0" distB="0" distL="0" distR="0" wp14:anchorId="6B1A12E4" wp14:editId="77E052D4">
+            <wp:extent cx="5731510" cy="4429125"/>
+            <wp:effectExtent l="0" t="0" r="0" b="0"/>
+            <wp:docPr id="557979580" name="Picture 1" descr="A screenshot of a computer&#10;&#10;Description automatically generated"/>
             <wp:cNvGraphicFramePr>
               <a:graphicFrameLocks xmlns:a="http://schemas.openxmlformats.org/drawingml/2006/main" noChangeAspect="1"/>
             </wp:cNvGraphicFramePr>
@@ -8588,11 +9294,17 @@
               <a:graphicData uri="http://schemas.openxmlformats.org/drawingml/2006/picture">
                 <pic:pic xmlns:pic="http://schemas.openxmlformats.org/drawingml/2006/picture">
                   <pic:nvPicPr>
-                    <pic:cNvPr id="1340513242" name=""/>
+                    <pic:cNvPr id="557979580" name="Picture 1" descr="A screenshot of a computer&#10;&#10;Description automatically generated"/>
                     <pic:cNvPicPr/>
                   </pic:nvPicPr>
                   <pic:blipFill>
-                    <a:blip r:embed="rId6"/>
+                    <a:blip r:embed="rId7" cstate="print">
+                      <a:extLst>
+                        <a:ext uri="{28A0092B-C50C-407E-A947-70E740481C1C}">
+                          <a14:useLocalDpi xmlns:a14="http://schemas.microsoft.com/office/drawing/2010/main" val="0"/>
+                        </a:ext>
+                      </a:extLst>
+                    </a:blip>
                     <a:stretch>
                       <a:fillRect/>
                     </a:stretch>
@@ -8600,7 +9312,7 @@
                   <pic:spPr>
                     <a:xfrm>
                       <a:off x="0" y="0"/>
-                      <a:ext cx="5731510" cy="4730750"/>
+                      <a:ext cx="5731510" cy="4429125"/>
                     </a:xfrm>
                     <a:prstGeom prst="rect">
                       <a:avLst/>
@@ -8965,6 +9677,119 @@
     </w:lvl>
   </w:abstractNum>
   <w:abstractNum w:abstractNumId="3" w15:restartNumberingAfterBreak="0">
+    <w:nsid w:val="060D5251"/>
+    <w:multiLevelType w:val="hybridMultilevel"/>
+    <w:tmpl w:val="6ECCF0AA"/>
+    <w:lvl w:ilvl="0" w:tplc="0C090001">
+      <w:start w:val="1"/>
+      <w:numFmt w:val="bullet"/>
+      <w:lvlText w:val=""/>
+      <w:lvlJc w:val="left"/>
+      <w:pPr>
+        <w:ind w:left="720" w:hanging="360"/>
+      </w:pPr>
+      <w:rPr>
+        <w:rFonts w:ascii="Symbol" w:hAnsi="Symbol" w:hint="default"/>
+      </w:rPr>
+    </w:lvl>
+    <w:lvl w:ilvl="1" w:tplc="0C090003" w:tentative="1">
+      <w:start w:val="1"/>
+      <w:numFmt w:val="bullet"/>
+      <w:lvlText w:val="o"/>
+      <w:lvlJc w:val="left"/>
+      <w:pPr>
+        <w:ind w:left="1440" w:hanging="360"/>
+      </w:pPr>
+      <w:rPr>
+        <w:rFonts w:ascii="Courier New" w:hAnsi="Courier New" w:cs="Courier New" w:hint="default"/>
+      </w:rPr>
+    </w:lvl>
+    <w:lvl w:ilvl="2" w:tplc="0C090005" w:tentative="1">
+      <w:start w:val="1"/>
+      <w:numFmt w:val="bullet"/>
+      <w:lvlText w:val=""/>
+      <w:lvlJc w:val="left"/>
+      <w:pPr>
+        <w:ind w:left="2160" w:hanging="360"/>
+      </w:pPr>
+      <w:rPr>
+        <w:rFonts w:ascii="Wingdings" w:hAnsi="Wingdings" w:hint="default"/>
+      </w:rPr>
+    </w:lvl>
+    <w:lvl w:ilvl="3" w:tplc="0C090001" w:tentative="1">
+      <w:start w:val="1"/>
+      <w:numFmt w:val="bullet"/>
+      <w:lvlText w:val=""/>
+      <w:lvlJc w:val="left"/>
+      <w:pPr>
+        <w:ind w:left="2880" w:hanging="360"/>
+      </w:pPr>
+      <w:rPr>
+        <w:rFonts w:ascii="Symbol" w:hAnsi="Symbol" w:hint="default"/>
+      </w:rPr>
+    </w:lvl>
+    <w:lvl w:ilvl="4" w:tplc="0C090003" w:tentative="1">
+      <w:start w:val="1"/>
+      <w:numFmt w:val="bullet"/>
+      <w:lvlText w:val="o"/>
+      <w:lvlJc w:val="left"/>
+      <w:pPr>
+        <w:ind w:left="3600" w:hanging="360"/>
+      </w:pPr>
+      <w:rPr>
+        <w:rFonts w:ascii="Courier New" w:hAnsi="Courier New" w:cs="Courier New" w:hint="default"/>
+      </w:rPr>
+    </w:lvl>
+    <w:lvl w:ilvl="5" w:tplc="0C090005" w:tentative="1">
+      <w:start w:val="1"/>
+      <w:numFmt w:val="bullet"/>
+      <w:lvlText w:val=""/>
+      <w:lvlJc w:val="left"/>
+      <w:pPr>
+        <w:ind w:left="4320" w:hanging="360"/>
+      </w:pPr>
+      <w:rPr>
+        <w:rFonts w:ascii="Wingdings" w:hAnsi="Wingdings" w:hint="default"/>
+      </w:rPr>
+    </w:lvl>
+    <w:lvl w:ilvl="6" w:tplc="0C090001" w:tentative="1">
+      <w:start w:val="1"/>
+      <w:numFmt w:val="bullet"/>
+      <w:lvlText w:val=""/>
+      <w:lvlJc w:val="left"/>
+      <w:pPr>
+        <w:ind w:left="5040" w:hanging="360"/>
+      </w:pPr>
+      <w:rPr>
+        <w:rFonts w:ascii="Symbol" w:hAnsi="Symbol" w:hint="default"/>
+      </w:rPr>
+    </w:lvl>
+    <w:lvl w:ilvl="7" w:tplc="0C090003" w:tentative="1">
+      <w:start w:val="1"/>
+      <w:numFmt w:val="bullet"/>
+      <w:lvlText w:val="o"/>
+      <w:lvlJc w:val="left"/>
+      <w:pPr>
+        <w:ind w:left="5760" w:hanging="360"/>
+      </w:pPr>
+      <w:rPr>
+        <w:rFonts w:ascii="Courier New" w:hAnsi="Courier New" w:cs="Courier New" w:hint="default"/>
+      </w:rPr>
+    </w:lvl>
+    <w:lvl w:ilvl="8" w:tplc="0C090005" w:tentative="1">
+      <w:start w:val="1"/>
+      <w:numFmt w:val="bullet"/>
+      <w:lvlText w:val=""/>
+      <w:lvlJc w:val="left"/>
+      <w:pPr>
+        <w:ind w:left="6480" w:hanging="360"/>
+      </w:pPr>
+      <w:rPr>
+        <w:rFonts w:ascii="Wingdings" w:hAnsi="Wingdings" w:hint="default"/>
+      </w:rPr>
+    </w:lvl>
+  </w:abstractNum>
+  <w:abstractNum w:abstractNumId="4" w15:restartNumberingAfterBreak="0">
     <w:nsid w:val="06C2640E"/>
     <w:multiLevelType w:val="hybridMultilevel"/>
     <w:tmpl w:val="8A9273BE"/>
@@ -9076,7 +9901,120 @@
       </w:rPr>
     </w:lvl>
   </w:abstractNum>
-  <w:abstractNum w:abstractNumId="4" w15:restartNumberingAfterBreak="0">
+  <w:abstractNum w:abstractNumId="5" w15:restartNumberingAfterBreak="0">
+    <w:nsid w:val="082523A9"/>
+    <w:multiLevelType w:val="hybridMultilevel"/>
+    <w:tmpl w:val="7756899C"/>
+    <w:lvl w:ilvl="0" w:tplc="0C090001">
+      <w:start w:val="1"/>
+      <w:numFmt w:val="bullet"/>
+      <w:lvlText w:val=""/>
+      <w:lvlJc w:val="left"/>
+      <w:pPr>
+        <w:ind w:left="720" w:hanging="360"/>
+      </w:pPr>
+      <w:rPr>
+        <w:rFonts w:ascii="Symbol" w:hAnsi="Symbol" w:hint="default"/>
+      </w:rPr>
+    </w:lvl>
+    <w:lvl w:ilvl="1" w:tplc="0C090003" w:tentative="1">
+      <w:start w:val="1"/>
+      <w:numFmt w:val="bullet"/>
+      <w:lvlText w:val="o"/>
+      <w:lvlJc w:val="left"/>
+      <w:pPr>
+        <w:ind w:left="1440" w:hanging="360"/>
+      </w:pPr>
+      <w:rPr>
+        <w:rFonts w:ascii="Courier New" w:hAnsi="Courier New" w:cs="Courier New" w:hint="default"/>
+      </w:rPr>
+    </w:lvl>
+    <w:lvl w:ilvl="2" w:tplc="0C090005" w:tentative="1">
+      <w:start w:val="1"/>
+      <w:numFmt w:val="bullet"/>
+      <w:lvlText w:val=""/>
+      <w:lvlJc w:val="left"/>
+      <w:pPr>
+        <w:ind w:left="2160" w:hanging="360"/>
+      </w:pPr>
+      <w:rPr>
+        <w:rFonts w:ascii="Wingdings" w:hAnsi="Wingdings" w:hint="default"/>
+      </w:rPr>
+    </w:lvl>
+    <w:lvl w:ilvl="3" w:tplc="0C090001" w:tentative="1">
+      <w:start w:val="1"/>
+      <w:numFmt w:val="bullet"/>
+      <w:lvlText w:val=""/>
+      <w:lvlJc w:val="left"/>
+      <w:pPr>
+        <w:ind w:left="2880" w:hanging="360"/>
+      </w:pPr>
+      <w:rPr>
+        <w:rFonts w:ascii="Symbol" w:hAnsi="Symbol" w:hint="default"/>
+      </w:rPr>
+    </w:lvl>
+    <w:lvl w:ilvl="4" w:tplc="0C090003" w:tentative="1">
+      <w:start w:val="1"/>
+      <w:numFmt w:val="bullet"/>
+      <w:lvlText w:val="o"/>
+      <w:lvlJc w:val="left"/>
+      <w:pPr>
+        <w:ind w:left="3600" w:hanging="360"/>
+      </w:pPr>
+      <w:rPr>
+        <w:rFonts w:ascii="Courier New" w:hAnsi="Courier New" w:cs="Courier New" w:hint="default"/>
+      </w:rPr>
+    </w:lvl>
+    <w:lvl w:ilvl="5" w:tplc="0C090005" w:tentative="1">
+      <w:start w:val="1"/>
+      <w:numFmt w:val="bullet"/>
+      <w:lvlText w:val=""/>
+      <w:lvlJc w:val="left"/>
+      <w:pPr>
+        <w:ind w:left="4320" w:hanging="360"/>
+      </w:pPr>
+      <w:rPr>
+        <w:rFonts w:ascii="Wingdings" w:hAnsi="Wingdings" w:hint="default"/>
+      </w:rPr>
+    </w:lvl>
+    <w:lvl w:ilvl="6" w:tplc="0C090001" w:tentative="1">
+      <w:start w:val="1"/>
+      <w:numFmt w:val="bullet"/>
+      <w:lvlText w:val=""/>
+      <w:lvlJc w:val="left"/>
+      <w:pPr>
+        <w:ind w:left="5040" w:hanging="360"/>
+      </w:pPr>
+      <w:rPr>
+        <w:rFonts w:ascii="Symbol" w:hAnsi="Symbol" w:hint="default"/>
+      </w:rPr>
+    </w:lvl>
+    <w:lvl w:ilvl="7" w:tplc="0C090003" w:tentative="1">
+      <w:start w:val="1"/>
+      <w:numFmt w:val="bullet"/>
+      <w:lvlText w:val="o"/>
+      <w:lvlJc w:val="left"/>
+      <w:pPr>
+        <w:ind w:left="5760" w:hanging="360"/>
+      </w:pPr>
+      <w:rPr>
+        <w:rFonts w:ascii="Courier New" w:hAnsi="Courier New" w:cs="Courier New" w:hint="default"/>
+      </w:rPr>
+    </w:lvl>
+    <w:lvl w:ilvl="8" w:tplc="0C090005" w:tentative="1">
+      <w:start w:val="1"/>
+      <w:numFmt w:val="bullet"/>
+      <w:lvlText w:val=""/>
+      <w:lvlJc w:val="left"/>
+      <w:pPr>
+        <w:ind w:left="6480" w:hanging="360"/>
+      </w:pPr>
+      <w:rPr>
+        <w:rFonts w:ascii="Wingdings" w:hAnsi="Wingdings" w:hint="default"/>
+      </w:rPr>
+    </w:lvl>
+  </w:abstractNum>
+  <w:abstractNum w:abstractNumId="6" w15:restartNumberingAfterBreak="0">
     <w:nsid w:val="08F968B4"/>
     <w:multiLevelType w:val="hybridMultilevel"/>
     <w:tmpl w:val="1AA44832"/>
@@ -9189,7 +10127,7 @@
       </w:rPr>
     </w:lvl>
   </w:abstractNum>
-  <w:abstractNum w:abstractNumId="5" w15:restartNumberingAfterBreak="0">
+  <w:abstractNum w:abstractNumId="7" w15:restartNumberingAfterBreak="0">
     <w:nsid w:val="095B0E93"/>
     <w:multiLevelType w:val="hybridMultilevel"/>
     <w:tmpl w:val="BA5E4122"/>
@@ -9301,7 +10239,7 @@
       </w:rPr>
     </w:lvl>
   </w:abstractNum>
-  <w:abstractNum w:abstractNumId="6" w15:restartNumberingAfterBreak="0">
+  <w:abstractNum w:abstractNumId="8" w15:restartNumberingAfterBreak="0">
     <w:nsid w:val="0A1741BE"/>
     <w:multiLevelType w:val="hybridMultilevel"/>
     <w:tmpl w:val="C9A09490"/>
@@ -9414,7 +10352,7 @@
       </w:rPr>
     </w:lvl>
   </w:abstractNum>
-  <w:abstractNum w:abstractNumId="7" w15:restartNumberingAfterBreak="0">
+  <w:abstractNum w:abstractNumId="9" w15:restartNumberingAfterBreak="0">
     <w:nsid w:val="0AB97E94"/>
     <w:multiLevelType w:val="hybridMultilevel"/>
     <w:tmpl w:val="67409470"/>
@@ -9527,7 +10465,7 @@
       </w:rPr>
     </w:lvl>
   </w:abstractNum>
-  <w:abstractNum w:abstractNumId="8" w15:restartNumberingAfterBreak="0">
+  <w:abstractNum w:abstractNumId="10" w15:restartNumberingAfterBreak="0">
     <w:nsid w:val="0B7E0A1F"/>
     <w:multiLevelType w:val="hybridMultilevel"/>
     <w:tmpl w:val="0C5C6D44"/>
@@ -9639,7 +10577,7 @@
       </w:rPr>
     </w:lvl>
   </w:abstractNum>
-  <w:abstractNum w:abstractNumId="9" w15:restartNumberingAfterBreak="0">
+  <w:abstractNum w:abstractNumId="11" w15:restartNumberingAfterBreak="0">
     <w:nsid w:val="0CAE2AB7"/>
     <w:multiLevelType w:val="hybridMultilevel"/>
     <w:tmpl w:val="DA8837AC"/>
@@ -9752,7 +10690,7 @@
       </w:rPr>
     </w:lvl>
   </w:abstractNum>
-  <w:abstractNum w:abstractNumId="10" w15:restartNumberingAfterBreak="0">
+  <w:abstractNum w:abstractNumId="12" w15:restartNumberingAfterBreak="0">
     <w:nsid w:val="0DE25C9A"/>
     <w:multiLevelType w:val="hybridMultilevel"/>
     <w:tmpl w:val="854C290E"/>
@@ -9864,7 +10802,7 @@
       </w:rPr>
     </w:lvl>
   </w:abstractNum>
-  <w:abstractNum w:abstractNumId="11" w15:restartNumberingAfterBreak="0">
+  <w:abstractNum w:abstractNumId="13" w15:restartNumberingAfterBreak="0">
     <w:nsid w:val="0EC30AF7"/>
     <w:multiLevelType w:val="hybridMultilevel"/>
     <w:tmpl w:val="BBD8C0E4"/>
@@ -9977,7 +10915,7 @@
       </w:rPr>
     </w:lvl>
   </w:abstractNum>
-  <w:abstractNum w:abstractNumId="12" w15:restartNumberingAfterBreak="0">
+  <w:abstractNum w:abstractNumId="14" w15:restartNumberingAfterBreak="0">
     <w:nsid w:val="104008D0"/>
     <w:multiLevelType w:val="hybridMultilevel"/>
     <w:tmpl w:val="B3484A28"/>
@@ -10089,7 +11027,120 @@
       </w:rPr>
     </w:lvl>
   </w:abstractNum>
-  <w:abstractNum w:abstractNumId="13" w15:restartNumberingAfterBreak="0">
+  <w:abstractNum w:abstractNumId="15" w15:restartNumberingAfterBreak="0">
+    <w:nsid w:val="10C46C9B"/>
+    <w:multiLevelType w:val="hybridMultilevel"/>
+    <w:tmpl w:val="65B43CCA"/>
+    <w:lvl w:ilvl="0" w:tplc="0C090001">
+      <w:start w:val="1"/>
+      <w:numFmt w:val="bullet"/>
+      <w:lvlText w:val=""/>
+      <w:lvlJc w:val="left"/>
+      <w:pPr>
+        <w:ind w:left="720" w:hanging="360"/>
+      </w:pPr>
+      <w:rPr>
+        <w:rFonts w:ascii="Symbol" w:hAnsi="Symbol" w:hint="default"/>
+      </w:rPr>
+    </w:lvl>
+    <w:lvl w:ilvl="1" w:tplc="0C090003" w:tentative="1">
+      <w:start w:val="1"/>
+      <w:numFmt w:val="bullet"/>
+      <w:lvlText w:val="o"/>
+      <w:lvlJc w:val="left"/>
+      <w:pPr>
+        <w:ind w:left="1440" w:hanging="360"/>
+      </w:pPr>
+      <w:rPr>
+        <w:rFonts w:ascii="Courier New" w:hAnsi="Courier New" w:cs="Courier New" w:hint="default"/>
+      </w:rPr>
+    </w:lvl>
+    <w:lvl w:ilvl="2" w:tplc="0C090005" w:tentative="1">
+      <w:start w:val="1"/>
+      <w:numFmt w:val="bullet"/>
+      <w:lvlText w:val=""/>
+      <w:lvlJc w:val="left"/>
+      <w:pPr>
+        <w:ind w:left="2160" w:hanging="360"/>
+      </w:pPr>
+      <w:rPr>
+        <w:rFonts w:ascii="Wingdings" w:hAnsi="Wingdings" w:hint="default"/>
+      </w:rPr>
+    </w:lvl>
+    <w:lvl w:ilvl="3" w:tplc="0C090001" w:tentative="1">
+      <w:start w:val="1"/>
+      <w:numFmt w:val="bullet"/>
+      <w:lvlText w:val=""/>
+      <w:lvlJc w:val="left"/>
+      <w:pPr>
+        <w:ind w:left="2880" w:hanging="360"/>
+      </w:pPr>
+      <w:rPr>
+        <w:rFonts w:ascii="Symbol" w:hAnsi="Symbol" w:hint="default"/>
+      </w:rPr>
+    </w:lvl>
+    <w:lvl w:ilvl="4" w:tplc="0C090003" w:tentative="1">
+      <w:start w:val="1"/>
+      <w:numFmt w:val="bullet"/>
+      <w:lvlText w:val="o"/>
+      <w:lvlJc w:val="left"/>
+      <w:pPr>
+        <w:ind w:left="3600" w:hanging="360"/>
+      </w:pPr>
+      <w:rPr>
+        <w:rFonts w:ascii="Courier New" w:hAnsi="Courier New" w:cs="Courier New" w:hint="default"/>
+      </w:rPr>
+    </w:lvl>
+    <w:lvl w:ilvl="5" w:tplc="0C090005" w:tentative="1">
+      <w:start w:val="1"/>
+      <w:numFmt w:val="bullet"/>
+      <w:lvlText w:val=""/>
+      <w:lvlJc w:val="left"/>
+      <w:pPr>
+        <w:ind w:left="4320" w:hanging="360"/>
+      </w:pPr>
+      <w:rPr>
+        <w:rFonts w:ascii="Wingdings" w:hAnsi="Wingdings" w:hint="default"/>
+      </w:rPr>
+    </w:lvl>
+    <w:lvl w:ilvl="6" w:tplc="0C090001" w:tentative="1">
+      <w:start w:val="1"/>
+      <w:numFmt w:val="bullet"/>
+      <w:lvlText w:val=""/>
+      <w:lvlJc w:val="left"/>
+      <w:pPr>
+        <w:ind w:left="5040" w:hanging="360"/>
+      </w:pPr>
+      <w:rPr>
+        <w:rFonts w:ascii="Symbol" w:hAnsi="Symbol" w:hint="default"/>
+      </w:rPr>
+    </w:lvl>
+    <w:lvl w:ilvl="7" w:tplc="0C090003" w:tentative="1">
+      <w:start w:val="1"/>
+      <w:numFmt w:val="bullet"/>
+      <w:lvlText w:val="o"/>
+      <w:lvlJc w:val="left"/>
+      <w:pPr>
+        <w:ind w:left="5760" w:hanging="360"/>
+      </w:pPr>
+      <w:rPr>
+        <w:rFonts w:ascii="Courier New" w:hAnsi="Courier New" w:cs="Courier New" w:hint="default"/>
+      </w:rPr>
+    </w:lvl>
+    <w:lvl w:ilvl="8" w:tplc="0C090005" w:tentative="1">
+      <w:start w:val="1"/>
+      <w:numFmt w:val="bullet"/>
+      <w:lvlText w:val=""/>
+      <w:lvlJc w:val="left"/>
+      <w:pPr>
+        <w:ind w:left="6480" w:hanging="360"/>
+      </w:pPr>
+      <w:rPr>
+        <w:rFonts w:ascii="Wingdings" w:hAnsi="Wingdings" w:hint="default"/>
+      </w:rPr>
+    </w:lvl>
+  </w:abstractNum>
+  <w:abstractNum w:abstractNumId="16" w15:restartNumberingAfterBreak="0">
     <w:nsid w:val="12016F45"/>
     <w:multiLevelType w:val="hybridMultilevel"/>
     <w:tmpl w:val="11322786"/>
@@ -10201,7 +11252,120 @@
       </w:rPr>
     </w:lvl>
   </w:abstractNum>
-  <w:abstractNum w:abstractNumId="14" w15:restartNumberingAfterBreak="0">
+  <w:abstractNum w:abstractNumId="17" w15:restartNumberingAfterBreak="0">
+    <w:nsid w:val="12C07496"/>
+    <w:multiLevelType w:val="hybridMultilevel"/>
+    <w:tmpl w:val="DA882312"/>
+    <w:lvl w:ilvl="0" w:tplc="0C090001">
+      <w:start w:val="1"/>
+      <w:numFmt w:val="bullet"/>
+      <w:lvlText w:val=""/>
+      <w:lvlJc w:val="left"/>
+      <w:pPr>
+        <w:ind w:left="720" w:hanging="360"/>
+      </w:pPr>
+      <w:rPr>
+        <w:rFonts w:ascii="Symbol" w:hAnsi="Symbol" w:hint="default"/>
+      </w:rPr>
+    </w:lvl>
+    <w:lvl w:ilvl="1" w:tplc="0C090003" w:tentative="1">
+      <w:start w:val="1"/>
+      <w:numFmt w:val="bullet"/>
+      <w:lvlText w:val="o"/>
+      <w:lvlJc w:val="left"/>
+      <w:pPr>
+        <w:ind w:left="1440" w:hanging="360"/>
+      </w:pPr>
+      <w:rPr>
+        <w:rFonts w:ascii="Courier New" w:hAnsi="Courier New" w:cs="Courier New" w:hint="default"/>
+      </w:rPr>
+    </w:lvl>
+    <w:lvl w:ilvl="2" w:tplc="0C090005" w:tentative="1">
+      <w:start w:val="1"/>
+      <w:numFmt w:val="bullet"/>
+      <w:lvlText w:val=""/>
+      <w:lvlJc w:val="left"/>
+      <w:pPr>
+        <w:ind w:left="2160" w:hanging="360"/>
+      </w:pPr>
+      <w:rPr>
+        <w:rFonts w:ascii="Wingdings" w:hAnsi="Wingdings" w:hint="default"/>
+      </w:rPr>
+    </w:lvl>
+    <w:lvl w:ilvl="3" w:tplc="0C090001" w:tentative="1">
+      <w:start w:val="1"/>
+      <w:numFmt w:val="bullet"/>
+      <w:lvlText w:val=""/>
+      <w:lvlJc w:val="left"/>
+      <w:pPr>
+        <w:ind w:left="2880" w:hanging="360"/>
+      </w:pPr>
+      <w:rPr>
+        <w:rFonts w:ascii="Symbol" w:hAnsi="Symbol" w:hint="default"/>
+      </w:rPr>
+    </w:lvl>
+    <w:lvl w:ilvl="4" w:tplc="0C090003" w:tentative="1">
+      <w:start w:val="1"/>
+      <w:numFmt w:val="bullet"/>
+      <w:lvlText w:val="o"/>
+      <w:lvlJc w:val="left"/>
+      <w:pPr>
+        <w:ind w:left="3600" w:hanging="360"/>
+      </w:pPr>
+      <w:rPr>
+        <w:rFonts w:ascii="Courier New" w:hAnsi="Courier New" w:cs="Courier New" w:hint="default"/>
+      </w:rPr>
+    </w:lvl>
+    <w:lvl w:ilvl="5" w:tplc="0C090005" w:tentative="1">
+      <w:start w:val="1"/>
+      <w:numFmt w:val="bullet"/>
+      <w:lvlText w:val=""/>
+      <w:lvlJc w:val="left"/>
+      <w:pPr>
+        <w:ind w:left="4320" w:hanging="360"/>
+      </w:pPr>
+      <w:rPr>
+        <w:rFonts w:ascii="Wingdings" w:hAnsi="Wingdings" w:hint="default"/>
+      </w:rPr>
+    </w:lvl>
+    <w:lvl w:ilvl="6" w:tplc="0C090001" w:tentative="1">
+      <w:start w:val="1"/>
+      <w:numFmt w:val="bullet"/>
+      <w:lvlText w:val=""/>
+      <w:lvlJc w:val="left"/>
+      <w:pPr>
+        <w:ind w:left="5040" w:hanging="360"/>
+      </w:pPr>
+      <w:rPr>
+        <w:rFonts w:ascii="Symbol" w:hAnsi="Symbol" w:hint="default"/>
+      </w:rPr>
+    </w:lvl>
+    <w:lvl w:ilvl="7" w:tplc="0C090003" w:tentative="1">
+      <w:start w:val="1"/>
+      <w:numFmt w:val="bullet"/>
+      <w:lvlText w:val="o"/>
+      <w:lvlJc w:val="left"/>
+      <w:pPr>
+        <w:ind w:left="5760" w:hanging="360"/>
+      </w:pPr>
+      <w:rPr>
+        <w:rFonts w:ascii="Courier New" w:hAnsi="Courier New" w:cs="Courier New" w:hint="default"/>
+      </w:rPr>
+    </w:lvl>
+    <w:lvl w:ilvl="8" w:tplc="0C090005" w:tentative="1">
+      <w:start w:val="1"/>
+      <w:numFmt w:val="bullet"/>
+      <w:lvlText w:val=""/>
+      <w:lvlJc w:val="left"/>
+      <w:pPr>
+        <w:ind w:left="6480" w:hanging="360"/>
+      </w:pPr>
+      <w:rPr>
+        <w:rFonts w:ascii="Wingdings" w:hAnsi="Wingdings" w:hint="default"/>
+      </w:rPr>
+    </w:lvl>
+  </w:abstractNum>
+  <w:abstractNum w:abstractNumId="18" w15:restartNumberingAfterBreak="0">
     <w:nsid w:val="13FA0A64"/>
     <w:multiLevelType w:val="hybridMultilevel"/>
     <w:tmpl w:val="C0006BF2"/>
@@ -10313,7 +11477,120 @@
       </w:rPr>
     </w:lvl>
   </w:abstractNum>
-  <w:abstractNum w:abstractNumId="15" w15:restartNumberingAfterBreak="0">
+  <w:abstractNum w:abstractNumId="19" w15:restartNumberingAfterBreak="0">
+    <w:nsid w:val="16D234FF"/>
+    <w:multiLevelType w:val="hybridMultilevel"/>
+    <w:tmpl w:val="A0F2CBAE"/>
+    <w:lvl w:ilvl="0" w:tplc="0C090001">
+      <w:start w:val="1"/>
+      <w:numFmt w:val="bullet"/>
+      <w:lvlText w:val=""/>
+      <w:lvlJc w:val="left"/>
+      <w:pPr>
+        <w:ind w:left="720" w:hanging="360"/>
+      </w:pPr>
+      <w:rPr>
+        <w:rFonts w:ascii="Symbol" w:hAnsi="Symbol" w:hint="default"/>
+      </w:rPr>
+    </w:lvl>
+    <w:lvl w:ilvl="1" w:tplc="0C090003" w:tentative="1">
+      <w:start w:val="1"/>
+      <w:numFmt w:val="bullet"/>
+      <w:lvlText w:val="o"/>
+      <w:lvlJc w:val="left"/>
+      <w:pPr>
+        <w:ind w:left="1440" w:hanging="360"/>
+      </w:pPr>
+      <w:rPr>
+        <w:rFonts w:ascii="Courier New" w:hAnsi="Courier New" w:cs="Courier New" w:hint="default"/>
+      </w:rPr>
+    </w:lvl>
+    <w:lvl w:ilvl="2" w:tplc="0C090005" w:tentative="1">
+      <w:start w:val="1"/>
+      <w:numFmt w:val="bullet"/>
+      <w:lvlText w:val=""/>
+      <w:lvlJc w:val="left"/>
+      <w:pPr>
+        <w:ind w:left="2160" w:hanging="360"/>
+      </w:pPr>
+      <w:rPr>
+        <w:rFonts w:ascii="Wingdings" w:hAnsi="Wingdings" w:hint="default"/>
+      </w:rPr>
+    </w:lvl>
+    <w:lvl w:ilvl="3" w:tplc="0C090001" w:tentative="1">
+      <w:start w:val="1"/>
+      <w:numFmt w:val="bullet"/>
+      <w:lvlText w:val=""/>
+      <w:lvlJc w:val="left"/>
+      <w:pPr>
+        <w:ind w:left="2880" w:hanging="360"/>
+      </w:pPr>
+      <w:rPr>
+        <w:rFonts w:ascii="Symbol" w:hAnsi="Symbol" w:hint="default"/>
+      </w:rPr>
+    </w:lvl>
+    <w:lvl w:ilvl="4" w:tplc="0C090003" w:tentative="1">
+      <w:start w:val="1"/>
+      <w:numFmt w:val="bullet"/>
+      <w:lvlText w:val="o"/>
+      <w:lvlJc w:val="left"/>
+      <w:pPr>
+        <w:ind w:left="3600" w:hanging="360"/>
+      </w:pPr>
+      <w:rPr>
+        <w:rFonts w:ascii="Courier New" w:hAnsi="Courier New" w:cs="Courier New" w:hint="default"/>
+      </w:rPr>
+    </w:lvl>
+    <w:lvl w:ilvl="5" w:tplc="0C090005" w:tentative="1">
+      <w:start w:val="1"/>
+      <w:numFmt w:val="bullet"/>
+      <w:lvlText w:val=""/>
+      <w:lvlJc w:val="left"/>
+      <w:pPr>
+        <w:ind w:left="4320" w:hanging="360"/>
+      </w:pPr>
+      <w:rPr>
+        <w:rFonts w:ascii="Wingdings" w:hAnsi="Wingdings" w:hint="default"/>
+      </w:rPr>
+    </w:lvl>
+    <w:lvl w:ilvl="6" w:tplc="0C090001" w:tentative="1">
+      <w:start w:val="1"/>
+      <w:numFmt w:val="bullet"/>
+      <w:lvlText w:val=""/>
+      <w:lvlJc w:val="left"/>
+      <w:pPr>
+        <w:ind w:left="5040" w:hanging="360"/>
+      </w:pPr>
+      <w:rPr>
+        <w:rFonts w:ascii="Symbol" w:hAnsi="Symbol" w:hint="default"/>
+      </w:rPr>
+    </w:lvl>
+    <w:lvl w:ilvl="7" w:tplc="0C090003" w:tentative="1">
+      <w:start w:val="1"/>
+      <w:numFmt w:val="bullet"/>
+      <w:lvlText w:val="o"/>
+      <w:lvlJc w:val="left"/>
+      <w:pPr>
+        <w:ind w:left="5760" w:hanging="360"/>
+      </w:pPr>
+      <w:rPr>
+        <w:rFonts w:ascii="Courier New" w:hAnsi="Courier New" w:cs="Courier New" w:hint="default"/>
+      </w:rPr>
+    </w:lvl>
+    <w:lvl w:ilvl="8" w:tplc="0C090005" w:tentative="1">
+      <w:start w:val="1"/>
+      <w:numFmt w:val="bullet"/>
+      <w:lvlText w:val=""/>
+      <w:lvlJc w:val="left"/>
+      <w:pPr>
+        <w:ind w:left="6480" w:hanging="360"/>
+      </w:pPr>
+      <w:rPr>
+        <w:rFonts w:ascii="Wingdings" w:hAnsi="Wingdings" w:hint="default"/>
+      </w:rPr>
+    </w:lvl>
+  </w:abstractNum>
+  <w:abstractNum w:abstractNumId="20" w15:restartNumberingAfterBreak="0">
     <w:nsid w:val="183967A7"/>
     <w:multiLevelType w:val="hybridMultilevel"/>
     <w:tmpl w:val="8D3EEE4A"/>
@@ -10426,7 +11703,7 @@
       </w:rPr>
     </w:lvl>
   </w:abstractNum>
-  <w:abstractNum w:abstractNumId="16" w15:restartNumberingAfterBreak="0">
+  <w:abstractNum w:abstractNumId="21" w15:restartNumberingAfterBreak="0">
     <w:nsid w:val="1BEB3388"/>
     <w:multiLevelType w:val="hybridMultilevel"/>
     <w:tmpl w:val="2D08D856"/>
@@ -10539,7 +11816,7 @@
       </w:rPr>
     </w:lvl>
   </w:abstractNum>
-  <w:abstractNum w:abstractNumId="17" w15:restartNumberingAfterBreak="0">
+  <w:abstractNum w:abstractNumId="22" w15:restartNumberingAfterBreak="0">
     <w:nsid w:val="25A27514"/>
     <w:multiLevelType w:val="hybridMultilevel"/>
     <w:tmpl w:val="8ADEDEB6"/>
@@ -10652,7 +11929,7 @@
       </w:rPr>
     </w:lvl>
   </w:abstractNum>
-  <w:abstractNum w:abstractNumId="18" w15:restartNumberingAfterBreak="0">
+  <w:abstractNum w:abstractNumId="23" w15:restartNumberingAfterBreak="0">
     <w:nsid w:val="264B38D4"/>
     <w:multiLevelType w:val="hybridMultilevel"/>
     <w:tmpl w:val="A4421CD0"/>
@@ -10764,7 +12041,7 @@
       </w:rPr>
     </w:lvl>
   </w:abstractNum>
-  <w:abstractNum w:abstractNumId="19" w15:restartNumberingAfterBreak="0">
+  <w:abstractNum w:abstractNumId="24" w15:restartNumberingAfterBreak="0">
     <w:nsid w:val="28B853C6"/>
     <w:multiLevelType w:val="hybridMultilevel"/>
     <w:tmpl w:val="512698AC"/>
@@ -10876,7 +12153,120 @@
       </w:rPr>
     </w:lvl>
   </w:abstractNum>
-  <w:abstractNum w:abstractNumId="20" w15:restartNumberingAfterBreak="0">
+  <w:abstractNum w:abstractNumId="25" w15:restartNumberingAfterBreak="0">
+    <w:nsid w:val="29AE458D"/>
+    <w:multiLevelType w:val="hybridMultilevel"/>
+    <w:tmpl w:val="EF88D304"/>
+    <w:lvl w:ilvl="0" w:tplc="0C090001">
+      <w:start w:val="1"/>
+      <w:numFmt w:val="bullet"/>
+      <w:lvlText w:val=""/>
+      <w:lvlJc w:val="left"/>
+      <w:pPr>
+        <w:ind w:left="720" w:hanging="360"/>
+      </w:pPr>
+      <w:rPr>
+        <w:rFonts w:ascii="Symbol" w:hAnsi="Symbol" w:hint="default"/>
+      </w:rPr>
+    </w:lvl>
+    <w:lvl w:ilvl="1" w:tplc="0C090003" w:tentative="1">
+      <w:start w:val="1"/>
+      <w:numFmt w:val="bullet"/>
+      <w:lvlText w:val="o"/>
+      <w:lvlJc w:val="left"/>
+      <w:pPr>
+        <w:ind w:left="1440" w:hanging="360"/>
+      </w:pPr>
+      <w:rPr>
+        <w:rFonts w:ascii="Courier New" w:hAnsi="Courier New" w:cs="Courier New" w:hint="default"/>
+      </w:rPr>
+    </w:lvl>
+    <w:lvl w:ilvl="2" w:tplc="0C090005" w:tentative="1">
+      <w:start w:val="1"/>
+      <w:numFmt w:val="bullet"/>
+      <w:lvlText w:val=""/>
+      <w:lvlJc w:val="left"/>
+      <w:pPr>
+        <w:ind w:left="2160" w:hanging="360"/>
+      </w:pPr>
+      <w:rPr>
+        <w:rFonts w:ascii="Wingdings" w:hAnsi="Wingdings" w:hint="default"/>
+      </w:rPr>
+    </w:lvl>
+    <w:lvl w:ilvl="3" w:tplc="0C090001" w:tentative="1">
+      <w:start w:val="1"/>
+      <w:numFmt w:val="bullet"/>
+      <w:lvlText w:val=""/>
+      <w:lvlJc w:val="left"/>
+      <w:pPr>
+        <w:ind w:left="2880" w:hanging="360"/>
+      </w:pPr>
+      <w:rPr>
+        <w:rFonts w:ascii="Symbol" w:hAnsi="Symbol" w:hint="default"/>
+      </w:rPr>
+    </w:lvl>
+    <w:lvl w:ilvl="4" w:tplc="0C090003" w:tentative="1">
+      <w:start w:val="1"/>
+      <w:numFmt w:val="bullet"/>
+      <w:lvlText w:val="o"/>
+      <w:lvlJc w:val="left"/>
+      <w:pPr>
+        <w:ind w:left="3600" w:hanging="360"/>
+      </w:pPr>
+      <w:rPr>
+        <w:rFonts w:ascii="Courier New" w:hAnsi="Courier New" w:cs="Courier New" w:hint="default"/>
+      </w:rPr>
+    </w:lvl>
+    <w:lvl w:ilvl="5" w:tplc="0C090005" w:tentative="1">
+      <w:start w:val="1"/>
+      <w:numFmt w:val="bullet"/>
+      <w:lvlText w:val=""/>
+      <w:lvlJc w:val="left"/>
+      <w:pPr>
+        <w:ind w:left="4320" w:hanging="360"/>
+      </w:pPr>
+      <w:rPr>
+        <w:rFonts w:ascii="Wingdings" w:hAnsi="Wingdings" w:hint="default"/>
+      </w:rPr>
+    </w:lvl>
+    <w:lvl w:ilvl="6" w:tplc="0C090001" w:tentative="1">
+      <w:start w:val="1"/>
+      <w:numFmt w:val="bullet"/>
+      <w:lvlText w:val=""/>
+      <w:lvlJc w:val="left"/>
+      <w:pPr>
+        <w:ind w:left="5040" w:hanging="360"/>
+      </w:pPr>
+      <w:rPr>
+        <w:rFonts w:ascii="Symbol" w:hAnsi="Symbol" w:hint="default"/>
+      </w:rPr>
+    </w:lvl>
+    <w:lvl w:ilvl="7" w:tplc="0C090003" w:tentative="1">
+      <w:start w:val="1"/>
+      <w:numFmt w:val="bullet"/>
+      <w:lvlText w:val="o"/>
+      <w:lvlJc w:val="left"/>
+      <w:pPr>
+        <w:ind w:left="5760" w:hanging="360"/>
+      </w:pPr>
+      <w:rPr>
+        <w:rFonts w:ascii="Courier New" w:hAnsi="Courier New" w:cs="Courier New" w:hint="default"/>
+      </w:rPr>
+    </w:lvl>
+    <w:lvl w:ilvl="8" w:tplc="0C090005" w:tentative="1">
+      <w:start w:val="1"/>
+      <w:numFmt w:val="bullet"/>
+      <w:lvlText w:val=""/>
+      <w:lvlJc w:val="left"/>
+      <w:pPr>
+        <w:ind w:left="6480" w:hanging="360"/>
+      </w:pPr>
+      <w:rPr>
+        <w:rFonts w:ascii="Wingdings" w:hAnsi="Wingdings" w:hint="default"/>
+      </w:rPr>
+    </w:lvl>
+  </w:abstractNum>
+  <w:abstractNum w:abstractNumId="26" w15:restartNumberingAfterBreak="0">
     <w:nsid w:val="2B575D67"/>
     <w:multiLevelType w:val="hybridMultilevel"/>
     <w:tmpl w:val="21008618"/>
@@ -10988,7 +12378,7 @@
       </w:rPr>
     </w:lvl>
   </w:abstractNum>
-  <w:abstractNum w:abstractNumId="21" w15:restartNumberingAfterBreak="0">
+  <w:abstractNum w:abstractNumId="27" w15:restartNumberingAfterBreak="0">
     <w:nsid w:val="2B5B0A82"/>
     <w:multiLevelType w:val="hybridMultilevel"/>
     <w:tmpl w:val="77BE34C0"/>
@@ -11101,7 +12491,120 @@
       </w:rPr>
     </w:lvl>
   </w:abstractNum>
-  <w:abstractNum w:abstractNumId="22" w15:restartNumberingAfterBreak="0">
+  <w:abstractNum w:abstractNumId="28" w15:restartNumberingAfterBreak="0">
+    <w:nsid w:val="2B687EC1"/>
+    <w:multiLevelType w:val="hybridMultilevel"/>
+    <w:tmpl w:val="1FE279EE"/>
+    <w:lvl w:ilvl="0" w:tplc="0C090001">
+      <w:start w:val="1"/>
+      <w:numFmt w:val="bullet"/>
+      <w:lvlText w:val=""/>
+      <w:lvlJc w:val="left"/>
+      <w:pPr>
+        <w:ind w:left="720" w:hanging="360"/>
+      </w:pPr>
+      <w:rPr>
+        <w:rFonts w:ascii="Symbol" w:hAnsi="Symbol" w:hint="default"/>
+      </w:rPr>
+    </w:lvl>
+    <w:lvl w:ilvl="1" w:tplc="0C090003" w:tentative="1">
+      <w:start w:val="1"/>
+      <w:numFmt w:val="bullet"/>
+      <w:lvlText w:val="o"/>
+      <w:lvlJc w:val="left"/>
+      <w:pPr>
+        <w:ind w:left="1440" w:hanging="360"/>
+      </w:pPr>
+      <w:rPr>
+        <w:rFonts w:ascii="Courier New" w:hAnsi="Courier New" w:cs="Courier New" w:hint="default"/>
+      </w:rPr>
+    </w:lvl>
+    <w:lvl w:ilvl="2" w:tplc="0C090005" w:tentative="1">
+      <w:start w:val="1"/>
+      <w:numFmt w:val="bullet"/>
+      <w:lvlText w:val=""/>
+      <w:lvlJc w:val="left"/>
+      <w:pPr>
+        <w:ind w:left="2160" w:hanging="360"/>
+      </w:pPr>
+      <w:rPr>
+        <w:rFonts w:ascii="Wingdings" w:hAnsi="Wingdings" w:hint="default"/>
+      </w:rPr>
+    </w:lvl>
+    <w:lvl w:ilvl="3" w:tplc="0C090001" w:tentative="1">
+      <w:start w:val="1"/>
+      <w:numFmt w:val="bullet"/>
+      <w:lvlText w:val=""/>
+      <w:lvlJc w:val="left"/>
+      <w:pPr>
+        <w:ind w:left="2880" w:hanging="360"/>
+      </w:pPr>
+      <w:rPr>
+        <w:rFonts w:ascii="Symbol" w:hAnsi="Symbol" w:hint="default"/>
+      </w:rPr>
+    </w:lvl>
+    <w:lvl w:ilvl="4" w:tplc="0C090003" w:tentative="1">
+      <w:start w:val="1"/>
+      <w:numFmt w:val="bullet"/>
+      <w:lvlText w:val="o"/>
+      <w:lvlJc w:val="left"/>
+      <w:pPr>
+        <w:ind w:left="3600" w:hanging="360"/>
+      </w:pPr>
+      <w:rPr>
+        <w:rFonts w:ascii="Courier New" w:hAnsi="Courier New" w:cs="Courier New" w:hint="default"/>
+      </w:rPr>
+    </w:lvl>
+    <w:lvl w:ilvl="5" w:tplc="0C090005" w:tentative="1">
+      <w:start w:val="1"/>
+      <w:numFmt w:val="bullet"/>
+      <w:lvlText w:val=""/>
+      <w:lvlJc w:val="left"/>
+      <w:pPr>
+        <w:ind w:left="4320" w:hanging="360"/>
+      </w:pPr>
+      <w:rPr>
+        <w:rFonts w:ascii="Wingdings" w:hAnsi="Wingdings" w:hint="default"/>
+      </w:rPr>
+    </w:lvl>
+    <w:lvl w:ilvl="6" w:tplc="0C090001" w:tentative="1">
+      <w:start w:val="1"/>
+      <w:numFmt w:val="bullet"/>
+      <w:lvlText w:val=""/>
+      <w:lvlJc w:val="left"/>
+      <w:pPr>
+        <w:ind w:left="5040" w:hanging="360"/>
+      </w:pPr>
+      <w:rPr>
+        <w:rFonts w:ascii="Symbol" w:hAnsi="Symbol" w:hint="default"/>
+      </w:rPr>
+    </w:lvl>
+    <w:lvl w:ilvl="7" w:tplc="0C090003" w:tentative="1">
+      <w:start w:val="1"/>
+      <w:numFmt w:val="bullet"/>
+      <w:lvlText w:val="o"/>
+      <w:lvlJc w:val="left"/>
+      <w:pPr>
+        <w:ind w:left="5760" w:hanging="360"/>
+      </w:pPr>
+      <w:rPr>
+        <w:rFonts w:ascii="Courier New" w:hAnsi="Courier New" w:cs="Courier New" w:hint="default"/>
+      </w:rPr>
+    </w:lvl>
+    <w:lvl w:ilvl="8" w:tplc="0C090005" w:tentative="1">
+      <w:start w:val="1"/>
+      <w:numFmt w:val="bullet"/>
+      <w:lvlText w:val=""/>
+      <w:lvlJc w:val="left"/>
+      <w:pPr>
+        <w:ind w:left="6480" w:hanging="360"/>
+      </w:pPr>
+      <w:rPr>
+        <w:rFonts w:ascii="Wingdings" w:hAnsi="Wingdings" w:hint="default"/>
+      </w:rPr>
+    </w:lvl>
+  </w:abstractNum>
+  <w:abstractNum w:abstractNumId="29" w15:restartNumberingAfterBreak="0">
     <w:nsid w:val="2D031373"/>
     <w:multiLevelType w:val="hybridMultilevel"/>
     <w:tmpl w:val="AB6A76CA"/>
@@ -11214,7 +12717,7 @@
       </w:rPr>
     </w:lvl>
   </w:abstractNum>
-  <w:abstractNum w:abstractNumId="23" w15:restartNumberingAfterBreak="0">
+  <w:abstractNum w:abstractNumId="30" w15:restartNumberingAfterBreak="0">
     <w:nsid w:val="2FDA7640"/>
     <w:multiLevelType w:val="hybridMultilevel"/>
     <w:tmpl w:val="AFAABFDA"/>
@@ -11327,7 +12830,7 @@
       </w:rPr>
     </w:lvl>
   </w:abstractNum>
-  <w:abstractNum w:abstractNumId="24" w15:restartNumberingAfterBreak="0">
+  <w:abstractNum w:abstractNumId="31" w15:restartNumberingAfterBreak="0">
     <w:nsid w:val="30625199"/>
     <w:multiLevelType w:val="hybridMultilevel"/>
     <w:tmpl w:val="381C178E"/>
@@ -11439,7 +12942,120 @@
       </w:rPr>
     </w:lvl>
   </w:abstractNum>
-  <w:abstractNum w:abstractNumId="25" w15:restartNumberingAfterBreak="0">
+  <w:abstractNum w:abstractNumId="32" w15:restartNumberingAfterBreak="0">
+    <w:nsid w:val="31181349"/>
+    <w:multiLevelType w:val="hybridMultilevel"/>
+    <w:tmpl w:val="00C27A58"/>
+    <w:lvl w:ilvl="0" w:tplc="0C090001">
+      <w:start w:val="1"/>
+      <w:numFmt w:val="bullet"/>
+      <w:lvlText w:val=""/>
+      <w:lvlJc w:val="left"/>
+      <w:pPr>
+        <w:ind w:left="720" w:hanging="360"/>
+      </w:pPr>
+      <w:rPr>
+        <w:rFonts w:ascii="Symbol" w:hAnsi="Symbol" w:hint="default"/>
+      </w:rPr>
+    </w:lvl>
+    <w:lvl w:ilvl="1" w:tplc="0C090003" w:tentative="1">
+      <w:start w:val="1"/>
+      <w:numFmt w:val="bullet"/>
+      <w:lvlText w:val="o"/>
+      <w:lvlJc w:val="left"/>
+      <w:pPr>
+        <w:ind w:left="1440" w:hanging="360"/>
+      </w:pPr>
+      <w:rPr>
+        <w:rFonts w:ascii="Courier New" w:hAnsi="Courier New" w:cs="Courier New" w:hint="default"/>
+      </w:rPr>
+    </w:lvl>
+    <w:lvl w:ilvl="2" w:tplc="0C090005" w:tentative="1">
+      <w:start w:val="1"/>
+      <w:numFmt w:val="bullet"/>
+      <w:lvlText w:val=""/>
+      <w:lvlJc w:val="left"/>
+      <w:pPr>
+        <w:ind w:left="2160" w:hanging="360"/>
+      </w:pPr>
+      <w:rPr>
+        <w:rFonts w:ascii="Wingdings" w:hAnsi="Wingdings" w:hint="default"/>
+      </w:rPr>
+    </w:lvl>
+    <w:lvl w:ilvl="3" w:tplc="0C090001" w:tentative="1">
+      <w:start w:val="1"/>
+      <w:numFmt w:val="bullet"/>
+      <w:lvlText w:val=""/>
+      <w:lvlJc w:val="left"/>
+      <w:pPr>
+        <w:ind w:left="2880" w:hanging="360"/>
+      </w:pPr>
+      <w:rPr>
+        <w:rFonts w:ascii="Symbol" w:hAnsi="Symbol" w:hint="default"/>
+      </w:rPr>
+    </w:lvl>
+    <w:lvl w:ilvl="4" w:tplc="0C090003" w:tentative="1">
+      <w:start w:val="1"/>
+      <w:numFmt w:val="bullet"/>
+      <w:lvlText w:val="o"/>
+      <w:lvlJc w:val="left"/>
+      <w:pPr>
+        <w:ind w:left="3600" w:hanging="360"/>
+      </w:pPr>
+      <w:rPr>
+        <w:rFonts w:ascii="Courier New" w:hAnsi="Courier New" w:cs="Courier New" w:hint="default"/>
+      </w:rPr>
+    </w:lvl>
+    <w:lvl w:ilvl="5" w:tplc="0C090005" w:tentative="1">
+      <w:start w:val="1"/>
+      <w:numFmt w:val="bullet"/>
+      <w:lvlText w:val=""/>
+      <w:lvlJc w:val="left"/>
+      <w:pPr>
+        <w:ind w:left="4320" w:hanging="360"/>
+      </w:pPr>
+      <w:rPr>
+        <w:rFonts w:ascii="Wingdings" w:hAnsi="Wingdings" w:hint="default"/>
+      </w:rPr>
+    </w:lvl>
+    <w:lvl w:ilvl="6" w:tplc="0C090001" w:tentative="1">
+      <w:start w:val="1"/>
+      <w:numFmt w:val="bullet"/>
+      <w:lvlText w:val=""/>
+      <w:lvlJc w:val="left"/>
+      <w:pPr>
+        <w:ind w:left="5040" w:hanging="360"/>
+      </w:pPr>
+      <w:rPr>
+        <w:rFonts w:ascii="Symbol" w:hAnsi="Symbol" w:hint="default"/>
+      </w:rPr>
+    </w:lvl>
+    <w:lvl w:ilvl="7" w:tplc="0C090003" w:tentative="1">
+      <w:start w:val="1"/>
+      <w:numFmt w:val="bullet"/>
+      <w:lvlText w:val="o"/>
+      <w:lvlJc w:val="left"/>
+      <w:pPr>
+        <w:ind w:left="5760" w:hanging="360"/>
+      </w:pPr>
+      <w:rPr>
+        <w:rFonts w:ascii="Courier New" w:hAnsi="Courier New" w:cs="Courier New" w:hint="default"/>
+      </w:rPr>
+    </w:lvl>
+    <w:lvl w:ilvl="8" w:tplc="0C090005" w:tentative="1">
+      <w:start w:val="1"/>
+      <w:numFmt w:val="bullet"/>
+      <w:lvlText w:val=""/>
+      <w:lvlJc w:val="left"/>
+      <w:pPr>
+        <w:ind w:left="6480" w:hanging="360"/>
+      </w:pPr>
+      <w:rPr>
+        <w:rFonts w:ascii="Wingdings" w:hAnsi="Wingdings" w:hint="default"/>
+      </w:rPr>
+    </w:lvl>
+  </w:abstractNum>
+  <w:abstractNum w:abstractNumId="33" w15:restartNumberingAfterBreak="0">
     <w:nsid w:val="31FA7DA8"/>
     <w:multiLevelType w:val="hybridMultilevel"/>
     <w:tmpl w:val="B2C2642C"/>
@@ -11551,7 +13167,7 @@
       </w:rPr>
     </w:lvl>
   </w:abstractNum>
-  <w:abstractNum w:abstractNumId="26" w15:restartNumberingAfterBreak="0">
+  <w:abstractNum w:abstractNumId="34" w15:restartNumberingAfterBreak="0">
     <w:nsid w:val="322D2F21"/>
     <w:multiLevelType w:val="hybridMultilevel"/>
     <w:tmpl w:val="72F479AE"/>
@@ -11664,7 +13280,7 @@
       </w:rPr>
     </w:lvl>
   </w:abstractNum>
-  <w:abstractNum w:abstractNumId="27" w15:restartNumberingAfterBreak="0">
+  <w:abstractNum w:abstractNumId="35" w15:restartNumberingAfterBreak="0">
     <w:nsid w:val="35A23A70"/>
     <w:multiLevelType w:val="hybridMultilevel"/>
     <w:tmpl w:val="2C0C3AF4"/>
@@ -11776,7 +13392,120 @@
       </w:rPr>
     </w:lvl>
   </w:abstractNum>
-  <w:abstractNum w:abstractNumId="28" w15:restartNumberingAfterBreak="0">
+  <w:abstractNum w:abstractNumId="36" w15:restartNumberingAfterBreak="0">
+    <w:nsid w:val="39581671"/>
+    <w:multiLevelType w:val="hybridMultilevel"/>
+    <w:tmpl w:val="4924593E"/>
+    <w:lvl w:ilvl="0" w:tplc="0C090001">
+      <w:start w:val="1"/>
+      <w:numFmt w:val="bullet"/>
+      <w:lvlText w:val=""/>
+      <w:lvlJc w:val="left"/>
+      <w:pPr>
+        <w:ind w:left="720" w:hanging="360"/>
+      </w:pPr>
+      <w:rPr>
+        <w:rFonts w:ascii="Symbol" w:hAnsi="Symbol" w:hint="default"/>
+      </w:rPr>
+    </w:lvl>
+    <w:lvl w:ilvl="1" w:tplc="0C090003" w:tentative="1">
+      <w:start w:val="1"/>
+      <w:numFmt w:val="bullet"/>
+      <w:lvlText w:val="o"/>
+      <w:lvlJc w:val="left"/>
+      <w:pPr>
+        <w:ind w:left="1440" w:hanging="360"/>
+      </w:pPr>
+      <w:rPr>
+        <w:rFonts w:ascii="Courier New" w:hAnsi="Courier New" w:cs="Courier New" w:hint="default"/>
+      </w:rPr>
+    </w:lvl>
+    <w:lvl w:ilvl="2" w:tplc="0C090005" w:tentative="1">
+      <w:start w:val="1"/>
+      <w:numFmt w:val="bullet"/>
+      <w:lvlText w:val=""/>
+      <w:lvlJc w:val="left"/>
+      <w:pPr>
+        <w:ind w:left="2160" w:hanging="360"/>
+      </w:pPr>
+      <w:rPr>
+        <w:rFonts w:ascii="Wingdings" w:hAnsi="Wingdings" w:hint="default"/>
+      </w:rPr>
+    </w:lvl>
+    <w:lvl w:ilvl="3" w:tplc="0C090001" w:tentative="1">
+      <w:start w:val="1"/>
+      <w:numFmt w:val="bullet"/>
+      <w:lvlText w:val=""/>
+      <w:lvlJc w:val="left"/>
+      <w:pPr>
+        <w:ind w:left="2880" w:hanging="360"/>
+      </w:pPr>
+      <w:rPr>
+        <w:rFonts w:ascii="Symbol" w:hAnsi="Symbol" w:hint="default"/>
+      </w:rPr>
+    </w:lvl>
+    <w:lvl w:ilvl="4" w:tplc="0C090003" w:tentative="1">
+      <w:start w:val="1"/>
+      <w:numFmt w:val="bullet"/>
+      <w:lvlText w:val="o"/>
+      <w:lvlJc w:val="left"/>
+      <w:pPr>
+        <w:ind w:left="3600" w:hanging="360"/>
+      </w:pPr>
+      <w:rPr>
+        <w:rFonts w:ascii="Courier New" w:hAnsi="Courier New" w:cs="Courier New" w:hint="default"/>
+      </w:rPr>
+    </w:lvl>
+    <w:lvl w:ilvl="5" w:tplc="0C090005" w:tentative="1">
+      <w:start w:val="1"/>
+      <w:numFmt w:val="bullet"/>
+      <w:lvlText w:val=""/>
+      <w:lvlJc w:val="left"/>
+      <w:pPr>
+        <w:ind w:left="4320" w:hanging="360"/>
+      </w:pPr>
+      <w:rPr>
+        <w:rFonts w:ascii="Wingdings" w:hAnsi="Wingdings" w:hint="default"/>
+      </w:rPr>
+    </w:lvl>
+    <w:lvl w:ilvl="6" w:tplc="0C090001" w:tentative="1">
+      <w:start w:val="1"/>
+      <w:numFmt w:val="bullet"/>
+      <w:lvlText w:val=""/>
+      <w:lvlJc w:val="left"/>
+      <w:pPr>
+        <w:ind w:left="5040" w:hanging="360"/>
+      </w:pPr>
+      <w:rPr>
+        <w:rFonts w:ascii="Symbol" w:hAnsi="Symbol" w:hint="default"/>
+      </w:rPr>
+    </w:lvl>
+    <w:lvl w:ilvl="7" w:tplc="0C090003" w:tentative="1">
+      <w:start w:val="1"/>
+      <w:numFmt w:val="bullet"/>
+      <w:lvlText w:val="o"/>
+      <w:lvlJc w:val="left"/>
+      <w:pPr>
+        <w:ind w:left="5760" w:hanging="360"/>
+      </w:pPr>
+      <w:rPr>
+        <w:rFonts w:ascii="Courier New" w:hAnsi="Courier New" w:cs="Courier New" w:hint="default"/>
+      </w:rPr>
+    </w:lvl>
+    <w:lvl w:ilvl="8" w:tplc="0C090005" w:tentative="1">
+      <w:start w:val="1"/>
+      <w:numFmt w:val="bullet"/>
+      <w:lvlText w:val=""/>
+      <w:lvlJc w:val="left"/>
+      <w:pPr>
+        <w:ind w:left="6480" w:hanging="360"/>
+      </w:pPr>
+      <w:rPr>
+        <w:rFonts w:ascii="Wingdings" w:hAnsi="Wingdings" w:hint="default"/>
+      </w:rPr>
+    </w:lvl>
+  </w:abstractNum>
+  <w:abstractNum w:abstractNumId="37" w15:restartNumberingAfterBreak="0">
     <w:nsid w:val="3EE0631B"/>
     <w:multiLevelType w:val="hybridMultilevel"/>
     <w:tmpl w:val="CF5CB4D6"/>
@@ -11862,7 +13591,7 @@
       </w:pPr>
     </w:lvl>
   </w:abstractNum>
-  <w:abstractNum w:abstractNumId="29" w15:restartNumberingAfterBreak="0">
+  <w:abstractNum w:abstractNumId="38" w15:restartNumberingAfterBreak="0">
     <w:nsid w:val="41907EDC"/>
     <w:multiLevelType w:val="hybridMultilevel"/>
     <w:tmpl w:val="1D76BAE4"/>
@@ -11974,7 +13703,7 @@
       </w:rPr>
     </w:lvl>
   </w:abstractNum>
-  <w:abstractNum w:abstractNumId="30" w15:restartNumberingAfterBreak="0">
+  <w:abstractNum w:abstractNumId="39" w15:restartNumberingAfterBreak="0">
     <w:nsid w:val="427F3FF8"/>
     <w:multiLevelType w:val="hybridMultilevel"/>
     <w:tmpl w:val="832CB800"/>
@@ -12087,7 +13816,7 @@
       </w:rPr>
     </w:lvl>
   </w:abstractNum>
-  <w:abstractNum w:abstractNumId="31" w15:restartNumberingAfterBreak="0">
+  <w:abstractNum w:abstractNumId="40" w15:restartNumberingAfterBreak="0">
     <w:nsid w:val="43183653"/>
     <w:multiLevelType w:val="hybridMultilevel"/>
     <w:tmpl w:val="BF663D4E"/>
@@ -12199,7 +13928,120 @@
       </w:rPr>
     </w:lvl>
   </w:abstractNum>
-  <w:abstractNum w:abstractNumId="32" w15:restartNumberingAfterBreak="0">
+  <w:abstractNum w:abstractNumId="41" w15:restartNumberingAfterBreak="0">
+    <w:nsid w:val="4A6B211F"/>
+    <w:multiLevelType w:val="hybridMultilevel"/>
+    <w:tmpl w:val="B87885AE"/>
+    <w:lvl w:ilvl="0" w:tplc="0C090001">
+      <w:start w:val="1"/>
+      <w:numFmt w:val="bullet"/>
+      <w:lvlText w:val=""/>
+      <w:lvlJc w:val="left"/>
+      <w:pPr>
+        <w:ind w:left="720" w:hanging="360"/>
+      </w:pPr>
+      <w:rPr>
+        <w:rFonts w:ascii="Symbol" w:hAnsi="Symbol" w:hint="default"/>
+      </w:rPr>
+    </w:lvl>
+    <w:lvl w:ilvl="1" w:tplc="0C090003" w:tentative="1">
+      <w:start w:val="1"/>
+      <w:numFmt w:val="bullet"/>
+      <w:lvlText w:val="o"/>
+      <w:lvlJc w:val="left"/>
+      <w:pPr>
+        <w:ind w:left="1440" w:hanging="360"/>
+      </w:pPr>
+      <w:rPr>
+        <w:rFonts w:ascii="Courier New" w:hAnsi="Courier New" w:cs="Courier New" w:hint="default"/>
+      </w:rPr>
+    </w:lvl>
+    <w:lvl w:ilvl="2" w:tplc="0C090005" w:tentative="1">
+      <w:start w:val="1"/>
+      <w:numFmt w:val="bullet"/>
+      <w:lvlText w:val=""/>
+      <w:lvlJc w:val="left"/>
+      <w:pPr>
+        <w:ind w:left="2160" w:hanging="360"/>
+      </w:pPr>
+      <w:rPr>
+        <w:rFonts w:ascii="Wingdings" w:hAnsi="Wingdings" w:hint="default"/>
+      </w:rPr>
+    </w:lvl>
+    <w:lvl w:ilvl="3" w:tplc="0C090001" w:tentative="1">
+      <w:start w:val="1"/>
+      <w:numFmt w:val="bullet"/>
+      <w:lvlText w:val=""/>
+      <w:lvlJc w:val="left"/>
+      <w:pPr>
+        <w:ind w:left="2880" w:hanging="360"/>
+      </w:pPr>
+      <w:rPr>
+        <w:rFonts w:ascii="Symbol" w:hAnsi="Symbol" w:hint="default"/>
+      </w:rPr>
+    </w:lvl>
+    <w:lvl w:ilvl="4" w:tplc="0C090003" w:tentative="1">
+      <w:start w:val="1"/>
+      <w:numFmt w:val="bullet"/>
+      <w:lvlText w:val="o"/>
+      <w:lvlJc w:val="left"/>
+      <w:pPr>
+        <w:ind w:left="3600" w:hanging="360"/>
+      </w:pPr>
+      <w:rPr>
+        <w:rFonts w:ascii="Courier New" w:hAnsi="Courier New" w:cs="Courier New" w:hint="default"/>
+      </w:rPr>
+    </w:lvl>
+    <w:lvl w:ilvl="5" w:tplc="0C090005" w:tentative="1">
+      <w:start w:val="1"/>
+      <w:numFmt w:val="bullet"/>
+      <w:lvlText w:val=""/>
+      <w:lvlJc w:val="left"/>
+      <w:pPr>
+        <w:ind w:left="4320" w:hanging="360"/>
+      </w:pPr>
+      <w:rPr>
+        <w:rFonts w:ascii="Wingdings" w:hAnsi="Wingdings" w:hint="default"/>
+      </w:rPr>
+    </w:lvl>
+    <w:lvl w:ilvl="6" w:tplc="0C090001" w:tentative="1">
+      <w:start w:val="1"/>
+      <w:numFmt w:val="bullet"/>
+      <w:lvlText w:val=""/>
+      <w:lvlJc w:val="left"/>
+      <w:pPr>
+        <w:ind w:left="5040" w:hanging="360"/>
+      </w:pPr>
+      <w:rPr>
+        <w:rFonts w:ascii="Symbol" w:hAnsi="Symbol" w:hint="default"/>
+      </w:rPr>
+    </w:lvl>
+    <w:lvl w:ilvl="7" w:tplc="0C090003" w:tentative="1">
+      <w:start w:val="1"/>
+      <w:numFmt w:val="bullet"/>
+      <w:lvlText w:val="o"/>
+      <w:lvlJc w:val="left"/>
+      <w:pPr>
+        <w:ind w:left="5760" w:hanging="360"/>
+      </w:pPr>
+      <w:rPr>
+        <w:rFonts w:ascii="Courier New" w:hAnsi="Courier New" w:cs="Courier New" w:hint="default"/>
+      </w:rPr>
+    </w:lvl>
+    <w:lvl w:ilvl="8" w:tplc="0C090005" w:tentative="1">
+      <w:start w:val="1"/>
+      <w:numFmt w:val="bullet"/>
+      <w:lvlText w:val=""/>
+      <w:lvlJc w:val="left"/>
+      <w:pPr>
+        <w:ind w:left="6480" w:hanging="360"/>
+      </w:pPr>
+      <w:rPr>
+        <w:rFonts w:ascii="Wingdings" w:hAnsi="Wingdings" w:hint="default"/>
+      </w:rPr>
+    </w:lvl>
+  </w:abstractNum>
+  <w:abstractNum w:abstractNumId="42" w15:restartNumberingAfterBreak="0">
     <w:nsid w:val="4CC8622C"/>
     <w:multiLevelType w:val="hybridMultilevel"/>
     <w:tmpl w:val="19E850DE"/>
@@ -12311,7 +14153,7 @@
       </w:rPr>
     </w:lvl>
   </w:abstractNum>
-  <w:abstractNum w:abstractNumId="33" w15:restartNumberingAfterBreak="0">
+  <w:abstractNum w:abstractNumId="43" w15:restartNumberingAfterBreak="0">
     <w:nsid w:val="4CC97A4A"/>
     <w:multiLevelType w:val="hybridMultilevel"/>
     <w:tmpl w:val="66CAE38A"/>
@@ -12423,7 +14265,7 @@
       </w:rPr>
     </w:lvl>
   </w:abstractNum>
-  <w:abstractNum w:abstractNumId="34" w15:restartNumberingAfterBreak="0">
+  <w:abstractNum w:abstractNumId="44" w15:restartNumberingAfterBreak="0">
     <w:nsid w:val="4D630277"/>
     <w:multiLevelType w:val="hybridMultilevel"/>
     <w:tmpl w:val="7DEC4D98"/>
@@ -12536,7 +14378,7 @@
       </w:rPr>
     </w:lvl>
   </w:abstractNum>
-  <w:abstractNum w:abstractNumId="35" w15:restartNumberingAfterBreak="0">
+  <w:abstractNum w:abstractNumId="45" w15:restartNumberingAfterBreak="0">
     <w:nsid w:val="5018663D"/>
     <w:multiLevelType w:val="hybridMultilevel"/>
     <w:tmpl w:val="0278F290"/>
@@ -12649,7 +14491,7 @@
       </w:rPr>
     </w:lvl>
   </w:abstractNum>
-  <w:abstractNum w:abstractNumId="36" w15:restartNumberingAfterBreak="0">
+  <w:abstractNum w:abstractNumId="46" w15:restartNumberingAfterBreak="0">
     <w:nsid w:val="52460EA2"/>
     <w:multiLevelType w:val="hybridMultilevel"/>
     <w:tmpl w:val="380A5F44"/>
@@ -12761,7 +14603,7 @@
       </w:rPr>
     </w:lvl>
   </w:abstractNum>
-  <w:abstractNum w:abstractNumId="37" w15:restartNumberingAfterBreak="0">
+  <w:abstractNum w:abstractNumId="47" w15:restartNumberingAfterBreak="0">
     <w:nsid w:val="582B4501"/>
     <w:multiLevelType w:val="hybridMultilevel"/>
     <w:tmpl w:val="FC74B224"/>
@@ -12874,7 +14716,7 @@
       </w:rPr>
     </w:lvl>
   </w:abstractNum>
-  <w:abstractNum w:abstractNumId="38" w15:restartNumberingAfterBreak="0">
+  <w:abstractNum w:abstractNumId="48" w15:restartNumberingAfterBreak="0">
     <w:nsid w:val="5B313CF9"/>
     <w:multiLevelType w:val="hybridMultilevel"/>
     <w:tmpl w:val="9BB4EB4C"/>
@@ -12986,7 +14828,7 @@
       </w:rPr>
     </w:lvl>
   </w:abstractNum>
-  <w:abstractNum w:abstractNumId="39" w15:restartNumberingAfterBreak="0">
+  <w:abstractNum w:abstractNumId="49" w15:restartNumberingAfterBreak="0">
     <w:nsid w:val="5CB305A5"/>
     <w:multiLevelType w:val="hybridMultilevel"/>
     <w:tmpl w:val="79F2BFCE"/>
@@ -13099,7 +14941,7 @@
       </w:rPr>
     </w:lvl>
   </w:abstractNum>
-  <w:abstractNum w:abstractNumId="40" w15:restartNumberingAfterBreak="0">
+  <w:abstractNum w:abstractNumId="50" w15:restartNumberingAfterBreak="0">
     <w:nsid w:val="5E826D2A"/>
     <w:multiLevelType w:val="hybridMultilevel"/>
     <w:tmpl w:val="87B80970"/>
@@ -13212,7 +15054,7 @@
       </w:rPr>
     </w:lvl>
   </w:abstractNum>
-  <w:abstractNum w:abstractNumId="41" w15:restartNumberingAfterBreak="0">
+  <w:abstractNum w:abstractNumId="51" w15:restartNumberingAfterBreak="0">
     <w:nsid w:val="5F7E3AB5"/>
     <w:multiLevelType w:val="hybridMultilevel"/>
     <w:tmpl w:val="C46C1F4E"/>
@@ -13324,7 +15166,7 @@
       </w:rPr>
     </w:lvl>
   </w:abstractNum>
-  <w:abstractNum w:abstractNumId="42" w15:restartNumberingAfterBreak="0">
+  <w:abstractNum w:abstractNumId="52" w15:restartNumberingAfterBreak="0">
     <w:nsid w:val="62A514A6"/>
     <w:multiLevelType w:val="hybridMultilevel"/>
     <w:tmpl w:val="C0609F3A"/>
@@ -13436,7 +15278,7 @@
       </w:rPr>
     </w:lvl>
   </w:abstractNum>
-  <w:abstractNum w:abstractNumId="43" w15:restartNumberingAfterBreak="0">
+  <w:abstractNum w:abstractNumId="53" w15:restartNumberingAfterBreak="0">
     <w:nsid w:val="6325427F"/>
     <w:multiLevelType w:val="hybridMultilevel"/>
     <w:tmpl w:val="AE86F57C"/>
@@ -13549,7 +15391,7 @@
       </w:rPr>
     </w:lvl>
   </w:abstractNum>
-  <w:abstractNum w:abstractNumId="44" w15:restartNumberingAfterBreak="0">
+  <w:abstractNum w:abstractNumId="54" w15:restartNumberingAfterBreak="0">
     <w:nsid w:val="638B1E30"/>
     <w:multiLevelType w:val="hybridMultilevel"/>
     <w:tmpl w:val="94FC36E6"/>
@@ -13661,7 +15503,7 @@
       </w:rPr>
     </w:lvl>
   </w:abstractNum>
-  <w:abstractNum w:abstractNumId="45" w15:restartNumberingAfterBreak="0">
+  <w:abstractNum w:abstractNumId="55" w15:restartNumberingAfterBreak="0">
     <w:nsid w:val="6429536C"/>
     <w:multiLevelType w:val="hybridMultilevel"/>
     <w:tmpl w:val="02502BFA"/>
@@ -13774,7 +15616,7 @@
       </w:rPr>
     </w:lvl>
   </w:abstractNum>
-  <w:abstractNum w:abstractNumId="46" w15:restartNumberingAfterBreak="0">
+  <w:abstractNum w:abstractNumId="56" w15:restartNumberingAfterBreak="0">
     <w:nsid w:val="64FA2096"/>
     <w:multiLevelType w:val="hybridMultilevel"/>
     <w:tmpl w:val="7F2C4F16"/>
@@ -13887,7 +15729,7 @@
       </w:rPr>
     </w:lvl>
   </w:abstractNum>
-  <w:abstractNum w:abstractNumId="47" w15:restartNumberingAfterBreak="0">
+  <w:abstractNum w:abstractNumId="57" w15:restartNumberingAfterBreak="0">
     <w:nsid w:val="681A712F"/>
     <w:multiLevelType w:val="hybridMultilevel"/>
     <w:tmpl w:val="BAA0FB92"/>
@@ -14000,7 +15842,7 @@
       </w:rPr>
     </w:lvl>
   </w:abstractNum>
-  <w:abstractNum w:abstractNumId="48" w15:restartNumberingAfterBreak="0">
+  <w:abstractNum w:abstractNumId="58" w15:restartNumberingAfterBreak="0">
     <w:nsid w:val="739435CE"/>
     <w:multiLevelType w:val="hybridMultilevel"/>
     <w:tmpl w:val="AF26D29C"/>
@@ -14113,7 +15955,7 @@
       </w:rPr>
     </w:lvl>
   </w:abstractNum>
-  <w:abstractNum w:abstractNumId="49" w15:restartNumberingAfterBreak="0">
+  <w:abstractNum w:abstractNumId="59" w15:restartNumberingAfterBreak="0">
     <w:nsid w:val="73AF56F8"/>
     <w:multiLevelType w:val="hybridMultilevel"/>
     <w:tmpl w:val="6C9ABEDE"/>
@@ -14226,7 +16068,120 @@
       </w:rPr>
     </w:lvl>
   </w:abstractNum>
-  <w:abstractNum w:abstractNumId="50" w15:restartNumberingAfterBreak="0">
+  <w:abstractNum w:abstractNumId="60" w15:restartNumberingAfterBreak="0">
+    <w:nsid w:val="76015066"/>
+    <w:multiLevelType w:val="hybridMultilevel"/>
+    <w:tmpl w:val="1BEEF03C"/>
+    <w:lvl w:ilvl="0" w:tplc="0C090001">
+      <w:start w:val="1"/>
+      <w:numFmt w:val="bullet"/>
+      <w:lvlText w:val=""/>
+      <w:lvlJc w:val="left"/>
+      <w:pPr>
+        <w:ind w:left="720" w:hanging="360"/>
+      </w:pPr>
+      <w:rPr>
+        <w:rFonts w:ascii="Symbol" w:hAnsi="Symbol" w:hint="default"/>
+      </w:rPr>
+    </w:lvl>
+    <w:lvl w:ilvl="1" w:tplc="0C090003" w:tentative="1">
+      <w:start w:val="1"/>
+      <w:numFmt w:val="bullet"/>
+      <w:lvlText w:val="o"/>
+      <w:lvlJc w:val="left"/>
+      <w:pPr>
+        <w:ind w:left="1440" w:hanging="360"/>
+      </w:pPr>
+      <w:rPr>
+        <w:rFonts w:ascii="Courier New" w:hAnsi="Courier New" w:cs="Courier New" w:hint="default"/>
+      </w:rPr>
+    </w:lvl>
+    <w:lvl w:ilvl="2" w:tplc="0C090005" w:tentative="1">
+      <w:start w:val="1"/>
+      <w:numFmt w:val="bullet"/>
+      <w:lvlText w:val=""/>
+      <w:lvlJc w:val="left"/>
+      <w:pPr>
+        <w:ind w:left="2160" w:hanging="360"/>
+      </w:pPr>
+      <w:rPr>
+        <w:rFonts w:ascii="Wingdings" w:hAnsi="Wingdings" w:hint="default"/>
+      </w:rPr>
+    </w:lvl>
+    <w:lvl w:ilvl="3" w:tplc="0C090001" w:tentative="1">
+      <w:start w:val="1"/>
+      <w:numFmt w:val="bullet"/>
+      <w:lvlText w:val=""/>
+      <w:lvlJc w:val="left"/>
+      <w:pPr>
+        <w:ind w:left="2880" w:hanging="360"/>
+      </w:pPr>
+      <w:rPr>
+        <w:rFonts w:ascii="Symbol" w:hAnsi="Symbol" w:hint="default"/>
+      </w:rPr>
+    </w:lvl>
+    <w:lvl w:ilvl="4" w:tplc="0C090003" w:tentative="1">
+      <w:start w:val="1"/>
+      <w:numFmt w:val="bullet"/>
+      <w:lvlText w:val="o"/>
+      <w:lvlJc w:val="left"/>
+      <w:pPr>
+        <w:ind w:left="3600" w:hanging="360"/>
+      </w:pPr>
+      <w:rPr>
+        <w:rFonts w:ascii="Courier New" w:hAnsi="Courier New" w:cs="Courier New" w:hint="default"/>
+      </w:rPr>
+    </w:lvl>
+    <w:lvl w:ilvl="5" w:tplc="0C090005" w:tentative="1">
+      <w:start w:val="1"/>
+      <w:numFmt w:val="bullet"/>
+      <w:lvlText w:val=""/>
+      <w:lvlJc w:val="left"/>
+      <w:pPr>
+        <w:ind w:left="4320" w:hanging="360"/>
+      </w:pPr>
+      <w:rPr>
+        <w:rFonts w:ascii="Wingdings" w:hAnsi="Wingdings" w:hint="default"/>
+      </w:rPr>
+    </w:lvl>
+    <w:lvl w:ilvl="6" w:tplc="0C090001" w:tentative="1">
+      <w:start w:val="1"/>
+      <w:numFmt w:val="bullet"/>
+      <w:lvlText w:val=""/>
+      <w:lvlJc w:val="left"/>
+      <w:pPr>
+        <w:ind w:left="5040" w:hanging="360"/>
+      </w:pPr>
+      <w:rPr>
+        <w:rFonts w:ascii="Symbol" w:hAnsi="Symbol" w:hint="default"/>
+      </w:rPr>
+    </w:lvl>
+    <w:lvl w:ilvl="7" w:tplc="0C090003" w:tentative="1">
+      <w:start w:val="1"/>
+      <w:numFmt w:val="bullet"/>
+      <w:lvlText w:val="o"/>
+      <w:lvlJc w:val="left"/>
+      <w:pPr>
+        <w:ind w:left="5760" w:hanging="360"/>
+      </w:pPr>
+      <w:rPr>
+        <w:rFonts w:ascii="Courier New" w:hAnsi="Courier New" w:cs="Courier New" w:hint="default"/>
+      </w:rPr>
+    </w:lvl>
+    <w:lvl w:ilvl="8" w:tplc="0C090005" w:tentative="1">
+      <w:start w:val="1"/>
+      <w:numFmt w:val="bullet"/>
+      <w:lvlText w:val=""/>
+      <w:lvlJc w:val="left"/>
+      <w:pPr>
+        <w:ind w:left="6480" w:hanging="360"/>
+      </w:pPr>
+      <w:rPr>
+        <w:rFonts w:ascii="Wingdings" w:hAnsi="Wingdings" w:hint="default"/>
+      </w:rPr>
+    </w:lvl>
+  </w:abstractNum>
+  <w:abstractNum w:abstractNumId="61" w15:restartNumberingAfterBreak="0">
     <w:nsid w:val="765D23A3"/>
     <w:multiLevelType w:val="multilevel"/>
     <w:tmpl w:val="D2A25216"/>
@@ -14339,7 +16294,7 @@
       </w:rPr>
     </w:lvl>
   </w:abstractNum>
-  <w:abstractNum w:abstractNumId="51" w15:restartNumberingAfterBreak="0">
+  <w:abstractNum w:abstractNumId="62" w15:restartNumberingAfterBreak="0">
     <w:nsid w:val="79087B8F"/>
     <w:multiLevelType w:val="hybridMultilevel"/>
     <w:tmpl w:val="D1D43DA8"/>
@@ -14452,7 +16407,7 @@
       </w:rPr>
     </w:lvl>
   </w:abstractNum>
-  <w:abstractNum w:abstractNumId="52" w15:restartNumberingAfterBreak="0">
+  <w:abstractNum w:abstractNumId="63" w15:restartNumberingAfterBreak="0">
     <w:nsid w:val="7A9B51EB"/>
     <w:multiLevelType w:val="hybridMultilevel"/>
     <w:tmpl w:val="DFC6721A"/>
@@ -14564,7 +16519,7 @@
       </w:rPr>
     </w:lvl>
   </w:abstractNum>
-  <w:abstractNum w:abstractNumId="53" w15:restartNumberingAfterBreak="0">
+  <w:abstractNum w:abstractNumId="64" w15:restartNumberingAfterBreak="0">
     <w:nsid w:val="7CED7457"/>
     <w:multiLevelType w:val="hybridMultilevel"/>
     <w:tmpl w:val="DFAE8F82"/>
@@ -14676,7 +16631,7 @@
       </w:rPr>
     </w:lvl>
   </w:abstractNum>
-  <w:abstractNum w:abstractNumId="54" w15:restartNumberingAfterBreak="0">
+  <w:abstractNum w:abstractNumId="65" w15:restartNumberingAfterBreak="0">
     <w:nsid w:val="7F844D97"/>
     <w:multiLevelType w:val="hybridMultilevel"/>
     <w:tmpl w:val="9B00DE94"/>
@@ -14789,169 +16744,202 @@
     </w:lvl>
   </w:abstractNum>
   <w:num w:numId="1" w16cid:durableId="1712146152">
-    <w:abstractNumId w:val="50"/>
+    <w:abstractNumId w:val="61"/>
   </w:num>
   <w:num w:numId="2" w16cid:durableId="344987984">
-    <w:abstractNumId w:val="28"/>
+    <w:abstractNumId w:val="37"/>
   </w:num>
   <w:num w:numId="3" w16cid:durableId="63919252">
-    <w:abstractNumId w:val="51"/>
+    <w:abstractNumId w:val="62"/>
   </w:num>
   <w:num w:numId="4" w16cid:durableId="663583057">
-    <w:abstractNumId w:val="39"/>
+    <w:abstractNumId w:val="49"/>
   </w:num>
   <w:num w:numId="5" w16cid:durableId="185599843">
-    <w:abstractNumId w:val="9"/>
+    <w:abstractNumId w:val="11"/>
   </w:num>
   <w:num w:numId="6" w16cid:durableId="1057706263">
-    <w:abstractNumId w:val="23"/>
+    <w:abstractNumId w:val="30"/>
   </w:num>
   <w:num w:numId="7" w16cid:durableId="2060475241">
     <w:abstractNumId w:val="1"/>
   </w:num>
   <w:num w:numId="8" w16cid:durableId="1155028731">
-    <w:abstractNumId w:val="17"/>
+    <w:abstractNumId w:val="22"/>
   </w:num>
   <w:num w:numId="9" w16cid:durableId="572275755">
-    <w:abstractNumId w:val="48"/>
+    <w:abstractNumId w:val="58"/>
   </w:num>
   <w:num w:numId="10" w16cid:durableId="1709719688">
-    <w:abstractNumId w:val="40"/>
+    <w:abstractNumId w:val="50"/>
   </w:num>
   <w:num w:numId="11" w16cid:durableId="1449740792">
-    <w:abstractNumId w:val="49"/>
+    <w:abstractNumId w:val="59"/>
   </w:num>
   <w:num w:numId="12" w16cid:durableId="1346978832">
-    <w:abstractNumId w:val="46"/>
+    <w:abstractNumId w:val="56"/>
   </w:num>
   <w:num w:numId="13" w16cid:durableId="75790303">
     <w:abstractNumId w:val="2"/>
   </w:num>
   <w:num w:numId="14" w16cid:durableId="1133907421">
-    <w:abstractNumId w:val="7"/>
+    <w:abstractNumId w:val="9"/>
   </w:num>
   <w:num w:numId="15" w16cid:durableId="1169709459">
-    <w:abstractNumId w:val="22"/>
+    <w:abstractNumId w:val="29"/>
   </w:num>
   <w:num w:numId="16" w16cid:durableId="1568111282">
-    <w:abstractNumId w:val="35"/>
+    <w:abstractNumId w:val="45"/>
   </w:num>
   <w:num w:numId="17" w16cid:durableId="1385832602">
-    <w:abstractNumId w:val="43"/>
+    <w:abstractNumId w:val="53"/>
   </w:num>
   <w:num w:numId="18" w16cid:durableId="501817851">
-    <w:abstractNumId w:val="37"/>
+    <w:abstractNumId w:val="47"/>
   </w:num>
   <w:num w:numId="19" w16cid:durableId="332346064">
-    <w:abstractNumId w:val="45"/>
+    <w:abstractNumId w:val="55"/>
   </w:num>
   <w:num w:numId="20" w16cid:durableId="89356317">
-    <w:abstractNumId w:val="26"/>
+    <w:abstractNumId w:val="34"/>
   </w:num>
   <w:num w:numId="21" w16cid:durableId="1301882951">
+    <w:abstractNumId w:val="8"/>
+  </w:num>
+  <w:num w:numId="22" w16cid:durableId="1968078696">
+    <w:abstractNumId w:val="13"/>
+  </w:num>
+  <w:num w:numId="23" w16cid:durableId="1952860826">
+    <w:abstractNumId w:val="27"/>
+  </w:num>
+  <w:num w:numId="24" w16cid:durableId="638732506">
     <w:abstractNumId w:val="6"/>
   </w:num>
-  <w:num w:numId="22" w16cid:durableId="1968078696">
-    <w:abstractNumId w:val="11"/>
+  <w:num w:numId="25" w16cid:durableId="381369732">
+    <w:abstractNumId w:val="39"/>
   </w:num>
-  <w:num w:numId="23" w16cid:durableId="1952860826">
+  <w:num w:numId="26" w16cid:durableId="1599676439">
+    <w:abstractNumId w:val="44"/>
+  </w:num>
+  <w:num w:numId="27" w16cid:durableId="561522800">
     <w:abstractNumId w:val="21"/>
   </w:num>
-  <w:num w:numId="24" w16cid:durableId="638732506">
-    <w:abstractNumId w:val="4"/>
-  </w:num>
-  <w:num w:numId="25" w16cid:durableId="381369732">
-    <w:abstractNumId w:val="30"/>
-  </w:num>
-  <w:num w:numId="26" w16cid:durableId="1599676439">
-    <w:abstractNumId w:val="34"/>
-  </w:num>
-  <w:num w:numId="27" w16cid:durableId="561522800">
-    <w:abstractNumId w:val="16"/>
-  </w:num>
   <w:num w:numId="28" w16cid:durableId="838615546">
-    <w:abstractNumId w:val="47"/>
+    <w:abstractNumId w:val="57"/>
   </w:num>
   <w:num w:numId="29" w16cid:durableId="1794903938">
-    <w:abstractNumId w:val="15"/>
+    <w:abstractNumId w:val="20"/>
   </w:num>
   <w:num w:numId="30" w16cid:durableId="581570336">
     <w:abstractNumId w:val="0"/>
   </w:num>
   <w:num w:numId="31" w16cid:durableId="1496068361">
+    <w:abstractNumId w:val="14"/>
+  </w:num>
+  <w:num w:numId="32" w16cid:durableId="1724252380">
+    <w:abstractNumId w:val="24"/>
+  </w:num>
+  <w:num w:numId="33" w16cid:durableId="411047073">
+    <w:abstractNumId w:val="23"/>
+  </w:num>
+  <w:num w:numId="34" w16cid:durableId="1047408934">
+    <w:abstractNumId w:val="42"/>
+  </w:num>
+  <w:num w:numId="35" w16cid:durableId="348335937">
+    <w:abstractNumId w:val="64"/>
+  </w:num>
+  <w:num w:numId="36" w16cid:durableId="715081395">
+    <w:abstractNumId w:val="16"/>
+  </w:num>
+  <w:num w:numId="37" w16cid:durableId="1840997091">
+    <w:abstractNumId w:val="54"/>
+  </w:num>
+  <w:num w:numId="38" w16cid:durableId="53159204">
+    <w:abstractNumId w:val="65"/>
+  </w:num>
+  <w:num w:numId="39" w16cid:durableId="229315092">
+    <w:abstractNumId w:val="35"/>
+  </w:num>
+  <w:num w:numId="40" w16cid:durableId="372652627">
+    <w:abstractNumId w:val="38"/>
+  </w:num>
+  <w:num w:numId="41" w16cid:durableId="507213796">
+    <w:abstractNumId w:val="31"/>
+  </w:num>
+  <w:num w:numId="42" w16cid:durableId="1494637451">
+    <w:abstractNumId w:val="26"/>
+  </w:num>
+  <w:num w:numId="43" w16cid:durableId="1776173537">
+    <w:abstractNumId w:val="7"/>
+  </w:num>
+  <w:num w:numId="44" w16cid:durableId="829978061">
+    <w:abstractNumId w:val="18"/>
+  </w:num>
+  <w:num w:numId="45" w16cid:durableId="767387006">
+    <w:abstractNumId w:val="51"/>
+  </w:num>
+  <w:num w:numId="46" w16cid:durableId="557133778">
+    <w:abstractNumId w:val="43"/>
+  </w:num>
+  <w:num w:numId="47" w16cid:durableId="555699418">
+    <w:abstractNumId w:val="10"/>
+  </w:num>
+  <w:num w:numId="48" w16cid:durableId="1181116441">
+    <w:abstractNumId w:val="52"/>
+  </w:num>
+  <w:num w:numId="49" w16cid:durableId="158735415">
+    <w:abstractNumId w:val="33"/>
+  </w:num>
+  <w:num w:numId="50" w16cid:durableId="616371266">
+    <w:abstractNumId w:val="46"/>
+  </w:num>
+  <w:num w:numId="51" w16cid:durableId="422338893">
+    <w:abstractNumId w:val="4"/>
+  </w:num>
+  <w:num w:numId="52" w16cid:durableId="1614630296">
+    <w:abstractNumId w:val="63"/>
+  </w:num>
+  <w:num w:numId="53" w16cid:durableId="1033194467">
     <w:abstractNumId w:val="12"/>
   </w:num>
-  <w:num w:numId="32" w16cid:durableId="1724252380">
+  <w:num w:numId="54" w16cid:durableId="316689554">
+    <w:abstractNumId w:val="40"/>
+  </w:num>
+  <w:num w:numId="55" w16cid:durableId="1622347071">
+    <w:abstractNumId w:val="48"/>
+  </w:num>
+  <w:num w:numId="56" w16cid:durableId="199325805">
+    <w:abstractNumId w:val="41"/>
+  </w:num>
+  <w:num w:numId="57" w16cid:durableId="1180705266">
+    <w:abstractNumId w:val="60"/>
+  </w:num>
+  <w:num w:numId="58" w16cid:durableId="404643390">
+    <w:abstractNumId w:val="28"/>
+  </w:num>
+  <w:num w:numId="59" w16cid:durableId="1777940600">
+    <w:abstractNumId w:val="15"/>
+  </w:num>
+  <w:num w:numId="60" w16cid:durableId="343020776">
+    <w:abstractNumId w:val="25"/>
+  </w:num>
+  <w:num w:numId="61" w16cid:durableId="843665613">
+    <w:abstractNumId w:val="5"/>
+  </w:num>
+  <w:num w:numId="62" w16cid:durableId="2118522795">
+    <w:abstractNumId w:val="36"/>
+  </w:num>
+  <w:num w:numId="63" w16cid:durableId="57290151">
     <w:abstractNumId w:val="19"/>
   </w:num>
-  <w:num w:numId="33" w16cid:durableId="411047073">
-    <w:abstractNumId w:val="18"/>
-  </w:num>
-  <w:num w:numId="34" w16cid:durableId="1047408934">
+  <w:num w:numId="64" w16cid:durableId="878198779">
     <w:abstractNumId w:val="32"/>
   </w:num>
-  <w:num w:numId="35" w16cid:durableId="348335937">
-    <w:abstractNumId w:val="53"/>
+  <w:num w:numId="65" w16cid:durableId="1130128781">
+    <w:abstractNumId w:val="17"/>
   </w:num>
-  <w:num w:numId="36" w16cid:durableId="715081395">
-    <w:abstractNumId w:val="13"/>
-  </w:num>
-  <w:num w:numId="37" w16cid:durableId="1840997091">
-    <w:abstractNumId w:val="44"/>
-  </w:num>
-  <w:num w:numId="38" w16cid:durableId="53159204">
-    <w:abstractNumId w:val="54"/>
-  </w:num>
-  <w:num w:numId="39" w16cid:durableId="229315092">
-    <w:abstractNumId w:val="27"/>
-  </w:num>
-  <w:num w:numId="40" w16cid:durableId="372652627">
-    <w:abstractNumId w:val="29"/>
-  </w:num>
-  <w:num w:numId="41" w16cid:durableId="507213796">
-    <w:abstractNumId w:val="24"/>
-  </w:num>
-  <w:num w:numId="42" w16cid:durableId="1494637451">
-    <w:abstractNumId w:val="20"/>
-  </w:num>
-  <w:num w:numId="43" w16cid:durableId="1776173537">
-    <w:abstractNumId w:val="5"/>
-  </w:num>
-  <w:num w:numId="44" w16cid:durableId="829978061">
-    <w:abstractNumId w:val="14"/>
-  </w:num>
-  <w:num w:numId="45" w16cid:durableId="767387006">
-    <w:abstractNumId w:val="41"/>
-  </w:num>
-  <w:num w:numId="46" w16cid:durableId="557133778">
-    <w:abstractNumId w:val="33"/>
-  </w:num>
-  <w:num w:numId="47" w16cid:durableId="555699418">
-    <w:abstractNumId w:val="8"/>
-  </w:num>
-  <w:num w:numId="48" w16cid:durableId="1181116441">
-    <w:abstractNumId w:val="42"/>
-  </w:num>
-  <w:num w:numId="49" w16cid:durableId="158735415">
-    <w:abstractNumId w:val="25"/>
-  </w:num>
-  <w:num w:numId="50" w16cid:durableId="616371266">
-    <w:abstractNumId w:val="36"/>
-  </w:num>
-  <w:num w:numId="51" w16cid:durableId="422338893">
+  <w:num w:numId="66" w16cid:durableId="1426344294">
     <w:abstractNumId w:val="3"/>
-  </w:num>
-  <w:num w:numId="52" w16cid:durableId="1614630296">
-    <w:abstractNumId w:val="52"/>
-  </w:num>
-  <w:num w:numId="53" w16cid:durableId="1033194467">
-    <w:abstractNumId w:val="10"/>
-  </w:num>
-  <w:num w:numId="54" w16cid:durableId="316689554">
-    <w:abstractNumId w:val="31"/>
-  </w:num>
-  <w:num w:numId="55" w16cid:durableId="1622347071">
-    <w:abstractNumId w:val="38"/>
   </w:num>
   <w:numIdMacAtCleanup w:val="25"/>
 </w:numbering>

</xml_diff>

<commit_message>
Added Updated Gantt Chart
</commit_message>
<xml_diff>
--- a/Project Plan.docx
+++ b/Project Plan.docx
@@ -9732,13 +9732,7 @@
     </w:p>
     <w:p>
       <w:r>
-        <w:t>2</w:t>
-      </w:r>
-      <w:r>
-        <w:t>5</w:t>
-      </w:r>
-      <w:r>
-        <w:t xml:space="preserve">. </w:t>
+        <w:t xml:space="preserve">25. </w:t>
       </w:r>
       <w:r>
         <w:rPr>
@@ -10346,10 +10340,7 @@
     </w:p>
     <w:p>
       <w:r>
-        <w:t xml:space="preserve">38. </w:t>
-      </w:r>
-      <w:r>
-        <w:t>Perform Data Analysis over a 12 Month Period</w:t>
+        <w:t>38. Perform Data Analysis over a 12 Month Period</w:t>
       </w:r>
     </w:p>
     <w:p>
@@ -10524,6 +10515,69 @@
       <w:r>
         <w:t>The Gantt chart presented in this document acts as a visual compass, guiding the project through its various stages with a clear and organized timeline. Each task outlined in the activity definition section finds its place on the Gantt chart, presenting a dynamic representation of the project's progression. The Gantt chart offers a holistic view of task interdependencies, helping project managers and stakeholders grasp the flow and sequencing of activities. It serves as a strategic planning tool, enabling efficient resource allocation, timeline management, and task prioritization. With each task graphically displayed along the timeline, the Gantt chart provides a tangible sense of project milestones, deadlines, and overall progress. This section underscores the Gantt chart's significance as an instrumental tool in project monitoring, fostering effective coordination, and facilitating informed decision-making throughout the project lifecycle.</w:t>
       </w:r>
+    </w:p>
+    <w:p>
+      <w:pPr>
+        <w:rPr>
+          <w:i/>
+          <w:noProof/>
+          <w:color w:val="FF0000"/>
+        </w:rPr>
+      </w:pPr>
+    </w:p>
+    <w:p>
+      <w:pPr>
+        <w:rPr>
+          <w:i/>
+          <w:noProof/>
+          <w:color w:val="FF0000"/>
+        </w:rPr>
+      </w:pPr>
+    </w:p>
+    <w:p>
+      <w:pPr>
+        <w:rPr>
+          <w:i/>
+          <w:noProof/>
+          <w:color w:val="FF0000"/>
+        </w:rPr>
+      </w:pPr>
+    </w:p>
+    <w:p>
+      <w:pPr>
+        <w:rPr>
+          <w:i/>
+          <w:noProof/>
+          <w:color w:val="FF0000"/>
+        </w:rPr>
+      </w:pPr>
+    </w:p>
+    <w:p>
+      <w:pPr>
+        <w:rPr>
+          <w:i/>
+          <w:noProof/>
+          <w:color w:val="FF0000"/>
+        </w:rPr>
+      </w:pPr>
+    </w:p>
+    <w:p>
+      <w:pPr>
+        <w:rPr>
+          <w:i/>
+          <w:noProof/>
+          <w:color w:val="FF0000"/>
+        </w:rPr>
+      </w:pPr>
+    </w:p>
+    <w:p>
+      <w:pPr>
+        <w:rPr>
+          <w:i/>
+          <w:noProof/>
+          <w:color w:val="FF0000"/>
+        </w:rPr>
+      </w:pPr>
     </w:p>
     <w:p>
       <w:pPr>
@@ -10540,11 +10594,37 @@
           <w:color w:val="FF0000"/>
         </w:rPr>
         <w:lastRenderedPageBreak/>
+        <w:t>*</w:t>
+      </w:r>
+      <w:r>
+        <w:rPr>
+          <w:b/>
+          <w:bCs/>
+          <w:i/>
+          <w:noProof/>
+        </w:rPr>
+        <w:t>Updated Gantt Chart</w:t>
+      </w:r>
+    </w:p>
+    <w:p>
+      <w:pPr>
+        <w:rPr>
+          <w:i/>
+          <w:noProof/>
+          <w:color w:val="FF0000"/>
+        </w:rPr>
+      </w:pPr>
+      <w:r>
+        <w:rPr>
+          <w:i/>
+          <w:noProof/>
+          <w:color w:val="FF0000"/>
+        </w:rPr>
         <w:drawing>
-          <wp:inline distT="0" distB="0" distL="0" distR="0" wp14:anchorId="6B1A12E4" wp14:editId="77E052D4">
-            <wp:extent cx="5731510" cy="4429125"/>
+          <wp:inline distT="0" distB="0" distL="0" distR="0" wp14:anchorId="2768C32E" wp14:editId="5C708EB4">
+            <wp:extent cx="5731510" cy="4667250"/>
             <wp:effectExtent l="0" t="0" r="0" b="0"/>
-            <wp:docPr id="557979580" name="Picture 1" descr="A screenshot of a computer&#10;&#10;Description automatically generated"/>
+            <wp:docPr id="1410340532" name="Picture 1"/>
             <wp:cNvGraphicFramePr>
               <a:graphicFrameLocks xmlns:a="http://schemas.openxmlformats.org/drawingml/2006/main" noChangeAspect="1"/>
             </wp:cNvGraphicFramePr>
@@ -10552,17 +10632,11 @@
               <a:graphicData uri="http://schemas.openxmlformats.org/drawingml/2006/picture">
                 <pic:pic xmlns:pic="http://schemas.openxmlformats.org/drawingml/2006/picture">
                   <pic:nvPicPr>
-                    <pic:cNvPr id="557979580" name="Picture 1" descr="A screenshot of a computer&#10;&#10;Description automatically generated"/>
+                    <pic:cNvPr id="1410340532" name=""/>
                     <pic:cNvPicPr/>
                   </pic:nvPicPr>
                   <pic:blipFill>
-                    <a:blip r:embed="rId7" cstate="print">
-                      <a:extLst>
-                        <a:ext uri="{28A0092B-C50C-407E-A947-70E740481C1C}">
-                          <a14:useLocalDpi xmlns:a14="http://schemas.microsoft.com/office/drawing/2010/main" val="0"/>
-                        </a:ext>
-                      </a:extLst>
-                    </a:blip>
+                    <a:blip r:embed="rId7"/>
                     <a:stretch>
                       <a:fillRect/>
                     </a:stretch>
@@ -10570,7 +10644,7 @@
                   <pic:spPr>
                     <a:xfrm>
                       <a:off x="0" y="0"/>
-                      <a:ext cx="5731510" cy="4429125"/>
+                      <a:ext cx="5731510" cy="4667250"/>
                     </a:xfrm>
                     <a:prstGeom prst="rect">
                       <a:avLst/>
@@ -10582,6 +10656,24 @@
           </wp:inline>
         </w:drawing>
       </w:r>
+    </w:p>
+    <w:p>
+      <w:pPr>
+        <w:rPr>
+          <w:i/>
+          <w:noProof/>
+          <w:color w:val="FF0000"/>
+        </w:rPr>
+      </w:pPr>
+    </w:p>
+    <w:p>
+      <w:pPr>
+        <w:rPr>
+          <w:i/>
+          <w:noProof/>
+          <w:color w:val="FF0000"/>
+        </w:rPr>
+      </w:pPr>
     </w:p>
     <w:sectPr>
       <w:pgSz w:w="11906" w:h="16838"/>

</xml_diff>

<commit_message>
New FInalised Update to Project Plan
</commit_message>
<xml_diff>
--- a/Project Plan.docx
+++ b/Project Plan.docx
@@ -7350,270 +7350,25 @@
           </w:p>
         </w:tc>
       </w:tr>
-      <w:tr>
-        <w:trPr>
-          <w:trHeight w:val="270"/>
-        </w:trPr>
-        <w:tc>
-          <w:tcPr>
-            <w:tcW w:w="8895" w:type="dxa"/>
-            <w:gridSpan w:val="4"/>
-            <w:tcBorders>
-              <w:top w:val="single" w:sz="8" w:space="0" w:color="000000" w:themeColor="text1"/>
-              <w:left w:val="single" w:sz="8" w:space="0" w:color="000000" w:themeColor="text1"/>
-              <w:bottom w:val="single" w:sz="8" w:space="0" w:color="000000" w:themeColor="text1"/>
-              <w:right w:val="single" w:sz="8" w:space="0" w:color="000000" w:themeColor="text1"/>
-            </w:tcBorders>
-            <w:shd w:val="clear" w:color="auto" w:fill="92D050"/>
-            <w:tcMar>
-              <w:left w:w="108" w:type="dxa"/>
-              <w:right w:w="108" w:type="dxa"/>
-            </w:tcMar>
-          </w:tcPr>
-          <w:p>
-            <w:pPr>
-              <w:rPr>
-                <w:rFonts w:ascii="Calibri" w:eastAsia="Calibri" w:hAnsi="Calibri" w:cs="Calibri"/>
-                <w:b/>
-                <w:bCs/>
-                <w:sz w:val="24"/>
-                <w:szCs w:val="24"/>
-              </w:rPr>
-            </w:pPr>
-            <w:r>
-              <w:rPr>
-                <w:rFonts w:ascii="Calibri" w:eastAsia="Calibri" w:hAnsi="Calibri" w:cs="Calibri"/>
-                <w:b/>
-                <w:bCs/>
-                <w:sz w:val="24"/>
-                <w:szCs w:val="24"/>
-              </w:rPr>
-              <w:t>Data Analysis and Reporting</w:t>
-            </w:r>
-          </w:p>
-        </w:tc>
-      </w:tr>
-      <w:tr>
-        <w:trPr>
-          <w:trHeight w:val="270"/>
-        </w:trPr>
-        <w:tc>
-          <w:tcPr>
-            <w:tcW w:w="975" w:type="dxa"/>
-            <w:tcBorders>
-              <w:top w:val="single" w:sz="8" w:space="0" w:color="000000" w:themeColor="text1"/>
-              <w:left w:val="single" w:sz="8" w:space="0" w:color="000000" w:themeColor="text1"/>
-              <w:bottom w:val="single" w:sz="8" w:space="0" w:color="000000" w:themeColor="text1"/>
-              <w:right w:val="single" w:sz="8" w:space="0" w:color="000000" w:themeColor="text1"/>
-            </w:tcBorders>
-            <w:tcMar>
-              <w:left w:w="108" w:type="dxa"/>
-              <w:right w:w="108" w:type="dxa"/>
-            </w:tcMar>
-          </w:tcPr>
-          <w:p>
-            <w:r>
-              <w:t>38</w:t>
-            </w:r>
-          </w:p>
-        </w:tc>
-        <w:tc>
-          <w:tcPr>
-            <w:tcW w:w="4530" w:type="dxa"/>
-            <w:tcBorders>
-              <w:top w:val="single" w:sz="8" w:space="0" w:color="000000" w:themeColor="text1"/>
-              <w:left w:val="single" w:sz="8" w:space="0" w:color="000000" w:themeColor="text1"/>
-              <w:bottom w:val="single" w:sz="8" w:space="0" w:color="000000" w:themeColor="text1"/>
-              <w:right w:val="single" w:sz="8" w:space="0" w:color="000000" w:themeColor="text1"/>
-            </w:tcBorders>
-            <w:tcMar>
-              <w:left w:w="108" w:type="dxa"/>
-              <w:right w:w="108" w:type="dxa"/>
-            </w:tcMar>
-          </w:tcPr>
-          <w:p>
-            <w:r>
-              <w:t>Perform Data Analysis over a 12 Month Period</w:t>
-            </w:r>
-          </w:p>
-        </w:tc>
-        <w:tc>
-          <w:tcPr>
-            <w:tcW w:w="1800" w:type="dxa"/>
-            <w:tcBorders>
-              <w:top w:val="single" w:sz="8" w:space="0" w:color="000000" w:themeColor="text1"/>
-              <w:left w:val="single" w:sz="8" w:space="0" w:color="000000" w:themeColor="text1"/>
-              <w:bottom w:val="single" w:sz="8" w:space="0" w:color="000000" w:themeColor="text1"/>
-              <w:right w:val="single" w:sz="8" w:space="0" w:color="000000" w:themeColor="text1"/>
-            </w:tcBorders>
-            <w:tcMar>
-              <w:left w:w="108" w:type="dxa"/>
-              <w:right w:w="108" w:type="dxa"/>
-            </w:tcMar>
-          </w:tcPr>
-          <w:p>
-            <w:pPr>
-              <w:rPr>
-                <w:rFonts w:ascii="Calibri" w:eastAsia="Calibri" w:hAnsi="Calibri" w:cs="Calibri"/>
-                <w:sz w:val="24"/>
-                <w:szCs w:val="24"/>
-              </w:rPr>
-            </w:pPr>
-            <w:r>
-              <w:rPr>
-                <w:rFonts w:ascii="Calibri" w:eastAsia="Calibri" w:hAnsi="Calibri" w:cs="Calibri"/>
-                <w:sz w:val="24"/>
-                <w:szCs w:val="24"/>
-              </w:rPr>
-              <w:t>12 Months</w:t>
-            </w:r>
-          </w:p>
-        </w:tc>
-        <w:tc>
-          <w:tcPr>
-            <w:tcW w:w="1590" w:type="dxa"/>
-            <w:tcBorders>
-              <w:top w:val="single" w:sz="8" w:space="0" w:color="000000" w:themeColor="text1"/>
-              <w:left w:val="single" w:sz="8" w:space="0" w:color="000000" w:themeColor="text1"/>
-              <w:bottom w:val="single" w:sz="8" w:space="0" w:color="000000" w:themeColor="text1"/>
-              <w:right w:val="single" w:sz="8" w:space="0" w:color="000000" w:themeColor="text1"/>
-            </w:tcBorders>
-            <w:tcMar>
-              <w:left w:w="108" w:type="dxa"/>
-              <w:right w:w="108" w:type="dxa"/>
-            </w:tcMar>
-          </w:tcPr>
-          <w:p>
-            <w:pPr>
-              <w:jc w:val="center"/>
-              <w:rPr>
-                <w:rFonts w:ascii="Calibri" w:eastAsia="Calibri" w:hAnsi="Calibri" w:cs="Calibri"/>
-                <w:sz w:val="24"/>
-                <w:szCs w:val="24"/>
-              </w:rPr>
-            </w:pPr>
-            <w:r>
-              <w:rPr>
-                <w:rFonts w:ascii="Calibri" w:eastAsia="Calibri" w:hAnsi="Calibri" w:cs="Calibri"/>
-                <w:sz w:val="24"/>
-                <w:szCs w:val="24"/>
-              </w:rPr>
-              <w:t>37</w:t>
-            </w:r>
-          </w:p>
-        </w:tc>
-      </w:tr>
-      <w:tr>
-        <w:trPr>
-          <w:trHeight w:val="270"/>
-        </w:trPr>
-        <w:tc>
-          <w:tcPr>
-            <w:tcW w:w="975" w:type="dxa"/>
-            <w:tcBorders>
-              <w:top w:val="single" w:sz="8" w:space="0" w:color="000000" w:themeColor="text1"/>
-              <w:left w:val="single" w:sz="8" w:space="0" w:color="000000" w:themeColor="text1"/>
-              <w:bottom w:val="single" w:sz="8" w:space="0" w:color="000000" w:themeColor="text1"/>
-              <w:right w:val="single" w:sz="8" w:space="0" w:color="000000" w:themeColor="text1"/>
-            </w:tcBorders>
-            <w:tcMar>
-              <w:left w:w="108" w:type="dxa"/>
-              <w:right w:w="108" w:type="dxa"/>
-            </w:tcMar>
-          </w:tcPr>
-          <w:p>
-            <w:r>
-              <w:t>39</w:t>
-            </w:r>
-          </w:p>
-        </w:tc>
-        <w:tc>
-          <w:tcPr>
-            <w:tcW w:w="4530" w:type="dxa"/>
-            <w:tcBorders>
-              <w:top w:val="single" w:sz="8" w:space="0" w:color="000000" w:themeColor="text1"/>
-              <w:left w:val="single" w:sz="8" w:space="0" w:color="000000" w:themeColor="text1"/>
-              <w:bottom w:val="single" w:sz="8" w:space="0" w:color="000000" w:themeColor="text1"/>
-              <w:right w:val="single" w:sz="8" w:space="0" w:color="000000" w:themeColor="text1"/>
-            </w:tcBorders>
-            <w:tcMar>
-              <w:left w:w="108" w:type="dxa"/>
-              <w:right w:w="108" w:type="dxa"/>
-            </w:tcMar>
-          </w:tcPr>
-          <w:p>
-            <w:r>
-              <w:t>Create an Executive Summary</w:t>
-            </w:r>
-          </w:p>
-        </w:tc>
-        <w:tc>
-          <w:tcPr>
-            <w:tcW w:w="1800" w:type="dxa"/>
-            <w:tcBorders>
-              <w:top w:val="single" w:sz="8" w:space="0" w:color="000000" w:themeColor="text1"/>
-              <w:left w:val="single" w:sz="8" w:space="0" w:color="000000" w:themeColor="text1"/>
-              <w:bottom w:val="single" w:sz="8" w:space="0" w:color="000000" w:themeColor="text1"/>
-              <w:right w:val="single" w:sz="8" w:space="0" w:color="000000" w:themeColor="text1"/>
-            </w:tcBorders>
-            <w:tcMar>
-              <w:left w:w="108" w:type="dxa"/>
-              <w:right w:w="108" w:type="dxa"/>
-            </w:tcMar>
-          </w:tcPr>
-          <w:p>
-            <w:pPr>
-              <w:rPr>
-                <w:rFonts w:ascii="Calibri" w:eastAsia="Calibri" w:hAnsi="Calibri" w:cs="Calibri"/>
-                <w:sz w:val="24"/>
-                <w:szCs w:val="24"/>
-              </w:rPr>
-            </w:pPr>
-            <w:r>
-              <w:rPr>
-                <w:rFonts w:ascii="Calibri" w:eastAsia="Calibri" w:hAnsi="Calibri" w:cs="Calibri"/>
-                <w:sz w:val="24"/>
-                <w:szCs w:val="24"/>
-              </w:rPr>
-              <w:t>12 Months</w:t>
-            </w:r>
-          </w:p>
-        </w:tc>
-        <w:tc>
-          <w:tcPr>
-            <w:tcW w:w="1590" w:type="dxa"/>
-            <w:tcBorders>
-              <w:top w:val="single" w:sz="8" w:space="0" w:color="000000" w:themeColor="text1"/>
-              <w:left w:val="single" w:sz="8" w:space="0" w:color="000000" w:themeColor="text1"/>
-              <w:bottom w:val="single" w:sz="8" w:space="0" w:color="000000" w:themeColor="text1"/>
-              <w:right w:val="single" w:sz="8" w:space="0" w:color="000000" w:themeColor="text1"/>
-            </w:tcBorders>
-            <w:tcMar>
-              <w:left w:w="108" w:type="dxa"/>
-              <w:right w:w="108" w:type="dxa"/>
-            </w:tcMar>
-          </w:tcPr>
-          <w:p>
-            <w:pPr>
-              <w:jc w:val="center"/>
-              <w:rPr>
-                <w:rFonts w:ascii="Calibri" w:eastAsia="Calibri" w:hAnsi="Calibri" w:cs="Calibri"/>
-                <w:sz w:val="24"/>
-                <w:szCs w:val="24"/>
-              </w:rPr>
-            </w:pPr>
-            <w:r>
-              <w:rPr>
-                <w:rFonts w:ascii="Calibri" w:eastAsia="Calibri" w:hAnsi="Calibri" w:cs="Calibri"/>
-                <w:sz w:val="24"/>
-                <w:szCs w:val="24"/>
-              </w:rPr>
-              <w:t>38</w:t>
-            </w:r>
-          </w:p>
-        </w:tc>
-      </w:tr>
     </w:tbl>
+    <w:p>
+      <w:pPr>
+        <w:jc w:val="both"/>
+        <w:rPr>
+          <w:b/>
+          <w:bCs/>
+        </w:rPr>
+      </w:pPr>
+    </w:p>
+    <w:p>
+      <w:pPr>
+        <w:jc w:val="both"/>
+        <w:rPr>
+          <w:b/>
+          <w:bCs/>
+        </w:rPr>
+      </w:pPr>
+    </w:p>
     <w:p>
       <w:pPr>
         <w:jc w:val="both"/>
@@ -7724,40 +7479,6 @@
     </w:p>
     <w:p>
       <w:pPr>
-        <w:pStyle w:val="ListParagraph"/>
-        <w:numPr>
-          <w:ilvl w:val="0"/>
-          <w:numId w:val="37"/>
-        </w:numPr>
-        <w:jc w:val="both"/>
-      </w:pPr>
-      <w:r>
-        <w:t>A new phase has been added, Data Analysis and Reporting</w:t>
-      </w:r>
-      <w:r>
-        <w:t xml:space="preserve"> (includes Task ID 38 &amp; 39)</w:t>
-      </w:r>
-      <w:r>
-        <w:t xml:space="preserve">, which </w:t>
-      </w:r>
-      <w:r>
-        <w:t xml:space="preserve">comprises of </w:t>
-      </w:r>
-      <w:r>
-        <w:t xml:space="preserve">an executive </w:t>
-      </w:r>
-      <w:r>
-        <w:t>review of the</w:t>
-      </w:r>
-      <w:r>
-        <w:t xml:space="preserve"> implemented project</w:t>
-      </w:r>
-      <w:r>
-        <w:t>.</w:t>
-      </w:r>
-    </w:p>
-    <w:p>
-      <w:pPr>
         <w:jc w:val="both"/>
       </w:pPr>
     </w:p>
@@ -8084,7 +7805,6 @@
         <w:rPr>
           <w:lang w:eastAsia="en-AU"/>
         </w:rPr>
-        <w:lastRenderedPageBreak/>
         <w:t>Identify the various data fields, their types, and potential relationships.</w:t>
       </w:r>
     </w:p>
@@ -8121,6 +7841,7 @@
         <w:rPr>
           <w:lang w:eastAsia="en-AU"/>
         </w:rPr>
+        <w:lastRenderedPageBreak/>
         <w:t>Identify Analysis Tasks (1 Day):</w:t>
       </w:r>
     </w:p>
@@ -8765,7 +8486,6 @@
         </w:numPr>
       </w:pPr>
       <w:r>
-        <w:lastRenderedPageBreak/>
         <w:t>Derive technical requirements from the user requirements.</w:t>
       </w:r>
     </w:p>
@@ -8790,6 +8510,7 @@
         </w:numPr>
       </w:pPr>
       <w:r>
+        <w:lastRenderedPageBreak/>
         <w:t>Ensure that the software requirements are complete and unambiguous.</w:t>
       </w:r>
     </w:p>
@@ -9169,7 +8890,6 @@
         </w:numPr>
       </w:pPr>
       <w:r>
-        <w:lastRenderedPageBreak/>
         <w:t>Integrate analysis algorithms with the user interface.</w:t>
       </w:r>
     </w:p>
@@ -9187,6 +8907,7 @@
     </w:p>
     <w:p>
       <w:r>
+        <w:lastRenderedPageBreak/>
         <w:t>19.5 Integrate 5 types of insight tools (2 Days):</w:t>
       </w:r>
     </w:p>
@@ -9553,7 +9274,6 @@
     </w:p>
     <w:p>
       <w:r>
-        <w:lastRenderedPageBreak/>
         <w:t>20.</w:t>
       </w:r>
       <w:r>
@@ -9584,6 +9304,7 @@
         </w:numPr>
       </w:pPr>
       <w:r>
+        <w:lastRenderedPageBreak/>
         <w:t>Identify and fix any bugs or issues encountered during testing.</w:t>
       </w:r>
     </w:p>
@@ -9929,7 +9650,6 @@
     </w:p>
     <w:p>
       <w:r>
-        <w:lastRenderedPageBreak/>
         <w:t>2</w:t>
       </w:r>
       <w:r>
@@ -9960,6 +9680,7 @@
         </w:numPr>
       </w:pPr>
       <w:r>
+        <w:lastRenderedPageBreak/>
         <w:t>Ensure that the language is polished and effectively communicates the project's essence.</w:t>
       </w:r>
     </w:p>
@@ -10314,187 +10035,7 @@
     </w:p>
     <w:p/>
     <w:p/>
-    <w:p>
-      <w:pPr>
-        <w:rPr>
-          <w:b/>
-          <w:bCs/>
-        </w:rPr>
-      </w:pPr>
-      <w:r>
-        <w:rPr>
-          <w:b/>
-          <w:bCs/>
-          <w:color w:val="FF0000"/>
-        </w:rPr>
-        <w:lastRenderedPageBreak/>
-        <w:t>*</w:t>
-      </w:r>
-      <w:r>
-        <w:rPr>
-          <w:b/>
-          <w:bCs/>
-        </w:rPr>
-        <w:t>Data Analysis and Reporting:</w:t>
-      </w:r>
-    </w:p>
-    <w:p>
-      <w:r>
-        <w:t>38. Perform Data Analysis over a 12 Month Period</w:t>
-      </w:r>
-    </w:p>
-    <w:p>
-      <w:pPr>
-        <w:pStyle w:val="ListParagraph"/>
-        <w:numPr>
-          <w:ilvl w:val="0"/>
-          <w:numId w:val="38"/>
-        </w:numPr>
-      </w:pPr>
-      <w:r>
-        <w:t>Gather data spanning a 12-month period from the chosen dataset</w:t>
-      </w:r>
-      <w:r>
-        <w:t>s</w:t>
-      </w:r>
-      <w:r>
-        <w:t>.</w:t>
-      </w:r>
-    </w:p>
-    <w:p>
-      <w:pPr>
-        <w:pStyle w:val="ListParagraph"/>
-        <w:numPr>
-          <w:ilvl w:val="0"/>
-          <w:numId w:val="38"/>
-        </w:numPr>
-      </w:pPr>
-      <w:r>
-        <w:t>Clean</w:t>
-      </w:r>
-      <w:r>
-        <w:t xml:space="preserve"> </w:t>
-      </w:r>
-      <w:r>
-        <w:t>and organize the collected data for analysis.</w:t>
-      </w:r>
-    </w:p>
-    <w:p>
-      <w:pPr>
-        <w:pStyle w:val="ListParagraph"/>
-        <w:numPr>
-          <w:ilvl w:val="0"/>
-          <w:numId w:val="38"/>
-        </w:numPr>
-      </w:pPr>
-      <w:r>
-        <w:t>Create detailed reports and visualizations to represent the analysis results.</w:t>
-      </w:r>
-    </w:p>
-    <w:p>
-      <w:pPr>
-        <w:pStyle w:val="ListParagraph"/>
-        <w:numPr>
-          <w:ilvl w:val="0"/>
-          <w:numId w:val="38"/>
-        </w:numPr>
-      </w:pPr>
-      <w:r>
-        <w:t>Summarize key findings and insights from the analysis.</w:t>
-      </w:r>
-    </w:p>
-    <w:p>
-      <w:pPr>
-        <w:pStyle w:val="ListParagraph"/>
-        <w:numPr>
-          <w:ilvl w:val="0"/>
-          <w:numId w:val="38"/>
-        </w:numPr>
-      </w:pPr>
-      <w:r>
-        <w:t>Ensure data quality and accuracy throughout the analysis.</w:t>
-      </w:r>
-    </w:p>
-    <w:p>
-      <w:pPr>
-        <w:pStyle w:val="ListParagraph"/>
-        <w:numPr>
-          <w:ilvl w:val="0"/>
-          <w:numId w:val="38"/>
-        </w:numPr>
-      </w:pPr>
-      <w:r>
-        <w:t>Document the methods and tools used for data analysis.</w:t>
-      </w:r>
-    </w:p>
-    <w:p>
-      <w:r>
-        <w:t>39. Create an Executive Summary</w:t>
-      </w:r>
-    </w:p>
-    <w:p>
-      <w:pPr>
-        <w:pStyle w:val="ListParagraph"/>
-        <w:numPr>
-          <w:ilvl w:val="0"/>
-          <w:numId w:val="39"/>
-        </w:numPr>
-      </w:pPr>
-      <w:r>
-        <w:t>Utilize the software for data analysis over a 12-month period</w:t>
-      </w:r>
-      <w:r>
-        <w:t>.</w:t>
-      </w:r>
-    </w:p>
-    <w:p>
-      <w:pPr>
-        <w:pStyle w:val="ListParagraph"/>
-        <w:numPr>
-          <w:ilvl w:val="0"/>
-          <w:numId w:val="39"/>
-        </w:numPr>
-      </w:pPr>
-      <w:r>
-        <w:t>Ensure that all required features (5 sections) for the chosen dataset are covered.</w:t>
-      </w:r>
-    </w:p>
-    <w:p>
-      <w:pPr>
-        <w:pStyle w:val="ListParagraph"/>
-        <w:numPr>
-          <w:ilvl w:val="0"/>
-          <w:numId w:val="39"/>
-        </w:numPr>
-      </w:pPr>
-      <w:r>
-        <w:t>Generate and incorporate images from the software to illustrate key findings.</w:t>
-      </w:r>
-    </w:p>
-    <w:p>
-      <w:pPr>
-        <w:pStyle w:val="ListParagraph"/>
-        <w:numPr>
-          <w:ilvl w:val="0"/>
-          <w:numId w:val="39"/>
-        </w:numPr>
-      </w:pPr>
-      <w:r>
-        <w:t>Provide in-depth analysis and commentary on the data, offering insights and interpretations.</w:t>
-      </w:r>
-    </w:p>
-    <w:p>
-      <w:pPr>
-        <w:pStyle w:val="ListParagraph"/>
-        <w:numPr>
-          <w:ilvl w:val="0"/>
-          <w:numId w:val="39"/>
-        </w:numPr>
-      </w:pPr>
-      <w:r>
-        <w:t>Summarize the results and findings in a concise executive summary format.</w:t>
-      </w:r>
-    </w:p>
+    <w:p/>
     <w:p/>
     <w:p>
       <w:pPr>
@@ -10506,6 +10047,7 @@
       </w:pPr>
       <w:bookmarkStart w:id="9" w:name="_Toc142905932"/>
       <w:r>
+        <w:lastRenderedPageBreak/>
         <w:t>Gantt Chart</w:t>
       </w:r>
       <w:bookmarkEnd w:id="9"/>
@@ -10533,67 +10075,12 @@
           <w:color w:val="FF0000"/>
         </w:rPr>
       </w:pPr>
-    </w:p>
-    <w:p>
-      <w:pPr>
+      <w:r>
         <w:rPr>
           <w:i/>
           <w:noProof/>
           <w:color w:val="FF0000"/>
         </w:rPr>
-      </w:pPr>
-    </w:p>
-    <w:p>
-      <w:pPr>
-        <w:rPr>
-          <w:i/>
-          <w:noProof/>
-          <w:color w:val="FF0000"/>
-        </w:rPr>
-      </w:pPr>
-    </w:p>
-    <w:p>
-      <w:pPr>
-        <w:rPr>
-          <w:i/>
-          <w:noProof/>
-          <w:color w:val="FF0000"/>
-        </w:rPr>
-      </w:pPr>
-    </w:p>
-    <w:p>
-      <w:pPr>
-        <w:rPr>
-          <w:i/>
-          <w:noProof/>
-          <w:color w:val="FF0000"/>
-        </w:rPr>
-      </w:pPr>
-    </w:p>
-    <w:p>
-      <w:pPr>
-        <w:rPr>
-          <w:i/>
-          <w:noProof/>
-          <w:color w:val="FF0000"/>
-        </w:rPr>
-      </w:pPr>
-    </w:p>
-    <w:p>
-      <w:pPr>
-        <w:rPr>
-          <w:i/>
-          <w:noProof/>
-          <w:color w:val="FF0000"/>
-        </w:rPr>
-      </w:pPr>
-      <w:r>
-        <w:rPr>
-          <w:i/>
-          <w:noProof/>
-          <w:color w:val="FF0000"/>
-        </w:rPr>
-        <w:lastRenderedPageBreak/>
         <w:t>*</w:t>
       </w:r>
       <w:r>
@@ -10621,10 +10108,10 @@
           <w:color w:val="FF0000"/>
         </w:rPr>
         <w:drawing>
-          <wp:inline distT="0" distB="0" distL="0" distR="0" wp14:anchorId="2768C32E" wp14:editId="5C708EB4">
-            <wp:extent cx="5731510" cy="4667250"/>
+          <wp:inline distT="0" distB="0" distL="0" distR="0" wp14:anchorId="636434E6" wp14:editId="2B8E55B2">
+            <wp:extent cx="5731510" cy="4321175"/>
             <wp:effectExtent l="0" t="0" r="0" b="0"/>
-            <wp:docPr id="1410340532" name="Picture 1"/>
+            <wp:docPr id="159062860" name="Picture 1"/>
             <wp:cNvGraphicFramePr>
               <a:graphicFrameLocks xmlns:a="http://schemas.openxmlformats.org/drawingml/2006/main" noChangeAspect="1"/>
             </wp:cNvGraphicFramePr>
@@ -10632,7 +10119,7 @@
               <a:graphicData uri="http://schemas.openxmlformats.org/drawingml/2006/picture">
                 <pic:pic xmlns:pic="http://schemas.openxmlformats.org/drawingml/2006/picture">
                   <pic:nvPicPr>
-                    <pic:cNvPr id="1410340532" name=""/>
+                    <pic:cNvPr id="159062860" name=""/>
                     <pic:cNvPicPr/>
                   </pic:nvPicPr>
                   <pic:blipFill>
@@ -10644,7 +10131,7 @@
                   <pic:spPr>
                     <a:xfrm>
                       <a:off x="0" y="0"/>
-                      <a:ext cx="5731510" cy="4667250"/>
+                      <a:ext cx="5731510" cy="4321175"/>
                     </a:xfrm>
                     <a:prstGeom prst="rect">
                       <a:avLst/>

</xml_diff>